<commit_message>
continued with querys in report
</commit_message>
<xml_diff>
--- a/doc/jg223fp_hm222ua_report.docx
+++ b/doc/jg223fp_hm222ua_report.docx
@@ -131,21 +131,7 @@
               <w:rPr>
                 <w:lang w:val="sv-SE"/>
               </w:rPr>
-              <w:t xml:space="preserve">Anas </w:t>
-            </w:r>
-            <w:proofErr w:type="spellStart"/>
-            <w:r>
-              <w:rPr>
-                <w:lang w:val="sv-SE"/>
-              </w:rPr>
-              <w:t>Hallak</w:t>
-            </w:r>
-            <w:proofErr w:type="spellEnd"/>
-            <w:r>
-              <w:rPr>
-                <w:lang w:val="sv-SE"/>
-              </w:rPr>
-              <w:t xml:space="preserve"> Mohamadanas hm222ua@student.lnu.se</w:t>
+              <w:t>Anas Hallak Mohamadanas hm222ua@student.lnu.se</w:t>
             </w:r>
           </w:p>
         </w:tc>
@@ -201,14 +187,12 @@
       <w:r>
         <w:t xml:space="preserve">4 which produce a variety of different discs. The data about the courses is taken from a homepage called </w:t>
       </w:r>
-      <w:proofErr w:type="spellStart"/>
       <w:r>
         <w:t>U</w:t>
       </w:r>
       <w:r>
         <w:t>disc</w:t>
       </w:r>
-      <w:proofErr w:type="spellEnd"/>
       <w:r>
         <w:t>.</w:t>
       </w:r>
@@ -287,19 +271,11 @@
           <w:lang w:val="en-US"/>
         </w:rPr>
       </w:pPr>
-      <w:proofErr w:type="spellStart"/>
-      <w:r>
-        <w:rPr>
-          <w:lang w:val="en-US"/>
-        </w:rPr>
-        <w:t>Teleborgs</w:t>
-      </w:r>
-      <w:proofErr w:type="spellEnd"/>
-      <w:r>
-        <w:rPr>
-          <w:lang w:val="en-US"/>
-        </w:rPr>
-        <w:t xml:space="preserve"> disc</w:t>
+      <w:r>
+        <w:rPr>
+          <w:lang w:val="en-US"/>
+        </w:rPr>
+        <w:t>Teleborgs disc</w:t>
       </w:r>
       <w:r>
         <w:rPr>
@@ -329,19 +305,11 @@
           <w:lang w:val="en-US"/>
         </w:rPr>
       </w:pPr>
-      <w:proofErr w:type="spellStart"/>
-      <w:r>
-        <w:rPr>
-          <w:lang w:val="en-US"/>
-        </w:rPr>
-        <w:t>Älmhults</w:t>
-      </w:r>
-      <w:proofErr w:type="spellEnd"/>
-      <w:r>
-        <w:rPr>
-          <w:lang w:val="en-US"/>
-        </w:rPr>
-        <w:t xml:space="preserve"> disc </w:t>
+      <w:r>
+        <w:rPr>
+          <w:lang w:val="en-US"/>
+        </w:rPr>
+        <w:t xml:space="preserve">Älmhults disc </w:t>
       </w:r>
       <w:r>
         <w:rPr>
@@ -572,15 +540,7 @@
         <w:t>This table contains facts about different disc models.</w:t>
       </w:r>
       <w:r>
-        <w:t xml:space="preserve"> They have different flying attributes which describes how they behave in the air. Those are speed, glide, turn, and fade. The discs are also classified for their intended usage in driver, fairway driver, </w:t>
-      </w:r>
-      <w:proofErr w:type="gramStart"/>
-      <w:r>
-        <w:t>midrange</w:t>
-      </w:r>
-      <w:proofErr w:type="gramEnd"/>
-      <w:r>
-        <w:t xml:space="preserve"> and putts. The table also provides data of the average throwing </w:t>
+        <w:t xml:space="preserve"> They have different flying attributes which describes how they behave in the air. Those are speed, glide, turn, and fade. The discs are also classified for their intended usage in driver, fairway driver, midrange and putts. The table also provides data of the average throwing </w:t>
       </w:r>
       <w:r>
         <w:t>distance</w:t>
@@ -626,15 +586,7 @@
         <w:t>A record in the holes table is a hole on a course. A course usually has 9 or 18 holes.</w:t>
       </w:r>
       <w:r>
-        <w:t xml:space="preserve"> Each hole has a distance </w:t>
-      </w:r>
-      <w:proofErr w:type="gramStart"/>
-      <w:r>
-        <w:t>and also</w:t>
-      </w:r>
-      <w:proofErr w:type="gramEnd"/>
-      <w:r>
-        <w:t xml:space="preserve"> a par result. A par is the result you are aiming to beat when playing the hole.</w:t>
+        <w:t xml:space="preserve"> Each hole has a distance and also a par result. A par is the result you are aiming to beat when playing the hole.</w:t>
       </w:r>
       <w:r>
         <w:t xml:space="preserve"> </w:t>
@@ -675,13 +627,8 @@
         <w:t>”</w:t>
       </w:r>
       <w:r>
-        <w:t xml:space="preserve"> are </w:t>
-      </w:r>
-      <w:proofErr w:type="gramStart"/>
-      <w:r>
-        <w:t>actually discs</w:t>
-      </w:r>
-      <w:proofErr w:type="gramEnd"/>
+        <w:t xml:space="preserve"> are actually discs</w:t>
+      </w:r>
       <w:r>
         <w:t xml:space="preserve"> that is owned by someone and are put in bags</w:t>
       </w:r>
@@ -689,15 +636,7 @@
         <w:t>.</w:t>
       </w:r>
       <w:r>
-        <w:t xml:space="preserve"> The name can be a bit </w:t>
-      </w:r>
-      <w:proofErr w:type="gramStart"/>
-      <w:r>
-        <w:t>confusing</w:t>
-      </w:r>
-      <w:proofErr w:type="gramEnd"/>
-      <w:r>
-        <w:t xml:space="preserve"> but the table consist of discs with different owner id’s and some specific attributes which </w:t>
+        <w:t xml:space="preserve"> The name can be a bit confusing but the table consist of discs with different owner id’s and some specific attributes which </w:t>
       </w:r>
       <w:r>
         <w:t>identifies</w:t>
@@ -709,31 +648,7 @@
         <w:t>.</w:t>
       </w:r>
       <w:r>
-        <w:t xml:space="preserve"> </w:t>
-      </w:r>
-      <w:proofErr w:type="gramStart"/>
-      <w:r>
-        <w:t>Those attribute</w:t>
-      </w:r>
-      <w:proofErr w:type="gramEnd"/>
-      <w:r>
-        <w:t xml:space="preserve"> is plastic type and </w:t>
-      </w:r>
-      <w:proofErr w:type="spellStart"/>
-      <w:r>
-        <w:t>weigth</w:t>
-      </w:r>
-      <w:proofErr w:type="spellEnd"/>
-      <w:r>
-        <w:t xml:space="preserve">. Discs are sold in different materials and can have different </w:t>
-      </w:r>
-      <w:proofErr w:type="spellStart"/>
-      <w:r>
-        <w:t>weigth</w:t>
-      </w:r>
-      <w:proofErr w:type="spellEnd"/>
-      <w:r>
-        <w:t xml:space="preserve"> depending on if you are strong or weak.</w:t>
+        <w:t xml:space="preserve"> Those attribute is plastic type and weigth. Discs are sold in different materials and can have different weigth depending on if you are strong or weak.</w:t>
       </w:r>
     </w:p>
     <w:p/>
@@ -743,45 +658,19 @@
           <w:u w:val="single"/>
         </w:rPr>
       </w:pPr>
-      <w:proofErr w:type="spellStart"/>
       <w:r>
         <w:rPr>
           <w:u w:val="single"/>
         </w:rPr>
         <w:t>Competition_results</w:t>
       </w:r>
-      <w:proofErr w:type="spellEnd"/>
-    </w:p>
-    <w:p>
-      <w:r>
-        <w:t xml:space="preserve">The records in </w:t>
-      </w:r>
-      <w:proofErr w:type="spellStart"/>
-      <w:r>
-        <w:t>competition_results</w:t>
-      </w:r>
-      <w:proofErr w:type="spellEnd"/>
-      <w:r>
-        <w:t xml:space="preserve"> are </w:t>
-      </w:r>
-      <w:proofErr w:type="gramStart"/>
-      <w:r>
-        <w:t>actually the</w:t>
-      </w:r>
-      <w:proofErr w:type="gramEnd"/>
-      <w:r>
-        <w:t xml:space="preserve"> result for each player for each hole in a competition.</w:t>
-      </w:r>
-      <w:r>
-        <w:t xml:space="preserve"> In each record we can also se what discs </w:t>
-      </w:r>
-      <w:proofErr w:type="gramStart"/>
-      <w:r>
-        <w:t>where</w:t>
-      </w:r>
-      <w:proofErr w:type="gramEnd"/>
-      <w:r>
-        <w:t xml:space="preserve"> used at</w:t>
+    </w:p>
+    <w:p>
+      <w:r>
+        <w:t>The records in competition_results are actually the result for each player for each hole in a competition.</w:t>
+      </w:r>
+      <w:r>
+        <w:t xml:space="preserve"> In each record we can also se what discs where used at</w:t>
       </w:r>
       <w:r>
         <w:t xml:space="preserve"> throw from tee pad and the disc which was used when finishing the hole.</w:t>
@@ -844,15 +733,7 @@
         </w:numPr>
       </w:pPr>
       <w:r>
-        <w:t xml:space="preserve">A bagged disc has one owner </w:t>
-      </w:r>
-      <w:proofErr w:type="gramStart"/>
-      <w:r>
-        <w:t>id</w:t>
-      </w:r>
-      <w:proofErr w:type="gramEnd"/>
-      <w:r>
-        <w:t xml:space="preserve"> and one player can own </w:t>
+        <w:t xml:space="preserve">A bagged disc has one owner id and one player can own </w:t>
       </w:r>
       <w:r>
         <w:t>zero</w:t>
@@ -886,15 +767,7 @@
         <w:t>has</w:t>
       </w:r>
       <w:r>
-        <w:t xml:space="preserve"> one </w:t>
-      </w:r>
-      <w:proofErr w:type="gramStart"/>
-      <w:r>
-        <w:t>player</w:t>
-      </w:r>
-      <w:proofErr w:type="gramEnd"/>
-      <w:r>
-        <w:t xml:space="preserve"> and a player can have </w:t>
+        <w:t xml:space="preserve"> one player and a player can have </w:t>
       </w:r>
       <w:r>
         <w:t>zero or many</w:t>
@@ -919,15 +792,7 @@
         <w:t xml:space="preserve"> </w:t>
       </w:r>
       <w:r>
-        <w:t xml:space="preserve">competition result </w:t>
-      </w:r>
-      <w:proofErr w:type="gramStart"/>
-      <w:r>
-        <w:t>have</w:t>
-      </w:r>
-      <w:proofErr w:type="gramEnd"/>
-      <w:r>
-        <w:t xml:space="preserve"> one hole. A hole can have zero or many competition results</w:t>
+        <w:t>competition result have one hole. A hole can have zero or many competition results</w:t>
       </w:r>
       <w:r>
         <w:t>.</w:t>
@@ -1044,15 +909,7 @@
         </w:rPr>
       </w:pPr>
       <w:r>
-        <w:t xml:space="preserve">The following query is a </w:t>
-      </w:r>
-      <w:proofErr w:type="spellStart"/>
-      <w:r>
-        <w:t>multirelation</w:t>
-      </w:r>
-      <w:proofErr w:type="spellEnd"/>
-      <w:r>
-        <w:t xml:space="preserve"> query and uses </w:t>
+        <w:t xml:space="preserve">The following query is a multirelation query and uses </w:t>
       </w:r>
       <w:r>
         <w:rPr>
@@ -1061,11 +918,7 @@
         <w:t>JOIN.</w:t>
       </w:r>
       <w:r>
-        <w:t xml:space="preserve"> We pass the argument of the city name (marked </w:t>
-      </w:r>
-      <w:proofErr w:type="gramStart"/>
-      <w:r>
-        <w:t xml:space="preserve">with </w:t>
+        <w:t xml:space="preserve"> We pass the argument of the city name (marked with </w:t>
       </w:r>
       <w:r>
         <w:rPr>
@@ -1073,7 +926,6 @@
         </w:rPr>
         <w:t>?</w:t>
       </w:r>
-      <w:proofErr w:type="gramEnd"/>
       <w:r>
         <w:t xml:space="preserve"> in the query) and the query should give us all the employees of the corresponding shop. We join table </w:t>
       </w:r>
@@ -1104,7 +956,6 @@
       <w:r>
         <w:t xml:space="preserve"> to the foreign key </w:t>
       </w:r>
-      <w:proofErr w:type="spellStart"/>
       <w:r>
         <w:rPr>
           <w:rFonts w:ascii="Consolas" w:eastAsia="Consolas" w:hAnsi="Consolas" w:cs="Consolas"/>
@@ -1114,7 +965,6 @@
         </w:rPr>
         <w:t>Employees.shopID</w:t>
       </w:r>
-      <w:proofErr w:type="spellEnd"/>
     </w:p>
     <w:p/>
     <w:p>
@@ -1136,59 +986,13 @@
         </w:rPr>
         <w:t xml:space="preserve">SELECT </w:t>
       </w:r>
-      <w:proofErr w:type="spellStart"/>
       <w:r>
         <w:rPr>
           <w:rFonts w:ascii="Consolas" w:eastAsia="Consolas" w:hAnsi="Consolas" w:cs="Consolas"/>
           <w:sz w:val="24"/>
           <w:szCs w:val="24"/>
         </w:rPr>
-        <w:t>firstname</w:t>
-      </w:r>
-      <w:proofErr w:type="spellEnd"/>
-      <w:r>
-        <w:rPr>
-          <w:rFonts w:ascii="Consolas" w:eastAsia="Consolas" w:hAnsi="Consolas" w:cs="Consolas"/>
-          <w:sz w:val="24"/>
-          <w:szCs w:val="24"/>
-        </w:rPr>
-        <w:t xml:space="preserve">, </w:t>
-      </w:r>
-      <w:proofErr w:type="spellStart"/>
-      <w:r>
-        <w:rPr>
-          <w:rFonts w:ascii="Consolas" w:eastAsia="Consolas" w:hAnsi="Consolas" w:cs="Consolas"/>
-          <w:sz w:val="24"/>
-          <w:szCs w:val="24"/>
-        </w:rPr>
-        <w:t>lastname</w:t>
-      </w:r>
-      <w:proofErr w:type="spellEnd"/>
-      <w:r>
-        <w:rPr>
-          <w:rFonts w:ascii="Consolas" w:eastAsia="Consolas" w:hAnsi="Consolas" w:cs="Consolas"/>
-          <w:sz w:val="24"/>
-          <w:szCs w:val="24"/>
-        </w:rPr>
-        <w:t xml:space="preserve">, </w:t>
-      </w:r>
-      <w:proofErr w:type="spellStart"/>
-      <w:r>
-        <w:rPr>
-          <w:rFonts w:ascii="Consolas" w:eastAsia="Consolas" w:hAnsi="Consolas" w:cs="Consolas"/>
-          <w:sz w:val="24"/>
-          <w:szCs w:val="24"/>
-        </w:rPr>
-        <w:t>jobtitle</w:t>
-      </w:r>
-      <w:proofErr w:type="spellEnd"/>
-      <w:r>
-        <w:rPr>
-          <w:rFonts w:ascii="Consolas" w:eastAsia="Consolas" w:hAnsi="Consolas" w:cs="Consolas"/>
-          <w:sz w:val="24"/>
-          <w:szCs w:val="24"/>
-        </w:rPr>
-        <w:t xml:space="preserve"> </w:t>
+        <w:t xml:space="preserve">firstname, lastname, jobtitle </w:t>
       </w:r>
     </w:p>
     <w:p>
@@ -1255,23 +1059,13 @@
         </w:rPr>
         <w:t xml:space="preserve">ON </w:t>
       </w:r>
-      <w:proofErr w:type="spellStart"/>
       <w:r>
         <w:rPr>
           <w:rFonts w:ascii="Consolas" w:eastAsia="Consolas" w:hAnsi="Consolas" w:cs="Consolas"/>
           <w:sz w:val="24"/>
           <w:szCs w:val="24"/>
         </w:rPr>
-        <w:t>Employees.shopID</w:t>
-      </w:r>
-      <w:proofErr w:type="spellEnd"/>
-      <w:r>
-        <w:rPr>
-          <w:rFonts w:ascii="Consolas" w:eastAsia="Consolas" w:hAnsi="Consolas" w:cs="Consolas"/>
-          <w:sz w:val="24"/>
-          <w:szCs w:val="24"/>
-        </w:rPr>
-        <w:t xml:space="preserve"> = Shops.ID</w:t>
+        <w:t>Employees.shopID = Shops.ID</w:t>
       </w:r>
     </w:p>
     <w:p>
@@ -1299,16 +1093,7 @@
           <w:sz w:val="24"/>
           <w:szCs w:val="24"/>
         </w:rPr>
-        <w:t>city</w:t>
-      </w:r>
-      <w:proofErr w:type="gramStart"/>
-      <w:r>
-        <w:rPr>
-          <w:rFonts w:ascii="Consolas" w:eastAsia="Consolas" w:hAnsi="Consolas" w:cs="Consolas"/>
-          <w:sz w:val="24"/>
-          <w:szCs w:val="24"/>
-        </w:rPr>
-        <w:t>=</w:t>
+        <w:t>city=</w:t>
       </w:r>
       <w:r>
         <w:rPr>
@@ -1327,7 +1112,6 @@
         </w:rPr>
         <w:t>;</w:t>
       </w:r>
-      <w:proofErr w:type="gramEnd"/>
     </w:p>
     <w:p>
       <w:pPr>
@@ -1337,6 +1121,438 @@
           <w:szCs w:val="24"/>
         </w:rPr>
       </w:pPr>
+    </w:p>
+    <w:p>
+      <w:pPr>
+        <w:rPr>
+          <w:b/>
+        </w:rPr>
+      </w:pPr>
+      <w:r>
+        <w:t xml:space="preserve">Q: </w:t>
+      </w:r>
+      <w:r>
+        <w:rPr>
+          <w:b/>
+        </w:rPr>
+        <w:t>Who is the winner of a given competition?</w:t>
+      </w:r>
+    </w:p>
+    <w:p>
+      <w:r>
+        <w:t xml:space="preserve">The following query is </w:t>
+      </w:r>
+      <w:r>
+        <w:t xml:space="preserve">multirelational and uses JOIN. </w:t>
+      </w:r>
+      <w:r>
+        <w:t xml:space="preserve">The </w:t>
+      </w:r>
+      <w:r>
+        <w:t xml:space="preserve">program will first send a query to list all competitions. Then </w:t>
+      </w:r>
+      <w:r>
+        <w:t>it lets the user select a competition and pass</w:t>
+      </w:r>
+      <w:r>
+        <w:t xml:space="preserve"> </w:t>
+      </w:r>
+      <w:r>
+        <w:t xml:space="preserve">the name </w:t>
+      </w:r>
+      <w:r>
+        <w:t xml:space="preserve">(marked with </w:t>
+      </w:r>
+      <w:r>
+        <w:rPr>
+          <w:color w:val="FF0000"/>
+        </w:rPr>
+        <w:t>?</w:t>
+      </w:r>
+      <w:r>
+        <w:t xml:space="preserve"> in the query)</w:t>
+      </w:r>
+      <w:r>
+        <w:t xml:space="preserve"> </w:t>
+      </w:r>
+      <w:r>
+        <w:t>and year</w:t>
+      </w:r>
+      <w:r>
+        <w:t xml:space="preserve"> </w:t>
+      </w:r>
+      <w:r>
+        <w:t xml:space="preserve">(marked with </w:t>
+      </w:r>
+      <w:r>
+        <w:rPr>
+          <w:color w:val="FF0000"/>
+        </w:rPr>
+        <w:t>X</w:t>
+      </w:r>
+      <w:r>
+        <w:t xml:space="preserve"> in the query) </w:t>
+      </w:r>
+      <w:r>
+        <w:t xml:space="preserve"> </w:t>
+      </w:r>
+      <w:r>
+        <w:t>to</w:t>
+      </w:r>
+      <w:r>
+        <w:t xml:space="preserve"> it</w:t>
+      </w:r>
+      <w:r>
+        <w:t xml:space="preserve"> on the the following query.</w:t>
+      </w:r>
+      <w:r>
+        <w:t xml:space="preserve"> </w:t>
+      </w:r>
+      <w:r>
+        <w:t>The query sums the result of the given competition</w:t>
+      </w:r>
+      <w:r>
+        <w:t xml:space="preserve"> and picks the one with the lowest result. Then  it joins the result with the player table to get facts about the winner and return togheter with the result.</w:t>
+      </w:r>
+      <w:r>
+        <w:t xml:space="preserve">    Primary keys and </w:t>
+      </w:r>
+      <w:r>
+        <w:t>foreign key</w:t>
+      </w:r>
+    </w:p>
+    <w:p/>
+    <w:p/>
+    <w:p/>
+    <w:p>
+      <w:pPr>
+        <w:shd w:val="clear" w:color="auto" w:fill="000000" w:themeFill="text1"/>
+        <w:rPr>
+          <w:lang w:val="en-US"/>
+        </w:rPr>
+      </w:pPr>
+      <w:r>
+        <w:rPr>
+          <w:color w:val="00B050"/>
+          <w:lang w:val="en-US"/>
+        </w:rPr>
+        <w:t xml:space="preserve">SELECT </w:t>
+      </w:r>
+      <w:r>
+        <w:rPr>
+          <w:lang w:val="en-US"/>
+        </w:rPr>
+        <w:t xml:space="preserve">name,id,nationality,total </w:t>
+      </w:r>
+      <w:r>
+        <w:rPr>
+          <w:color w:val="00B050"/>
+          <w:lang w:val="en-US"/>
+        </w:rPr>
+        <w:t>FROM</w:t>
+      </w:r>
+      <w:r>
+        <w:rPr>
+          <w:lang w:val="en-US"/>
+        </w:rPr>
+        <w:t xml:space="preserve"> disc_golf.players</w:t>
+      </w:r>
+    </w:p>
+    <w:p>
+      <w:pPr>
+        <w:shd w:val="clear" w:color="auto" w:fill="000000" w:themeFill="text1"/>
+        <w:rPr>
+          <w:color w:val="00B050"/>
+          <w:lang w:val="en-US"/>
+        </w:rPr>
+      </w:pPr>
+      <w:r>
+        <w:rPr>
+          <w:color w:val="00B050"/>
+          <w:lang w:val="en-US"/>
+        </w:rPr>
+        <w:t xml:space="preserve">JOIN </w:t>
+      </w:r>
+    </w:p>
+    <w:p>
+      <w:pPr>
+        <w:shd w:val="clear" w:color="auto" w:fill="000000" w:themeFill="text1"/>
+        <w:rPr>
+          <w:lang w:val="en-US"/>
+        </w:rPr>
+      </w:pPr>
+      <w:r>
+        <w:rPr>
+          <w:lang w:val="en-US"/>
+        </w:rPr>
+        <w:t>(</w:t>
+      </w:r>
+      <w:r>
+        <w:rPr>
+          <w:color w:val="00B050"/>
+          <w:lang w:val="en-US"/>
+        </w:rPr>
+        <w:t xml:space="preserve">SELECT </w:t>
+      </w:r>
+    </w:p>
+    <w:p>
+      <w:pPr>
+        <w:shd w:val="clear" w:color="auto" w:fill="000000" w:themeFill="text1"/>
+        <w:rPr>
+          <w:lang w:val="en-US"/>
+        </w:rPr>
+      </w:pPr>
+      <w:r>
+        <w:rPr>
+          <w:lang w:val="en-US"/>
+        </w:rPr>
+        <w:t xml:space="preserve">    player_id, </w:t>
+      </w:r>
+      <w:r>
+        <w:rPr>
+          <w:color w:val="00B050"/>
+          <w:lang w:val="en-US"/>
+        </w:rPr>
+        <w:t>SUM(</w:t>
+      </w:r>
+      <w:r>
+        <w:rPr>
+          <w:lang w:val="en-US"/>
+        </w:rPr>
+        <w:t xml:space="preserve">result) </w:t>
+      </w:r>
+      <w:r>
+        <w:rPr>
+          <w:color w:val="00B050"/>
+          <w:lang w:val="en-US"/>
+        </w:rPr>
+        <w:t xml:space="preserve">AS </w:t>
+      </w:r>
+      <w:r>
+        <w:rPr>
+          <w:lang w:val="en-US"/>
+        </w:rPr>
+        <w:t>total</w:t>
+      </w:r>
+    </w:p>
+    <w:p>
+      <w:pPr>
+        <w:shd w:val="clear" w:color="auto" w:fill="000000" w:themeFill="text1"/>
+        <w:rPr>
+          <w:color w:val="00B050"/>
+          <w:lang w:val="en-US"/>
+        </w:rPr>
+      </w:pPr>
+      <w:r>
+        <w:rPr>
+          <w:color w:val="00B050"/>
+          <w:lang w:val="en-US"/>
+        </w:rPr>
+        <w:t>FROM</w:t>
+      </w:r>
+    </w:p>
+    <w:p>
+      <w:pPr>
+        <w:shd w:val="clear" w:color="auto" w:fill="000000" w:themeFill="text1"/>
+        <w:rPr>
+          <w:lang w:val="en-US"/>
+        </w:rPr>
+      </w:pPr>
+      <w:r>
+        <w:rPr>
+          <w:lang w:val="en-US"/>
+        </w:rPr>
+        <w:t xml:space="preserve">    disc_golf.competition_results</w:t>
+      </w:r>
+    </w:p>
+    <w:p>
+      <w:pPr>
+        <w:shd w:val="clear" w:color="auto" w:fill="000000" w:themeFill="text1"/>
+        <w:rPr>
+          <w:color w:val="00B050"/>
+          <w:lang w:val="en-US"/>
+        </w:rPr>
+      </w:pPr>
+      <w:r>
+        <w:rPr>
+          <w:color w:val="00B050"/>
+          <w:lang w:val="en-US"/>
+        </w:rPr>
+        <w:t>WHERE</w:t>
+      </w:r>
+    </w:p>
+    <w:p>
+      <w:pPr>
+        <w:shd w:val="clear" w:color="auto" w:fill="000000" w:themeFill="text1"/>
+        <w:rPr>
+          <w:lang w:val="en-US"/>
+        </w:rPr>
+      </w:pPr>
+      <w:r>
+        <w:rPr>
+          <w:lang w:val="en-US"/>
+        </w:rPr>
+        <w:t xml:space="preserve">    year = </w:t>
+      </w:r>
+      <w:r>
+        <w:rPr>
+          <w:color w:val="FF0000"/>
+        </w:rPr>
+        <w:t>X</w:t>
+      </w:r>
+    </w:p>
+    <w:p>
+      <w:pPr>
+        <w:shd w:val="clear" w:color="auto" w:fill="000000" w:themeFill="text1"/>
+        <w:rPr>
+          <w:lang w:val="en-US"/>
+        </w:rPr>
+      </w:pPr>
+      <w:r>
+        <w:rPr>
+          <w:color w:val="00B050"/>
+          <w:lang w:val="en-US"/>
+        </w:rPr>
+        <w:t xml:space="preserve">        AND </w:t>
+      </w:r>
+      <w:r>
+        <w:rPr>
+          <w:lang w:val="en-US"/>
+        </w:rPr>
+        <w:t xml:space="preserve">competition_results.name = </w:t>
+      </w:r>
+      <w:r>
+        <w:rPr>
+          <w:rFonts w:ascii="Consolas" w:eastAsia="Consolas" w:hAnsi="Consolas" w:cs="Consolas"/>
+          <w:color w:val="FF0000"/>
+          <w:sz w:val="24"/>
+          <w:szCs w:val="24"/>
+        </w:rPr>
+        <w:t>?</w:t>
+      </w:r>
+    </w:p>
+    <w:p>
+      <w:pPr>
+        <w:shd w:val="clear" w:color="auto" w:fill="000000" w:themeFill="text1"/>
+        <w:rPr>
+          <w:lang w:val="en-US"/>
+        </w:rPr>
+      </w:pPr>
+      <w:r>
+        <w:rPr>
+          <w:color w:val="00B050"/>
+          <w:lang w:val="en-US"/>
+        </w:rPr>
+        <w:t xml:space="preserve">GROUP BY </w:t>
+      </w:r>
+      <w:r>
+        <w:rPr>
+          <w:lang w:val="en-US"/>
+        </w:rPr>
+        <w:t>player_id</w:t>
+      </w:r>
+    </w:p>
+    <w:p>
+      <w:pPr>
+        <w:shd w:val="clear" w:color="auto" w:fill="000000" w:themeFill="text1"/>
+        <w:rPr>
+          <w:lang w:val="en-US"/>
+        </w:rPr>
+      </w:pPr>
+      <w:r>
+        <w:rPr>
+          <w:color w:val="00B050"/>
+          <w:lang w:val="en-US"/>
+        </w:rPr>
+        <w:t xml:space="preserve">ORDER </w:t>
+      </w:r>
+      <w:r>
+        <w:rPr>
+          <w:color w:val="00B050"/>
+          <w:lang w:val="en-US"/>
+        </w:rPr>
+        <w:t>B</w:t>
+      </w:r>
+      <w:r>
+        <w:rPr>
+          <w:color w:val="00B050"/>
+          <w:lang w:val="en-US"/>
+        </w:rPr>
+        <w:t>Y</w:t>
+      </w:r>
+      <w:r>
+        <w:rPr>
+          <w:color w:val="00B050"/>
+          <w:lang w:val="en-US"/>
+        </w:rPr>
+        <w:t xml:space="preserve"> </w:t>
+      </w:r>
+      <w:r>
+        <w:rPr>
+          <w:lang w:val="en-US"/>
+        </w:rPr>
+        <w:t>total</w:t>
+      </w:r>
+    </w:p>
+    <w:p>
+      <w:pPr>
+        <w:shd w:val="clear" w:color="auto" w:fill="000000" w:themeFill="text1"/>
+        <w:rPr>
+          <w:lang w:val="en-US"/>
+        </w:rPr>
+      </w:pPr>
+      <w:r>
+        <w:rPr>
+          <w:color w:val="00B050"/>
+          <w:lang w:val="en-US"/>
+        </w:rPr>
+        <w:t>LIMIT</w:t>
+      </w:r>
+      <w:r>
+        <w:rPr>
+          <w:lang w:val="en-US"/>
+        </w:rPr>
+        <w:t xml:space="preserve"> 1</w:t>
+      </w:r>
+    </w:p>
+    <w:p>
+      <w:pPr>
+        <w:shd w:val="clear" w:color="auto" w:fill="000000" w:themeFill="text1"/>
+        <w:rPr>
+          <w:lang w:val="en-US"/>
+        </w:rPr>
+      </w:pPr>
+      <w:r>
+        <w:rPr>
+          <w:lang w:val="en-US"/>
+        </w:rPr>
+        <w:t xml:space="preserve">) as winner </w:t>
+      </w:r>
+      <w:r>
+        <w:rPr>
+          <w:color w:val="00B050"/>
+          <w:lang w:val="en-US"/>
+        </w:rPr>
+        <w:t>ON</w:t>
+      </w:r>
+      <w:r>
+        <w:rPr>
+          <w:lang w:val="en-US"/>
+        </w:rPr>
+        <w:t xml:space="preserve"> players.id = winner.player_id;</w:t>
+      </w:r>
+    </w:p>
+    <w:p>
+      <w:pPr>
+        <w:rPr>
+          <w:rFonts w:ascii="Consolas" w:eastAsia="Consolas" w:hAnsi="Consolas" w:cs="Consolas"/>
+          <w:sz w:val="24"/>
+          <w:szCs w:val="24"/>
+        </w:rPr>
+      </w:pPr>
+      <w:r>
+        <w:t xml:space="preserve"> </w:t>
+      </w:r>
       <w:r>
         <w:rPr>
           <w:rFonts w:ascii="Consolas" w:eastAsia="Consolas" w:hAnsi="Consolas" w:cs="Consolas"/>
@@ -1385,49 +1601,17 @@
     <w:p/>
     <w:p>
       <w:r>
-        <w:t xml:space="preserve">The project uses </w:t>
-      </w:r>
-      <w:proofErr w:type="spellStart"/>
-      <w:r>
-        <w:t>xyz</w:t>
-      </w:r>
-      <w:proofErr w:type="spellEnd"/>
-      <w:r>
-        <w:t xml:space="preserve"> library, please check readme.txt for installation details.</w:t>
-      </w:r>
-    </w:p>
-    <w:p>
-      <w:r>
-        <w:t>Source code: [</w:t>
-      </w:r>
-      <w:proofErr w:type="spellStart"/>
-      <w:r>
-        <w:t>github</w:t>
-      </w:r>
-      <w:proofErr w:type="spellEnd"/>
-      <w:r>
-        <w:t>/... link]</w:t>
-      </w:r>
-    </w:p>
-    <w:p>
-      <w:r>
-        <w:t>Video demonstration: [</w:t>
-      </w:r>
-      <w:proofErr w:type="spellStart"/>
-      <w:r>
-        <w:t>youtube</w:t>
-      </w:r>
-      <w:proofErr w:type="spellEnd"/>
-      <w:r>
-        <w:t>/</w:t>
-      </w:r>
-      <w:proofErr w:type="spellStart"/>
-      <w:r>
-        <w:t>vimeo</w:t>
-      </w:r>
-      <w:proofErr w:type="spellEnd"/>
-      <w:r>
-        <w:t>/... link]</w:t>
+        <w:t>The project uses xyz library, please check readme.txt for installation details.</w:t>
+      </w:r>
+    </w:p>
+    <w:p>
+      <w:r>
+        <w:t>Source code: [github/... link]</w:t>
+      </w:r>
+    </w:p>
+    <w:p>
+      <w:r>
+        <w:t>Video demonstration: [youtube/vimeo/... link]</w:t>
       </w:r>
     </w:p>
     <w:p/>
@@ -1543,14 +1727,12 @@
                 <w:lang w:val="en-US"/>
               </w:rPr>
             </w:pPr>
-            <w:proofErr w:type="spellStart"/>
             <w:r>
               <w:rPr>
                 <w:lang w:val="en-US"/>
               </w:rPr>
               <w:t>Ilir</w:t>
             </w:r>
-            <w:proofErr w:type="spellEnd"/>
           </w:p>
         </w:tc>
         <w:tc>
@@ -1610,14 +1792,12 @@
                 <w:lang w:val="en-US"/>
               </w:rPr>
             </w:pPr>
-            <w:proofErr w:type="spellStart"/>
             <w:r>
               <w:rPr>
                 <w:lang w:val="en-US"/>
               </w:rPr>
               <w:t>Ilir</w:t>
             </w:r>
-            <w:proofErr w:type="spellEnd"/>
           </w:p>
         </w:tc>
         <w:tc>
@@ -1697,16 +1877,8 @@
               <w:rPr>
                 <w:lang w:val="en-US"/>
               </w:rPr>
-              <w:t xml:space="preserve">Designing and implementing the </w:t>
+              <w:t>Designing and implementing the home-page</w:t>
             </w:r>
-            <w:proofErr w:type="gramStart"/>
-            <w:r>
-              <w:rPr>
-                <w:lang w:val="en-US"/>
-              </w:rPr>
-              <w:t>home-page</w:t>
-            </w:r>
-            <w:proofErr w:type="gramEnd"/>
           </w:p>
         </w:tc>
         <w:tc>
@@ -1764,21 +1936,7 @@
               <w:rPr>
                 <w:lang w:val="en-US"/>
               </w:rPr>
-              <w:t xml:space="preserve">Implementing </w:t>
-            </w:r>
-            <w:proofErr w:type="spellStart"/>
-            <w:r>
-              <w:rPr>
-                <w:lang w:val="en-US"/>
-              </w:rPr>
-              <w:t>Ouath</w:t>
-            </w:r>
-            <w:proofErr w:type="spellEnd"/>
-            <w:r>
-              <w:rPr>
-                <w:lang w:val="en-US"/>
-              </w:rPr>
-              <w:t xml:space="preserve"> authentication for Twitter</w:t>
+              <w:t>Implementing Ouath authentication for Twitter</w:t>
             </w:r>
           </w:p>
         </w:tc>

</xml_diff>

<commit_message>
all querys added to report
</commit_message>
<xml_diff>
--- a/doc/jg223fp_hm222ua_report.docx
+++ b/doc/jg223fp_hm222ua_report.docx
@@ -374,10 +374,10 @@
           <w:noProof/>
         </w:rPr>
         <w:drawing>
-          <wp:inline distT="0" distB="0" distL="0" distR="0" wp14:anchorId="0FB37C3E" wp14:editId="6B0450B2">
+          <wp:inline distT="0" distB="0" distL="0" distR="0" wp14:anchorId="5C7B55D9" wp14:editId="04E73C39">
             <wp:extent cx="5724525" cy="5467350"/>
             <wp:effectExtent l="0" t="0" r="9525" b="0"/>
-            <wp:docPr id="1" name="Bildobjekt 1"/>
+            <wp:docPr id="2" name="Bildobjekt 2"/>
             <wp:cNvGraphicFramePr>
               <a:graphicFrameLocks xmlns:a="http://schemas.openxmlformats.org/drawingml/2006/main" noChangeAspect="1"/>
             </wp:cNvGraphicFramePr>
@@ -650,6 +650,12 @@
       <w:r>
         <w:t xml:space="preserve"> Those attribute is plastic type and weigth. Discs are sold in different materials and can have different weigth depending on if you are strong or weak.</w:t>
       </w:r>
+      <w:r>
+        <w:t xml:space="preserve"> All the attributes is primary key except the disc name which is a foregin key coming from </w:t>
+      </w:r>
+      <w:r>
+        <w:t>the name attribute in the discs table.</w:t>
+      </w:r>
     </w:p>
     <w:p/>
     <w:p>
@@ -676,7 +682,19 @@
         <w:t xml:space="preserve"> throw from tee pad and the disc which was used when finishing the hole.</w:t>
       </w:r>
       <w:r>
-        <w:t xml:space="preserve"> The primary keys are name of competition, year, hole number, and player id. The course is not needed for primary key as a competition can be played on different courses.</w:t>
+        <w:t xml:space="preserve"> The primary keys are name of competition, year,</w:t>
+      </w:r>
+      <w:r>
+        <w:t xml:space="preserve"> and</w:t>
+      </w:r>
+      <w:r>
+        <w:t xml:space="preserve"> hole number.</w:t>
+      </w:r>
+      <w:r>
+        <w:t xml:space="preserve"> The player id is a forigen key and is referenced to the id in the player table. the</w:t>
+      </w:r>
+      <w:r>
+        <w:t xml:space="preserve"> The course is not needed for primary key as a competition can be played on different courses.</w:t>
       </w:r>
     </w:p>
     <w:p/>
@@ -881,219 +899,407 @@
       </w:r>
     </w:p>
     <w:p>
-      <w:r>
-        <w:t xml:space="preserve">Here you present and discuss the most interesting queries. Make sure you have 5 of them at least and check the specification in the assignment sheet. One example is found below: </w:t>
-      </w:r>
-    </w:p>
-    <w:p/>
-    <w:p>
-      <w:pPr>
-        <w:rPr>
-          <w:b/>
-        </w:rPr>
-      </w:pPr>
-      <w:r>
-        <w:t xml:space="preserve">Q: </w:t>
-      </w:r>
-      <w:r>
-        <w:rPr>
-          <w:b/>
-        </w:rPr>
-        <w:t>List the name, last name and job title of the employee from a given city.</w:t>
-      </w:r>
-    </w:p>
-    <w:p>
-      <w:pPr>
-        <w:rPr>
-          <w:i/>
-        </w:rPr>
-      </w:pPr>
-      <w:r>
-        <w:t xml:space="preserve">The following query is a multirelation query and uses </w:t>
-      </w:r>
-      <w:r>
-        <w:rPr>
-          <w:i/>
-        </w:rPr>
-        <w:t>JOIN.</w:t>
-      </w:r>
-      <w:r>
-        <w:t xml:space="preserve"> We pass the argument of the city name (marked with </w:t>
-      </w:r>
-      <w:r>
-        <w:rPr>
-          <w:color w:val="FF0000"/>
-        </w:rPr>
-        <w:t>?</w:t>
-      </w:r>
-      <w:r>
-        <w:t xml:space="preserve"> in the query) and the query should give us all the employees of the corresponding shop. We join table </w:t>
-      </w:r>
-      <w:r>
-        <w:rPr>
-          <w:i/>
-        </w:rPr>
-        <w:t>Employees</w:t>
-      </w:r>
-      <w:r>
-        <w:t xml:space="preserve"> on table </w:t>
-      </w:r>
-      <w:r>
-        <w:rPr>
-          <w:i/>
-        </w:rPr>
-        <w:t>Shops</w:t>
-      </w:r>
-      <w:r>
-        <w:t xml:space="preserve"> by matching the </w:t>
-      </w:r>
-      <w:r>
-        <w:rPr>
-          <w:i/>
-        </w:rPr>
-        <w:t>Shops.ID</w:t>
-      </w:r>
-      <w:r>
-        <w:t xml:space="preserve"> to the foreign key </w:t>
-      </w:r>
-      <w:r>
-        <w:rPr>
-          <w:rFonts w:ascii="Consolas" w:eastAsia="Consolas" w:hAnsi="Consolas" w:cs="Consolas"/>
-          <w:i/>
-          <w:sz w:val="24"/>
-          <w:szCs w:val="24"/>
-        </w:rPr>
-        <w:t>Employees.shopID</w:t>
-      </w:r>
-    </w:p>
-    <w:p/>
-    <w:p>
-      <w:pPr>
-        <w:shd w:val="clear" w:color="auto" w:fill="FFFFFF"/>
-        <w:spacing w:before="240" w:after="240"/>
+      <w:pPr>
         <w:rPr>
           <w:rFonts w:ascii="Consolas" w:eastAsia="Consolas" w:hAnsi="Consolas" w:cs="Consolas"/>
           <w:sz w:val="24"/>
           <w:szCs w:val="24"/>
         </w:rPr>
       </w:pPr>
-      <w:r>
-        <w:rPr>
-          <w:rFonts w:ascii="Consolas" w:eastAsia="Consolas" w:hAnsi="Consolas" w:cs="Consolas"/>
-          <w:color w:val="385723"/>
-          <w:sz w:val="24"/>
-          <w:szCs w:val="24"/>
+    </w:p>
+    <w:p>
+      <w:pPr>
+        <w:rPr>
+          <w:b/>
+        </w:rPr>
+      </w:pPr>
+      <w:r>
+        <w:t xml:space="preserve">Q: </w:t>
+      </w:r>
+      <w:r>
+        <w:rPr>
+          <w:b/>
+        </w:rPr>
+        <w:t>Who is the winner of a given competition?</w:t>
+      </w:r>
+    </w:p>
+    <w:p>
+      <w:r>
+        <w:t xml:space="preserve">The following query is </w:t>
+      </w:r>
+      <w:r>
+        <w:t xml:space="preserve">multirelational and uses JOIN. </w:t>
+      </w:r>
+      <w:r>
+        <w:t xml:space="preserve">The program will first send a query to list all competitions. Then </w:t>
+      </w:r>
+      <w:r>
+        <w:t>it lets the user select a competition and pass</w:t>
+      </w:r>
+      <w:r>
+        <w:t xml:space="preserve"> </w:t>
+      </w:r>
+      <w:r>
+        <w:t xml:space="preserve">the name </w:t>
+      </w:r>
+      <w:r>
+        <w:t xml:space="preserve">(marked with </w:t>
+      </w:r>
+      <w:r>
+        <w:rPr>
+          <w:color w:val="FF0000"/>
+        </w:rPr>
+        <w:t>?</w:t>
+      </w:r>
+      <w:r>
+        <w:t xml:space="preserve"> in the query)</w:t>
+      </w:r>
+      <w:r>
+        <w:t xml:space="preserve"> </w:t>
+      </w:r>
+      <w:r>
+        <w:t>and year</w:t>
+      </w:r>
+      <w:r>
+        <w:t xml:space="preserve"> (marked with </w:t>
+      </w:r>
+      <w:r>
+        <w:rPr>
+          <w:color w:val="FF0000"/>
+        </w:rPr>
+        <w:t>X</w:t>
+      </w:r>
+      <w:r>
+        <w:t xml:space="preserve"> in the query) </w:t>
+      </w:r>
+      <w:r>
+        <w:t xml:space="preserve"> </w:t>
+      </w:r>
+      <w:r>
+        <w:t>to</w:t>
+      </w:r>
+      <w:r>
+        <w:t xml:space="preserve"> it</w:t>
+      </w:r>
+      <w:r>
+        <w:t xml:space="preserve"> on the the following query.</w:t>
+      </w:r>
+      <w:r>
+        <w:t xml:space="preserve"> </w:t>
+      </w:r>
+      <w:r>
+        <w:t>The query sums the result of the given competition</w:t>
+      </w:r>
+      <w:r>
+        <w:t xml:space="preserve"> and picks the one with the lowest result. The</w:t>
+      </w:r>
+      <w:r>
+        <w:t>n</w:t>
+      </w:r>
+      <w:r>
+        <w:t xml:space="preserve"> it joins the result</w:t>
+      </w:r>
+      <w:r>
+        <w:t xml:space="preserve"> on the foreign key </w:t>
+      </w:r>
+      <w:r>
+        <w:rPr>
+          <w:i/>
+          <w:iCs/>
+        </w:rPr>
+        <w:t>player_id</w:t>
+      </w:r>
+      <w:r>
+        <w:t xml:space="preserve"> with</w:t>
+      </w:r>
+      <w:r>
+        <w:t xml:space="preserve"> </w:t>
+      </w:r>
+      <w:r>
+        <w:rPr>
+          <w:i/>
+          <w:iCs/>
+        </w:rPr>
+        <w:t>id</w:t>
+      </w:r>
+      <w:r>
+        <w:t xml:space="preserve"> the player table to get facts about the winner and return </w:t>
+      </w:r>
+      <w:r>
+        <w:t>together</w:t>
+      </w:r>
+      <w:r>
+        <w:t xml:space="preserve"> with the result.</w:t>
+      </w:r>
+    </w:p>
+    <w:p/>
+    <w:p/>
+    <w:p/>
+    <w:p>
+      <w:pPr>
+        <w:rPr>
+          <w:rFonts w:ascii="Consolas" w:hAnsi="Consolas"/>
+          <w:lang w:val="en-US"/>
+        </w:rPr>
+      </w:pPr>
+      <w:r>
+        <w:rPr>
+          <w:rFonts w:ascii="Consolas" w:hAnsi="Consolas"/>
+          <w:color w:val="00B050"/>
+          <w:lang w:val="en-US"/>
         </w:rPr>
         <w:t xml:space="preserve">SELECT </w:t>
       </w:r>
       <w:r>
         <w:rPr>
-          <w:rFonts w:ascii="Consolas" w:eastAsia="Consolas" w:hAnsi="Consolas" w:cs="Consolas"/>
-          <w:sz w:val="24"/>
-          <w:szCs w:val="24"/>
-        </w:rPr>
-        <w:t xml:space="preserve">firstname, lastname, jobtitle </w:t>
-      </w:r>
-    </w:p>
-    <w:p>
-      <w:pPr>
-        <w:shd w:val="clear" w:color="auto" w:fill="FFFFFF"/>
-        <w:spacing w:before="240" w:after="240"/>
-        <w:rPr>
-          <w:rFonts w:ascii="Consolas" w:eastAsia="Consolas" w:hAnsi="Consolas" w:cs="Consolas"/>
-          <w:sz w:val="24"/>
-          <w:szCs w:val="24"/>
-        </w:rPr>
-      </w:pPr>
-      <w:r>
-        <w:rPr>
-          <w:rFonts w:ascii="Consolas" w:eastAsia="Consolas" w:hAnsi="Consolas" w:cs="Consolas"/>
-          <w:color w:val="385723"/>
-          <w:sz w:val="24"/>
-          <w:szCs w:val="24"/>
-        </w:rPr>
-        <w:t xml:space="preserve">FROM </w:t>
-      </w:r>
-      <w:r>
-        <w:rPr>
-          <w:rFonts w:ascii="Consolas" w:eastAsia="Consolas" w:hAnsi="Consolas" w:cs="Consolas"/>
-          <w:sz w:val="24"/>
-          <w:szCs w:val="24"/>
-        </w:rPr>
-        <w:t>Employees</w:t>
-      </w:r>
-    </w:p>
-    <w:p>
-      <w:pPr>
-        <w:shd w:val="clear" w:color="auto" w:fill="FFFFFF"/>
-        <w:spacing w:before="240" w:after="240"/>
-        <w:rPr>
-          <w:rFonts w:ascii="Consolas" w:eastAsia="Consolas" w:hAnsi="Consolas" w:cs="Consolas"/>
-          <w:sz w:val="24"/>
-          <w:szCs w:val="24"/>
-        </w:rPr>
-      </w:pPr>
-      <w:r>
-        <w:rPr>
-          <w:rFonts w:ascii="Consolas" w:eastAsia="Consolas" w:hAnsi="Consolas" w:cs="Consolas"/>
-          <w:color w:val="385723"/>
-          <w:sz w:val="24"/>
-          <w:szCs w:val="24"/>
+          <w:rFonts w:ascii="Consolas" w:hAnsi="Consolas"/>
+          <w:color w:val="000000" w:themeColor="text1"/>
+          <w:lang w:val="en-US"/>
+        </w:rPr>
+        <w:t>name,id,nationality,total</w:t>
+      </w:r>
+      <w:r>
+        <w:rPr>
+          <w:rFonts w:ascii="Consolas" w:hAnsi="Consolas"/>
+          <w:lang w:val="en-US"/>
+        </w:rPr>
+        <w:t xml:space="preserve"> </w:t>
+      </w:r>
+      <w:r>
+        <w:rPr>
+          <w:rFonts w:ascii="Consolas" w:hAnsi="Consolas"/>
+          <w:color w:val="00B050"/>
+          <w:lang w:val="en-US"/>
+        </w:rPr>
+        <w:t>FROM</w:t>
+      </w:r>
+      <w:r>
+        <w:rPr>
+          <w:rFonts w:ascii="Consolas" w:hAnsi="Consolas"/>
+          <w:lang w:val="en-US"/>
+        </w:rPr>
+        <w:t xml:space="preserve"> </w:t>
+      </w:r>
+      <w:r>
+        <w:rPr>
+          <w:rFonts w:ascii="Consolas" w:hAnsi="Consolas"/>
+          <w:color w:val="000000" w:themeColor="text1"/>
+          <w:lang w:val="en-US"/>
+        </w:rPr>
+        <w:t>disc_golf.players</w:t>
+      </w:r>
+    </w:p>
+    <w:p>
+      <w:pPr>
+        <w:rPr>
+          <w:rFonts w:ascii="Consolas" w:hAnsi="Consolas"/>
+          <w:color w:val="00B050"/>
+          <w:lang w:val="en-US"/>
+        </w:rPr>
+      </w:pPr>
+      <w:r>
+        <w:rPr>
+          <w:rFonts w:ascii="Consolas" w:hAnsi="Consolas"/>
+          <w:color w:val="00B050"/>
+          <w:lang w:val="en-US"/>
         </w:rPr>
         <w:t xml:space="preserve">JOIN </w:t>
       </w:r>
-      <w:r>
-        <w:rPr>
-          <w:rFonts w:ascii="Consolas" w:eastAsia="Consolas" w:hAnsi="Consolas" w:cs="Consolas"/>
-          <w:sz w:val="24"/>
-          <w:szCs w:val="24"/>
-        </w:rPr>
-        <w:t xml:space="preserve">Shops </w:t>
-      </w:r>
-      <w:r>
-        <w:rPr>
-          <w:rFonts w:ascii="Consolas" w:eastAsia="Consolas" w:hAnsi="Consolas" w:cs="Consolas"/>
-          <w:color w:val="385723"/>
-          <w:sz w:val="24"/>
-          <w:szCs w:val="24"/>
-        </w:rPr>
-        <w:t xml:space="preserve">ON </w:t>
-      </w:r>
-      <w:r>
-        <w:rPr>
-          <w:rFonts w:ascii="Consolas" w:eastAsia="Consolas" w:hAnsi="Consolas" w:cs="Consolas"/>
-          <w:sz w:val="24"/>
-          <w:szCs w:val="24"/>
-        </w:rPr>
-        <w:t>Employees.shopID = Shops.ID</w:t>
-      </w:r>
-    </w:p>
-    <w:p>
-      <w:pPr>
-        <w:shd w:val="clear" w:color="auto" w:fill="FFFFFF"/>
-        <w:spacing w:before="240" w:after="240"/>
-        <w:rPr>
-          <w:rFonts w:ascii="Consolas" w:eastAsia="Consolas" w:hAnsi="Consolas" w:cs="Consolas"/>
-          <w:sz w:val="24"/>
-          <w:szCs w:val="24"/>
-        </w:rPr>
-      </w:pPr>
-      <w:r>
-        <w:rPr>
-          <w:rFonts w:ascii="Consolas" w:eastAsia="Consolas" w:hAnsi="Consolas" w:cs="Consolas"/>
-          <w:color w:val="385723"/>
-          <w:sz w:val="24"/>
-          <w:szCs w:val="24"/>
-        </w:rPr>
-        <w:t xml:space="preserve">WHERE </w:t>
-      </w:r>
-      <w:r>
-        <w:rPr>
-          <w:rFonts w:ascii="Consolas" w:eastAsia="Consolas" w:hAnsi="Consolas" w:cs="Consolas"/>
-          <w:sz w:val="24"/>
-          <w:szCs w:val="24"/>
-        </w:rPr>
-        <w:t>city=</w:t>
+    </w:p>
+    <w:p>
+      <w:pPr>
+        <w:rPr>
+          <w:rFonts w:ascii="Consolas" w:hAnsi="Consolas"/>
+          <w:lang w:val="en-US"/>
+        </w:rPr>
+      </w:pPr>
+      <w:r>
+        <w:rPr>
+          <w:rFonts w:ascii="Consolas" w:hAnsi="Consolas"/>
+          <w:color w:val="000000" w:themeColor="text1"/>
+          <w:lang w:val="en-US"/>
+        </w:rPr>
+        <w:t>(</w:t>
+      </w:r>
+      <w:r>
+        <w:rPr>
+          <w:rFonts w:ascii="Consolas" w:hAnsi="Consolas"/>
+          <w:color w:val="00B050"/>
+          <w:lang w:val="en-US"/>
+        </w:rPr>
+        <w:t xml:space="preserve">SELECT </w:t>
+      </w:r>
+    </w:p>
+    <w:p>
+      <w:pPr>
+        <w:rPr>
+          <w:rFonts w:ascii="Consolas" w:hAnsi="Consolas"/>
+          <w:lang w:val="en-US"/>
+        </w:rPr>
+      </w:pPr>
+      <w:r>
+        <w:rPr>
+          <w:rFonts w:ascii="Consolas" w:hAnsi="Consolas"/>
+          <w:lang w:val="en-US"/>
+        </w:rPr>
+        <w:t xml:space="preserve">    </w:t>
+      </w:r>
+      <w:r>
+        <w:rPr>
+          <w:rFonts w:ascii="Consolas" w:hAnsi="Consolas"/>
+          <w:color w:val="000000" w:themeColor="text1"/>
+          <w:lang w:val="en-US"/>
+        </w:rPr>
+        <w:t>player_id</w:t>
+      </w:r>
+      <w:r>
+        <w:rPr>
+          <w:rFonts w:ascii="Consolas" w:hAnsi="Consolas"/>
+          <w:lang w:val="en-US"/>
+        </w:rPr>
+        <w:t xml:space="preserve">, </w:t>
+      </w:r>
+      <w:r>
+        <w:rPr>
+          <w:rFonts w:ascii="Consolas" w:hAnsi="Consolas"/>
+          <w:color w:val="00B050"/>
+          <w:lang w:val="en-US"/>
+        </w:rPr>
+        <w:t>SUM</w:t>
+      </w:r>
+      <w:r>
+        <w:rPr>
+          <w:rFonts w:ascii="Consolas" w:hAnsi="Consolas"/>
+          <w:color w:val="000000" w:themeColor="text1"/>
+          <w:lang w:val="en-US"/>
+        </w:rPr>
+        <w:t>(result)</w:t>
+      </w:r>
+      <w:r>
+        <w:rPr>
+          <w:rFonts w:ascii="Consolas" w:hAnsi="Consolas"/>
+          <w:lang w:val="en-US"/>
+        </w:rPr>
+        <w:t xml:space="preserve"> </w:t>
+      </w:r>
+      <w:r>
+        <w:rPr>
+          <w:rFonts w:ascii="Consolas" w:hAnsi="Consolas"/>
+          <w:color w:val="000000" w:themeColor="text1"/>
+          <w:lang w:val="en-US"/>
+        </w:rPr>
+        <w:t>AS total</w:t>
+      </w:r>
+    </w:p>
+    <w:p>
+      <w:pPr>
+        <w:rPr>
+          <w:rFonts w:ascii="Consolas" w:hAnsi="Consolas"/>
+          <w:color w:val="00B050"/>
+          <w:lang w:val="en-US"/>
+        </w:rPr>
+      </w:pPr>
+      <w:r>
+        <w:rPr>
+          <w:rFonts w:ascii="Consolas" w:hAnsi="Consolas"/>
+          <w:color w:val="00B050"/>
+          <w:lang w:val="en-US"/>
+        </w:rPr>
+        <w:t>FROM</w:t>
+      </w:r>
+    </w:p>
+    <w:p>
+      <w:pPr>
+        <w:rPr>
+          <w:rFonts w:ascii="Consolas" w:hAnsi="Consolas"/>
+          <w:lang w:val="en-US"/>
+        </w:rPr>
+      </w:pPr>
+      <w:r>
+        <w:rPr>
+          <w:rFonts w:ascii="Consolas" w:hAnsi="Consolas"/>
+          <w:lang w:val="en-US"/>
+        </w:rPr>
+        <w:t xml:space="preserve">    </w:t>
+      </w:r>
+      <w:r>
+        <w:rPr>
+          <w:rFonts w:ascii="Consolas" w:hAnsi="Consolas"/>
+          <w:color w:val="000000" w:themeColor="text1"/>
+          <w:lang w:val="en-US"/>
+        </w:rPr>
+        <w:t>disc_golf.competition_results</w:t>
+      </w:r>
+    </w:p>
+    <w:p>
+      <w:pPr>
+        <w:rPr>
+          <w:rFonts w:ascii="Consolas" w:hAnsi="Consolas"/>
+          <w:color w:val="00B050"/>
+          <w:lang w:val="en-US"/>
+        </w:rPr>
+      </w:pPr>
+      <w:r>
+        <w:rPr>
+          <w:rFonts w:ascii="Consolas" w:hAnsi="Consolas"/>
+          <w:color w:val="00B050"/>
+          <w:lang w:val="en-US"/>
+        </w:rPr>
+        <w:t>WHERE</w:t>
+      </w:r>
+    </w:p>
+    <w:p>
+      <w:pPr>
+        <w:rPr>
+          <w:rFonts w:ascii="Consolas" w:hAnsi="Consolas"/>
+          <w:lang w:val="en-US"/>
+        </w:rPr>
+      </w:pPr>
+      <w:r>
+        <w:rPr>
+          <w:rFonts w:ascii="Consolas" w:hAnsi="Consolas"/>
+          <w:lang w:val="en-US"/>
+        </w:rPr>
+        <w:t xml:space="preserve">    </w:t>
+      </w:r>
+      <w:r>
+        <w:rPr>
+          <w:rFonts w:ascii="Consolas" w:hAnsi="Consolas"/>
+          <w:color w:val="000000" w:themeColor="text1"/>
+          <w:lang w:val="en-US"/>
+        </w:rPr>
+        <w:t xml:space="preserve">year = </w:t>
+      </w:r>
+      <w:r>
+        <w:rPr>
+          <w:rFonts w:ascii="Consolas" w:hAnsi="Consolas"/>
+          <w:color w:val="FF0000"/>
+        </w:rPr>
+        <w:t>X</w:t>
+      </w:r>
+    </w:p>
+    <w:p>
+      <w:pPr>
+        <w:rPr>
+          <w:rFonts w:ascii="Consolas" w:hAnsi="Consolas"/>
+          <w:lang w:val="en-US"/>
+        </w:rPr>
+      </w:pPr>
+      <w:r>
+        <w:rPr>
+          <w:rFonts w:ascii="Consolas" w:hAnsi="Consolas"/>
+          <w:color w:val="00B050"/>
+          <w:lang w:val="en-US"/>
+        </w:rPr>
+        <w:t xml:space="preserve">        AND </w:t>
+      </w:r>
+      <w:r>
+        <w:rPr>
+          <w:rFonts w:ascii="Consolas" w:hAnsi="Consolas"/>
+          <w:color w:val="000000" w:themeColor="text1"/>
+          <w:lang w:val="en-US"/>
+        </w:rPr>
+        <w:t xml:space="preserve">competition_results.name = </w:t>
       </w:r>
       <w:r>
         <w:rPr>
@@ -1104,13 +1310,441 @@
         </w:rPr>
         <w:t>?</w:t>
       </w:r>
-      <w:r>
+    </w:p>
+    <w:p>
+      <w:pPr>
+        <w:rPr>
+          <w:rFonts w:ascii="Consolas" w:hAnsi="Consolas"/>
+          <w:color w:val="000000" w:themeColor="text1"/>
+          <w:lang w:val="en-US"/>
+        </w:rPr>
+      </w:pPr>
+      <w:r>
+        <w:rPr>
+          <w:rFonts w:ascii="Consolas" w:hAnsi="Consolas"/>
+          <w:color w:val="00B050"/>
+          <w:lang w:val="en-US"/>
+        </w:rPr>
+        <w:t xml:space="preserve">GROUP BY </w:t>
+      </w:r>
+      <w:r>
+        <w:rPr>
+          <w:rFonts w:ascii="Consolas" w:hAnsi="Consolas"/>
+          <w:color w:val="000000" w:themeColor="text1"/>
+          <w:lang w:val="en-US"/>
+        </w:rPr>
+        <w:t>player_id</w:t>
+      </w:r>
+    </w:p>
+    <w:p>
+      <w:pPr>
+        <w:rPr>
+          <w:rFonts w:ascii="Consolas" w:hAnsi="Consolas"/>
+          <w:color w:val="000000" w:themeColor="text1"/>
+          <w:lang w:val="en-US"/>
+        </w:rPr>
+      </w:pPr>
+      <w:r>
+        <w:rPr>
+          <w:rFonts w:ascii="Consolas" w:hAnsi="Consolas"/>
+          <w:color w:val="00B050"/>
+          <w:lang w:val="en-US"/>
+        </w:rPr>
+        <w:t xml:space="preserve">ORDER </w:t>
+      </w:r>
+      <w:r>
+        <w:rPr>
+          <w:rFonts w:ascii="Consolas" w:hAnsi="Consolas"/>
+          <w:color w:val="00B050"/>
+          <w:lang w:val="en-US"/>
+        </w:rPr>
+        <w:t>BY</w:t>
+      </w:r>
+      <w:r>
+        <w:rPr>
+          <w:rFonts w:ascii="Consolas" w:hAnsi="Consolas"/>
+          <w:color w:val="000000" w:themeColor="text1"/>
+          <w:lang w:val="en-US"/>
+        </w:rPr>
+        <w:t xml:space="preserve"> total</w:t>
+      </w:r>
+    </w:p>
+    <w:p>
+      <w:pPr>
+        <w:rPr>
+          <w:rFonts w:ascii="Consolas" w:hAnsi="Consolas"/>
+          <w:color w:val="000000" w:themeColor="text1"/>
+          <w:lang w:val="en-US"/>
+        </w:rPr>
+      </w:pPr>
+      <w:r>
+        <w:rPr>
+          <w:rFonts w:ascii="Consolas" w:hAnsi="Consolas"/>
+          <w:color w:val="00B050"/>
+          <w:lang w:val="en-US"/>
+        </w:rPr>
+        <w:t>LIMIT</w:t>
+      </w:r>
+      <w:r>
+        <w:rPr>
+          <w:rFonts w:ascii="Consolas" w:hAnsi="Consolas"/>
+          <w:lang w:val="en-US"/>
+        </w:rPr>
+        <w:t xml:space="preserve"> </w:t>
+      </w:r>
+      <w:r>
+        <w:rPr>
+          <w:rFonts w:ascii="Consolas" w:hAnsi="Consolas"/>
+          <w:color w:val="000000" w:themeColor="text1"/>
+          <w:lang w:val="en-US"/>
+        </w:rPr>
+        <w:t>1</w:t>
+      </w:r>
+      <w:r>
+        <w:rPr>
+          <w:rFonts w:ascii="Consolas" w:hAnsi="Consolas"/>
+          <w:color w:val="000000" w:themeColor="text1"/>
+          <w:lang w:val="en-US"/>
+        </w:rPr>
+        <w:t>) as winner</w:t>
+      </w:r>
+    </w:p>
+    <w:p>
+      <w:pPr>
+        <w:rPr>
+          <w:rFonts w:ascii="Consolas" w:hAnsi="Consolas"/>
+          <w:color w:val="000000" w:themeColor="text1"/>
+          <w:lang w:val="en-US"/>
+        </w:rPr>
+      </w:pPr>
+      <w:r>
+        <w:rPr>
+          <w:rFonts w:ascii="Consolas" w:hAnsi="Consolas"/>
+          <w:color w:val="00B050"/>
+          <w:lang w:val="en-US"/>
+        </w:rPr>
+        <w:t>ON</w:t>
+      </w:r>
+      <w:r>
+        <w:rPr>
+          <w:rFonts w:ascii="Consolas" w:hAnsi="Consolas"/>
+          <w:lang w:val="en-US"/>
+        </w:rPr>
+        <w:t xml:space="preserve"> </w:t>
+      </w:r>
+      <w:r>
+        <w:rPr>
+          <w:rFonts w:ascii="Consolas" w:hAnsi="Consolas"/>
+          <w:color w:val="000000" w:themeColor="text1"/>
+          <w:lang w:val="en-US"/>
+        </w:rPr>
+        <w:t>players.id = winner.player_id;</w:t>
+      </w:r>
+    </w:p>
+    <w:p>
+      <w:r>
+        <w:t xml:space="preserve"> </w:t>
+      </w:r>
+    </w:p>
+    <w:p/>
+    <w:p>
+      <w:pPr>
+        <w:rPr>
+          <w:b/>
+          <w:bCs/>
+        </w:rPr>
+      </w:pPr>
+      <w:r>
+        <w:t>Q:</w:t>
+      </w:r>
+      <w:r>
+        <w:rPr>
+          <w:b/>
+          <w:bCs/>
+        </w:rPr>
+        <w:t xml:space="preserve"> Which discs of a given class can be thrown longer than a given distance by a given level of player?</w:t>
+      </w:r>
+    </w:p>
+    <w:p>
+      <w:r>
+        <w:t xml:space="preserve">There are discs that are good for beginners, some for advanced players, and some for pros. All discs have a specific average range for all three levels. This query reads a classification of the disc, a player level, and also a given distance. It returns the discs which can be thrown </w:t>
+      </w:r>
+      <w:r>
+        <w:t>further than the given distance and which has the right classification.</w:t>
+      </w:r>
+    </w:p>
+    <w:p/>
+    <w:p>
+      <w:pPr>
         <w:rPr>
           <w:rFonts w:ascii="Consolas" w:eastAsia="Consolas" w:hAnsi="Consolas" w:cs="Consolas"/>
           <w:sz w:val="24"/>
           <w:szCs w:val="24"/>
         </w:rPr>
+      </w:pPr>
+    </w:p>
+    <w:p>
+      <w:pPr>
+        <w:rPr>
+          <w:rFonts w:ascii="Consolas" w:hAnsi="Consolas"/>
+          <w:color w:val="000000" w:themeColor="text1"/>
+          <w:lang w:val="en-US"/>
+        </w:rPr>
+      </w:pPr>
+      <w:r>
+        <w:rPr>
+          <w:rFonts w:ascii="Consolas" w:hAnsi="Consolas"/>
+          <w:color w:val="00B050"/>
+          <w:lang w:val="en-US"/>
+        </w:rPr>
+        <w:t xml:space="preserve">SELECT </w:t>
+      </w:r>
+      <w:r>
+        <w:rPr>
+          <w:rFonts w:ascii="Consolas" w:hAnsi="Consolas"/>
+          <w:color w:val="000000" w:themeColor="text1"/>
+          <w:lang w:val="en-US"/>
+        </w:rPr>
+        <w:t xml:space="preserve">name </w:t>
+      </w:r>
+      <w:r>
+        <w:rPr>
+          <w:rFonts w:ascii="Consolas" w:hAnsi="Consolas"/>
+          <w:color w:val="00B050"/>
+          <w:lang w:val="en-US"/>
+        </w:rPr>
+        <w:t>FROM</w:t>
+      </w:r>
+      <w:r>
+        <w:rPr>
+          <w:rFonts w:ascii="Consolas" w:hAnsi="Consolas"/>
+          <w:lang w:val="en-US"/>
+        </w:rPr>
+        <w:t xml:space="preserve"> </w:t>
+      </w:r>
+      <w:r>
+        <w:rPr>
+          <w:rFonts w:ascii="Consolas" w:hAnsi="Consolas"/>
+          <w:color w:val="000000" w:themeColor="text1"/>
+          <w:lang w:val="en-US"/>
+        </w:rPr>
+        <w:t>disc_g</w:t>
+      </w:r>
+      <w:r>
+        <w:rPr>
+          <w:rFonts w:ascii="Consolas" w:hAnsi="Consolas"/>
+          <w:color w:val="000000" w:themeColor="text1"/>
+          <w:lang w:val="en-US"/>
+        </w:rPr>
+        <w:t>_golf.discs</w:t>
+      </w:r>
+    </w:p>
+    <w:p>
+      <w:pPr>
+        <w:rPr>
+          <w:rFonts w:ascii="Consolas" w:hAnsi="Consolas"/>
+          <w:color w:val="FF0000"/>
+          <w:lang w:val="en-US"/>
+        </w:rPr>
+      </w:pPr>
+      <w:r>
+        <w:rPr>
+          <w:rFonts w:ascii="Consolas" w:hAnsi="Consolas"/>
+          <w:color w:val="00B050"/>
+          <w:lang w:val="en-US"/>
+        </w:rPr>
+        <w:t>WHERE</w:t>
+      </w:r>
+      <w:r>
+        <w:rPr>
+          <w:rFonts w:ascii="Consolas" w:hAnsi="Consolas"/>
+          <w:color w:val="000000" w:themeColor="text1"/>
+          <w:lang w:val="en-US"/>
+        </w:rPr>
+        <w:t xml:space="preserve"> classification = </w:t>
+      </w:r>
+      <w:r>
+        <w:rPr>
+          <w:rFonts w:ascii="Consolas" w:hAnsi="Consolas"/>
+          <w:color w:val="FF0000"/>
+          <w:lang w:val="en-US"/>
+        </w:rPr>
+        <w:t xml:space="preserve">provided classification </w:t>
+      </w:r>
+    </w:p>
+    <w:p>
+      <w:pPr>
+        <w:rPr>
+          <w:rFonts w:ascii="Consolas" w:hAnsi="Consolas"/>
+          <w:lang w:val="en-US"/>
+        </w:rPr>
+      </w:pPr>
+      <w:r>
+        <w:rPr>
+          <w:rFonts w:ascii="Consolas" w:hAnsi="Consolas"/>
+          <w:color w:val="00B050"/>
+          <w:lang w:val="en-US"/>
+        </w:rPr>
+        <w:t xml:space="preserve">AND </w:t>
+      </w:r>
+      <w:r>
+        <w:rPr>
+          <w:rFonts w:ascii="Consolas" w:hAnsi="Consolas"/>
+          <w:color w:val="FF0000"/>
+          <w:lang w:val="en-US"/>
+        </w:rPr>
+        <w:t xml:space="preserve">provided_player_level </w:t>
+      </w:r>
+      <w:r>
+        <w:rPr>
+          <w:rFonts w:ascii="Consolas" w:hAnsi="Consolas"/>
+          <w:color w:val="000000" w:themeColor="text1"/>
+          <w:lang w:val="en-US"/>
+        </w:rPr>
+        <w:t xml:space="preserve">&gt;= </w:t>
+      </w:r>
+      <w:r>
+        <w:rPr>
+          <w:rFonts w:ascii="Consolas" w:hAnsi="Consolas"/>
+          <w:color w:val="FF0000"/>
+          <w:lang w:val="en-US"/>
+        </w:rPr>
+        <w:t>provided_distance</w:t>
+      </w:r>
+      <w:r>
+        <w:rPr>
+          <w:rFonts w:ascii="Consolas" w:hAnsi="Consolas"/>
+          <w:lang w:val="en-US"/>
+        </w:rPr>
         <w:t>;</w:t>
+      </w:r>
+    </w:p>
+    <w:p>
+      <w:pPr>
+        <w:rPr>
+          <w:rFonts w:ascii="Consolas" w:hAnsi="Consolas"/>
+          <w:lang w:val="en-US"/>
+        </w:rPr>
+      </w:pPr>
+      <w:r>
+        <w:rPr>
+          <w:rFonts w:ascii="Consolas" w:hAnsi="Consolas"/>
+          <w:lang w:val="en-US"/>
+        </w:rPr>
+        <w:br w:type="page"/>
+      </w:r>
+    </w:p>
+    <w:p/>
+    <w:p>
+      <w:pPr>
+        <w:rPr>
+          <w:b/>
+          <w:bCs/>
+        </w:rPr>
+      </w:pPr>
+      <w:r>
+        <w:t>Q:</w:t>
+      </w:r>
+      <w:r>
+        <w:rPr>
+          <w:b/>
+          <w:bCs/>
+        </w:rPr>
+        <w:t xml:space="preserve"> Which </w:t>
+      </w:r>
+      <w:r>
+        <w:rPr>
+          <w:b/>
+          <w:bCs/>
+        </w:rPr>
+        <w:t>disc classification is the most used one on tee pads for a given course</w:t>
+      </w:r>
+      <w:r>
+        <w:rPr>
+          <w:b/>
+          <w:bCs/>
+        </w:rPr>
+        <w:t>?</w:t>
+      </w:r>
+    </w:p>
+    <w:p>
+      <w:r>
+        <w:t xml:space="preserve">Different courses can make use of different disc classes. </w:t>
+      </w:r>
+      <w:r>
+        <w:t>E.g.,</w:t>
+      </w:r>
+      <w:r>
+        <w:t xml:space="preserve"> a course with short holes can be played only using putts and for a course with long holes you need to use a driver.</w:t>
+      </w:r>
+      <w:r>
+        <w:t xml:space="preserve"> This query lets the user select a </w:t>
+      </w:r>
+      <w:r>
+        <w:t>disc</w:t>
+      </w:r>
+      <w:r>
+        <w:t>-golf course and then tells the most used disc classification on tee</w:t>
+      </w:r>
+      <w:r>
+        <w:t xml:space="preserve"> </w:t>
+      </w:r>
+      <w:r>
+        <w:t>pads based on competition results.</w:t>
+      </w:r>
+      <w:r>
+        <w:t xml:space="preserve"> This query uses grouping and aggregation.</w:t>
+      </w:r>
+      <w:r>
+        <w:t xml:space="preserve"> It is</w:t>
+      </w:r>
+      <w:r>
+        <w:t xml:space="preserve"> also</w:t>
+      </w:r>
+      <w:r>
+        <w:t xml:space="preserve"> a multi-relational query and begins by counting the number of times a certain disc is used on the tee pads on the provided course. It then returns the</w:t>
+      </w:r>
+      <w:r>
+        <w:t xml:space="preserve"> name of the</w:t>
+      </w:r>
+      <w:r>
+        <w:t xml:space="preserve"> most used disc and then it compare</w:t>
+      </w:r>
+      <w:r>
+        <w:t>s it with the name from the discs table. Then it can select the classification of the disc.</w:t>
+      </w:r>
+    </w:p>
+    <w:p>
+      <w:pPr>
+        <w:rPr>
+          <w:rFonts w:ascii="Consolas" w:hAnsi="Consolas"/>
+          <w:lang w:val="en-US"/>
+        </w:rPr>
+      </w:pPr>
+      <w:r>
+        <w:t xml:space="preserve">The course passed on is marked with a </w:t>
+      </w:r>
+      <w:r>
+        <w:rPr>
+          <w:rFonts w:ascii="Consolas" w:hAnsi="Consolas"/>
+          <w:color w:val="FF0000"/>
+          <w:lang w:val="en-US"/>
+        </w:rPr>
+        <w:t>?</w:t>
+      </w:r>
+      <w:r>
+        <w:rPr>
+          <w:rFonts w:ascii="Consolas" w:hAnsi="Consolas"/>
+          <w:color w:val="FF0000"/>
+          <w:lang w:val="en-US"/>
+        </w:rPr>
+        <w:t xml:space="preserve"> </w:t>
+      </w:r>
+      <w:r>
+        <w:t>in the query</w:t>
+      </w:r>
+      <w:r>
+        <w:t>.</w:t>
       </w:r>
     </w:p>
     <w:p>
@@ -1125,321 +1759,318 @@
     <w:p>
       <w:pPr>
         <w:rPr>
-          <w:b/>
-        </w:rPr>
-      </w:pPr>
-      <w:r>
-        <w:t xml:space="preserve">Q: </w:t>
-      </w:r>
-      <w:r>
-        <w:rPr>
-          <w:b/>
-        </w:rPr>
-        <w:t>Who is the winner of a given competition?</w:t>
-      </w:r>
-    </w:p>
-    <w:p>
-      <w:r>
-        <w:t xml:space="preserve">The following query is </w:t>
-      </w:r>
-      <w:r>
-        <w:t xml:space="preserve">multirelational and uses JOIN. </w:t>
-      </w:r>
-      <w:r>
-        <w:t xml:space="preserve">The </w:t>
-      </w:r>
-      <w:r>
-        <w:t xml:space="preserve">program will first send a query to list all competitions. Then </w:t>
-      </w:r>
-      <w:r>
-        <w:t>it lets the user select a competition and pass</w:t>
-      </w:r>
-      <w:r>
+          <w:rFonts w:ascii="Consolas" w:hAnsi="Consolas"/>
+          <w:lang w:val="en-US"/>
+        </w:rPr>
+      </w:pPr>
+      <w:r>
+        <w:rPr>
+          <w:rFonts w:ascii="Consolas" w:hAnsi="Consolas"/>
+          <w:color w:val="00B050"/>
+          <w:lang w:val="en-US"/>
+        </w:rPr>
+        <w:t>SELECT</w:t>
+      </w:r>
+      <w:r>
+        <w:rPr>
+          <w:rFonts w:ascii="Consolas" w:hAnsi="Consolas"/>
+          <w:lang w:val="en-US"/>
+        </w:rPr>
         <w:t xml:space="preserve"> </w:t>
       </w:r>
-      <w:r>
-        <w:t xml:space="preserve">the name </w:t>
-      </w:r>
-      <w:r>
-        <w:t xml:space="preserve">(marked with </w:t>
-      </w:r>
-      <w:r>
-        <w:rPr>
+    </w:p>
+    <w:p>
+      <w:pPr>
+        <w:rPr>
+          <w:rFonts w:ascii="Consolas" w:hAnsi="Consolas"/>
+          <w:lang w:val="en-US"/>
+        </w:rPr>
+      </w:pPr>
+      <w:r>
+        <w:rPr>
+          <w:rFonts w:ascii="Consolas" w:hAnsi="Consolas"/>
+          <w:lang w:val="en-US"/>
+        </w:rPr>
+        <w:t xml:space="preserve">    classification</w:t>
+      </w:r>
+    </w:p>
+    <w:p>
+      <w:pPr>
+        <w:rPr>
+          <w:rFonts w:ascii="Consolas" w:hAnsi="Consolas"/>
+          <w:color w:val="00B050"/>
+          <w:lang w:val="en-US"/>
+        </w:rPr>
+      </w:pPr>
+      <w:r>
+        <w:rPr>
+          <w:rFonts w:ascii="Consolas" w:hAnsi="Consolas"/>
+          <w:color w:val="00B050"/>
+          <w:lang w:val="en-US"/>
+        </w:rPr>
+        <w:t>FROM</w:t>
+      </w:r>
+    </w:p>
+    <w:p>
+      <w:pPr>
+        <w:rPr>
+          <w:rFonts w:ascii="Consolas" w:hAnsi="Consolas"/>
+          <w:lang w:val="en-US"/>
+        </w:rPr>
+      </w:pPr>
+      <w:r>
+        <w:rPr>
+          <w:rFonts w:ascii="Consolas" w:hAnsi="Consolas"/>
+          <w:lang w:val="en-US"/>
+        </w:rPr>
+        <w:t xml:space="preserve">    disc_golf.discs</w:t>
+      </w:r>
+    </w:p>
+    <w:p>
+      <w:pPr>
+        <w:rPr>
+          <w:rFonts w:ascii="Consolas" w:hAnsi="Consolas"/>
+          <w:color w:val="00B050"/>
+          <w:lang w:val="en-US"/>
+        </w:rPr>
+      </w:pPr>
+      <w:r>
+        <w:rPr>
+          <w:rFonts w:ascii="Consolas" w:hAnsi="Consolas"/>
+          <w:color w:val="00B050"/>
+          <w:lang w:val="en-US"/>
+        </w:rPr>
+        <w:t>WHERE</w:t>
+      </w:r>
+    </w:p>
+    <w:p>
+      <w:pPr>
+        <w:rPr>
+          <w:rFonts w:ascii="Consolas" w:hAnsi="Consolas"/>
+          <w:lang w:val="en-US"/>
+        </w:rPr>
+      </w:pPr>
+      <w:r>
+        <w:rPr>
+          <w:rFonts w:ascii="Consolas" w:hAnsi="Consolas"/>
+          <w:lang w:val="en-US"/>
+        </w:rPr>
+        <w:t xml:space="preserve">    name = (</w:t>
+      </w:r>
+      <w:r>
+        <w:rPr>
+          <w:rFonts w:ascii="Consolas" w:hAnsi="Consolas"/>
+          <w:color w:val="00B050"/>
+          <w:lang w:val="en-US"/>
+        </w:rPr>
+        <w:t>SELECT</w:t>
+      </w:r>
+      <w:r>
+        <w:rPr>
+          <w:rFonts w:ascii="Consolas" w:hAnsi="Consolas"/>
+          <w:lang w:val="en-US"/>
+        </w:rPr>
+        <w:t xml:space="preserve"> </w:t>
+      </w:r>
+    </w:p>
+    <w:p>
+      <w:pPr>
+        <w:rPr>
+          <w:rFonts w:ascii="Consolas" w:hAnsi="Consolas"/>
+          <w:lang w:val="en-US"/>
+        </w:rPr>
+      </w:pPr>
+      <w:r>
+        <w:rPr>
+          <w:rFonts w:ascii="Consolas" w:hAnsi="Consolas"/>
+          <w:lang w:val="en-US"/>
+        </w:rPr>
+        <w:t xml:space="preserve">            tee_pad_disc</w:t>
+      </w:r>
+    </w:p>
+    <w:p>
+      <w:pPr>
+        <w:rPr>
+          <w:rFonts w:ascii="Consolas" w:hAnsi="Consolas"/>
+          <w:lang w:val="en-US"/>
+        </w:rPr>
+      </w:pPr>
+      <w:r>
+        <w:rPr>
+          <w:rFonts w:ascii="Consolas" w:hAnsi="Consolas"/>
+          <w:lang w:val="en-US"/>
+        </w:rPr>
+        <w:t xml:space="preserve">        </w:t>
+      </w:r>
+      <w:r>
+        <w:rPr>
+          <w:rFonts w:ascii="Consolas" w:hAnsi="Consolas"/>
+          <w:color w:val="00B050"/>
+          <w:lang w:val="en-US"/>
+        </w:rPr>
+        <w:t>FROM</w:t>
+      </w:r>
+    </w:p>
+    <w:p>
+      <w:pPr>
+        <w:rPr>
+          <w:rFonts w:ascii="Consolas" w:hAnsi="Consolas"/>
+          <w:lang w:val="en-US"/>
+        </w:rPr>
+      </w:pPr>
+      <w:r>
+        <w:rPr>
+          <w:rFonts w:ascii="Consolas" w:hAnsi="Consolas"/>
+          <w:lang w:val="en-US"/>
+        </w:rPr>
+        <w:t xml:space="preserve">            (</w:t>
+      </w:r>
+      <w:r>
+        <w:rPr>
+          <w:rFonts w:ascii="Consolas" w:hAnsi="Consolas"/>
+          <w:color w:val="00B050"/>
+          <w:lang w:val="en-US"/>
+        </w:rPr>
+        <w:t>SELECT</w:t>
+      </w:r>
+      <w:r>
+        <w:rPr>
+          <w:rFonts w:ascii="Consolas" w:hAnsi="Consolas"/>
+          <w:lang w:val="en-US"/>
+        </w:rPr>
+        <w:t xml:space="preserve"> </w:t>
+      </w:r>
+    </w:p>
+    <w:p>
+      <w:pPr>
+        <w:rPr>
+          <w:rFonts w:ascii="Consolas" w:hAnsi="Consolas"/>
+          <w:lang w:val="en-US"/>
+        </w:rPr>
+      </w:pPr>
+      <w:r>
+        <w:rPr>
+          <w:rFonts w:ascii="Consolas" w:hAnsi="Consolas"/>
+          <w:lang w:val="en-US"/>
+        </w:rPr>
+        <w:t xml:space="preserve">                tee_pad_disc, </w:t>
+      </w:r>
+      <w:r>
+        <w:rPr>
+          <w:rFonts w:ascii="Consolas" w:hAnsi="Consolas"/>
+          <w:color w:val="00B050"/>
+          <w:lang w:val="en-US"/>
+        </w:rPr>
+        <w:t>COUNT</w:t>
+      </w:r>
+      <w:r>
+        <w:rPr>
+          <w:rFonts w:ascii="Consolas" w:hAnsi="Consolas"/>
+          <w:lang w:val="en-US"/>
+        </w:rPr>
+        <w:t xml:space="preserve">(tee_pad_disc) </w:t>
+      </w:r>
+      <w:r>
+        <w:rPr>
+          <w:rFonts w:ascii="Consolas" w:hAnsi="Consolas"/>
+          <w:color w:val="00B050"/>
+          <w:lang w:val="en-US"/>
+        </w:rPr>
+        <w:t>AS</w:t>
+      </w:r>
+      <w:r>
+        <w:rPr>
+          <w:rFonts w:ascii="Consolas" w:hAnsi="Consolas"/>
+          <w:lang w:val="en-US"/>
+        </w:rPr>
+        <w:t xml:space="preserve"> discCount</w:t>
+      </w:r>
+    </w:p>
+    <w:p>
+      <w:pPr>
+        <w:rPr>
+          <w:rFonts w:ascii="Consolas" w:hAnsi="Consolas"/>
+          <w:lang w:val="en-US"/>
+        </w:rPr>
+      </w:pPr>
+      <w:r>
+        <w:rPr>
+          <w:rFonts w:ascii="Consolas" w:hAnsi="Consolas"/>
+          <w:lang w:val="en-US"/>
+        </w:rPr>
+        <w:t xml:space="preserve">            </w:t>
+      </w:r>
+      <w:r>
+        <w:rPr>
+          <w:rFonts w:ascii="Consolas" w:hAnsi="Consolas"/>
+          <w:color w:val="00B050"/>
+          <w:lang w:val="en-US"/>
+        </w:rPr>
+        <w:t>FROM</w:t>
+      </w:r>
+    </w:p>
+    <w:p>
+      <w:pPr>
+        <w:rPr>
+          <w:rFonts w:ascii="Consolas" w:hAnsi="Consolas"/>
+          <w:lang w:val="en-US"/>
+        </w:rPr>
+      </w:pPr>
+      <w:r>
+        <w:rPr>
+          <w:rFonts w:ascii="Consolas" w:hAnsi="Consolas"/>
+          <w:lang w:val="en-US"/>
+        </w:rPr>
+        <w:t xml:space="preserve">                disc_golf.competition_results </w:t>
+      </w:r>
+      <w:r>
+        <w:rPr>
+          <w:rFonts w:ascii="Consolas" w:hAnsi="Consolas"/>
+          <w:color w:val="00B050"/>
+          <w:lang w:val="en-US"/>
+        </w:rPr>
+        <w:t>WHERE</w:t>
+      </w:r>
+      <w:r>
+        <w:rPr>
+          <w:rFonts w:ascii="Consolas" w:hAnsi="Consolas"/>
+          <w:lang w:val="en-US"/>
+        </w:rPr>
+        <w:t xml:space="preserve"> competition_results.course = </w:t>
+      </w:r>
+      <w:r>
+        <w:rPr>
+          <w:rFonts w:ascii="Consolas" w:hAnsi="Consolas"/>
           <w:color w:val="FF0000"/>
+          <w:lang w:val="en-US"/>
         </w:rPr>
         <w:t>?</w:t>
       </w:r>
       <w:r>
-        <w:t xml:space="preserve"> in the query)</w:t>
-      </w:r>
-      <w:r>
+        <w:rPr>
+          <w:rFonts w:ascii="Consolas" w:hAnsi="Consolas"/>
+          <w:lang w:val="en-US"/>
+        </w:rPr>
         <w:t xml:space="preserve"> </w:t>
       </w:r>
-      <w:r>
-        <w:t>and year</w:t>
-      </w:r>
-      <w:r>
-        <w:t xml:space="preserve"> </w:t>
-      </w:r>
-      <w:r>
-        <w:t xml:space="preserve">(marked with </w:t>
-      </w:r>
-      <w:r>
-        <w:rPr>
-          <w:color w:val="FF0000"/>
-        </w:rPr>
-        <w:t>X</w:t>
-      </w:r>
-      <w:r>
-        <w:t xml:space="preserve"> in the query) </w:t>
-      </w:r>
-      <w:r>
-        <w:t xml:space="preserve"> </w:t>
-      </w:r>
-      <w:r>
-        <w:t>to</w:t>
-      </w:r>
-      <w:r>
-        <w:t xml:space="preserve"> it</w:t>
-      </w:r>
-      <w:r>
-        <w:t xml:space="preserve"> on the the following query.</w:t>
-      </w:r>
-      <w:r>
-        <w:t xml:space="preserve"> </w:t>
-      </w:r>
-      <w:r>
-        <w:t>The query sums the result of the given competition</w:t>
-      </w:r>
-      <w:r>
-        <w:t xml:space="preserve"> and picks the one with the lowest result. Then  it joins the result with the player table to get facts about the winner and return togheter with the result.</w:t>
-      </w:r>
-      <w:r>
-        <w:t xml:space="preserve">    Primary keys and </w:t>
-      </w:r>
-      <w:r>
-        <w:t>foreign key</w:t>
-      </w:r>
-    </w:p>
-    <w:p/>
-    <w:p/>
-    <w:p/>
-    <w:p>
-      <w:pPr>
-        <w:shd w:val="clear" w:color="auto" w:fill="000000" w:themeFill="text1"/>
-        <w:rPr>
-          <w:lang w:val="en-US"/>
-        </w:rPr>
-      </w:pPr>
-      <w:r>
-        <w:rPr>
-          <w:color w:val="00B050"/>
-          <w:lang w:val="en-US"/>
-        </w:rPr>
-        <w:t xml:space="preserve">SELECT </w:t>
-      </w:r>
-      <w:r>
-        <w:rPr>
-          <w:lang w:val="en-US"/>
-        </w:rPr>
-        <w:t xml:space="preserve">name,id,nationality,total </w:t>
-      </w:r>
-      <w:r>
-        <w:rPr>
-          <w:color w:val="00B050"/>
-          <w:lang w:val="en-US"/>
-        </w:rPr>
-        <w:t>FROM</w:t>
-      </w:r>
-      <w:r>
-        <w:rPr>
-          <w:lang w:val="en-US"/>
-        </w:rPr>
-        <w:t xml:space="preserve"> disc_golf.players</w:t>
-      </w:r>
-    </w:p>
-    <w:p>
-      <w:pPr>
-        <w:shd w:val="clear" w:color="auto" w:fill="000000" w:themeFill="text1"/>
-        <w:rPr>
-          <w:color w:val="00B050"/>
-          <w:lang w:val="en-US"/>
-        </w:rPr>
-      </w:pPr>
-      <w:r>
-        <w:rPr>
-          <w:color w:val="00B050"/>
-          <w:lang w:val="en-US"/>
-        </w:rPr>
-        <w:t xml:space="preserve">JOIN </w:t>
-      </w:r>
-    </w:p>
-    <w:p>
-      <w:pPr>
-        <w:shd w:val="clear" w:color="auto" w:fill="000000" w:themeFill="text1"/>
-        <w:rPr>
-          <w:lang w:val="en-US"/>
-        </w:rPr>
-      </w:pPr>
-      <w:r>
-        <w:rPr>
-          <w:lang w:val="en-US"/>
-        </w:rPr>
-        <w:t>(</w:t>
-      </w:r>
-      <w:r>
-        <w:rPr>
-          <w:color w:val="00B050"/>
-          <w:lang w:val="en-US"/>
-        </w:rPr>
-        <w:t xml:space="preserve">SELECT </w:t>
-      </w:r>
-    </w:p>
-    <w:p>
-      <w:pPr>
-        <w:shd w:val="clear" w:color="auto" w:fill="000000" w:themeFill="text1"/>
-        <w:rPr>
-          <w:lang w:val="en-US"/>
-        </w:rPr>
-      </w:pPr>
-      <w:r>
-        <w:rPr>
-          <w:lang w:val="en-US"/>
-        </w:rPr>
-        <w:t xml:space="preserve">    player_id, </w:t>
-      </w:r>
-      <w:r>
-        <w:rPr>
-          <w:color w:val="00B050"/>
-          <w:lang w:val="en-US"/>
-        </w:rPr>
-        <w:t>SUM(</w:t>
-      </w:r>
-      <w:r>
-        <w:rPr>
-          <w:lang w:val="en-US"/>
-        </w:rPr>
-        <w:t xml:space="preserve">result) </w:t>
-      </w:r>
-      <w:r>
-        <w:rPr>
-          <w:color w:val="00B050"/>
-          <w:lang w:val="en-US"/>
-        </w:rPr>
-        <w:t xml:space="preserve">AS </w:t>
-      </w:r>
-      <w:r>
-        <w:rPr>
-          <w:lang w:val="en-US"/>
-        </w:rPr>
-        <w:t>total</w:t>
-      </w:r>
-    </w:p>
-    <w:p>
-      <w:pPr>
-        <w:shd w:val="clear" w:color="auto" w:fill="000000" w:themeFill="text1"/>
-        <w:rPr>
-          <w:color w:val="00B050"/>
-          <w:lang w:val="en-US"/>
-        </w:rPr>
-      </w:pPr>
-      <w:r>
-        <w:rPr>
-          <w:color w:val="00B050"/>
-          <w:lang w:val="en-US"/>
-        </w:rPr>
-        <w:t>FROM</w:t>
-      </w:r>
-    </w:p>
-    <w:p>
-      <w:pPr>
-        <w:shd w:val="clear" w:color="auto" w:fill="000000" w:themeFill="text1"/>
-        <w:rPr>
-          <w:lang w:val="en-US"/>
-        </w:rPr>
-      </w:pPr>
-      <w:r>
-        <w:rPr>
-          <w:lang w:val="en-US"/>
-        </w:rPr>
-        <w:t xml:space="preserve">    disc_golf.competition_results</w:t>
-      </w:r>
-    </w:p>
-    <w:p>
-      <w:pPr>
-        <w:shd w:val="clear" w:color="auto" w:fill="000000" w:themeFill="text1"/>
-        <w:rPr>
-          <w:color w:val="00B050"/>
-          <w:lang w:val="en-US"/>
-        </w:rPr>
-      </w:pPr>
-      <w:r>
-        <w:rPr>
-          <w:color w:val="00B050"/>
-          <w:lang w:val="en-US"/>
-        </w:rPr>
-        <w:t>WHERE</w:t>
-      </w:r>
-    </w:p>
-    <w:p>
-      <w:pPr>
-        <w:shd w:val="clear" w:color="auto" w:fill="000000" w:themeFill="text1"/>
-        <w:rPr>
-          <w:lang w:val="en-US"/>
-        </w:rPr>
-      </w:pPr>
-      <w:r>
-        <w:rPr>
-          <w:lang w:val="en-US"/>
-        </w:rPr>
-        <w:t xml:space="preserve">    year = </w:t>
-      </w:r>
-      <w:r>
-        <w:rPr>
-          <w:color w:val="FF0000"/>
-        </w:rPr>
-        <w:t>X</w:t>
-      </w:r>
-    </w:p>
-    <w:p>
-      <w:pPr>
-        <w:shd w:val="clear" w:color="auto" w:fill="000000" w:themeFill="text1"/>
-        <w:rPr>
-          <w:lang w:val="en-US"/>
-        </w:rPr>
-      </w:pPr>
-      <w:r>
-        <w:rPr>
-          <w:color w:val="00B050"/>
-          <w:lang w:val="en-US"/>
-        </w:rPr>
-        <w:t xml:space="preserve">        AND </w:t>
-      </w:r>
-      <w:r>
-        <w:rPr>
-          <w:lang w:val="en-US"/>
-        </w:rPr>
-        <w:t xml:space="preserve">competition_results.name = </w:t>
-      </w:r>
-      <w:r>
-        <w:rPr>
-          <w:rFonts w:ascii="Consolas" w:eastAsia="Consolas" w:hAnsi="Consolas" w:cs="Consolas"/>
-          <w:color w:val="FF0000"/>
-          <w:sz w:val="24"/>
-          <w:szCs w:val="24"/>
-        </w:rPr>
-        <w:t>?</w:t>
-      </w:r>
-    </w:p>
-    <w:p>
-      <w:pPr>
-        <w:shd w:val="clear" w:color="auto" w:fill="000000" w:themeFill="text1"/>
-        <w:rPr>
-          <w:lang w:val="en-US"/>
-        </w:rPr>
-      </w:pPr>
-      <w:r>
-        <w:rPr>
+    </w:p>
+    <w:p>
+      <w:pPr>
+        <w:rPr>
+          <w:rFonts w:ascii="Consolas" w:hAnsi="Consolas"/>
+          <w:lang w:val="en-US"/>
+        </w:rPr>
+      </w:pPr>
+      <w:r>
+        <w:rPr>
+          <w:rFonts w:ascii="Consolas" w:hAnsi="Consolas"/>
+          <w:lang w:val="en-US"/>
+        </w:rPr>
+        <w:t xml:space="preserve">            </w:t>
+      </w:r>
+      <w:r>
+        <w:rPr>
+          <w:rFonts w:ascii="Consolas" w:hAnsi="Consolas"/>
           <w:color w:val="00B050"/>
           <w:lang w:val="en-US"/>
         </w:rPr>
@@ -1447,99 +2078,55 @@
       </w:r>
       <w:r>
         <w:rPr>
-          <w:lang w:val="en-US"/>
-        </w:rPr>
-        <w:t>player_id</w:t>
-      </w:r>
-    </w:p>
-    <w:p>
-      <w:pPr>
-        <w:shd w:val="clear" w:color="auto" w:fill="000000" w:themeFill="text1"/>
-        <w:rPr>
-          <w:lang w:val="en-US"/>
-        </w:rPr>
-      </w:pPr>
-      <w:r>
-        <w:rPr>
-          <w:color w:val="00B050"/>
-          <w:lang w:val="en-US"/>
-        </w:rPr>
-        <w:t xml:space="preserve">ORDER </w:t>
-      </w:r>
-      <w:r>
-        <w:rPr>
-          <w:color w:val="00B050"/>
-          <w:lang w:val="en-US"/>
-        </w:rPr>
-        <w:t>B</w:t>
-      </w:r>
-      <w:r>
-        <w:rPr>
-          <w:color w:val="00B050"/>
-          <w:lang w:val="en-US"/>
-        </w:rPr>
-        <w:t>Y</w:t>
-      </w:r>
-      <w:r>
-        <w:rPr>
-          <w:color w:val="00B050"/>
-          <w:lang w:val="en-US"/>
-        </w:rPr>
-        <w:t xml:space="preserve"> </w:t>
-      </w:r>
-      <w:r>
-        <w:rPr>
-          <w:lang w:val="en-US"/>
-        </w:rPr>
-        <w:t>total</w:t>
-      </w:r>
-    </w:p>
-    <w:p>
-      <w:pPr>
-        <w:shd w:val="clear" w:color="auto" w:fill="000000" w:themeFill="text1"/>
-        <w:rPr>
-          <w:lang w:val="en-US"/>
-        </w:rPr>
-      </w:pPr>
-      <w:r>
-        <w:rPr>
-          <w:color w:val="00B050"/>
-          <w:lang w:val="en-US"/>
-        </w:rPr>
-        <w:t>LIMIT</w:t>
-      </w:r>
-      <w:r>
-        <w:rPr>
-          <w:lang w:val="en-US"/>
-        </w:rPr>
-        <w:t xml:space="preserve"> 1</w:t>
-      </w:r>
-    </w:p>
-    <w:p>
-      <w:pPr>
-        <w:shd w:val="clear" w:color="auto" w:fill="000000" w:themeFill="text1"/>
-        <w:rPr>
-          <w:lang w:val="en-US"/>
-        </w:rPr>
-      </w:pPr>
-      <w:r>
-        <w:rPr>
-          <w:lang w:val="en-US"/>
-        </w:rPr>
-        <w:t xml:space="preserve">) as winner </w:t>
-      </w:r>
-      <w:r>
-        <w:rPr>
-          <w:color w:val="00B050"/>
-          <w:lang w:val="en-US"/>
-        </w:rPr>
-        <w:t>ON</w:t>
-      </w:r>
-      <w:r>
-        <w:rPr>
-          <w:lang w:val="en-US"/>
-        </w:rPr>
-        <w:t xml:space="preserve"> players.id = winner.player_id;</w:t>
+          <w:rFonts w:ascii="Consolas" w:hAnsi="Consolas"/>
+          <w:lang w:val="en-US"/>
+        </w:rPr>
+        <w:t>tee_pad_disc</w:t>
+      </w:r>
+    </w:p>
+    <w:p>
+      <w:pPr>
+        <w:rPr>
+          <w:rFonts w:ascii="Consolas" w:hAnsi="Consolas"/>
+          <w:lang w:val="en-US"/>
+        </w:rPr>
+      </w:pPr>
+      <w:r>
+        <w:rPr>
+          <w:rFonts w:ascii="Consolas" w:hAnsi="Consolas"/>
+          <w:lang w:val="en-US"/>
+        </w:rPr>
+        <w:t xml:space="preserve">            </w:t>
+      </w:r>
+      <w:r>
+        <w:rPr>
+          <w:rFonts w:ascii="Consolas" w:hAnsi="Consolas"/>
+          <w:color w:val="00B050"/>
+          <w:lang w:val="en-US"/>
+        </w:rPr>
+        <w:t xml:space="preserve">ORDER BY </w:t>
+      </w:r>
+      <w:r>
+        <w:rPr>
+          <w:rFonts w:ascii="Consolas" w:hAnsi="Consolas"/>
+          <w:lang w:val="en-US"/>
+        </w:rPr>
+        <w:t xml:space="preserve">discCount </w:t>
+      </w:r>
+      <w:r>
+        <w:rPr>
+          <w:rFonts w:ascii="Consolas" w:hAnsi="Consolas"/>
+          <w:color w:val="00B050"/>
+          <w:lang w:val="en-US"/>
+        </w:rPr>
+        <w:t xml:space="preserve">DESC </w:t>
+      </w:r>
+      <w:r>
+        <w:rPr>
+          <w:rFonts w:ascii="Consolas" w:hAnsi="Consolas"/>
+          <w:lang w:val="en-US"/>
+        </w:rPr>
+        <w:t xml:space="preserve">    # sort in falling order</w:t>
       </w:r>
     </w:p>
     <w:p>
@@ -1551,7 +2138,41 @@
         </w:rPr>
       </w:pPr>
       <w:r>
-        <w:t xml:space="preserve"> </w:t>
+        <w:rPr>
+          <w:rFonts w:ascii="Consolas" w:hAnsi="Consolas"/>
+          <w:lang w:val="en-US"/>
+        </w:rPr>
+        <w:t xml:space="preserve">  </w:t>
+      </w:r>
+      <w:r>
+        <w:rPr>
+          <w:rFonts w:ascii="Consolas" w:hAnsi="Consolas"/>
+          <w:color w:val="00B050"/>
+          <w:lang w:val="en-US"/>
+        </w:rPr>
+        <w:t>LIMIT 1</w:t>
+      </w:r>
+      <w:r>
+        <w:rPr>
+          <w:rFonts w:ascii="Consolas" w:hAnsi="Consolas"/>
+          <w:lang w:val="en-US"/>
+        </w:rPr>
+        <w:t xml:space="preserve">) </w:t>
+      </w:r>
+      <w:r>
+        <w:rPr>
+          <w:rFonts w:ascii="Consolas" w:hAnsi="Consolas"/>
+          <w:color w:val="00B050"/>
+          <w:lang w:val="en-US"/>
+        </w:rPr>
+        <w:t>AS</w:t>
+      </w:r>
+      <w:r>
+        <w:rPr>
+          <w:rFonts w:ascii="Consolas" w:hAnsi="Consolas"/>
+          <w:lang w:val="en-US"/>
+        </w:rPr>
+        <w:t xml:space="preserve"> mostUsed);                # get the first result</w:t>
       </w:r>
       <w:r>
         <w:rPr>
@@ -1561,6 +2182,1747 @@
         </w:rPr>
         <w:br w:type="page"/>
       </w:r>
+    </w:p>
+    <w:p/>
+    <w:p>
+      <w:pPr>
+        <w:rPr>
+          <w:b/>
+          <w:bCs/>
+        </w:rPr>
+      </w:pPr>
+      <w:r>
+        <w:t>Q:</w:t>
+      </w:r>
+      <w:r>
+        <w:t xml:space="preserve"> </w:t>
+      </w:r>
+      <w:r>
+        <w:rPr>
+          <w:b/>
+          <w:bCs/>
+        </w:rPr>
+        <w:t>Which disc is owned by the most players</w:t>
+      </w:r>
+      <w:r>
+        <w:rPr>
+          <w:b/>
+          <w:bCs/>
+        </w:rPr>
+        <w:t>?</w:t>
+      </w:r>
+    </w:p>
+    <w:p>
+      <w:r>
+        <w:t>This query is multi</w:t>
+      </w:r>
+      <w:r>
+        <w:t xml:space="preserve"> </w:t>
+      </w:r>
+      <w:r>
+        <w:t>relational</w:t>
+      </w:r>
+      <w:r>
+        <w:t xml:space="preserve"> and uses aggregation and grouping.</w:t>
+      </w:r>
+      <w:r>
+        <w:t xml:space="preserve"> I</w:t>
+      </w:r>
+      <w:r>
+        <w:t>t</w:t>
+      </w:r>
+      <w:r>
+        <w:t xml:space="preserve"> counts the most frequent disc name in the player bags. It then returns the most frequent name and selects the attributes of that disc from the </w:t>
+      </w:r>
+      <w:r>
+        <w:rPr>
+          <w:i/>
+          <w:iCs/>
+        </w:rPr>
+        <w:t>disc</w:t>
+      </w:r>
+      <w:r>
+        <w:t xml:space="preserve"> table.  </w:t>
+      </w:r>
+    </w:p>
+    <w:p/>
+    <w:p>
+      <w:pPr>
+        <w:rPr>
+          <w:rFonts w:ascii="Consolas" w:hAnsi="Consolas"/>
+        </w:rPr>
+      </w:pPr>
+    </w:p>
+    <w:p>
+      <w:pPr>
+        <w:rPr>
+          <w:rFonts w:ascii="Consolas" w:hAnsi="Consolas"/>
+          <w:lang w:val="en-US"/>
+        </w:rPr>
+      </w:pPr>
+      <w:r>
+        <w:rPr>
+          <w:rFonts w:ascii="Consolas" w:hAnsi="Consolas"/>
+          <w:color w:val="00B050"/>
+          <w:lang w:val="en-US"/>
+        </w:rPr>
+        <w:t>SELECT</w:t>
+      </w:r>
+      <w:r>
+        <w:rPr>
+          <w:rFonts w:ascii="Consolas" w:hAnsi="Consolas"/>
+          <w:lang w:val="en-US"/>
+        </w:rPr>
+        <w:t xml:space="preserve"> </w:t>
+      </w:r>
+    </w:p>
+    <w:p>
+      <w:pPr>
+        <w:rPr>
+          <w:rFonts w:ascii="Consolas" w:hAnsi="Consolas"/>
+          <w:lang w:val="en-US"/>
+        </w:rPr>
+      </w:pPr>
+      <w:r>
+        <w:rPr>
+          <w:rFonts w:ascii="Consolas" w:hAnsi="Consolas"/>
+          <w:lang w:val="en-US"/>
+        </w:rPr>
+        <w:t xml:space="preserve">    name,</w:t>
+      </w:r>
+    </w:p>
+    <w:p>
+      <w:pPr>
+        <w:rPr>
+          <w:rFonts w:ascii="Consolas" w:hAnsi="Consolas"/>
+          <w:lang w:val="en-US"/>
+        </w:rPr>
+      </w:pPr>
+      <w:r>
+        <w:rPr>
+          <w:rFonts w:ascii="Consolas" w:hAnsi="Consolas"/>
+          <w:lang w:val="en-US"/>
+        </w:rPr>
+        <w:t xml:space="preserve">    classification, </w:t>
+      </w:r>
+    </w:p>
+    <w:p>
+      <w:pPr>
+        <w:rPr>
+          <w:rFonts w:ascii="Consolas" w:hAnsi="Consolas"/>
+          <w:lang w:val="en-US"/>
+        </w:rPr>
+      </w:pPr>
+      <w:r>
+        <w:rPr>
+          <w:rFonts w:ascii="Consolas" w:hAnsi="Consolas"/>
+          <w:lang w:val="en-US"/>
+        </w:rPr>
+        <w:t xml:space="preserve">    speed,</w:t>
+      </w:r>
+    </w:p>
+    <w:p>
+      <w:pPr>
+        <w:rPr>
+          <w:rFonts w:ascii="Consolas" w:hAnsi="Consolas"/>
+          <w:lang w:val="en-US"/>
+        </w:rPr>
+      </w:pPr>
+      <w:r>
+        <w:rPr>
+          <w:rFonts w:ascii="Consolas" w:hAnsi="Consolas"/>
+          <w:lang w:val="en-US"/>
+        </w:rPr>
+        <w:t xml:space="preserve">    glide,</w:t>
+      </w:r>
+    </w:p>
+    <w:p>
+      <w:pPr>
+        <w:rPr>
+          <w:rFonts w:ascii="Consolas" w:hAnsi="Consolas"/>
+          <w:lang w:val="en-US"/>
+        </w:rPr>
+      </w:pPr>
+      <w:r>
+        <w:rPr>
+          <w:rFonts w:ascii="Consolas" w:hAnsi="Consolas"/>
+          <w:lang w:val="en-US"/>
+        </w:rPr>
+        <w:t xml:space="preserve">    turn,</w:t>
+      </w:r>
+    </w:p>
+    <w:p>
+      <w:pPr>
+        <w:rPr>
+          <w:rFonts w:ascii="Consolas" w:hAnsi="Consolas"/>
+          <w:lang w:val="en-US"/>
+        </w:rPr>
+      </w:pPr>
+      <w:r>
+        <w:rPr>
+          <w:rFonts w:ascii="Consolas" w:hAnsi="Consolas"/>
+          <w:lang w:val="en-US"/>
+        </w:rPr>
+        <w:t xml:space="preserve">    fade,</w:t>
+      </w:r>
+    </w:p>
+    <w:p>
+      <w:pPr>
+        <w:rPr>
+          <w:rFonts w:ascii="Consolas" w:hAnsi="Consolas"/>
+          <w:lang w:val="en-US"/>
+        </w:rPr>
+      </w:pPr>
+      <w:r>
+        <w:rPr>
+          <w:rFonts w:ascii="Consolas" w:hAnsi="Consolas"/>
+          <w:lang w:val="en-US"/>
+        </w:rPr>
+        <w:t xml:space="preserve">    average_range_beginner,</w:t>
+      </w:r>
+    </w:p>
+    <w:p>
+      <w:pPr>
+        <w:rPr>
+          <w:rFonts w:ascii="Consolas" w:hAnsi="Consolas"/>
+          <w:lang w:val="en-US"/>
+        </w:rPr>
+      </w:pPr>
+      <w:r>
+        <w:rPr>
+          <w:rFonts w:ascii="Consolas" w:hAnsi="Consolas"/>
+          <w:lang w:val="en-US"/>
+        </w:rPr>
+        <w:t xml:space="preserve">    average_range_advanced,</w:t>
+      </w:r>
+    </w:p>
+    <w:p>
+      <w:pPr>
+        <w:rPr>
+          <w:rFonts w:ascii="Consolas" w:hAnsi="Consolas"/>
+          <w:lang w:val="en-US"/>
+        </w:rPr>
+      </w:pPr>
+      <w:r>
+        <w:rPr>
+          <w:rFonts w:ascii="Consolas" w:hAnsi="Consolas"/>
+          <w:lang w:val="en-US"/>
+        </w:rPr>
+        <w:t xml:space="preserve">    average_range_pro</w:t>
+      </w:r>
+    </w:p>
+    <w:p>
+      <w:pPr>
+        <w:rPr>
+          <w:rFonts w:ascii="Consolas" w:hAnsi="Consolas"/>
+          <w:color w:val="00B050"/>
+          <w:lang w:val="en-US"/>
+        </w:rPr>
+      </w:pPr>
+      <w:r>
+        <w:rPr>
+          <w:rFonts w:ascii="Consolas" w:hAnsi="Consolas"/>
+          <w:color w:val="00B050"/>
+          <w:lang w:val="en-US"/>
+        </w:rPr>
+        <w:t>FROM</w:t>
+      </w:r>
+    </w:p>
+    <w:p>
+      <w:pPr>
+        <w:rPr>
+          <w:rFonts w:ascii="Consolas" w:hAnsi="Consolas"/>
+          <w:lang w:val="en-US"/>
+        </w:rPr>
+      </w:pPr>
+      <w:r>
+        <w:rPr>
+          <w:rFonts w:ascii="Consolas" w:hAnsi="Consolas"/>
+          <w:lang w:val="en-US"/>
+        </w:rPr>
+        <w:t xml:space="preserve">    disc_golf.discs</w:t>
+      </w:r>
+    </w:p>
+    <w:p>
+      <w:pPr>
+        <w:rPr>
+          <w:rFonts w:ascii="Consolas" w:hAnsi="Consolas"/>
+          <w:color w:val="00B050"/>
+          <w:lang w:val="en-US"/>
+        </w:rPr>
+      </w:pPr>
+      <w:r>
+        <w:rPr>
+          <w:rFonts w:ascii="Consolas" w:hAnsi="Consolas"/>
+          <w:color w:val="00B050"/>
+          <w:lang w:val="en-US"/>
+        </w:rPr>
+        <w:t>WHERE</w:t>
+      </w:r>
+    </w:p>
+    <w:p>
+      <w:pPr>
+        <w:rPr>
+          <w:rFonts w:ascii="Consolas" w:hAnsi="Consolas"/>
+          <w:lang w:val="en-US"/>
+        </w:rPr>
+      </w:pPr>
+      <w:r>
+        <w:rPr>
+          <w:rFonts w:ascii="Consolas" w:hAnsi="Consolas"/>
+          <w:lang w:val="en-US"/>
+        </w:rPr>
+        <w:t xml:space="preserve">    name = (</w:t>
+      </w:r>
+      <w:r>
+        <w:rPr>
+          <w:rFonts w:ascii="Consolas" w:hAnsi="Consolas"/>
+          <w:color w:val="00B050"/>
+          <w:lang w:val="en-US"/>
+        </w:rPr>
+        <w:t>SELECT</w:t>
+      </w:r>
+      <w:r>
+        <w:rPr>
+          <w:rFonts w:ascii="Consolas" w:hAnsi="Consolas"/>
+          <w:lang w:val="en-US"/>
+        </w:rPr>
+        <w:t xml:space="preserve"> </w:t>
+      </w:r>
+    </w:p>
+    <w:p>
+      <w:pPr>
+        <w:rPr>
+          <w:rFonts w:ascii="Consolas" w:hAnsi="Consolas"/>
+          <w:lang w:val="en-US"/>
+        </w:rPr>
+      </w:pPr>
+      <w:r>
+        <w:rPr>
+          <w:rFonts w:ascii="Consolas" w:hAnsi="Consolas"/>
+          <w:lang w:val="en-US"/>
+        </w:rPr>
+        <w:t xml:space="preserve">            disc_name</w:t>
+      </w:r>
+    </w:p>
+    <w:p>
+      <w:pPr>
+        <w:rPr>
+          <w:rFonts w:ascii="Consolas" w:hAnsi="Consolas"/>
+          <w:lang w:val="en-US"/>
+        </w:rPr>
+      </w:pPr>
+      <w:r>
+        <w:rPr>
+          <w:rFonts w:ascii="Consolas" w:hAnsi="Consolas"/>
+          <w:lang w:val="en-US"/>
+        </w:rPr>
+        <w:t xml:space="preserve">        </w:t>
+      </w:r>
+      <w:r>
+        <w:rPr>
+          <w:rFonts w:ascii="Consolas" w:hAnsi="Consolas"/>
+          <w:color w:val="00B050"/>
+          <w:lang w:val="en-US"/>
+        </w:rPr>
+        <w:t>FROM</w:t>
+      </w:r>
+    </w:p>
+    <w:p>
+      <w:pPr>
+        <w:rPr>
+          <w:rFonts w:ascii="Consolas" w:hAnsi="Consolas"/>
+          <w:lang w:val="en-US"/>
+        </w:rPr>
+      </w:pPr>
+      <w:r>
+        <w:rPr>
+          <w:rFonts w:ascii="Consolas" w:hAnsi="Consolas"/>
+          <w:lang w:val="en-US"/>
+        </w:rPr>
+        <w:t xml:space="preserve">            (</w:t>
+      </w:r>
+      <w:r>
+        <w:rPr>
+          <w:rFonts w:ascii="Consolas" w:hAnsi="Consolas"/>
+          <w:color w:val="00B050"/>
+          <w:lang w:val="en-US"/>
+        </w:rPr>
+        <w:t>SELECT</w:t>
+      </w:r>
+      <w:r>
+        <w:rPr>
+          <w:rFonts w:ascii="Consolas" w:hAnsi="Consolas"/>
+          <w:lang w:val="en-US"/>
+        </w:rPr>
+        <w:t xml:space="preserve"> </w:t>
+      </w:r>
+    </w:p>
+    <w:p>
+      <w:pPr>
+        <w:rPr>
+          <w:rFonts w:ascii="Consolas" w:hAnsi="Consolas"/>
+          <w:lang w:val="en-US"/>
+        </w:rPr>
+      </w:pPr>
+      <w:r>
+        <w:rPr>
+          <w:rFonts w:ascii="Consolas" w:hAnsi="Consolas"/>
+          <w:lang w:val="en-US"/>
+        </w:rPr>
+        <w:t xml:space="preserve">                disc_name, </w:t>
+      </w:r>
+      <w:r>
+        <w:rPr>
+          <w:rFonts w:ascii="Consolas" w:hAnsi="Consolas"/>
+          <w:color w:val="00B050"/>
+          <w:lang w:val="en-US"/>
+        </w:rPr>
+        <w:t>COUNT</w:t>
+      </w:r>
+      <w:r>
+        <w:rPr>
+          <w:rFonts w:ascii="Consolas" w:hAnsi="Consolas"/>
+          <w:lang w:val="en-US"/>
+        </w:rPr>
+        <w:t xml:space="preserve">(disc_name) </w:t>
+      </w:r>
+      <w:r>
+        <w:rPr>
+          <w:rFonts w:ascii="Consolas" w:hAnsi="Consolas"/>
+          <w:color w:val="00B050"/>
+          <w:lang w:val="en-US"/>
+        </w:rPr>
+        <w:t>AS</w:t>
+      </w:r>
+      <w:r>
+        <w:rPr>
+          <w:rFonts w:ascii="Consolas" w:hAnsi="Consolas"/>
+          <w:lang w:val="en-US"/>
+        </w:rPr>
+        <w:t xml:space="preserve"> discCount</w:t>
+      </w:r>
+    </w:p>
+    <w:p>
+      <w:pPr>
+        <w:rPr>
+          <w:rFonts w:ascii="Consolas" w:hAnsi="Consolas"/>
+          <w:lang w:val="en-US"/>
+        </w:rPr>
+      </w:pPr>
+      <w:r>
+        <w:rPr>
+          <w:rFonts w:ascii="Consolas" w:hAnsi="Consolas"/>
+          <w:lang w:val="en-US"/>
+        </w:rPr>
+        <w:t xml:space="preserve">            </w:t>
+      </w:r>
+      <w:r>
+        <w:rPr>
+          <w:rFonts w:ascii="Consolas" w:hAnsi="Consolas"/>
+          <w:color w:val="00B050"/>
+          <w:lang w:val="en-US"/>
+        </w:rPr>
+        <w:t>FROM</w:t>
+      </w:r>
+    </w:p>
+    <w:p>
+      <w:pPr>
+        <w:rPr>
+          <w:rFonts w:ascii="Consolas" w:hAnsi="Consolas"/>
+          <w:lang w:val="en-US"/>
+        </w:rPr>
+      </w:pPr>
+      <w:r>
+        <w:rPr>
+          <w:rFonts w:ascii="Consolas" w:hAnsi="Consolas"/>
+          <w:lang w:val="en-US"/>
+        </w:rPr>
+        <w:t xml:space="preserve">                disc_golf.bags</w:t>
+      </w:r>
+    </w:p>
+    <w:p>
+      <w:pPr>
+        <w:rPr>
+          <w:rFonts w:ascii="Consolas" w:hAnsi="Consolas"/>
+          <w:lang w:val="en-US"/>
+        </w:rPr>
+      </w:pPr>
+      <w:r>
+        <w:rPr>
+          <w:rFonts w:ascii="Consolas" w:hAnsi="Consolas"/>
+          <w:lang w:val="en-US"/>
+        </w:rPr>
+        <w:t xml:space="preserve">            </w:t>
+      </w:r>
+      <w:r>
+        <w:rPr>
+          <w:rFonts w:ascii="Consolas" w:hAnsi="Consolas"/>
+          <w:color w:val="00B050"/>
+          <w:lang w:val="en-US"/>
+        </w:rPr>
+        <w:t xml:space="preserve">GROUP BY </w:t>
+      </w:r>
+      <w:r>
+        <w:rPr>
+          <w:rFonts w:ascii="Consolas" w:hAnsi="Consolas"/>
+          <w:lang w:val="en-US"/>
+        </w:rPr>
+        <w:t>disc_name</w:t>
+      </w:r>
+    </w:p>
+    <w:p>
+      <w:pPr>
+        <w:rPr>
+          <w:rFonts w:ascii="Consolas" w:hAnsi="Consolas"/>
+          <w:lang w:val="en-US"/>
+        </w:rPr>
+      </w:pPr>
+      <w:r>
+        <w:rPr>
+          <w:rFonts w:ascii="Consolas" w:hAnsi="Consolas"/>
+          <w:lang w:val="en-US"/>
+        </w:rPr>
+        <w:t xml:space="preserve">            </w:t>
+      </w:r>
+      <w:r>
+        <w:rPr>
+          <w:rFonts w:ascii="Consolas" w:hAnsi="Consolas"/>
+          <w:color w:val="00B050"/>
+          <w:lang w:val="en-US"/>
+        </w:rPr>
+        <w:t xml:space="preserve">ORDER BY </w:t>
+      </w:r>
+      <w:r>
+        <w:rPr>
+          <w:rFonts w:ascii="Consolas" w:hAnsi="Consolas"/>
+          <w:lang w:val="en-US"/>
+        </w:rPr>
+        <w:t>discCount DE</w:t>
+      </w:r>
+      <w:r>
+        <w:rPr>
+          <w:rFonts w:ascii="Consolas" w:hAnsi="Consolas"/>
+          <w:color w:val="00B050"/>
+          <w:lang w:val="en-US"/>
+        </w:rPr>
+        <w:t>SC</w:t>
+      </w:r>
+      <w:r>
+        <w:rPr>
+          <w:rFonts w:ascii="Consolas" w:hAnsi="Consolas"/>
+          <w:lang w:val="en-US"/>
+        </w:rPr>
+        <w:t xml:space="preserve">                  </w:t>
+      </w:r>
+    </w:p>
+    <w:p>
+      <w:pPr>
+        <w:rPr>
+          <w:rFonts w:ascii="Consolas" w:eastAsia="Consolas" w:hAnsi="Consolas" w:cs="Consolas"/>
+          <w:sz w:val="24"/>
+          <w:szCs w:val="24"/>
+        </w:rPr>
+      </w:pPr>
+      <w:r>
+        <w:rPr>
+          <w:rFonts w:ascii="Consolas" w:hAnsi="Consolas"/>
+          <w:lang w:val="en-US"/>
+        </w:rPr>
+        <w:t xml:space="preserve">            </w:t>
+      </w:r>
+      <w:r>
+        <w:rPr>
+          <w:rFonts w:ascii="Consolas" w:hAnsi="Consolas"/>
+          <w:color w:val="00B050"/>
+          <w:lang w:val="en-US"/>
+        </w:rPr>
+        <w:t>LIMIT 1</w:t>
+      </w:r>
+      <w:r>
+        <w:rPr>
+          <w:rFonts w:ascii="Consolas" w:hAnsi="Consolas"/>
+          <w:lang w:val="en-US"/>
+        </w:rPr>
+        <w:t xml:space="preserve">) </w:t>
+      </w:r>
+      <w:r>
+        <w:rPr>
+          <w:rFonts w:ascii="Consolas" w:hAnsi="Consolas"/>
+          <w:color w:val="00B050"/>
+          <w:lang w:val="en-US"/>
+        </w:rPr>
+        <w:t>AS</w:t>
+      </w:r>
+      <w:r>
+        <w:rPr>
+          <w:rFonts w:ascii="Consolas" w:hAnsi="Consolas"/>
+          <w:lang w:val="en-US"/>
+        </w:rPr>
+        <w:t xml:space="preserve"> mostOwned);               </w:t>
+      </w:r>
+      <w:r>
+        <w:rPr>
+          <w:rFonts w:ascii="Consolas" w:eastAsia="Consolas" w:hAnsi="Consolas" w:cs="Consolas"/>
+          <w:sz w:val="24"/>
+          <w:szCs w:val="24"/>
+        </w:rPr>
+        <w:br w:type="page"/>
+      </w:r>
+    </w:p>
+    <w:p>
+      <w:pPr>
+        <w:rPr>
+          <w:b/>
+          <w:bCs/>
+        </w:rPr>
+      </w:pPr>
+      <w:r>
+        <w:lastRenderedPageBreak/>
+        <w:t xml:space="preserve">Q: </w:t>
+      </w:r>
+      <w:r>
+        <w:rPr>
+          <w:b/>
+          <w:bCs/>
+        </w:rPr>
+        <w:t>What discs does a given player own</w:t>
+      </w:r>
+      <w:r>
+        <w:rPr>
+          <w:b/>
+          <w:bCs/>
+        </w:rPr>
+        <w:t>?</w:t>
+      </w:r>
+    </w:p>
+    <w:p>
+      <w:r>
+        <w:t xml:space="preserve">This query lets you se what discs different players own and keep in their bag. This can be interesting to see if a player is good and inspiring. </w:t>
+      </w:r>
+    </w:p>
+    <w:p>
+      <w:r>
+        <w:t>First the players are listed by a query and the user can select a player</w:t>
+      </w:r>
+      <w:r>
+        <w:t xml:space="preserve">. Another query then fetches the </w:t>
+      </w:r>
+      <w:r>
+        <w:rPr>
+          <w:i/>
+          <w:iCs/>
+        </w:rPr>
+        <w:t>id</w:t>
+      </w:r>
+      <w:r>
+        <w:t xml:space="preserve"> of the selected player</w:t>
+      </w:r>
+      <w:r>
+        <w:t xml:space="preserve"> </w:t>
+      </w:r>
+      <w:r>
+        <w:t xml:space="preserve">(marked with </w:t>
+      </w:r>
+      <w:r>
+        <w:rPr>
+          <w:color w:val="FF0000"/>
+        </w:rPr>
+        <w:t>?</w:t>
+      </w:r>
+      <w:r>
+        <w:t xml:space="preserve"> in the query)</w:t>
+      </w:r>
+      <w:r>
+        <w:t xml:space="preserve">. </w:t>
+      </w:r>
+    </w:p>
+    <w:p>
+      <w:r>
+        <w:t>The query joins the bag recor</w:t>
+      </w:r>
+      <w:r>
+        <w:t>d</w:t>
+      </w:r>
+      <w:r>
+        <w:t xml:space="preserve">s on the </w:t>
+      </w:r>
+      <w:r>
+        <w:rPr>
+          <w:i/>
+          <w:iCs/>
+        </w:rPr>
+        <w:t>disc</w:t>
+      </w:r>
+      <w:r>
+        <w:rPr>
+          <w:i/>
+          <w:iCs/>
+        </w:rPr>
+        <w:t>_</w:t>
+      </w:r>
+      <w:r>
+        <w:rPr>
+          <w:i/>
+          <w:iCs/>
+        </w:rPr>
+        <w:t>name</w:t>
+      </w:r>
+      <w:r>
+        <w:t xml:space="preserve"> with </w:t>
+      </w:r>
+      <w:r>
+        <w:rPr>
+          <w:i/>
+          <w:iCs/>
+        </w:rPr>
+        <w:t>name</w:t>
+      </w:r>
+      <w:r>
+        <w:t xml:space="preserve"> from the discs table and also where the given </w:t>
+      </w:r>
+      <w:r>
+        <w:rPr>
+          <w:i/>
+          <w:iCs/>
+        </w:rPr>
+        <w:t>i</w:t>
+      </w:r>
+      <w:r>
+        <w:rPr>
+          <w:i/>
+          <w:iCs/>
+        </w:rPr>
+        <w:t>d</w:t>
+      </w:r>
+      <w:r>
+        <w:t xml:space="preserve"> appears</w:t>
+      </w:r>
+      <w:r>
+        <w:t>.</w:t>
+      </w:r>
+    </w:p>
+    <w:p/>
+    <w:p/>
+    <w:p>
+      <w:pPr>
+        <w:spacing w:line="285" w:lineRule="atLeast"/>
+        <w:rPr>
+          <w:rFonts w:ascii="Consolas" w:eastAsia="Times New Roman" w:hAnsi="Consolas" w:cs="Times New Roman"/>
+          <w:sz w:val="21"/>
+          <w:szCs w:val="21"/>
+          <w:lang w:val="en-US" w:eastAsia="sv-SE"/>
+        </w:rPr>
+      </w:pPr>
+      <w:r>
+        <w:rPr>
+          <w:rFonts w:ascii="Consolas" w:eastAsia="Times New Roman" w:hAnsi="Consolas" w:cs="Times New Roman"/>
+          <w:color w:val="00B050"/>
+          <w:sz w:val="21"/>
+          <w:szCs w:val="21"/>
+          <w:lang w:val="en-US" w:eastAsia="sv-SE"/>
+        </w:rPr>
+        <w:t>SELECT</w:t>
+      </w:r>
+      <w:r>
+        <w:rPr>
+          <w:rFonts w:ascii="Consolas" w:eastAsia="Times New Roman" w:hAnsi="Consolas" w:cs="Times New Roman"/>
+          <w:sz w:val="21"/>
+          <w:szCs w:val="21"/>
+          <w:lang w:val="en-US" w:eastAsia="sv-SE"/>
+        </w:rPr>
+        <w:t xml:space="preserve"> disc_name,</w:t>
+      </w:r>
+    </w:p>
+    <w:p>
+      <w:pPr>
+        <w:spacing w:line="285" w:lineRule="atLeast"/>
+        <w:rPr>
+          <w:rFonts w:ascii="Consolas" w:eastAsia="Times New Roman" w:hAnsi="Consolas" w:cs="Times New Roman"/>
+          <w:sz w:val="21"/>
+          <w:szCs w:val="21"/>
+          <w:lang w:val="en-US" w:eastAsia="sv-SE"/>
+        </w:rPr>
+      </w:pPr>
+      <w:r>
+        <w:rPr>
+          <w:rFonts w:ascii="Consolas" w:eastAsia="Times New Roman" w:hAnsi="Consolas" w:cs="Times New Roman"/>
+          <w:sz w:val="21"/>
+          <w:szCs w:val="21"/>
+          <w:lang w:val="en-US" w:eastAsia="sv-SE"/>
+        </w:rPr>
+        <w:t>   </w:t>
+      </w:r>
+      <w:r>
+        <w:rPr>
+          <w:rFonts w:ascii="Consolas" w:eastAsia="Times New Roman" w:hAnsi="Consolas" w:cs="Times New Roman"/>
+          <w:sz w:val="21"/>
+          <w:szCs w:val="21"/>
+          <w:lang w:val="en-US" w:eastAsia="sv-SE"/>
+        </w:rPr>
+        <w:tab/>
+      </w:r>
+      <w:r>
+        <w:rPr>
+          <w:rFonts w:ascii="Consolas" w:eastAsia="Times New Roman" w:hAnsi="Consolas" w:cs="Times New Roman"/>
+          <w:sz w:val="21"/>
+          <w:szCs w:val="21"/>
+          <w:lang w:val="en-US" w:eastAsia="sv-SE"/>
+        </w:rPr>
+        <w:t xml:space="preserve"> plastic_type,</w:t>
+      </w:r>
+    </w:p>
+    <w:p>
+      <w:pPr>
+        <w:spacing w:line="285" w:lineRule="atLeast"/>
+        <w:rPr>
+          <w:rFonts w:ascii="Consolas" w:eastAsia="Times New Roman" w:hAnsi="Consolas" w:cs="Times New Roman"/>
+          <w:sz w:val="21"/>
+          <w:szCs w:val="21"/>
+          <w:lang w:val="en-US" w:eastAsia="sv-SE"/>
+        </w:rPr>
+      </w:pPr>
+      <w:r>
+        <w:rPr>
+          <w:rFonts w:ascii="Consolas" w:eastAsia="Times New Roman" w:hAnsi="Consolas" w:cs="Times New Roman"/>
+          <w:sz w:val="21"/>
+          <w:szCs w:val="21"/>
+          <w:lang w:val="en-US" w:eastAsia="sv-SE"/>
+        </w:rPr>
+        <w:t>   </w:t>
+      </w:r>
+      <w:r>
+        <w:rPr>
+          <w:rFonts w:ascii="Consolas" w:eastAsia="Times New Roman" w:hAnsi="Consolas" w:cs="Times New Roman"/>
+          <w:sz w:val="21"/>
+          <w:szCs w:val="21"/>
+          <w:lang w:val="en-US" w:eastAsia="sv-SE"/>
+        </w:rPr>
+        <w:tab/>
+      </w:r>
+      <w:r>
+        <w:rPr>
+          <w:rFonts w:ascii="Consolas" w:eastAsia="Times New Roman" w:hAnsi="Consolas" w:cs="Times New Roman"/>
+          <w:sz w:val="21"/>
+          <w:szCs w:val="21"/>
+          <w:lang w:val="en-US" w:eastAsia="sv-SE"/>
+        </w:rPr>
+        <w:t xml:space="preserve"> weigth,</w:t>
+      </w:r>
+    </w:p>
+    <w:p>
+      <w:pPr>
+        <w:spacing w:line="285" w:lineRule="atLeast"/>
+        <w:rPr>
+          <w:rFonts w:ascii="Consolas" w:eastAsia="Times New Roman" w:hAnsi="Consolas" w:cs="Times New Roman"/>
+          <w:sz w:val="21"/>
+          <w:szCs w:val="21"/>
+          <w:lang w:val="en-US" w:eastAsia="sv-SE"/>
+        </w:rPr>
+      </w:pPr>
+      <w:r>
+        <w:rPr>
+          <w:rFonts w:ascii="Consolas" w:eastAsia="Times New Roman" w:hAnsi="Consolas" w:cs="Times New Roman"/>
+          <w:sz w:val="21"/>
+          <w:szCs w:val="21"/>
+          <w:lang w:val="en-US" w:eastAsia="sv-SE"/>
+        </w:rPr>
+        <w:t xml:space="preserve">    </w:t>
+      </w:r>
+      <w:r>
+        <w:rPr>
+          <w:rFonts w:ascii="Consolas" w:eastAsia="Times New Roman" w:hAnsi="Consolas" w:cs="Times New Roman"/>
+          <w:sz w:val="21"/>
+          <w:szCs w:val="21"/>
+          <w:lang w:val="en-US" w:eastAsia="sv-SE"/>
+        </w:rPr>
+        <w:tab/>
+      </w:r>
+      <w:r>
+        <w:rPr>
+          <w:rFonts w:ascii="Consolas" w:eastAsia="Times New Roman" w:hAnsi="Consolas" w:cs="Times New Roman"/>
+          <w:sz w:val="21"/>
+          <w:szCs w:val="21"/>
+          <w:lang w:val="en-US" w:eastAsia="sv-SE"/>
+        </w:rPr>
+        <w:t>speed,</w:t>
+      </w:r>
+    </w:p>
+    <w:p>
+      <w:pPr>
+        <w:spacing w:line="285" w:lineRule="atLeast"/>
+        <w:rPr>
+          <w:rFonts w:ascii="Consolas" w:eastAsia="Times New Roman" w:hAnsi="Consolas" w:cs="Times New Roman"/>
+          <w:sz w:val="21"/>
+          <w:szCs w:val="21"/>
+          <w:lang w:val="en-US" w:eastAsia="sv-SE"/>
+        </w:rPr>
+      </w:pPr>
+      <w:r>
+        <w:rPr>
+          <w:rFonts w:ascii="Consolas" w:eastAsia="Times New Roman" w:hAnsi="Consolas" w:cs="Times New Roman"/>
+          <w:sz w:val="21"/>
+          <w:szCs w:val="21"/>
+          <w:lang w:val="en-US" w:eastAsia="sv-SE"/>
+        </w:rPr>
+        <w:t xml:space="preserve">    </w:t>
+      </w:r>
+      <w:r>
+        <w:rPr>
+          <w:rFonts w:ascii="Consolas" w:eastAsia="Times New Roman" w:hAnsi="Consolas" w:cs="Times New Roman"/>
+          <w:sz w:val="21"/>
+          <w:szCs w:val="21"/>
+          <w:lang w:val="en-US" w:eastAsia="sv-SE"/>
+        </w:rPr>
+        <w:tab/>
+      </w:r>
+      <w:r>
+        <w:rPr>
+          <w:rFonts w:ascii="Consolas" w:eastAsia="Times New Roman" w:hAnsi="Consolas" w:cs="Times New Roman"/>
+          <w:sz w:val="21"/>
+          <w:szCs w:val="21"/>
+          <w:lang w:val="en-US" w:eastAsia="sv-SE"/>
+        </w:rPr>
+        <w:t>glide,</w:t>
+      </w:r>
+    </w:p>
+    <w:p>
+      <w:pPr>
+        <w:spacing w:line="285" w:lineRule="atLeast"/>
+        <w:rPr>
+          <w:rFonts w:ascii="Consolas" w:eastAsia="Times New Roman" w:hAnsi="Consolas" w:cs="Times New Roman"/>
+          <w:sz w:val="21"/>
+          <w:szCs w:val="21"/>
+          <w:lang w:val="en-US" w:eastAsia="sv-SE"/>
+        </w:rPr>
+      </w:pPr>
+      <w:r>
+        <w:rPr>
+          <w:rFonts w:ascii="Consolas" w:eastAsia="Times New Roman" w:hAnsi="Consolas" w:cs="Times New Roman"/>
+          <w:sz w:val="21"/>
+          <w:szCs w:val="21"/>
+          <w:lang w:val="en-US" w:eastAsia="sv-SE"/>
+        </w:rPr>
+        <w:t xml:space="preserve">    </w:t>
+      </w:r>
+      <w:r>
+        <w:rPr>
+          <w:rFonts w:ascii="Consolas" w:eastAsia="Times New Roman" w:hAnsi="Consolas" w:cs="Times New Roman"/>
+          <w:sz w:val="21"/>
+          <w:szCs w:val="21"/>
+          <w:lang w:val="en-US" w:eastAsia="sv-SE"/>
+        </w:rPr>
+        <w:tab/>
+      </w:r>
+      <w:r>
+        <w:rPr>
+          <w:rFonts w:ascii="Consolas" w:eastAsia="Times New Roman" w:hAnsi="Consolas" w:cs="Times New Roman"/>
+          <w:sz w:val="21"/>
+          <w:szCs w:val="21"/>
+          <w:lang w:val="en-US" w:eastAsia="sv-SE"/>
+        </w:rPr>
+        <w:t>turn,</w:t>
+      </w:r>
+    </w:p>
+    <w:p>
+      <w:pPr>
+        <w:spacing w:line="285" w:lineRule="atLeast"/>
+        <w:rPr>
+          <w:rFonts w:ascii="Consolas" w:eastAsia="Times New Roman" w:hAnsi="Consolas" w:cs="Times New Roman"/>
+          <w:sz w:val="21"/>
+          <w:szCs w:val="21"/>
+          <w:lang w:val="en-US" w:eastAsia="sv-SE"/>
+        </w:rPr>
+      </w:pPr>
+      <w:r>
+        <w:rPr>
+          <w:rFonts w:ascii="Consolas" w:eastAsia="Times New Roman" w:hAnsi="Consolas" w:cs="Times New Roman"/>
+          <w:sz w:val="21"/>
+          <w:szCs w:val="21"/>
+          <w:lang w:val="en-US" w:eastAsia="sv-SE"/>
+        </w:rPr>
+        <w:t xml:space="preserve">    </w:t>
+      </w:r>
+      <w:r>
+        <w:rPr>
+          <w:rFonts w:ascii="Consolas" w:eastAsia="Times New Roman" w:hAnsi="Consolas" w:cs="Times New Roman"/>
+          <w:sz w:val="21"/>
+          <w:szCs w:val="21"/>
+          <w:lang w:val="en-US" w:eastAsia="sv-SE"/>
+        </w:rPr>
+        <w:tab/>
+      </w:r>
+      <w:r>
+        <w:rPr>
+          <w:rFonts w:ascii="Consolas" w:eastAsia="Times New Roman" w:hAnsi="Consolas" w:cs="Times New Roman"/>
+          <w:sz w:val="21"/>
+          <w:szCs w:val="21"/>
+          <w:lang w:val="en-US" w:eastAsia="sv-SE"/>
+        </w:rPr>
+        <w:t xml:space="preserve">fade,    </w:t>
+      </w:r>
+    </w:p>
+    <w:p>
+      <w:pPr>
+        <w:spacing w:line="285" w:lineRule="atLeast"/>
+        <w:ind w:firstLine="720"/>
+        <w:rPr>
+          <w:rFonts w:ascii="Consolas" w:eastAsia="Times New Roman" w:hAnsi="Consolas" w:cs="Times New Roman"/>
+          <w:sz w:val="21"/>
+          <w:szCs w:val="21"/>
+          <w:lang w:val="en-US" w:eastAsia="sv-SE"/>
+        </w:rPr>
+      </w:pPr>
+      <w:r>
+        <w:rPr>
+          <w:rFonts w:ascii="Consolas" w:eastAsia="Times New Roman" w:hAnsi="Consolas" w:cs="Times New Roman"/>
+          <w:sz w:val="21"/>
+          <w:szCs w:val="21"/>
+          <w:lang w:val="en-US" w:eastAsia="sv-SE"/>
+        </w:rPr>
+        <w:t>classification</w:t>
+      </w:r>
+    </w:p>
+    <w:p>
+      <w:pPr>
+        <w:spacing w:line="285" w:lineRule="atLeast"/>
+        <w:rPr>
+          <w:rFonts w:ascii="Consolas" w:eastAsia="Times New Roman" w:hAnsi="Consolas" w:cs="Times New Roman"/>
+          <w:color w:val="00B050"/>
+          <w:sz w:val="21"/>
+          <w:szCs w:val="21"/>
+          <w:lang w:val="en-US" w:eastAsia="sv-SE"/>
+        </w:rPr>
+      </w:pPr>
+      <w:r>
+        <w:rPr>
+          <w:rFonts w:ascii="Consolas" w:eastAsia="Times New Roman" w:hAnsi="Consolas" w:cs="Times New Roman"/>
+          <w:color w:val="00B050"/>
+          <w:sz w:val="21"/>
+          <w:szCs w:val="21"/>
+          <w:lang w:val="en-US" w:eastAsia="sv-SE"/>
+        </w:rPr>
+        <w:t xml:space="preserve">FROM </w:t>
+      </w:r>
+    </w:p>
+    <w:p>
+      <w:pPr>
+        <w:spacing w:line="285" w:lineRule="atLeast"/>
+        <w:ind w:left="720" w:firstLine="720"/>
+        <w:rPr>
+          <w:rFonts w:ascii="Consolas" w:eastAsia="Times New Roman" w:hAnsi="Consolas" w:cs="Times New Roman"/>
+          <w:sz w:val="21"/>
+          <w:szCs w:val="21"/>
+          <w:lang w:val="en-US" w:eastAsia="sv-SE"/>
+        </w:rPr>
+      </w:pPr>
+      <w:r>
+        <w:rPr>
+          <w:rFonts w:ascii="Consolas" w:eastAsia="Times New Roman" w:hAnsi="Consolas" w:cs="Times New Roman"/>
+          <w:sz w:val="21"/>
+          <w:szCs w:val="21"/>
+          <w:lang w:val="en-US" w:eastAsia="sv-SE"/>
+        </w:rPr>
+        <w:t>disc_golf.bags</w:t>
+      </w:r>
+    </w:p>
+    <w:p>
+      <w:pPr>
+        <w:spacing w:line="285" w:lineRule="atLeast"/>
+        <w:rPr>
+          <w:rFonts w:ascii="Consolas" w:eastAsia="Times New Roman" w:hAnsi="Consolas" w:cs="Times New Roman"/>
+          <w:sz w:val="21"/>
+          <w:szCs w:val="21"/>
+          <w:lang w:val="en-US" w:eastAsia="sv-SE"/>
+        </w:rPr>
+      </w:pPr>
+      <w:r>
+        <w:rPr>
+          <w:rFonts w:ascii="Consolas" w:eastAsia="Times New Roman" w:hAnsi="Consolas" w:cs="Times New Roman"/>
+          <w:color w:val="00B050"/>
+          <w:sz w:val="21"/>
+          <w:szCs w:val="21"/>
+          <w:lang w:val="en-US" w:eastAsia="sv-SE"/>
+        </w:rPr>
+        <w:t>J</w:t>
+      </w:r>
+      <w:r>
+        <w:rPr>
+          <w:rFonts w:ascii="Consolas" w:eastAsia="Times New Roman" w:hAnsi="Consolas" w:cs="Times New Roman"/>
+          <w:color w:val="00B050"/>
+          <w:sz w:val="21"/>
+          <w:szCs w:val="21"/>
+          <w:lang w:val="en-US" w:eastAsia="sv-SE"/>
+        </w:rPr>
+        <w:t>OIN</w:t>
+      </w:r>
+      <w:r>
+        <w:rPr>
+          <w:rFonts w:ascii="Consolas" w:eastAsia="Times New Roman" w:hAnsi="Consolas" w:cs="Times New Roman"/>
+          <w:sz w:val="21"/>
+          <w:szCs w:val="21"/>
+          <w:lang w:val="en-US" w:eastAsia="sv-SE"/>
+        </w:rPr>
+        <w:t xml:space="preserve"> disc_golf.discs </w:t>
+      </w:r>
+    </w:p>
+    <w:p>
+      <w:pPr>
+        <w:spacing w:line="285" w:lineRule="atLeast"/>
+        <w:rPr>
+          <w:rFonts w:ascii="Consolas" w:eastAsia="Times New Roman" w:hAnsi="Consolas" w:cs="Times New Roman"/>
+          <w:sz w:val="21"/>
+          <w:szCs w:val="21"/>
+          <w:lang w:val="en-US" w:eastAsia="sv-SE"/>
+        </w:rPr>
+      </w:pPr>
+      <w:r>
+        <w:rPr>
+          <w:rFonts w:ascii="Consolas" w:eastAsia="Times New Roman" w:hAnsi="Consolas" w:cs="Times New Roman"/>
+          <w:color w:val="00B050"/>
+          <w:sz w:val="21"/>
+          <w:szCs w:val="21"/>
+          <w:lang w:val="en-US" w:eastAsia="sv-SE"/>
+        </w:rPr>
+        <w:t>ON</w:t>
+      </w:r>
+      <w:r>
+        <w:rPr>
+          <w:rFonts w:ascii="Consolas" w:eastAsia="Times New Roman" w:hAnsi="Consolas" w:cs="Times New Roman"/>
+          <w:sz w:val="21"/>
+          <w:szCs w:val="21"/>
+          <w:lang w:val="en-US" w:eastAsia="sv-SE"/>
+        </w:rPr>
+        <w:t xml:space="preserve"> discs.name = bags.disc_name</w:t>
+      </w:r>
+    </w:p>
+    <w:p>
+      <w:pPr>
+        <w:spacing w:line="285" w:lineRule="atLeast"/>
+        <w:rPr>
+          <w:rFonts w:ascii="Consolas" w:eastAsia="Times New Roman" w:hAnsi="Consolas" w:cs="Times New Roman"/>
+          <w:sz w:val="21"/>
+          <w:szCs w:val="21"/>
+          <w:lang w:val="en-US" w:eastAsia="sv-SE"/>
+        </w:rPr>
+      </w:pPr>
+      <w:r>
+        <w:rPr>
+          <w:rFonts w:ascii="Consolas" w:eastAsia="Times New Roman" w:hAnsi="Consolas" w:cs="Times New Roman"/>
+          <w:sz w:val="21"/>
+          <w:szCs w:val="21"/>
+          <w:lang w:val="en-US" w:eastAsia="sv-SE"/>
+        </w:rPr>
+        <w:t xml:space="preserve">    </w:t>
+      </w:r>
+      <w:r>
+        <w:rPr>
+          <w:rFonts w:ascii="Consolas" w:eastAsia="Times New Roman" w:hAnsi="Consolas" w:cs="Times New Roman"/>
+          <w:color w:val="00B050"/>
+          <w:sz w:val="21"/>
+          <w:szCs w:val="21"/>
+          <w:lang w:val="en-US" w:eastAsia="sv-SE"/>
+        </w:rPr>
+        <w:t>AND</w:t>
+      </w:r>
+      <w:r>
+        <w:rPr>
+          <w:rFonts w:ascii="Consolas" w:eastAsia="Times New Roman" w:hAnsi="Consolas" w:cs="Times New Roman"/>
+          <w:sz w:val="21"/>
+          <w:szCs w:val="21"/>
+          <w:lang w:val="en-US" w:eastAsia="sv-SE"/>
+        </w:rPr>
+        <w:t xml:space="preserve"> bags.owner_id = </w:t>
+      </w:r>
+      <w:r>
+        <w:rPr>
+          <w:color w:val="FF0000"/>
+        </w:rPr>
+        <w:t>?</w:t>
+      </w:r>
+    </w:p>
+    <w:p>
+      <w:pPr>
+        <w:rPr>
+          <w:b/>
+          <w:bCs/>
+        </w:rPr>
+      </w:pPr>
+      <w:r>
+        <w:rPr>
+          <w:rFonts w:ascii="Consolas" w:eastAsia="Times New Roman" w:hAnsi="Consolas" w:cs="Times New Roman"/>
+          <w:color w:val="00B050"/>
+          <w:sz w:val="21"/>
+          <w:szCs w:val="21"/>
+          <w:lang w:val="en-US" w:eastAsia="sv-SE"/>
+        </w:rPr>
+        <w:t>ORDER BY</w:t>
+      </w:r>
+      <w:r>
+        <w:rPr>
+          <w:rFonts w:ascii="Consolas" w:eastAsia="Times New Roman" w:hAnsi="Consolas" w:cs="Times New Roman"/>
+          <w:sz w:val="21"/>
+          <w:szCs w:val="21"/>
+          <w:lang w:val="en-US" w:eastAsia="sv-SE"/>
+        </w:rPr>
+        <w:t xml:space="preserve"> classification;</w:t>
+      </w:r>
+      <w:r>
+        <w:rPr>
+          <w:rFonts w:ascii="Consolas" w:eastAsia="Consolas" w:hAnsi="Consolas" w:cs="Consolas"/>
+          <w:sz w:val="24"/>
+          <w:szCs w:val="24"/>
+        </w:rPr>
+        <w:br w:type="page"/>
+      </w:r>
+      <w:r>
+        <w:lastRenderedPageBreak/>
+        <w:t xml:space="preserve">Q: </w:t>
+      </w:r>
+      <w:r>
+        <w:rPr>
+          <w:b/>
+          <w:bCs/>
+        </w:rPr>
+        <w:t>Wh</w:t>
+      </w:r>
+      <w:r>
+        <w:rPr>
+          <w:b/>
+          <w:bCs/>
+        </w:rPr>
+        <w:t>ich hole is the longest in a given competition</w:t>
+      </w:r>
+      <w:r>
+        <w:rPr>
+          <w:b/>
+          <w:bCs/>
+        </w:rPr>
+        <w:t>?</w:t>
+      </w:r>
+    </w:p>
+    <w:p>
+      <w:r>
+        <w:t>In this query the user can select a competition</w:t>
+      </w:r>
+      <w:r>
+        <w:t xml:space="preserve"> from a list of competitions brought by another query</w:t>
+      </w:r>
+      <w:r>
+        <w:t xml:space="preserve">. The query then joins on </w:t>
+      </w:r>
+      <w:r>
+        <w:rPr>
+          <w:i/>
+          <w:iCs/>
+        </w:rPr>
+        <w:t>competition</w:t>
+      </w:r>
+      <w:r>
+        <w:rPr>
+          <w:i/>
+          <w:iCs/>
+        </w:rPr>
+        <w:t>_</w:t>
+      </w:r>
+      <w:r>
+        <w:rPr>
+          <w:i/>
+          <w:iCs/>
+        </w:rPr>
+        <w:t>result</w:t>
+      </w:r>
+      <w:r>
+        <w:rPr>
+          <w:i/>
+          <w:iCs/>
+        </w:rPr>
+        <w:t>.</w:t>
+      </w:r>
+      <w:r>
+        <w:rPr>
+          <w:i/>
+          <w:iCs/>
+        </w:rPr>
+        <w:t>course</w:t>
+      </w:r>
+      <w:r>
+        <w:t xml:space="preserve"> with </w:t>
+      </w:r>
+      <w:r>
+        <w:rPr>
+          <w:i/>
+          <w:iCs/>
+        </w:rPr>
+        <w:t>name</w:t>
+      </w:r>
+      <w:r>
+        <w:t xml:space="preserve"> from the </w:t>
+      </w:r>
+      <w:r>
+        <w:rPr>
+          <w:i/>
+          <w:iCs/>
+        </w:rPr>
+        <w:t>holes</w:t>
+      </w:r>
+      <w:r>
+        <w:t xml:space="preserve"> table.</w:t>
+      </w:r>
+      <w:r>
+        <w:t xml:space="preserve"> It then orders the holes by distance in descending order and return the one at the top</w:t>
+      </w:r>
+      <w:r>
+        <w:t xml:space="preserve">. The competition name is </w:t>
+      </w:r>
+      <w:r>
+        <w:t xml:space="preserve">marked with </w:t>
+      </w:r>
+      <w:r>
+        <w:rPr>
+          <w:color w:val="FF0000"/>
+        </w:rPr>
+        <w:t>?</w:t>
+      </w:r>
+      <w:r>
+        <w:t xml:space="preserve"> in the query and year </w:t>
+      </w:r>
+      <w:r>
+        <w:t xml:space="preserve">is </w:t>
+      </w:r>
+      <w:r>
+        <w:t xml:space="preserve">marked with </w:t>
+      </w:r>
+      <w:r>
+        <w:rPr>
+          <w:color w:val="FF0000"/>
+        </w:rPr>
+        <w:t>X</w:t>
+      </w:r>
+      <w:r>
+        <w:t xml:space="preserve"> </w:t>
+      </w:r>
+      <w:r>
+        <w:t>.</w:t>
+      </w:r>
+      <w:r>
+        <w:t xml:space="preserve"> </w:t>
+      </w:r>
+      <w:r>
+        <w:t>It is mult relational and also uses join.</w:t>
+      </w:r>
+    </w:p>
+    <w:p/>
+    <w:p>
+      <w:pPr>
+        <w:rPr>
+          <w:rFonts w:ascii="Consolas" w:hAnsi="Consolas"/>
+          <w:lang w:val="en-US"/>
+        </w:rPr>
+      </w:pPr>
+      <w:r>
+        <w:rPr>
+          <w:rFonts w:ascii="Consolas" w:hAnsi="Consolas"/>
+          <w:color w:val="00B050"/>
+        </w:rPr>
+        <w:t>SELECT</w:t>
+      </w:r>
+      <w:r>
+        <w:rPr>
+          <w:rFonts w:ascii="Consolas" w:hAnsi="Consolas"/>
+          <w:lang w:val="en-US"/>
+        </w:rPr>
+        <w:t xml:space="preserve"> competition_results.name,</w:t>
+      </w:r>
+    </w:p>
+    <w:p>
+      <w:pPr>
+        <w:rPr>
+          <w:rFonts w:ascii="Consolas" w:hAnsi="Consolas"/>
+          <w:lang w:val="en-US"/>
+        </w:rPr>
+      </w:pPr>
+      <w:r>
+        <w:rPr>
+          <w:rFonts w:ascii="Consolas" w:hAnsi="Consolas"/>
+          <w:lang w:val="en-US"/>
+        </w:rPr>
+        <w:t xml:space="preserve"> </w:t>
+      </w:r>
+      <w:r>
+        <w:rPr>
+          <w:rFonts w:ascii="Consolas" w:hAnsi="Consolas"/>
+          <w:lang w:val="en-US"/>
+        </w:rPr>
+        <w:tab/>
+      </w:r>
+      <w:r>
+        <w:rPr>
+          <w:rFonts w:ascii="Consolas" w:hAnsi="Consolas"/>
+          <w:lang w:val="en-US"/>
+        </w:rPr>
+        <w:t>year,</w:t>
+      </w:r>
+    </w:p>
+    <w:p>
+      <w:pPr>
+        <w:ind w:firstLine="720"/>
+        <w:rPr>
+          <w:rFonts w:ascii="Consolas" w:hAnsi="Consolas"/>
+          <w:lang w:val="en-US"/>
+        </w:rPr>
+      </w:pPr>
+      <w:r>
+        <w:rPr>
+          <w:rFonts w:ascii="Consolas" w:hAnsi="Consolas"/>
+          <w:lang w:val="en-US"/>
+        </w:rPr>
+        <w:t>course,</w:t>
+      </w:r>
+    </w:p>
+    <w:p>
+      <w:pPr>
+        <w:rPr>
+          <w:rFonts w:ascii="Consolas" w:hAnsi="Consolas"/>
+          <w:lang w:val="en-US"/>
+        </w:rPr>
+      </w:pPr>
+      <w:r>
+        <w:rPr>
+          <w:rFonts w:ascii="Consolas" w:hAnsi="Consolas"/>
+          <w:lang w:val="en-US"/>
+        </w:rPr>
+        <w:t xml:space="preserve"> </w:t>
+      </w:r>
+      <w:r>
+        <w:rPr>
+          <w:rFonts w:ascii="Consolas" w:hAnsi="Consolas"/>
+          <w:lang w:val="en-US"/>
+        </w:rPr>
+        <w:tab/>
+      </w:r>
+      <w:r>
+        <w:rPr>
+          <w:rFonts w:ascii="Consolas" w:hAnsi="Consolas"/>
+          <w:lang w:val="en-US"/>
+        </w:rPr>
+        <w:t>holes.hole,</w:t>
+      </w:r>
+    </w:p>
+    <w:p>
+      <w:pPr>
+        <w:rPr>
+          <w:rFonts w:ascii="Consolas" w:hAnsi="Consolas"/>
+          <w:lang w:val="en-US"/>
+        </w:rPr>
+      </w:pPr>
+      <w:r>
+        <w:rPr>
+          <w:rFonts w:ascii="Consolas" w:hAnsi="Consolas"/>
+          <w:lang w:val="en-US"/>
+        </w:rPr>
+        <w:t xml:space="preserve"> </w:t>
+      </w:r>
+      <w:r>
+        <w:rPr>
+          <w:rFonts w:ascii="Consolas" w:hAnsi="Consolas"/>
+          <w:lang w:val="en-US"/>
+        </w:rPr>
+        <w:tab/>
+      </w:r>
+      <w:r>
+        <w:rPr>
+          <w:rFonts w:ascii="Consolas" w:hAnsi="Consolas"/>
+          <w:lang w:val="en-US"/>
+        </w:rPr>
+        <w:t>par,</w:t>
+      </w:r>
+    </w:p>
+    <w:p>
+      <w:pPr>
+        <w:rPr>
+          <w:rFonts w:ascii="Consolas" w:hAnsi="Consolas"/>
+          <w:lang w:val="en-US"/>
+        </w:rPr>
+      </w:pPr>
+      <w:r>
+        <w:rPr>
+          <w:rFonts w:ascii="Consolas" w:hAnsi="Consolas"/>
+          <w:lang w:val="en-US"/>
+        </w:rPr>
+        <w:t xml:space="preserve"> </w:t>
+      </w:r>
+      <w:r>
+        <w:rPr>
+          <w:rFonts w:ascii="Consolas" w:hAnsi="Consolas"/>
+          <w:lang w:val="en-US"/>
+        </w:rPr>
+        <w:tab/>
+      </w:r>
+      <w:r>
+        <w:rPr>
+          <w:rFonts w:ascii="Consolas" w:hAnsi="Consolas"/>
+          <w:lang w:val="en-US"/>
+        </w:rPr>
+        <w:t>distance</w:t>
+      </w:r>
+    </w:p>
+    <w:p>
+      <w:pPr>
+        <w:rPr>
+          <w:rFonts w:ascii="Consolas" w:hAnsi="Consolas"/>
+          <w:lang w:val="en-US"/>
+        </w:rPr>
+      </w:pPr>
+      <w:r>
+        <w:rPr>
+          <w:rFonts w:ascii="Consolas" w:hAnsi="Consolas"/>
+          <w:color w:val="00B050"/>
+          <w:lang w:val="en-US"/>
+        </w:rPr>
+        <w:t>FROM</w:t>
+      </w:r>
+      <w:r>
+        <w:rPr>
+          <w:rFonts w:ascii="Consolas" w:hAnsi="Consolas"/>
+          <w:lang w:val="en-US"/>
+        </w:rPr>
+        <w:t xml:space="preserve"> disc_golf.competition_results</w:t>
+      </w:r>
+    </w:p>
+    <w:p>
+      <w:pPr>
+        <w:rPr>
+          <w:rFonts w:ascii="Consolas" w:hAnsi="Consolas"/>
+          <w:lang w:val="en-US"/>
+        </w:rPr>
+      </w:pPr>
+      <w:r>
+        <w:rPr>
+          <w:rFonts w:ascii="Consolas" w:hAnsi="Consolas"/>
+          <w:color w:val="00B050"/>
+          <w:lang w:val="en-US"/>
+        </w:rPr>
+        <w:t>JOIN</w:t>
+      </w:r>
+      <w:r>
+        <w:rPr>
+          <w:rFonts w:ascii="Consolas" w:hAnsi="Consolas"/>
+          <w:lang w:val="en-US"/>
+        </w:rPr>
+        <w:t xml:space="preserve"> holes </w:t>
+      </w:r>
+      <w:r>
+        <w:rPr>
+          <w:rFonts w:ascii="Consolas" w:hAnsi="Consolas"/>
+          <w:color w:val="00B050"/>
+          <w:lang w:val="en-US"/>
+        </w:rPr>
+        <w:t>ON</w:t>
+      </w:r>
+      <w:r>
+        <w:rPr>
+          <w:rFonts w:ascii="Consolas" w:hAnsi="Consolas"/>
+          <w:lang w:val="en-US"/>
+        </w:rPr>
+        <w:t xml:space="preserve"> competition_results.course = holes.name</w:t>
+      </w:r>
+    </w:p>
+    <w:p>
+      <w:pPr>
+        <w:rPr>
+          <w:rFonts w:ascii="Consolas" w:hAnsi="Consolas"/>
+          <w:lang w:val="en-US"/>
+        </w:rPr>
+      </w:pPr>
+      <w:r>
+        <w:rPr>
+          <w:rFonts w:ascii="Consolas" w:hAnsi="Consolas"/>
+          <w:lang w:val="en-US"/>
+        </w:rPr>
+        <w:t xml:space="preserve"> </w:t>
+      </w:r>
+      <w:r>
+        <w:rPr>
+          <w:rFonts w:ascii="Consolas" w:hAnsi="Consolas"/>
+          <w:color w:val="00B050"/>
+          <w:lang w:val="en-US"/>
+        </w:rPr>
+        <w:t>AND</w:t>
+      </w:r>
+      <w:r>
+        <w:rPr>
+          <w:rFonts w:ascii="Consolas" w:hAnsi="Consolas"/>
+          <w:lang w:val="en-US"/>
+        </w:rPr>
+        <w:t xml:space="preserve"> competition_results.hole = holes.hole</w:t>
+      </w:r>
+    </w:p>
+    <w:p>
+      <w:pPr>
+        <w:rPr>
+          <w:rFonts w:ascii="Consolas" w:hAnsi="Consolas"/>
+          <w:lang w:val="en-US"/>
+        </w:rPr>
+      </w:pPr>
+      <w:r>
+        <w:rPr>
+          <w:rFonts w:ascii="Consolas" w:hAnsi="Consolas"/>
+          <w:lang w:val="en-US"/>
+        </w:rPr>
+        <w:t xml:space="preserve"> </w:t>
+      </w:r>
+      <w:r>
+        <w:rPr>
+          <w:rFonts w:ascii="Consolas" w:hAnsi="Consolas"/>
+          <w:color w:val="00B050"/>
+          <w:lang w:val="en-US"/>
+        </w:rPr>
+        <w:t xml:space="preserve">AND </w:t>
+      </w:r>
+      <w:r>
+        <w:rPr>
+          <w:rFonts w:ascii="Consolas" w:hAnsi="Consolas"/>
+          <w:lang w:val="en-US"/>
+        </w:rPr>
+        <w:t xml:space="preserve">competition_results.name = </w:t>
+      </w:r>
+      <w:r>
+        <w:rPr>
+          <w:color w:val="FF0000"/>
+        </w:rPr>
+        <w:t>?</w:t>
+      </w:r>
+    </w:p>
+    <w:p>
+      <w:pPr>
+        <w:rPr>
+          <w:rFonts w:ascii="Consolas" w:hAnsi="Consolas"/>
+          <w:lang w:val="en-US"/>
+        </w:rPr>
+      </w:pPr>
+      <w:r>
+        <w:rPr>
+          <w:rFonts w:ascii="Consolas" w:hAnsi="Consolas"/>
+          <w:lang w:val="en-US"/>
+        </w:rPr>
+        <w:t xml:space="preserve"> </w:t>
+      </w:r>
+      <w:r>
+        <w:rPr>
+          <w:rFonts w:ascii="Consolas" w:hAnsi="Consolas"/>
+          <w:color w:val="00B050"/>
+          <w:lang w:val="en-US"/>
+        </w:rPr>
+        <w:t>AND</w:t>
+      </w:r>
+      <w:r>
+        <w:rPr>
+          <w:rFonts w:ascii="Consolas" w:hAnsi="Consolas"/>
+          <w:lang w:val="en-US"/>
+        </w:rPr>
+        <w:t xml:space="preserve"> year =</w:t>
+      </w:r>
+      <w:r>
+        <w:rPr>
+          <w:rFonts w:ascii="Consolas" w:hAnsi="Consolas"/>
+          <w:lang w:val="en-US"/>
+        </w:rPr>
+        <w:t xml:space="preserve"> </w:t>
+      </w:r>
+      <w:r>
+        <w:rPr>
+          <w:color w:val="FF0000"/>
+        </w:rPr>
+        <w:t>X</w:t>
+      </w:r>
+      <w:r>
+        <w:rPr>
+          <w:rFonts w:ascii="Consolas" w:hAnsi="Consolas"/>
+          <w:lang w:val="en-US"/>
+        </w:rPr>
+        <w:t xml:space="preserve">                      </w:t>
+      </w:r>
+    </w:p>
+    <w:p>
+      <w:pPr>
+        <w:rPr>
+          <w:rFonts w:ascii="Consolas" w:hAnsi="Consolas"/>
+          <w:lang w:val="en-US"/>
+        </w:rPr>
+      </w:pPr>
+      <w:r>
+        <w:rPr>
+          <w:rFonts w:ascii="Consolas" w:hAnsi="Consolas"/>
+          <w:color w:val="00B050"/>
+          <w:lang w:val="en-US"/>
+        </w:rPr>
+        <w:t>ORDER BY</w:t>
+      </w:r>
+      <w:r>
+        <w:rPr>
+          <w:rFonts w:ascii="Consolas" w:hAnsi="Consolas"/>
+          <w:color w:val="00B050"/>
+          <w:lang w:val="en-US"/>
+        </w:rPr>
+        <w:t xml:space="preserve"> </w:t>
+      </w:r>
+      <w:r>
+        <w:rPr>
+          <w:rFonts w:ascii="Consolas" w:hAnsi="Consolas"/>
+          <w:lang w:val="en-US"/>
+        </w:rPr>
+        <w:t xml:space="preserve">distance </w:t>
+      </w:r>
+      <w:r>
+        <w:rPr>
+          <w:rFonts w:ascii="Consolas" w:hAnsi="Consolas"/>
+          <w:color w:val="00B050"/>
+          <w:lang w:val="en-US"/>
+        </w:rPr>
+        <w:t>DESC</w:t>
+      </w:r>
+    </w:p>
+    <w:p>
+      <w:pPr>
+        <w:rPr>
+          <w:rFonts w:ascii="Consolas" w:eastAsia="Consolas" w:hAnsi="Consolas" w:cs="Consolas"/>
+          <w:sz w:val="24"/>
+          <w:szCs w:val="24"/>
+        </w:rPr>
+      </w:pPr>
+      <w:r>
+        <w:rPr>
+          <w:rFonts w:ascii="Consolas" w:hAnsi="Consolas"/>
+          <w:color w:val="00B050"/>
+          <w:lang w:val="en-US"/>
+        </w:rPr>
+        <w:t>limit 1</w:t>
+      </w:r>
+      <w:r>
+        <w:rPr>
+          <w:rFonts w:ascii="Consolas" w:hAnsi="Consolas"/>
+          <w:lang w:val="en-US"/>
+        </w:rPr>
+        <w:t>;</w:t>
+      </w:r>
+      <w:r>
+        <w:rPr>
+          <w:rFonts w:ascii="Consolas" w:eastAsia="Consolas" w:hAnsi="Consolas" w:cs="Consolas"/>
+          <w:sz w:val="24"/>
+          <w:szCs w:val="24"/>
+        </w:rPr>
+        <w:br w:type="page"/>
+      </w:r>
+    </w:p>
+    <w:p>
+      <w:pPr>
+        <w:rPr>
+          <w:rFonts w:ascii="Consolas" w:eastAsia="Consolas" w:hAnsi="Consolas" w:cs="Consolas"/>
+          <w:sz w:val="24"/>
+          <w:szCs w:val="24"/>
+        </w:rPr>
+      </w:pPr>
     </w:p>
     <w:p>
       <w:pPr>

</xml_diff>

<commit_message>
Finished report. Moved docs to doc folder
</commit_message>
<xml_diff>
--- a/doc/jg223fp_hm222ua_report.docx
+++ b/doc/jg223fp_hm222ua_report.docx
@@ -131,7 +131,21 @@
               <w:rPr>
                 <w:lang w:val="sv-SE"/>
               </w:rPr>
-              <w:t>Anas Hallak Mohamadanas hm222ua@student.lnu.se</w:t>
+              <w:t xml:space="preserve">Anas </w:t>
+            </w:r>
+            <w:proofErr w:type="spellStart"/>
+            <w:r>
+              <w:rPr>
+                <w:lang w:val="sv-SE"/>
+              </w:rPr>
+              <w:t>Hallak</w:t>
+            </w:r>
+            <w:proofErr w:type="spellEnd"/>
+            <w:r>
+              <w:rPr>
+                <w:lang w:val="sv-SE"/>
+              </w:rPr>
+              <w:t xml:space="preserve"> Mohamadanas hm222ua@student.lnu.se</w:t>
             </w:r>
           </w:p>
         </w:tc>
@@ -187,12 +201,14 @@
       <w:r>
         <w:t xml:space="preserve">4 which produce a variety of different discs. The data about the courses is taken from a homepage called </w:t>
       </w:r>
+      <w:proofErr w:type="spellStart"/>
       <w:r>
         <w:t>U</w:t>
       </w:r>
       <w:r>
         <w:t>disc</w:t>
       </w:r>
+      <w:proofErr w:type="spellEnd"/>
       <w:r>
         <w:t>.</w:t>
       </w:r>
@@ -271,11 +287,19 @@
           <w:lang w:val="en-US"/>
         </w:rPr>
       </w:pPr>
-      <w:r>
-        <w:rPr>
-          <w:lang w:val="en-US"/>
-        </w:rPr>
-        <w:t>Teleborgs disc</w:t>
+      <w:proofErr w:type="spellStart"/>
+      <w:r>
+        <w:rPr>
+          <w:lang w:val="en-US"/>
+        </w:rPr>
+        <w:t>Teleborgs</w:t>
+      </w:r>
+      <w:proofErr w:type="spellEnd"/>
+      <w:r>
+        <w:rPr>
+          <w:lang w:val="en-US"/>
+        </w:rPr>
+        <w:t xml:space="preserve"> disc</w:t>
       </w:r>
       <w:r>
         <w:rPr>
@@ -305,11 +329,19 @@
           <w:lang w:val="en-US"/>
         </w:rPr>
       </w:pPr>
-      <w:r>
-        <w:rPr>
-          <w:lang w:val="en-US"/>
-        </w:rPr>
-        <w:t xml:space="preserve">Älmhults disc </w:t>
+      <w:proofErr w:type="spellStart"/>
+      <w:r>
+        <w:rPr>
+          <w:lang w:val="en-US"/>
+        </w:rPr>
+        <w:t>Älmhults</w:t>
+      </w:r>
+      <w:proofErr w:type="spellEnd"/>
+      <w:r>
+        <w:rPr>
+          <w:lang w:val="en-US"/>
+        </w:rPr>
+        <w:t xml:space="preserve"> disc </w:t>
       </w:r>
       <w:r>
         <w:rPr>
@@ -648,10 +680,34 @@
         <w:t>.</w:t>
       </w:r>
       <w:r>
-        <w:t xml:space="preserve"> Those attribute is plastic type and weigth. Discs are sold in different materials and can have different weigth depending on if you are strong or weak.</w:t>
-      </w:r>
-      <w:r>
-        <w:t xml:space="preserve"> All the attributes is primary key except the disc name which is a foregin key coming from </w:t>
+        <w:t xml:space="preserve"> Those attribute is plastic type and </w:t>
+      </w:r>
+      <w:proofErr w:type="spellStart"/>
+      <w:r>
+        <w:t>weigth</w:t>
+      </w:r>
+      <w:proofErr w:type="spellEnd"/>
+      <w:r>
+        <w:t xml:space="preserve">. Discs are sold in different materials and can have different </w:t>
+      </w:r>
+      <w:proofErr w:type="spellStart"/>
+      <w:r>
+        <w:t>weigth</w:t>
+      </w:r>
+      <w:proofErr w:type="spellEnd"/>
+      <w:r>
+        <w:t xml:space="preserve"> depending on if you are strong or weak.</w:t>
+      </w:r>
+      <w:r>
+        <w:t xml:space="preserve"> All the attributes is primary key except the disc name which is a </w:t>
+      </w:r>
+      <w:proofErr w:type="spellStart"/>
+      <w:r>
+        <w:t>foregin</w:t>
+      </w:r>
+      <w:proofErr w:type="spellEnd"/>
+      <w:r>
+        <w:t xml:space="preserve"> key coming from </w:t>
       </w:r>
       <w:r>
         <w:t>the name attribute in the discs table.</w:t>
@@ -664,19 +720,37 @@
           <w:u w:val="single"/>
         </w:rPr>
       </w:pPr>
+      <w:proofErr w:type="spellStart"/>
       <w:r>
         <w:rPr>
           <w:u w:val="single"/>
         </w:rPr>
         <w:t>Competition_results</w:t>
       </w:r>
-    </w:p>
-    <w:p>
-      <w:r>
-        <w:t>The records in competition_results are actually the result for each player for each hole in a competition.</w:t>
-      </w:r>
-      <w:r>
-        <w:t xml:space="preserve"> In each record we can also se what discs where used at</w:t>
+      <w:proofErr w:type="spellEnd"/>
+    </w:p>
+    <w:p>
+      <w:r>
+        <w:t xml:space="preserve">The records in </w:t>
+      </w:r>
+      <w:proofErr w:type="spellStart"/>
+      <w:r>
+        <w:t>competition_results</w:t>
+      </w:r>
+      <w:proofErr w:type="spellEnd"/>
+      <w:r>
+        <w:t xml:space="preserve"> are actually the result for each player for each hole in a competition.</w:t>
+      </w:r>
+      <w:r>
+        <w:t xml:space="preserve"> In each record we can also </w:t>
+      </w:r>
+      <w:proofErr w:type="spellStart"/>
+      <w:r>
+        <w:t>se</w:t>
+      </w:r>
+      <w:proofErr w:type="spellEnd"/>
+      <w:r>
+        <w:t xml:space="preserve"> what discs where used at</w:t>
       </w:r>
       <w:r>
         <w:t xml:space="preserve"> throw from tee pad and the disc which was used when finishing the hole.</w:t>
@@ -691,10 +765,26 @@
         <w:t xml:space="preserve"> hole number.</w:t>
       </w:r>
       <w:r>
-        <w:t xml:space="preserve"> The player id is a forigen key and is referenced to the id in the player table. the</w:t>
-      </w:r>
-      <w:r>
-        <w:t xml:space="preserve"> The course is not needed for primary key as a competition can be played on different courses.</w:t>
+        <w:t xml:space="preserve"> The player id is a </w:t>
+      </w:r>
+      <w:proofErr w:type="spellStart"/>
+      <w:r>
+        <w:t>forigen</w:t>
+      </w:r>
+      <w:proofErr w:type="spellEnd"/>
+      <w:r>
+        <w:t xml:space="preserve"> key and is referenced to the id in the player table. the</w:t>
+      </w:r>
+      <w:r>
+        <w:t xml:space="preserve"> </w:t>
+      </w:r>
+      <w:proofErr w:type="spellStart"/>
+      <w:r>
+        <w:t>The</w:t>
+      </w:r>
+      <w:proofErr w:type="spellEnd"/>
+      <w:r>
+        <w:t xml:space="preserve"> course is not needed for primary key as a competition can be played on different courses.</w:t>
       </w:r>
     </w:p>
     <w:p/>
@@ -927,8 +1017,13 @@
       <w:r>
         <w:t xml:space="preserve">The following query is </w:t>
       </w:r>
-      <w:r>
-        <w:t xml:space="preserve">multirelational and uses JOIN. </w:t>
+      <w:proofErr w:type="spellStart"/>
+      <w:r>
+        <w:t>multirelational</w:t>
+      </w:r>
+      <w:proofErr w:type="spellEnd"/>
+      <w:r>
+        <w:t xml:space="preserve"> and uses JOIN. </w:t>
       </w:r>
       <w:r>
         <w:t xml:space="preserve">The program will first send a query to list all competitions. Then </w:t>
@@ -982,7 +1077,15 @@
         <w:t xml:space="preserve"> it</w:t>
       </w:r>
       <w:r>
-        <w:t xml:space="preserve"> on the the following query.</w:t>
+        <w:t xml:space="preserve"> on the </w:t>
+      </w:r>
+      <w:proofErr w:type="spellStart"/>
+      <w:r>
+        <w:t>the</w:t>
+      </w:r>
+      <w:proofErr w:type="spellEnd"/>
+      <w:r>
+        <w:t xml:space="preserve"> following query.</w:t>
       </w:r>
       <w:r>
         <w:t xml:space="preserve"> </w:t>
@@ -1002,6 +1105,7 @@
       <w:r>
         <w:t xml:space="preserve"> on the foreign key </w:t>
       </w:r>
+      <w:proofErr w:type="spellStart"/>
       <w:r>
         <w:rPr>
           <w:i/>
@@ -1009,6 +1113,7 @@
         </w:rPr>
         <w:t>player_id</w:t>
       </w:r>
+      <w:proofErr w:type="spellEnd"/>
       <w:r>
         <w:t xml:space="preserve"> with</w:t>
       </w:r>
@@ -1050,6 +1155,7 @@
         </w:rPr>
         <w:t xml:space="preserve">SELECT </w:t>
       </w:r>
+      <w:proofErr w:type="spellStart"/>
       <w:r>
         <w:rPr>
           <w:rFonts w:ascii="Consolas" w:hAnsi="Consolas"/>
@@ -1058,6 +1164,7 @@
         </w:rPr>
         <w:t>name,id,nationality,total</w:t>
       </w:r>
+      <w:proofErr w:type="spellEnd"/>
       <w:r>
         <w:rPr>
           <w:rFonts w:ascii="Consolas" w:hAnsi="Consolas"/>
@@ -1080,6 +1187,7 @@
         </w:rPr>
         <w:t xml:space="preserve"> </w:t>
       </w:r>
+      <w:proofErr w:type="spellStart"/>
       <w:r>
         <w:rPr>
           <w:rFonts w:ascii="Consolas" w:hAnsi="Consolas"/>
@@ -1088,6 +1196,7 @@
         </w:rPr>
         <w:t>disc_golf.players</w:t>
       </w:r>
+      <w:proofErr w:type="spellEnd"/>
     </w:p>
     <w:p>
       <w:pPr>
@@ -1144,6 +1253,7 @@
         </w:rPr>
         <w:t xml:space="preserve">    </w:t>
       </w:r>
+      <w:proofErr w:type="spellStart"/>
       <w:r>
         <w:rPr>
           <w:rFonts w:ascii="Consolas" w:hAnsi="Consolas"/>
@@ -1152,6 +1262,7 @@
         </w:rPr>
         <w:t>player_id</w:t>
       </w:r>
+      <w:proofErr w:type="spellEnd"/>
       <w:r>
         <w:rPr>
           <w:rFonts w:ascii="Consolas" w:hAnsi="Consolas"/>
@@ -1222,6 +1333,7 @@
         </w:rPr>
         <w:t xml:space="preserve">    </w:t>
       </w:r>
+      <w:proofErr w:type="spellStart"/>
       <w:r>
         <w:rPr>
           <w:rFonts w:ascii="Consolas" w:hAnsi="Consolas"/>
@@ -1230,6 +1342,7 @@
         </w:rPr>
         <w:t>disc_golf.competition_results</w:t>
       </w:r>
+      <w:proofErr w:type="spellEnd"/>
     </w:p>
     <w:p>
       <w:pPr>
@@ -1327,6 +1440,7 @@
         </w:rPr>
         <w:t xml:space="preserve">GROUP BY </w:t>
       </w:r>
+      <w:proofErr w:type="spellStart"/>
       <w:r>
         <w:rPr>
           <w:rFonts w:ascii="Consolas" w:hAnsi="Consolas"/>
@@ -1335,6 +1449,7 @@
         </w:rPr>
         <w:t>player_id</w:t>
       </w:r>
+      <w:proofErr w:type="spellEnd"/>
     </w:p>
     <w:p>
       <w:pPr>
@@ -1438,7 +1553,25 @@
           <w:color w:val="000000" w:themeColor="text1"/>
           <w:lang w:val="en-US"/>
         </w:rPr>
-        <w:t>players.id = winner.player_id;</w:t>
+        <w:t xml:space="preserve">players.id = </w:t>
+      </w:r>
+      <w:proofErr w:type="spellStart"/>
+      <w:r>
+        <w:rPr>
+          <w:rFonts w:ascii="Consolas" w:hAnsi="Consolas"/>
+          <w:color w:val="000000" w:themeColor="text1"/>
+          <w:lang w:val="en-US"/>
+        </w:rPr>
+        <w:t>winner.player_id</w:t>
+      </w:r>
+      <w:proofErr w:type="spellEnd"/>
+      <w:r>
+        <w:rPr>
+          <w:rFonts w:ascii="Consolas" w:hAnsi="Consolas"/>
+          <w:color w:val="000000" w:themeColor="text1"/>
+          <w:lang w:val="en-US"/>
+        </w:rPr>
+        <w:t>;</w:t>
       </w:r>
     </w:p>
     <w:p>
@@ -1522,6 +1655,7 @@
         </w:rPr>
         <w:t xml:space="preserve"> </w:t>
       </w:r>
+      <w:proofErr w:type="spellStart"/>
       <w:r>
         <w:rPr>
           <w:rFonts w:ascii="Consolas" w:hAnsi="Consolas"/>
@@ -1538,6 +1672,7 @@
         </w:rPr>
         <w:t>_golf.discs</w:t>
       </w:r>
+      <w:proofErr w:type="spellEnd"/>
     </w:p>
     <w:p>
       <w:pPr>
@@ -1587,13 +1722,23 @@
         </w:rPr>
         <w:t xml:space="preserve">AND </w:t>
       </w:r>
+      <w:proofErr w:type="spellStart"/>
       <w:r>
         <w:rPr>
           <w:rFonts w:ascii="Consolas" w:hAnsi="Consolas"/>
           <w:color w:val="FF0000"/>
           <w:lang w:val="en-US"/>
         </w:rPr>
-        <w:t xml:space="preserve">provided_player_level </w:t>
+        <w:t>provided_player_level</w:t>
+      </w:r>
+      <w:proofErr w:type="spellEnd"/>
+      <w:r>
+        <w:rPr>
+          <w:rFonts w:ascii="Consolas" w:hAnsi="Consolas"/>
+          <w:color w:val="FF0000"/>
+          <w:lang w:val="en-US"/>
+        </w:rPr>
+        <w:t xml:space="preserve"> </w:t>
       </w:r>
       <w:r>
         <w:rPr>
@@ -1603,6 +1748,7 @@
         </w:rPr>
         <w:t xml:space="preserve">&gt;= </w:t>
       </w:r>
+      <w:proofErr w:type="spellStart"/>
       <w:r>
         <w:rPr>
           <w:rFonts w:ascii="Consolas" w:hAnsi="Consolas"/>
@@ -1611,6 +1757,7 @@
         </w:rPr>
         <w:t>provided_distance</w:t>
       </w:r>
+      <w:proofErr w:type="spellEnd"/>
       <w:r>
         <w:rPr>
           <w:rFonts w:ascii="Consolas" w:hAnsi="Consolas"/>
@@ -1823,8 +1970,17 @@
           <w:rFonts w:ascii="Consolas" w:hAnsi="Consolas"/>
           <w:lang w:val="en-US"/>
         </w:rPr>
-        <w:t xml:space="preserve">    disc_golf.discs</w:t>
-      </w:r>
+        <w:t xml:space="preserve">    </w:t>
+      </w:r>
+      <w:proofErr w:type="spellStart"/>
+      <w:r>
+        <w:rPr>
+          <w:rFonts w:ascii="Consolas" w:hAnsi="Consolas"/>
+          <w:lang w:val="en-US"/>
+        </w:rPr>
+        <w:t>disc_golf.discs</w:t>
+      </w:r>
+      <w:proofErr w:type="spellEnd"/>
     </w:p>
     <w:p>
       <w:pPr>
@@ -1885,8 +2041,17 @@
           <w:rFonts w:ascii="Consolas" w:hAnsi="Consolas"/>
           <w:lang w:val="en-US"/>
         </w:rPr>
-        <w:t xml:space="preserve">            tee_pad_disc</w:t>
-      </w:r>
+        <w:t xml:space="preserve">            </w:t>
+      </w:r>
+      <w:proofErr w:type="spellStart"/>
+      <w:r>
+        <w:rPr>
+          <w:rFonts w:ascii="Consolas" w:hAnsi="Consolas"/>
+          <w:lang w:val="en-US"/>
+        </w:rPr>
+        <w:t>tee_pad_disc</w:t>
+      </w:r>
+      <w:proofErr w:type="spellEnd"/>
     </w:p>
     <w:p>
       <w:pPr>
@@ -1953,7 +2118,23 @@
           <w:rFonts w:ascii="Consolas" w:hAnsi="Consolas"/>
           <w:lang w:val="en-US"/>
         </w:rPr>
-        <w:t xml:space="preserve">                tee_pad_disc, </w:t>
+        <w:t xml:space="preserve">                </w:t>
+      </w:r>
+      <w:proofErr w:type="spellStart"/>
+      <w:r>
+        <w:rPr>
+          <w:rFonts w:ascii="Consolas" w:hAnsi="Consolas"/>
+          <w:lang w:val="en-US"/>
+        </w:rPr>
+        <w:t>tee_pad_disc</w:t>
+      </w:r>
+      <w:proofErr w:type="spellEnd"/>
+      <w:r>
+        <w:rPr>
+          <w:rFonts w:ascii="Consolas" w:hAnsi="Consolas"/>
+          <w:lang w:val="en-US"/>
+        </w:rPr>
+        <w:t xml:space="preserve">, </w:t>
       </w:r>
       <w:r>
         <w:rPr>
@@ -1968,7 +2149,23 @@
           <w:rFonts w:ascii="Consolas" w:hAnsi="Consolas"/>
           <w:lang w:val="en-US"/>
         </w:rPr>
-        <w:t xml:space="preserve">(tee_pad_disc) </w:t>
+        <w:t>(</w:t>
+      </w:r>
+      <w:proofErr w:type="spellStart"/>
+      <w:r>
+        <w:rPr>
+          <w:rFonts w:ascii="Consolas" w:hAnsi="Consolas"/>
+          <w:lang w:val="en-US"/>
+        </w:rPr>
+        <w:t>tee_pad_disc</w:t>
+      </w:r>
+      <w:proofErr w:type="spellEnd"/>
+      <w:r>
+        <w:rPr>
+          <w:rFonts w:ascii="Consolas" w:hAnsi="Consolas"/>
+          <w:lang w:val="en-US"/>
+        </w:rPr>
+        <w:t xml:space="preserve">) </w:t>
       </w:r>
       <w:r>
         <w:rPr>
@@ -1983,8 +2180,17 @@
           <w:rFonts w:ascii="Consolas" w:hAnsi="Consolas"/>
           <w:lang w:val="en-US"/>
         </w:rPr>
-        <w:t xml:space="preserve"> discCount</w:t>
-      </w:r>
+        <w:t xml:space="preserve"> </w:t>
+      </w:r>
+      <w:proofErr w:type="spellStart"/>
+      <w:r>
+        <w:rPr>
+          <w:rFonts w:ascii="Consolas" w:hAnsi="Consolas"/>
+          <w:lang w:val="en-US"/>
+        </w:rPr>
+        <w:t>discCount</w:t>
+      </w:r>
+      <w:proofErr w:type="spellEnd"/>
     </w:p>
     <w:p>
       <w:pPr>
@@ -2021,7 +2227,23 @@
           <w:rFonts w:ascii="Consolas" w:hAnsi="Consolas"/>
           <w:lang w:val="en-US"/>
         </w:rPr>
-        <w:t xml:space="preserve">                disc_golf.competition_results </w:t>
+        <w:t xml:space="preserve">                </w:t>
+      </w:r>
+      <w:proofErr w:type="spellStart"/>
+      <w:r>
+        <w:rPr>
+          <w:rFonts w:ascii="Consolas" w:hAnsi="Consolas"/>
+          <w:lang w:val="en-US"/>
+        </w:rPr>
+        <w:t>disc_golf.competition_results</w:t>
+      </w:r>
+      <w:proofErr w:type="spellEnd"/>
+      <w:r>
+        <w:rPr>
+          <w:rFonts w:ascii="Consolas" w:hAnsi="Consolas"/>
+          <w:lang w:val="en-US"/>
+        </w:rPr>
+        <w:t xml:space="preserve"> </w:t>
       </w:r>
       <w:r>
         <w:rPr>
@@ -2036,7 +2258,23 @@
           <w:rFonts w:ascii="Consolas" w:hAnsi="Consolas"/>
           <w:lang w:val="en-US"/>
         </w:rPr>
-        <w:t xml:space="preserve"> competition_results.course = </w:t>
+        <w:t xml:space="preserve"> </w:t>
+      </w:r>
+      <w:proofErr w:type="spellStart"/>
+      <w:r>
+        <w:rPr>
+          <w:rFonts w:ascii="Consolas" w:hAnsi="Consolas"/>
+          <w:lang w:val="en-US"/>
+        </w:rPr>
+        <w:t>competition_results.course</w:t>
+      </w:r>
+      <w:proofErr w:type="spellEnd"/>
+      <w:r>
+        <w:rPr>
+          <w:rFonts w:ascii="Consolas" w:hAnsi="Consolas"/>
+          <w:lang w:val="en-US"/>
+        </w:rPr>
+        <w:t xml:space="preserve"> = </w:t>
       </w:r>
       <w:r>
         <w:rPr>
@@ -2076,6 +2314,7 @@
         </w:rPr>
         <w:t xml:space="preserve">GROUP BY </w:t>
       </w:r>
+      <w:proofErr w:type="spellStart"/>
       <w:r>
         <w:rPr>
           <w:rFonts w:ascii="Consolas" w:hAnsi="Consolas"/>
@@ -2083,6 +2322,7 @@
         </w:rPr>
         <w:t>tee_pad_disc</w:t>
       </w:r>
+      <w:proofErr w:type="spellEnd"/>
     </w:p>
     <w:p>
       <w:pPr>
@@ -2106,12 +2346,21 @@
         </w:rPr>
         <w:t xml:space="preserve">ORDER BY </w:t>
       </w:r>
-      <w:r>
-        <w:rPr>
-          <w:rFonts w:ascii="Consolas" w:hAnsi="Consolas"/>
-          <w:lang w:val="en-US"/>
-        </w:rPr>
-        <w:t xml:space="preserve">discCount </w:t>
+      <w:proofErr w:type="spellStart"/>
+      <w:r>
+        <w:rPr>
+          <w:rFonts w:ascii="Consolas" w:hAnsi="Consolas"/>
+          <w:lang w:val="en-US"/>
+        </w:rPr>
+        <w:t>discCount</w:t>
+      </w:r>
+      <w:proofErr w:type="spellEnd"/>
+      <w:r>
+        <w:rPr>
+          <w:rFonts w:ascii="Consolas" w:hAnsi="Consolas"/>
+          <w:lang w:val="en-US"/>
+        </w:rPr>
+        <w:t xml:space="preserve"> </w:t>
       </w:r>
       <w:r>
         <w:rPr>
@@ -2172,7 +2421,23 @@
           <w:rFonts w:ascii="Consolas" w:hAnsi="Consolas"/>
           <w:lang w:val="en-US"/>
         </w:rPr>
-        <w:t xml:space="preserve"> mostUsed);                # get the first result</w:t>
+        <w:t xml:space="preserve"> </w:t>
+      </w:r>
+      <w:proofErr w:type="spellStart"/>
+      <w:r>
+        <w:rPr>
+          <w:rFonts w:ascii="Consolas" w:hAnsi="Consolas"/>
+          <w:lang w:val="en-US"/>
+        </w:rPr>
+        <w:t>mostUsed</w:t>
+      </w:r>
+      <w:proofErr w:type="spellEnd"/>
+      <w:r>
+        <w:rPr>
+          <w:rFonts w:ascii="Consolas" w:hAnsi="Consolas"/>
+          <w:lang w:val="en-US"/>
+        </w:rPr>
+        <w:t>);                # get the first result</w:t>
       </w:r>
       <w:r>
         <w:rPr>
@@ -2378,38 +2643,79 @@
           <w:rFonts w:ascii="Consolas" w:hAnsi="Consolas"/>
           <w:lang w:val="en-US"/>
         </w:rPr>
-        <w:t xml:space="preserve">    average_range_beginner,</w:t>
-      </w:r>
-    </w:p>
-    <w:p>
-      <w:pPr>
-        <w:rPr>
-          <w:rFonts w:ascii="Consolas" w:hAnsi="Consolas"/>
-          <w:lang w:val="en-US"/>
-        </w:rPr>
-      </w:pPr>
-      <w:r>
-        <w:rPr>
-          <w:rFonts w:ascii="Consolas" w:hAnsi="Consolas"/>
-          <w:lang w:val="en-US"/>
-        </w:rPr>
-        <w:t xml:space="preserve">    average_range_advanced,</w:t>
-      </w:r>
-    </w:p>
-    <w:p>
-      <w:pPr>
-        <w:rPr>
-          <w:rFonts w:ascii="Consolas" w:hAnsi="Consolas"/>
-          <w:lang w:val="en-US"/>
-        </w:rPr>
-      </w:pPr>
-      <w:r>
-        <w:rPr>
-          <w:rFonts w:ascii="Consolas" w:hAnsi="Consolas"/>
-          <w:lang w:val="en-US"/>
-        </w:rPr>
-        <w:t xml:space="preserve">    average_range_pro</w:t>
-      </w:r>
+        <w:t xml:space="preserve">    </w:t>
+      </w:r>
+      <w:proofErr w:type="spellStart"/>
+      <w:r>
+        <w:rPr>
+          <w:rFonts w:ascii="Consolas" w:hAnsi="Consolas"/>
+          <w:lang w:val="en-US"/>
+        </w:rPr>
+        <w:t>average_range_beginner</w:t>
+      </w:r>
+      <w:proofErr w:type="spellEnd"/>
+      <w:r>
+        <w:rPr>
+          <w:rFonts w:ascii="Consolas" w:hAnsi="Consolas"/>
+          <w:lang w:val="en-US"/>
+        </w:rPr>
+        <w:t>,</w:t>
+      </w:r>
+    </w:p>
+    <w:p>
+      <w:pPr>
+        <w:rPr>
+          <w:rFonts w:ascii="Consolas" w:hAnsi="Consolas"/>
+          <w:lang w:val="en-US"/>
+        </w:rPr>
+      </w:pPr>
+      <w:r>
+        <w:rPr>
+          <w:rFonts w:ascii="Consolas" w:hAnsi="Consolas"/>
+          <w:lang w:val="en-US"/>
+        </w:rPr>
+        <w:t xml:space="preserve">    </w:t>
+      </w:r>
+      <w:proofErr w:type="spellStart"/>
+      <w:r>
+        <w:rPr>
+          <w:rFonts w:ascii="Consolas" w:hAnsi="Consolas"/>
+          <w:lang w:val="en-US"/>
+        </w:rPr>
+        <w:t>average_range_advanced</w:t>
+      </w:r>
+      <w:proofErr w:type="spellEnd"/>
+      <w:r>
+        <w:rPr>
+          <w:rFonts w:ascii="Consolas" w:hAnsi="Consolas"/>
+          <w:lang w:val="en-US"/>
+        </w:rPr>
+        <w:t>,</w:t>
+      </w:r>
+    </w:p>
+    <w:p>
+      <w:pPr>
+        <w:rPr>
+          <w:rFonts w:ascii="Consolas" w:hAnsi="Consolas"/>
+          <w:lang w:val="en-US"/>
+        </w:rPr>
+      </w:pPr>
+      <w:r>
+        <w:rPr>
+          <w:rFonts w:ascii="Consolas" w:hAnsi="Consolas"/>
+          <w:lang w:val="en-US"/>
+        </w:rPr>
+        <w:t xml:space="preserve">    </w:t>
+      </w:r>
+      <w:proofErr w:type="spellStart"/>
+      <w:r>
+        <w:rPr>
+          <w:rFonts w:ascii="Consolas" w:hAnsi="Consolas"/>
+          <w:lang w:val="en-US"/>
+        </w:rPr>
+        <w:t>average_range_pro</w:t>
+      </w:r>
+      <w:proofErr w:type="spellEnd"/>
     </w:p>
     <w:p>
       <w:pPr>
@@ -2440,8 +2746,17 @@
           <w:rFonts w:ascii="Consolas" w:hAnsi="Consolas"/>
           <w:lang w:val="en-US"/>
         </w:rPr>
-        <w:t xml:space="preserve">    disc_golf.discs</w:t>
-      </w:r>
+        <w:t xml:space="preserve">    </w:t>
+      </w:r>
+      <w:proofErr w:type="spellStart"/>
+      <w:r>
+        <w:rPr>
+          <w:rFonts w:ascii="Consolas" w:hAnsi="Consolas"/>
+          <w:lang w:val="en-US"/>
+        </w:rPr>
+        <w:t>disc_golf.discs</w:t>
+      </w:r>
+      <w:proofErr w:type="spellEnd"/>
     </w:p>
     <w:p>
       <w:pPr>
@@ -2502,8 +2817,17 @@
           <w:rFonts w:ascii="Consolas" w:hAnsi="Consolas"/>
           <w:lang w:val="en-US"/>
         </w:rPr>
-        <w:t xml:space="preserve">            disc_name</w:t>
-      </w:r>
+        <w:t xml:space="preserve">            </w:t>
+      </w:r>
+      <w:proofErr w:type="spellStart"/>
+      <w:r>
+        <w:rPr>
+          <w:rFonts w:ascii="Consolas" w:hAnsi="Consolas"/>
+          <w:lang w:val="en-US"/>
+        </w:rPr>
+        <w:t>disc_name</w:t>
+      </w:r>
+      <w:proofErr w:type="spellEnd"/>
     </w:p>
     <w:p>
       <w:pPr>
@@ -2570,7 +2894,23 @@
           <w:rFonts w:ascii="Consolas" w:hAnsi="Consolas"/>
           <w:lang w:val="en-US"/>
         </w:rPr>
-        <w:t xml:space="preserve">                disc_name, </w:t>
+        <w:t xml:space="preserve">                </w:t>
+      </w:r>
+      <w:proofErr w:type="spellStart"/>
+      <w:r>
+        <w:rPr>
+          <w:rFonts w:ascii="Consolas" w:hAnsi="Consolas"/>
+          <w:lang w:val="en-US"/>
+        </w:rPr>
+        <w:t>disc_name</w:t>
+      </w:r>
+      <w:proofErr w:type="spellEnd"/>
+      <w:r>
+        <w:rPr>
+          <w:rFonts w:ascii="Consolas" w:hAnsi="Consolas"/>
+          <w:lang w:val="en-US"/>
+        </w:rPr>
+        <w:t xml:space="preserve">, </w:t>
       </w:r>
       <w:r>
         <w:rPr>
@@ -2585,7 +2925,23 @@
           <w:rFonts w:ascii="Consolas" w:hAnsi="Consolas"/>
           <w:lang w:val="en-US"/>
         </w:rPr>
-        <w:t xml:space="preserve">(disc_name) </w:t>
+        <w:t>(</w:t>
+      </w:r>
+      <w:proofErr w:type="spellStart"/>
+      <w:r>
+        <w:rPr>
+          <w:rFonts w:ascii="Consolas" w:hAnsi="Consolas"/>
+          <w:lang w:val="en-US"/>
+        </w:rPr>
+        <w:t>disc_name</w:t>
+      </w:r>
+      <w:proofErr w:type="spellEnd"/>
+      <w:r>
+        <w:rPr>
+          <w:rFonts w:ascii="Consolas" w:hAnsi="Consolas"/>
+          <w:lang w:val="en-US"/>
+        </w:rPr>
+        <w:t xml:space="preserve">) </w:t>
       </w:r>
       <w:r>
         <w:rPr>
@@ -2600,8 +2956,17 @@
           <w:rFonts w:ascii="Consolas" w:hAnsi="Consolas"/>
           <w:lang w:val="en-US"/>
         </w:rPr>
-        <w:t xml:space="preserve"> discCount</w:t>
-      </w:r>
+        <w:t xml:space="preserve"> </w:t>
+      </w:r>
+      <w:proofErr w:type="spellStart"/>
+      <w:r>
+        <w:rPr>
+          <w:rFonts w:ascii="Consolas" w:hAnsi="Consolas"/>
+          <w:lang w:val="en-US"/>
+        </w:rPr>
+        <w:t>discCount</w:t>
+      </w:r>
+      <w:proofErr w:type="spellEnd"/>
     </w:p>
     <w:p>
       <w:pPr>
@@ -2638,8 +3003,17 @@
           <w:rFonts w:ascii="Consolas" w:hAnsi="Consolas"/>
           <w:lang w:val="en-US"/>
         </w:rPr>
-        <w:t xml:space="preserve">                disc_golf.bags</w:t>
-      </w:r>
+        <w:t xml:space="preserve">                </w:t>
+      </w:r>
+      <w:proofErr w:type="spellStart"/>
+      <w:r>
+        <w:rPr>
+          <w:rFonts w:ascii="Consolas" w:hAnsi="Consolas"/>
+          <w:lang w:val="en-US"/>
+        </w:rPr>
+        <w:t>disc_golf.bags</w:t>
+      </w:r>
+      <w:proofErr w:type="spellEnd"/>
     </w:p>
     <w:p>
       <w:pPr>
@@ -2663,6 +3037,7 @@
         </w:rPr>
         <w:t xml:space="preserve">GROUP BY </w:t>
       </w:r>
+      <w:proofErr w:type="spellStart"/>
       <w:r>
         <w:rPr>
           <w:rFonts w:ascii="Consolas" w:hAnsi="Consolas"/>
@@ -2670,6 +3045,7 @@
         </w:rPr>
         <w:t>disc_name</w:t>
       </w:r>
+      <w:proofErr w:type="spellEnd"/>
     </w:p>
     <w:p>
       <w:pPr>
@@ -2693,12 +3069,21 @@
         </w:rPr>
         <w:t xml:space="preserve">ORDER BY </w:t>
       </w:r>
-      <w:r>
-        <w:rPr>
-          <w:rFonts w:ascii="Consolas" w:hAnsi="Consolas"/>
-          <w:lang w:val="en-US"/>
-        </w:rPr>
-        <w:t>discCount DE</w:t>
+      <w:proofErr w:type="spellStart"/>
+      <w:r>
+        <w:rPr>
+          <w:rFonts w:ascii="Consolas" w:hAnsi="Consolas"/>
+          <w:lang w:val="en-US"/>
+        </w:rPr>
+        <w:t>discCount</w:t>
+      </w:r>
+      <w:proofErr w:type="spellEnd"/>
+      <w:r>
+        <w:rPr>
+          <w:rFonts w:ascii="Consolas" w:hAnsi="Consolas"/>
+          <w:lang w:val="en-US"/>
+        </w:rPr>
+        <w:t xml:space="preserve"> DE</w:t>
       </w:r>
       <w:r>
         <w:rPr>
@@ -2759,7 +3144,23 @@
           <w:rFonts w:ascii="Consolas" w:hAnsi="Consolas"/>
           <w:lang w:val="en-US"/>
         </w:rPr>
-        <w:t xml:space="preserve"> mostOwned);               </w:t>
+        <w:t xml:space="preserve"> </w:t>
+      </w:r>
+      <w:proofErr w:type="spellStart"/>
+      <w:r>
+        <w:rPr>
+          <w:rFonts w:ascii="Consolas" w:hAnsi="Consolas"/>
+          <w:lang w:val="en-US"/>
+        </w:rPr>
+        <w:t>mostOwned</w:t>
+      </w:r>
+      <w:proofErr w:type="spellEnd"/>
+      <w:r>
+        <w:rPr>
+          <w:rFonts w:ascii="Consolas" w:hAnsi="Consolas"/>
+          <w:lang w:val="en-US"/>
+        </w:rPr>
+        <w:t xml:space="preserve">);               </w:t>
       </w:r>
       <w:r>
         <w:rPr>
@@ -2847,6 +3248,7 @@
       <w:r>
         <w:t xml:space="preserve">s on the </w:t>
       </w:r>
+      <w:proofErr w:type="spellStart"/>
       <w:r>
         <w:rPr>
           <w:i/>
@@ -2868,6 +3270,7 @@
         </w:rPr>
         <w:t>name</w:t>
       </w:r>
+      <w:proofErr w:type="spellEnd"/>
       <w:r>
         <w:t xml:space="preserve"> with </w:t>
       </w:r>
@@ -2931,19 +3334,19 @@
           <w:szCs w:val="21"/>
           <w:lang w:val="en-US" w:eastAsia="sv-SE"/>
         </w:rPr>
-        <w:t xml:space="preserve"> disc_name,</w:t>
-      </w:r>
-    </w:p>
-    <w:p>
-      <w:pPr>
-        <w:spacing w:line="285" w:lineRule="atLeast"/>
+        <w:t xml:space="preserve"> </w:t>
+      </w:r>
+      <w:proofErr w:type="spellStart"/>
+      <w:r>
         <w:rPr>
           <w:rFonts w:ascii="Consolas" w:eastAsia="Times New Roman" w:hAnsi="Consolas" w:cs="Times New Roman"/>
           <w:sz w:val="21"/>
           <w:szCs w:val="21"/>
           <w:lang w:val="en-US" w:eastAsia="sv-SE"/>
         </w:rPr>
-      </w:pPr>
+        <w:t>disc_name</w:t>
+      </w:r>
+      <w:proofErr w:type="spellEnd"/>
       <w:r>
         <w:rPr>
           <w:rFonts w:ascii="Consolas" w:eastAsia="Times New Roman" w:hAnsi="Consolas" w:cs="Times New Roman"/>
@@ -2951,17 +3354,19 @@
           <w:szCs w:val="21"/>
           <w:lang w:val="en-US" w:eastAsia="sv-SE"/>
         </w:rPr>
-        <w:t>   </w:t>
-      </w:r>
-      <w:r>
+        <w:t>,</w:t>
+      </w:r>
+    </w:p>
+    <w:p>
+      <w:pPr>
+        <w:spacing w:line="285" w:lineRule="atLeast"/>
         <w:rPr>
           <w:rFonts w:ascii="Consolas" w:eastAsia="Times New Roman" w:hAnsi="Consolas" w:cs="Times New Roman"/>
           <w:sz w:val="21"/>
           <w:szCs w:val="21"/>
           <w:lang w:val="en-US" w:eastAsia="sv-SE"/>
         </w:rPr>
-        <w:tab/>
-      </w:r>
+      </w:pPr>
       <w:r>
         <w:rPr>
           <w:rFonts w:ascii="Consolas" w:eastAsia="Times New Roman" w:hAnsi="Consolas" w:cs="Times New Roman"/>
@@ -2969,19 +3374,17 @@
           <w:szCs w:val="21"/>
           <w:lang w:val="en-US" w:eastAsia="sv-SE"/>
         </w:rPr>
-        <w:t xml:space="preserve"> plastic_type,</w:t>
-      </w:r>
-    </w:p>
-    <w:p>
-      <w:pPr>
-        <w:spacing w:line="285" w:lineRule="atLeast"/>
+        <w:t>   </w:t>
+      </w:r>
+      <w:r>
         <w:rPr>
           <w:rFonts w:ascii="Consolas" w:eastAsia="Times New Roman" w:hAnsi="Consolas" w:cs="Times New Roman"/>
           <w:sz w:val="21"/>
           <w:szCs w:val="21"/>
           <w:lang w:val="en-US" w:eastAsia="sv-SE"/>
         </w:rPr>
-      </w:pPr>
+        <w:tab/>
+      </w:r>
       <w:r>
         <w:rPr>
           <w:rFonts w:ascii="Consolas" w:eastAsia="Times New Roman" w:hAnsi="Consolas" w:cs="Times New Roman"/>
@@ -2989,8 +3392,9 @@
           <w:szCs w:val="21"/>
           <w:lang w:val="en-US" w:eastAsia="sv-SE"/>
         </w:rPr>
-        <w:t>   </w:t>
-      </w:r>
+        <w:t xml:space="preserve"> </w:t>
+      </w:r>
+      <w:proofErr w:type="spellStart"/>
       <w:r>
         <w:rPr>
           <w:rFonts w:ascii="Consolas" w:eastAsia="Times New Roman" w:hAnsi="Consolas" w:cs="Times New Roman"/>
@@ -2998,8 +3402,9 @@
           <w:szCs w:val="21"/>
           <w:lang w:val="en-US" w:eastAsia="sv-SE"/>
         </w:rPr>
-        <w:tab/>
-      </w:r>
+        <w:t>plastic_type</w:t>
+      </w:r>
+      <w:proofErr w:type="spellEnd"/>
       <w:r>
         <w:rPr>
           <w:rFonts w:ascii="Consolas" w:eastAsia="Times New Roman" w:hAnsi="Consolas" w:cs="Times New Roman"/>
@@ -3007,7 +3412,65 @@
           <w:szCs w:val="21"/>
           <w:lang w:val="en-US" w:eastAsia="sv-SE"/>
         </w:rPr>
-        <w:t xml:space="preserve"> weigth,</w:t>
+        <w:t>,</w:t>
+      </w:r>
+    </w:p>
+    <w:p>
+      <w:pPr>
+        <w:spacing w:line="285" w:lineRule="atLeast"/>
+        <w:rPr>
+          <w:rFonts w:ascii="Consolas" w:eastAsia="Times New Roman" w:hAnsi="Consolas" w:cs="Times New Roman"/>
+          <w:sz w:val="21"/>
+          <w:szCs w:val="21"/>
+          <w:lang w:val="en-US" w:eastAsia="sv-SE"/>
+        </w:rPr>
+      </w:pPr>
+      <w:r>
+        <w:rPr>
+          <w:rFonts w:ascii="Consolas" w:eastAsia="Times New Roman" w:hAnsi="Consolas" w:cs="Times New Roman"/>
+          <w:sz w:val="21"/>
+          <w:szCs w:val="21"/>
+          <w:lang w:val="en-US" w:eastAsia="sv-SE"/>
+        </w:rPr>
+        <w:t>   </w:t>
+      </w:r>
+      <w:r>
+        <w:rPr>
+          <w:rFonts w:ascii="Consolas" w:eastAsia="Times New Roman" w:hAnsi="Consolas" w:cs="Times New Roman"/>
+          <w:sz w:val="21"/>
+          <w:szCs w:val="21"/>
+          <w:lang w:val="en-US" w:eastAsia="sv-SE"/>
+        </w:rPr>
+        <w:tab/>
+      </w:r>
+      <w:r>
+        <w:rPr>
+          <w:rFonts w:ascii="Consolas" w:eastAsia="Times New Roman" w:hAnsi="Consolas" w:cs="Times New Roman"/>
+          <w:sz w:val="21"/>
+          <w:szCs w:val="21"/>
+          <w:lang w:val="en-US" w:eastAsia="sv-SE"/>
+        </w:rPr>
+        <w:t xml:space="preserve"> </w:t>
+      </w:r>
+      <w:proofErr w:type="spellStart"/>
+      <w:r>
+        <w:rPr>
+          <w:rFonts w:ascii="Consolas" w:eastAsia="Times New Roman" w:hAnsi="Consolas" w:cs="Times New Roman"/>
+          <w:sz w:val="21"/>
+          <w:szCs w:val="21"/>
+          <w:lang w:val="en-US" w:eastAsia="sv-SE"/>
+        </w:rPr>
+        <w:t>weigth</w:t>
+      </w:r>
+      <w:proofErr w:type="spellEnd"/>
+      <w:r>
+        <w:rPr>
+          <w:rFonts w:ascii="Consolas" w:eastAsia="Times New Roman" w:hAnsi="Consolas" w:cs="Times New Roman"/>
+          <w:sz w:val="21"/>
+          <w:szCs w:val="21"/>
+          <w:lang w:val="en-US" w:eastAsia="sv-SE"/>
+        </w:rPr>
+        <w:t>,</w:t>
       </w:r>
     </w:p>
     <w:p>
@@ -3216,6 +3679,7 @@
           <w:lang w:val="en-US" w:eastAsia="sv-SE"/>
         </w:rPr>
       </w:pPr>
+      <w:proofErr w:type="spellStart"/>
       <w:r>
         <w:rPr>
           <w:rFonts w:ascii="Consolas" w:eastAsia="Times New Roman" w:hAnsi="Consolas" w:cs="Times New Roman"/>
@@ -3225,6 +3689,7 @@
         </w:rPr>
         <w:t>disc_golf.bags</w:t>
       </w:r>
+      <w:proofErr w:type="spellEnd"/>
     </w:p>
     <w:p>
       <w:pPr>
@@ -3263,7 +3728,27 @@
           <w:szCs w:val="21"/>
           <w:lang w:val="en-US" w:eastAsia="sv-SE"/>
         </w:rPr>
-        <w:t xml:space="preserve"> disc_golf.discs </w:t>
+        <w:t xml:space="preserve"> </w:t>
+      </w:r>
+      <w:proofErr w:type="spellStart"/>
+      <w:r>
+        <w:rPr>
+          <w:rFonts w:ascii="Consolas" w:eastAsia="Times New Roman" w:hAnsi="Consolas" w:cs="Times New Roman"/>
+          <w:sz w:val="21"/>
+          <w:szCs w:val="21"/>
+          <w:lang w:val="en-US" w:eastAsia="sv-SE"/>
+        </w:rPr>
+        <w:t>disc_golf.discs</w:t>
+      </w:r>
+      <w:proofErr w:type="spellEnd"/>
+      <w:r>
+        <w:rPr>
+          <w:rFonts w:ascii="Consolas" w:eastAsia="Times New Roman" w:hAnsi="Consolas" w:cs="Times New Roman"/>
+          <w:sz w:val="21"/>
+          <w:szCs w:val="21"/>
+          <w:lang w:val="en-US" w:eastAsia="sv-SE"/>
+        </w:rPr>
+        <w:t xml:space="preserve"> </w:t>
       </w:r>
     </w:p>
     <w:p>
@@ -3293,8 +3778,19 @@
           <w:szCs w:val="21"/>
           <w:lang w:val="en-US" w:eastAsia="sv-SE"/>
         </w:rPr>
-        <w:t xml:space="preserve"> discs.name = bags.disc_name</w:t>
-      </w:r>
+        <w:t xml:space="preserve"> discs.name = </w:t>
+      </w:r>
+      <w:proofErr w:type="spellStart"/>
+      <w:r>
+        <w:rPr>
+          <w:rFonts w:ascii="Consolas" w:eastAsia="Times New Roman" w:hAnsi="Consolas" w:cs="Times New Roman"/>
+          <w:sz w:val="21"/>
+          <w:szCs w:val="21"/>
+          <w:lang w:val="en-US" w:eastAsia="sv-SE"/>
+        </w:rPr>
+        <w:t>bags.disc_name</w:t>
+      </w:r>
+      <w:proofErr w:type="spellEnd"/>
     </w:p>
     <w:p>
       <w:pPr>
@@ -3332,7 +3828,27 @@
           <w:szCs w:val="21"/>
           <w:lang w:val="en-US" w:eastAsia="sv-SE"/>
         </w:rPr>
-        <w:t xml:space="preserve"> bags.owner_id = </w:t>
+        <w:t xml:space="preserve"> </w:t>
+      </w:r>
+      <w:proofErr w:type="spellStart"/>
+      <w:r>
+        <w:rPr>
+          <w:rFonts w:ascii="Consolas" w:eastAsia="Times New Roman" w:hAnsi="Consolas" w:cs="Times New Roman"/>
+          <w:sz w:val="21"/>
+          <w:szCs w:val="21"/>
+          <w:lang w:val="en-US" w:eastAsia="sv-SE"/>
+        </w:rPr>
+        <w:t>bags.owner_id</w:t>
+      </w:r>
+      <w:proofErr w:type="spellEnd"/>
+      <w:r>
+        <w:rPr>
+          <w:rFonts w:ascii="Consolas" w:eastAsia="Times New Roman" w:hAnsi="Consolas" w:cs="Times New Roman"/>
+          <w:sz w:val="21"/>
+          <w:szCs w:val="21"/>
+          <w:lang w:val="en-US" w:eastAsia="sv-SE"/>
+        </w:rPr>
+        <w:t xml:space="preserve"> = </w:t>
       </w:r>
       <w:r>
         <w:rPr>
@@ -3411,6 +3927,7 @@
       <w:r>
         <w:t xml:space="preserve">. The query then joins on </w:t>
       </w:r>
+      <w:proofErr w:type="spellStart"/>
       <w:r>
         <w:rPr>
           <w:i/>
@@ -3446,6 +3963,7 @@
         </w:rPr>
         <w:t>course</w:t>
       </w:r>
+      <w:proofErr w:type="spellEnd"/>
       <w:r>
         <w:t xml:space="preserve"> with </w:t>
       </w:r>
@@ -3509,7 +4027,15 @@
         <w:t xml:space="preserve"> </w:t>
       </w:r>
       <w:r>
-        <w:t>It is mult relational and also uses join.</w:t>
+        <w:t xml:space="preserve">It is </w:t>
+      </w:r>
+      <w:proofErr w:type="spellStart"/>
+      <w:r>
+        <w:t>mult</w:t>
+      </w:r>
+      <w:proofErr w:type="spellEnd"/>
+      <w:r>
+        <w:t xml:space="preserve"> relational and also uses join.</w:t>
       </w:r>
     </w:p>
     <w:p/>
@@ -3601,12 +4127,21 @@
         </w:rPr>
         <w:tab/>
       </w:r>
-      <w:r>
-        <w:rPr>
-          <w:rFonts w:ascii="Consolas" w:hAnsi="Consolas"/>
-          <w:lang w:val="en-US"/>
-        </w:rPr>
-        <w:t>holes.hole,</w:t>
+      <w:proofErr w:type="spellStart"/>
+      <w:r>
+        <w:rPr>
+          <w:rFonts w:ascii="Consolas" w:hAnsi="Consolas"/>
+          <w:lang w:val="en-US"/>
+        </w:rPr>
+        <w:t>holes.hole</w:t>
+      </w:r>
+      <w:proofErr w:type="spellEnd"/>
+      <w:r>
+        <w:rPr>
+          <w:rFonts w:ascii="Consolas" w:hAnsi="Consolas"/>
+          <w:lang w:val="en-US"/>
+        </w:rPr>
+        <w:t>,</w:t>
       </w:r>
     </w:p>
     <w:p>
@@ -3687,8 +4222,17 @@
           <w:rFonts w:ascii="Consolas" w:hAnsi="Consolas"/>
           <w:lang w:val="en-US"/>
         </w:rPr>
-        <w:t xml:space="preserve"> disc_golf.competition_results</w:t>
-      </w:r>
+        <w:t xml:space="preserve"> </w:t>
+      </w:r>
+      <w:proofErr w:type="spellStart"/>
+      <w:r>
+        <w:rPr>
+          <w:rFonts w:ascii="Consolas" w:hAnsi="Consolas"/>
+          <w:lang w:val="en-US"/>
+        </w:rPr>
+        <w:t>disc_golf.competition_results</w:t>
+      </w:r>
+      <w:proofErr w:type="spellEnd"/>
     </w:p>
     <w:p>
       <w:pPr>
@@ -3725,23 +4269,39 @@
           <w:rFonts w:ascii="Consolas" w:hAnsi="Consolas"/>
           <w:lang w:val="en-US"/>
         </w:rPr>
-        <w:t xml:space="preserve"> competition_results.course = holes.name</w:t>
-      </w:r>
-    </w:p>
-    <w:p>
-      <w:pPr>
-        <w:rPr>
-          <w:rFonts w:ascii="Consolas" w:hAnsi="Consolas"/>
-          <w:lang w:val="en-US"/>
-        </w:rPr>
-      </w:pPr>
-      <w:r>
-        <w:rPr>
-          <w:rFonts w:ascii="Consolas" w:hAnsi="Consolas"/>
-          <w:lang w:val="en-US"/>
-        </w:rPr>
         <w:t xml:space="preserve"> </w:t>
       </w:r>
+      <w:proofErr w:type="spellStart"/>
+      <w:r>
+        <w:rPr>
+          <w:rFonts w:ascii="Consolas" w:hAnsi="Consolas"/>
+          <w:lang w:val="en-US"/>
+        </w:rPr>
+        <w:t>competition_results.course</w:t>
+      </w:r>
+      <w:proofErr w:type="spellEnd"/>
+      <w:r>
+        <w:rPr>
+          <w:rFonts w:ascii="Consolas" w:hAnsi="Consolas"/>
+          <w:lang w:val="en-US"/>
+        </w:rPr>
+        <w:t xml:space="preserve"> = holes.name</w:t>
+      </w:r>
+    </w:p>
+    <w:p>
+      <w:pPr>
+        <w:rPr>
+          <w:rFonts w:ascii="Consolas" w:hAnsi="Consolas"/>
+          <w:lang w:val="en-US"/>
+        </w:rPr>
+      </w:pPr>
+      <w:r>
+        <w:rPr>
+          <w:rFonts w:ascii="Consolas" w:hAnsi="Consolas"/>
+          <w:lang w:val="en-US"/>
+        </w:rPr>
+        <w:t xml:space="preserve"> </w:t>
+      </w:r>
       <w:r>
         <w:rPr>
           <w:rFonts w:ascii="Consolas" w:hAnsi="Consolas"/>
@@ -3755,8 +4315,33 @@
           <w:rFonts w:ascii="Consolas" w:hAnsi="Consolas"/>
           <w:lang w:val="en-US"/>
         </w:rPr>
-        <w:t xml:space="preserve"> competition_results.hole = holes.hole</w:t>
-      </w:r>
+        <w:t xml:space="preserve"> </w:t>
+      </w:r>
+      <w:proofErr w:type="spellStart"/>
+      <w:r>
+        <w:rPr>
+          <w:rFonts w:ascii="Consolas" w:hAnsi="Consolas"/>
+          <w:lang w:val="en-US"/>
+        </w:rPr>
+        <w:t>competition_results.hole</w:t>
+      </w:r>
+      <w:proofErr w:type="spellEnd"/>
+      <w:r>
+        <w:rPr>
+          <w:rFonts w:ascii="Consolas" w:hAnsi="Consolas"/>
+          <w:lang w:val="en-US"/>
+        </w:rPr>
+        <w:t xml:space="preserve"> = </w:t>
+      </w:r>
+      <w:proofErr w:type="spellStart"/>
+      <w:r>
+        <w:rPr>
+          <w:rFonts w:ascii="Consolas" w:hAnsi="Consolas"/>
+          <w:lang w:val="en-US"/>
+        </w:rPr>
+        <w:t>holes.hole</w:t>
+      </w:r>
+      <w:proofErr w:type="spellEnd"/>
     </w:p>
     <w:p>
       <w:pPr>
@@ -3951,29 +4536,115 @@
     </w:p>
     <w:p>
       <w:r>
-        <w:t>Here you can write anything you might think it is important and provide the link to the required resources. For example:</w:t>
+        <w:t>The tough part for this project was to get data. In the end we ended up creating all the data manually and entering it in to excel documents. Some data was as earlier mentioned taken from websites but some of it was just fabrication.</w:t>
+      </w:r>
+      <w:r>
+        <w:t xml:space="preserve"> It is also the first project we build which uses a GUI. This has been both fun and time consuming. It sure adds a feeling of a more complete app in the end.</w:t>
       </w:r>
     </w:p>
     <w:p/>
-    <w:p>
-      <w:r>
-        <w:t>We had issues with the missing and inconsistent data. We decided to remove/insert NULLS in the missing/corrupted attributes/tuples…...</w:t>
-      </w:r>
-    </w:p>
     <w:p/>
     <w:p>
       <w:r>
-        <w:t>The project uses xyz library, please check readme.txt for installation details.</w:t>
-      </w:r>
-    </w:p>
-    <w:p>
-      <w:r>
-        <w:t>Source code: [github/... link]</w:t>
-      </w:r>
-    </w:p>
-    <w:p>
-      <w:r>
-        <w:t>Video demonstration: [youtube/vimeo/... link]</w:t>
+        <w:t>The pr</w:t>
+      </w:r>
+      <w:r>
+        <w:t>ojects uses the following resources that need</w:t>
+      </w:r>
+      <w:r>
+        <w:t>s</w:t>
+      </w:r>
+      <w:r>
+        <w:t xml:space="preserve"> to be installed: </w:t>
+      </w:r>
+    </w:p>
+    <w:p>
+      <w:pPr>
+        <w:pStyle w:val="Liststycke"/>
+        <w:numPr>
+          <w:ilvl w:val="0"/>
+          <w:numId w:val="3"/>
+        </w:numPr>
+      </w:pPr>
+      <w:r>
+        <w:t>Python version &gt;= 3.10</w:t>
+      </w:r>
+    </w:p>
+    <w:p>
+      <w:pPr>
+        <w:pStyle w:val="Liststycke"/>
+        <w:numPr>
+          <w:ilvl w:val="0"/>
+          <w:numId w:val="3"/>
+        </w:numPr>
+      </w:pPr>
+      <w:r>
+        <w:t>Pandas</w:t>
+      </w:r>
+    </w:p>
+    <w:p>
+      <w:pPr>
+        <w:pStyle w:val="Liststycke"/>
+        <w:numPr>
+          <w:ilvl w:val="0"/>
+          <w:numId w:val="3"/>
+        </w:numPr>
+      </w:pPr>
+      <w:proofErr w:type="spellStart"/>
+      <w:r>
+        <w:t>PySimpleGUI</w:t>
+      </w:r>
+      <w:proofErr w:type="spellEnd"/>
+    </w:p>
+    <w:p>
+      <w:pPr>
+        <w:pStyle w:val="Liststycke"/>
+        <w:numPr>
+          <w:ilvl w:val="0"/>
+          <w:numId w:val="3"/>
+        </w:numPr>
+      </w:pPr>
+      <w:proofErr w:type="spellStart"/>
+      <w:r>
+        <w:t>Mysql.connector</w:t>
+      </w:r>
+      <w:proofErr w:type="spellEnd"/>
+    </w:p>
+    <w:p/>
+    <w:p>
+      <w:r>
+        <w:t xml:space="preserve"> </w:t>
+      </w:r>
+      <w:r>
+        <w:t>P</w:t>
+      </w:r>
+      <w:r>
+        <w:t>lease check readme.txt for installation details.</w:t>
+      </w:r>
+    </w:p>
+    <w:p/>
+    <w:p/>
+    <w:p>
+      <w:r>
+        <w:t xml:space="preserve">Source code: </w:t>
+      </w:r>
+      <w:r>
+        <w:t>https://github.com/jg223fp/database_assignment3</w:t>
+      </w:r>
+    </w:p>
+    <w:p>
+      <w:r>
+        <w:t>Video demonstration</w:t>
+      </w:r>
+      <w:r>
+        <w:t xml:space="preserve">: </w:t>
+      </w:r>
+      <w:r>
+        <w:rPr>
+          <w:b/>
+          <w:bCs/>
+        </w:rPr>
+        <w:t>ADD YOUTUBE LINK HERE</w:t>
       </w:r>
     </w:p>
     <w:p/>
@@ -4009,8 +4680,8 @@
       </w:tblPr>
       <w:tblGrid>
         <w:gridCol w:w="1410"/>
-        <w:gridCol w:w="5791"/>
-        <w:gridCol w:w="1825"/>
+        <w:gridCol w:w="5790"/>
+        <w:gridCol w:w="1826"/>
       </w:tblGrid>
       <w:tr>
         <w:trPr>
@@ -4019,7 +4690,7 @@
         <w:tc>
           <w:tcPr>
             <w:cnfStyle w:val="001000000000" w:firstRow="0" w:lastRow="0" w:firstColumn="1" w:lastColumn="0" w:oddVBand="0" w:evenVBand="0" w:oddHBand="0" w:evenHBand="0" w:firstRowFirstColumn="0" w:firstRowLastColumn="0" w:lastRowFirstColumn="0" w:lastRowLastColumn="0"/>
-            <w:tcW w:w="1413" w:type="dxa"/>
+            <w:tcW w:w="1410" w:type="dxa"/>
           </w:tcPr>
           <w:p>
             <w:pPr>
@@ -4037,7 +4708,7 @@
         </w:tc>
         <w:tc>
           <w:tcPr>
-            <w:tcW w:w="5812" w:type="dxa"/>
+            <w:tcW w:w="5790" w:type="dxa"/>
           </w:tcPr>
           <w:p>
             <w:pPr>
@@ -4056,7 +4727,7 @@
         </w:tc>
         <w:tc>
           <w:tcPr>
-            <w:tcW w:w="1831" w:type="dxa"/>
+            <w:tcW w:w="1826" w:type="dxa"/>
           </w:tcPr>
           <w:p>
             <w:pPr>
@@ -4081,7 +4752,7 @@
         <w:tc>
           <w:tcPr>
             <w:cnfStyle w:val="001000000000" w:firstRow="0" w:lastRow="0" w:firstColumn="1" w:lastColumn="0" w:oddVBand="0" w:evenVBand="0" w:oddHBand="0" w:evenHBand="0" w:firstRowFirstColumn="0" w:firstRowLastColumn="0" w:lastRowFirstColumn="0" w:lastRowLastColumn="0"/>
-            <w:tcW w:w="1413" w:type="dxa"/>
+            <w:tcW w:w="1410" w:type="dxa"/>
           </w:tcPr>
           <w:p>
             <w:pPr>
@@ -4093,13 +4764,13 @@
               <w:rPr>
                 <w:lang w:val="en-US"/>
               </w:rPr>
-              <w:t>Ilir</w:t>
+              <w:t>Johan</w:t>
             </w:r>
           </w:p>
         </w:tc>
         <w:tc>
           <w:tcPr>
-            <w:tcW w:w="5812" w:type="dxa"/>
+            <w:tcW w:w="5790" w:type="dxa"/>
           </w:tcPr>
           <w:p>
             <w:pPr>
@@ -4124,7 +4795,7 @@
         </w:tc>
         <w:tc>
           <w:tcPr>
-            <w:tcW w:w="1831" w:type="dxa"/>
+            <w:tcW w:w="1826" w:type="dxa"/>
           </w:tcPr>
           <w:p>
             <w:pPr>
@@ -4137,7 +4808,13 @@
               <w:rPr>
                 <w:lang w:val="en-US"/>
               </w:rPr>
-              <w:t>2018-08-20</w:t>
+              <w:t>20</w:t>
+            </w:r>
+            <w:r>
+              <w:rPr>
+                <w:lang w:val="en-US"/>
+              </w:rPr>
+              <w:t>22-03-04</w:t>
             </w:r>
           </w:p>
         </w:tc>
@@ -4146,7 +4823,7 @@
         <w:tc>
           <w:tcPr>
             <w:cnfStyle w:val="001000000000" w:firstRow="0" w:lastRow="0" w:firstColumn="1" w:lastColumn="0" w:oddVBand="0" w:evenVBand="0" w:oddHBand="0" w:evenHBand="0" w:firstRowFirstColumn="0" w:firstRowLastColumn="0" w:lastRowFirstColumn="0" w:lastRowLastColumn="0"/>
-            <w:tcW w:w="1413" w:type="dxa"/>
+            <w:tcW w:w="1410" w:type="dxa"/>
           </w:tcPr>
           <w:p>
             <w:pPr>
@@ -4158,13 +4835,13 @@
               <w:rPr>
                 <w:lang w:val="en-US"/>
               </w:rPr>
-              <w:t>Ilir</w:t>
+              <w:t>Johan</w:t>
             </w:r>
           </w:p>
         </w:tc>
         <w:tc>
           <w:tcPr>
-            <w:tcW w:w="5812" w:type="dxa"/>
+            <w:tcW w:w="5790" w:type="dxa"/>
           </w:tcPr>
           <w:p>
             <w:pPr>
@@ -4177,13 +4854,13 @@
               <w:rPr>
                 <w:lang w:val="en-US"/>
               </w:rPr>
-              <w:t>Implemented module for loading the data</w:t>
+              <w:t>Created the e/r diagram and schema</w:t>
             </w:r>
           </w:p>
         </w:tc>
         <w:tc>
           <w:tcPr>
-            <w:tcW w:w="1831" w:type="dxa"/>
+            <w:tcW w:w="1826" w:type="dxa"/>
           </w:tcPr>
           <w:p>
             <w:pPr>
@@ -4196,7 +4873,13 @@
               <w:rPr>
                 <w:lang w:val="en-US"/>
               </w:rPr>
-              <w:t>2018-08-20</w:t>
+              <w:t>2022-03-0</w:t>
+            </w:r>
+            <w:r>
+              <w:rPr>
+                <w:lang w:val="en-US"/>
+              </w:rPr>
+              <w:t>4</w:t>
             </w:r>
           </w:p>
         </w:tc>
@@ -4208,7 +4891,7 @@
         <w:tc>
           <w:tcPr>
             <w:cnfStyle w:val="001000000000" w:firstRow="0" w:lastRow="0" w:firstColumn="1" w:lastColumn="0" w:oddVBand="0" w:evenVBand="0" w:oddHBand="0" w:evenHBand="0" w:firstRowFirstColumn="0" w:firstRowLastColumn="0" w:lastRowFirstColumn="0" w:lastRowLastColumn="0"/>
-            <w:tcW w:w="1413" w:type="dxa"/>
+            <w:tcW w:w="1410" w:type="dxa"/>
           </w:tcPr>
           <w:p>
             <w:pPr>
@@ -4220,13 +4903,13 @@
               <w:rPr>
                 <w:lang w:val="en-US"/>
               </w:rPr>
-              <w:t>Maria</w:t>
+              <w:t>Johan</w:t>
             </w:r>
           </w:p>
         </w:tc>
         <w:tc>
           <w:tcPr>
-            <w:tcW w:w="5812" w:type="dxa"/>
+            <w:tcW w:w="5790" w:type="dxa"/>
           </w:tcPr>
           <w:p>
             <w:pPr>
@@ -4239,13 +4922,13 @@
               <w:rPr>
                 <w:lang w:val="en-US"/>
               </w:rPr>
-              <w:t>Designing and implementing the home-page</w:t>
+              <w:t>Added data to CSV files</w:t>
             </w:r>
           </w:p>
         </w:tc>
         <w:tc>
           <w:tcPr>
-            <w:tcW w:w="1831" w:type="dxa"/>
+            <w:tcW w:w="1826" w:type="dxa"/>
           </w:tcPr>
           <w:p>
             <w:pPr>
@@ -4258,7 +4941,13 @@
               <w:rPr>
                 <w:lang w:val="en-US"/>
               </w:rPr>
-              <w:t>2018-08-20</w:t>
+              <w:t>2022-03-0</w:t>
+            </w:r>
+            <w:r>
+              <w:rPr>
+                <w:lang w:val="en-US"/>
+              </w:rPr>
+              <w:t>6</w:t>
             </w:r>
           </w:p>
         </w:tc>
@@ -4267,7 +4956,7 @@
         <w:tc>
           <w:tcPr>
             <w:cnfStyle w:val="001000000000" w:firstRow="0" w:lastRow="0" w:firstColumn="1" w:lastColumn="0" w:oddVBand="0" w:evenVBand="0" w:oddHBand="0" w:evenHBand="0" w:firstRowFirstColumn="0" w:firstRowLastColumn="0" w:lastRowFirstColumn="0" w:lastRowLastColumn="0"/>
-            <w:tcW w:w="1413" w:type="dxa"/>
+            <w:tcW w:w="1410" w:type="dxa"/>
           </w:tcPr>
           <w:p>
             <w:pPr>
@@ -4279,13 +4968,13 @@
               <w:rPr>
                 <w:lang w:val="en-US"/>
               </w:rPr>
-              <w:t>Maria</w:t>
+              <w:t>Johan</w:t>
             </w:r>
           </w:p>
         </w:tc>
         <w:tc>
           <w:tcPr>
-            <w:tcW w:w="5812" w:type="dxa"/>
+            <w:tcW w:w="5790" w:type="dxa"/>
           </w:tcPr>
           <w:p>
             <w:pPr>
@@ -4298,13 +4987,13 @@
               <w:rPr>
                 <w:lang w:val="en-US"/>
               </w:rPr>
-              <w:t>Implementing Ouath authentication for Twitter</w:t>
+              <w:t>Wrote parser.py which parses data into the server</w:t>
             </w:r>
           </w:p>
         </w:tc>
         <w:tc>
           <w:tcPr>
-            <w:tcW w:w="1831" w:type="dxa"/>
+            <w:tcW w:w="1826" w:type="dxa"/>
           </w:tcPr>
           <w:p>
             <w:pPr>
@@ -4317,7 +5006,13 @@
               <w:rPr>
                 <w:lang w:val="en-US"/>
               </w:rPr>
-              <w:t>2018-08-21</w:t>
+              <w:t>2022-03-0</w:t>
+            </w:r>
+            <w:r>
+              <w:rPr>
+                <w:lang w:val="en-US"/>
+              </w:rPr>
+              <w:t>7</w:t>
             </w:r>
           </w:p>
         </w:tc>
@@ -4329,7 +5024,7 @@
         <w:tc>
           <w:tcPr>
             <w:cnfStyle w:val="001000000000" w:firstRow="0" w:lastRow="0" w:firstColumn="1" w:lastColumn="0" w:oddVBand="0" w:evenVBand="0" w:oddHBand="0" w:evenHBand="0" w:firstRowFirstColumn="0" w:firstRowLastColumn="0" w:lastRowFirstColumn="0" w:lastRowLastColumn="0"/>
-            <w:tcW w:w="1413" w:type="dxa"/>
+            <w:tcW w:w="1410" w:type="dxa"/>
           </w:tcPr>
           <w:p>
             <w:pPr>
@@ -4341,13 +5036,19 @@
               <w:rPr>
                 <w:lang w:val="en-US"/>
               </w:rPr>
-              <w:t xml:space="preserve">Maria </w:t>
+              <w:t>Johan</w:t>
+            </w:r>
+            <w:r>
+              <w:rPr>
+                <w:lang w:val="en-US"/>
+              </w:rPr>
+              <w:t xml:space="preserve"> </w:t>
             </w:r>
           </w:p>
         </w:tc>
         <w:tc>
           <w:tcPr>
-            <w:tcW w:w="5812" w:type="dxa"/>
+            <w:tcW w:w="5790" w:type="dxa"/>
           </w:tcPr>
           <w:p>
             <w:pPr>
@@ -4360,13 +5061,19 @@
               <w:rPr>
                 <w:lang w:val="en-US"/>
               </w:rPr>
-              <w:t xml:space="preserve">Documented my changes/contributions in the assignment report </w:t>
+              <w:t>Tested and prepared all queries in MySQL workbench</w:t>
+            </w:r>
+            <w:r>
+              <w:rPr>
+                <w:lang w:val="en-US"/>
+              </w:rPr>
+              <w:t xml:space="preserve"> </w:t>
             </w:r>
           </w:p>
         </w:tc>
         <w:tc>
           <w:tcPr>
-            <w:tcW w:w="1831" w:type="dxa"/>
+            <w:tcW w:w="1826" w:type="dxa"/>
           </w:tcPr>
           <w:p>
             <w:pPr>
@@ -4379,7 +5086,13 @@
               <w:rPr>
                 <w:lang w:val="en-US"/>
               </w:rPr>
-              <w:t>2018-08-21</w:t>
+              <w:t>2022-03-0</w:t>
+            </w:r>
+            <w:r>
+              <w:rPr>
+                <w:lang w:val="en-US"/>
+              </w:rPr>
+              <w:t>8</w:t>
             </w:r>
           </w:p>
         </w:tc>
@@ -4388,7 +5101,7 @@
         <w:tc>
           <w:tcPr>
             <w:cnfStyle w:val="001000000000" w:firstRow="0" w:lastRow="0" w:firstColumn="1" w:lastColumn="0" w:oddVBand="0" w:evenVBand="0" w:oddHBand="0" w:evenHBand="0" w:firstRowFirstColumn="0" w:firstRowLastColumn="0" w:lastRowFirstColumn="0" w:lastRowLastColumn="0"/>
-            <w:tcW w:w="1413" w:type="dxa"/>
+            <w:tcW w:w="1410" w:type="dxa"/>
           </w:tcPr>
           <w:p>
             <w:pPr>
@@ -4400,13 +5113,13 @@
               <w:rPr>
                 <w:lang w:val="en-US"/>
               </w:rPr>
-              <w:t>Ilir</w:t>
+              <w:t>Johan</w:t>
             </w:r>
           </w:p>
         </w:tc>
         <w:tc>
           <w:tcPr>
-            <w:tcW w:w="5812" w:type="dxa"/>
+            <w:tcW w:w="5790" w:type="dxa"/>
           </w:tcPr>
           <w:p>
             <w:pPr>
@@ -4419,13 +5132,13 @@
               <w:rPr>
                 <w:lang w:val="en-US"/>
               </w:rPr>
-              <w:t>Documented my changes/contributions in the assignment report</w:t>
+              <w:t>Divided project into view, controller and parser</w:t>
             </w:r>
           </w:p>
         </w:tc>
         <w:tc>
           <w:tcPr>
-            <w:tcW w:w="1831" w:type="dxa"/>
+            <w:tcW w:w="1826" w:type="dxa"/>
           </w:tcPr>
           <w:p>
             <w:pPr>
@@ -4438,7 +5151,13 @@
               <w:rPr>
                 <w:lang w:val="en-US"/>
               </w:rPr>
-              <w:t>2018-08-21</w:t>
+              <w:t>2022-03-0</w:t>
+            </w:r>
+            <w:r>
+              <w:rPr>
+                <w:lang w:val="en-US"/>
+              </w:rPr>
+              <w:t>8</w:t>
             </w:r>
           </w:p>
         </w:tc>
@@ -4450,10 +5169,394 @@
         <w:tc>
           <w:tcPr>
             <w:cnfStyle w:val="001000000000" w:firstRow="0" w:lastRow="0" w:firstColumn="1" w:lastColumn="0" w:oddVBand="0" w:evenVBand="0" w:oddHBand="0" w:evenHBand="0" w:firstRowFirstColumn="0" w:firstRowLastColumn="0" w:lastRowFirstColumn="0" w:lastRowLastColumn="0"/>
-            <w:tcW w:w="1413" w:type="dxa"/>
+            <w:tcW w:w="1410" w:type="dxa"/>
           </w:tcPr>
           <w:p>
             <w:pPr>
+              <w:rPr>
+                <w:lang w:val="en-US"/>
+              </w:rPr>
+            </w:pPr>
+            <w:r>
+              <w:rPr>
+                <w:lang w:val="en-US"/>
+              </w:rPr>
+              <w:t>Johan</w:t>
+            </w:r>
+          </w:p>
+        </w:tc>
+        <w:tc>
+          <w:tcPr>
+            <w:tcW w:w="5790" w:type="dxa"/>
+          </w:tcPr>
+          <w:p>
+            <w:pPr>
+              <w:cnfStyle w:val="000000100000" w:firstRow="0" w:lastRow="0" w:firstColumn="0" w:lastColumn="0" w:oddVBand="0" w:evenVBand="0" w:oddHBand="1" w:evenHBand="0" w:firstRowFirstColumn="0" w:firstRowLastColumn="0" w:lastRowFirstColumn="0" w:lastRowLastColumn="0"/>
+              <w:rPr>
+                <w:lang w:val="en-US"/>
+              </w:rPr>
+            </w:pPr>
+            <w:r>
+              <w:rPr>
+                <w:lang w:val="en-US"/>
+              </w:rPr>
+              <w:t xml:space="preserve">Finished all </w:t>
+            </w:r>
+            <w:r>
+              <w:rPr>
+                <w:lang w:val="en-US"/>
+              </w:rPr>
+              <w:t>queries</w:t>
+            </w:r>
+            <w:r>
+              <w:rPr>
+                <w:lang w:val="en-US"/>
+              </w:rPr>
+              <w:t xml:space="preserve"> and wrote methods for them in controller.py</w:t>
+            </w:r>
+          </w:p>
+        </w:tc>
+        <w:tc>
+          <w:tcPr>
+            <w:tcW w:w="1826" w:type="dxa"/>
+          </w:tcPr>
+          <w:p>
+            <w:pPr>
+              <w:cnfStyle w:val="000000100000" w:firstRow="0" w:lastRow="0" w:firstColumn="0" w:lastColumn="0" w:oddVBand="0" w:evenVBand="0" w:oddHBand="1" w:evenHBand="0" w:firstRowFirstColumn="0" w:firstRowLastColumn="0" w:lastRowFirstColumn="0" w:lastRowLastColumn="0"/>
+              <w:rPr>
+                <w:lang w:val="en-US"/>
+              </w:rPr>
+            </w:pPr>
+            <w:r>
+              <w:rPr>
+                <w:lang w:val="en-US"/>
+              </w:rPr>
+              <w:t>2022-03-0</w:t>
+            </w:r>
+            <w:r>
+              <w:rPr>
+                <w:lang w:val="en-US"/>
+              </w:rPr>
+              <w:t>9</w:t>
+            </w:r>
+          </w:p>
+        </w:tc>
+      </w:tr>
+      <w:tr>
+        <w:tc>
+          <w:tcPr>
+            <w:cnfStyle w:val="001000000000" w:firstRow="0" w:lastRow="0" w:firstColumn="1" w:lastColumn="0" w:oddVBand="0" w:evenVBand="0" w:oddHBand="0" w:evenHBand="0" w:firstRowFirstColumn="0" w:firstRowLastColumn="0" w:lastRowFirstColumn="0" w:lastRowLastColumn="0"/>
+            <w:tcW w:w="1410" w:type="dxa"/>
+          </w:tcPr>
+          <w:p>
+            <w:pPr>
+              <w:rPr>
+                <w:lang w:val="en-US"/>
+              </w:rPr>
+            </w:pPr>
+            <w:r>
+              <w:rPr>
+                <w:lang w:val="en-US"/>
+              </w:rPr>
+              <w:t>Johan</w:t>
+            </w:r>
+          </w:p>
+        </w:tc>
+        <w:tc>
+          <w:tcPr>
+            <w:tcW w:w="5790" w:type="dxa"/>
+          </w:tcPr>
+          <w:p>
+            <w:pPr>
+              <w:cnfStyle w:val="000000000000" w:firstRow="0" w:lastRow="0" w:firstColumn="0" w:lastColumn="0" w:oddVBand="0" w:evenVBand="0" w:oddHBand="0" w:evenHBand="0" w:firstRowFirstColumn="0" w:firstRowLastColumn="0" w:lastRowFirstColumn="0" w:lastRowLastColumn="0"/>
+              <w:rPr>
+                <w:lang w:val="en-US"/>
+              </w:rPr>
+            </w:pPr>
+            <w:r>
+              <w:rPr>
+                <w:lang w:val="en-US"/>
+              </w:rPr>
+              <w:t>Began writing report and edited schema</w:t>
+            </w:r>
+          </w:p>
+        </w:tc>
+        <w:tc>
+          <w:tcPr>
+            <w:tcW w:w="1826" w:type="dxa"/>
+          </w:tcPr>
+          <w:p>
+            <w:pPr>
+              <w:cnfStyle w:val="000000000000" w:firstRow="0" w:lastRow="0" w:firstColumn="0" w:lastColumn="0" w:oddVBand="0" w:evenVBand="0" w:oddHBand="0" w:evenHBand="0" w:firstRowFirstColumn="0" w:firstRowLastColumn="0" w:lastRowFirstColumn="0" w:lastRowLastColumn="0"/>
+              <w:rPr>
+                <w:lang w:val="en-US"/>
+              </w:rPr>
+            </w:pPr>
+            <w:r>
+              <w:rPr>
+                <w:lang w:val="en-US"/>
+              </w:rPr>
+              <w:t>2022-03-0</w:t>
+            </w:r>
+            <w:r>
+              <w:rPr>
+                <w:lang w:val="en-US"/>
+              </w:rPr>
+              <w:t>9</w:t>
+            </w:r>
+          </w:p>
+        </w:tc>
+      </w:tr>
+      <w:tr>
+        <w:trPr>
+          <w:cnfStyle w:val="000000100000" w:firstRow="0" w:lastRow="0" w:firstColumn="0" w:lastColumn="0" w:oddVBand="0" w:evenVBand="0" w:oddHBand="1" w:evenHBand="0" w:firstRowFirstColumn="0" w:firstRowLastColumn="0" w:lastRowFirstColumn="0" w:lastRowLastColumn="0"/>
+        </w:trPr>
+        <w:tc>
+          <w:tcPr>
+            <w:cnfStyle w:val="001000000000" w:firstRow="0" w:lastRow="0" w:firstColumn="1" w:lastColumn="0" w:oddVBand="0" w:evenVBand="0" w:oddHBand="0" w:evenHBand="0" w:firstRowFirstColumn="0" w:firstRowLastColumn="0" w:lastRowFirstColumn="0" w:lastRowLastColumn="0"/>
+            <w:tcW w:w="1410" w:type="dxa"/>
+          </w:tcPr>
+          <w:p>
+            <w:pPr>
+              <w:rPr>
+                <w:lang w:val="en-US"/>
+              </w:rPr>
+            </w:pPr>
+            <w:r>
+              <w:rPr>
+                <w:lang w:val="en-US"/>
+              </w:rPr>
+              <w:t>Anas</w:t>
+            </w:r>
+          </w:p>
+        </w:tc>
+        <w:tc>
+          <w:tcPr>
+            <w:tcW w:w="5790" w:type="dxa"/>
+          </w:tcPr>
+          <w:p>
+            <w:pPr>
+              <w:cnfStyle w:val="000000100000" w:firstRow="0" w:lastRow="0" w:firstColumn="0" w:lastColumn="0" w:oddVBand="0" w:evenVBand="0" w:oddHBand="1" w:evenHBand="0" w:firstRowFirstColumn="0" w:firstRowLastColumn="0" w:lastRowFirstColumn="0" w:lastRowLastColumn="0"/>
+              <w:rPr>
+                <w:lang w:val="en-US"/>
+              </w:rPr>
+            </w:pPr>
+            <w:r>
+              <w:rPr>
+                <w:lang w:val="en-US"/>
+              </w:rPr>
+              <w:t>Began creating GUI</w:t>
+            </w:r>
+          </w:p>
+        </w:tc>
+        <w:tc>
+          <w:tcPr>
+            <w:tcW w:w="1826" w:type="dxa"/>
+          </w:tcPr>
+          <w:p>
+            <w:pPr>
+              <w:cnfStyle w:val="000000100000" w:firstRow="0" w:lastRow="0" w:firstColumn="0" w:lastColumn="0" w:oddVBand="0" w:evenVBand="0" w:oddHBand="1" w:evenHBand="0" w:firstRowFirstColumn="0" w:firstRowLastColumn="0" w:lastRowFirstColumn="0" w:lastRowLastColumn="0"/>
+              <w:rPr>
+                <w:lang w:val="en-US"/>
+              </w:rPr>
+            </w:pPr>
+            <w:r>
+              <w:rPr>
+                <w:lang w:val="en-US"/>
+              </w:rPr>
+              <w:t>2022-03-0</w:t>
+            </w:r>
+            <w:r>
+              <w:rPr>
+                <w:lang w:val="en-US"/>
+              </w:rPr>
+              <w:t>9</w:t>
+            </w:r>
+          </w:p>
+        </w:tc>
+      </w:tr>
+      <w:tr>
+        <w:tc>
+          <w:tcPr>
+            <w:cnfStyle w:val="001000000000" w:firstRow="0" w:lastRow="0" w:firstColumn="1" w:lastColumn="0" w:oddVBand="0" w:evenVBand="0" w:oddHBand="0" w:evenHBand="0" w:firstRowFirstColumn="0" w:firstRowLastColumn="0" w:lastRowFirstColumn="0" w:lastRowLastColumn="0"/>
+            <w:tcW w:w="1410" w:type="dxa"/>
+          </w:tcPr>
+          <w:p>
+            <w:pPr>
+              <w:rPr>
+                <w:lang w:val="en-US"/>
+              </w:rPr>
+            </w:pPr>
+            <w:r>
+              <w:rPr>
+                <w:lang w:val="en-US"/>
+              </w:rPr>
+              <w:t>Johan</w:t>
+            </w:r>
+          </w:p>
+        </w:tc>
+        <w:tc>
+          <w:tcPr>
+            <w:tcW w:w="5790" w:type="dxa"/>
+          </w:tcPr>
+          <w:p>
+            <w:pPr>
+              <w:cnfStyle w:val="000000000000" w:firstRow="0" w:lastRow="0" w:firstColumn="0" w:lastColumn="0" w:oddVBand="0" w:evenVBand="0" w:oddHBand="0" w:evenHBand="0" w:firstRowFirstColumn="0" w:firstRowLastColumn="0" w:lastRowFirstColumn="0" w:lastRowLastColumn="0"/>
+              <w:rPr>
+                <w:lang w:val="en-US"/>
+              </w:rPr>
+            </w:pPr>
+            <w:r>
+              <w:rPr>
+                <w:lang w:val="en-US"/>
+              </w:rPr>
+              <w:t>Added foreign keys to parser.py</w:t>
+            </w:r>
+          </w:p>
+        </w:tc>
+        <w:tc>
+          <w:tcPr>
+            <w:tcW w:w="1826" w:type="dxa"/>
+          </w:tcPr>
+          <w:p>
+            <w:pPr>
+              <w:cnfStyle w:val="000000000000" w:firstRow="0" w:lastRow="0" w:firstColumn="0" w:lastColumn="0" w:oddVBand="0" w:evenVBand="0" w:oddHBand="0" w:evenHBand="0" w:firstRowFirstColumn="0" w:firstRowLastColumn="0" w:lastRowFirstColumn="0" w:lastRowLastColumn="0"/>
+              <w:rPr>
+                <w:lang w:val="en-US"/>
+              </w:rPr>
+            </w:pPr>
+            <w:r>
+              <w:rPr>
+                <w:lang w:val="en-US"/>
+              </w:rPr>
+              <w:t>2022-03-10</w:t>
+            </w:r>
+          </w:p>
+        </w:tc>
+      </w:tr>
+      <w:tr>
+        <w:trPr>
+          <w:cnfStyle w:val="000000100000" w:firstRow="0" w:lastRow="0" w:firstColumn="0" w:lastColumn="0" w:oddVBand="0" w:evenVBand="0" w:oddHBand="1" w:evenHBand="0" w:firstRowFirstColumn="0" w:firstRowLastColumn="0" w:lastRowFirstColumn="0" w:lastRowLastColumn="0"/>
+        </w:trPr>
+        <w:tc>
+          <w:tcPr>
+            <w:cnfStyle w:val="001000000000" w:firstRow="0" w:lastRow="0" w:firstColumn="1" w:lastColumn="0" w:oddVBand="0" w:evenVBand="0" w:oddHBand="0" w:evenHBand="0" w:firstRowFirstColumn="0" w:firstRowLastColumn="0" w:lastRowFirstColumn="0" w:lastRowLastColumn="0"/>
+            <w:tcW w:w="1410" w:type="dxa"/>
+          </w:tcPr>
+          <w:p>
+            <w:pPr>
+              <w:rPr>
+                <w:lang w:val="en-US"/>
+              </w:rPr>
+            </w:pPr>
+            <w:r>
+              <w:rPr>
+                <w:lang w:val="en-US"/>
+              </w:rPr>
+              <w:t>Johan</w:t>
+            </w:r>
+          </w:p>
+        </w:tc>
+        <w:tc>
+          <w:tcPr>
+            <w:tcW w:w="5790" w:type="dxa"/>
+          </w:tcPr>
+          <w:p>
+            <w:pPr>
+              <w:cnfStyle w:val="000000100000" w:firstRow="0" w:lastRow="0" w:firstColumn="0" w:lastColumn="0" w:oddVBand="0" w:evenVBand="0" w:oddHBand="1" w:evenHBand="0" w:firstRowFirstColumn="0" w:firstRowLastColumn="0" w:lastRowFirstColumn="0" w:lastRowLastColumn="0"/>
+              <w:rPr>
+                <w:lang w:val="en-US"/>
+              </w:rPr>
+            </w:pPr>
+            <w:r>
+              <w:rPr>
+                <w:lang w:val="en-US"/>
+              </w:rPr>
+              <w:t xml:space="preserve">Added all the </w:t>
+            </w:r>
+            <w:proofErr w:type="spellStart"/>
+            <w:r>
+              <w:rPr>
+                <w:lang w:val="en-US"/>
+              </w:rPr>
+              <w:t>querys</w:t>
+            </w:r>
+            <w:proofErr w:type="spellEnd"/>
+            <w:r>
+              <w:rPr>
+                <w:lang w:val="en-US"/>
+              </w:rPr>
+              <w:t xml:space="preserve"> in the report</w:t>
+            </w:r>
+            <w:r>
+              <w:rPr>
+                <w:lang w:val="en-US"/>
+              </w:rPr>
+              <w:t xml:space="preserve"> and finished the report</w:t>
+            </w:r>
+          </w:p>
+        </w:tc>
+        <w:tc>
+          <w:tcPr>
+            <w:tcW w:w="1826" w:type="dxa"/>
+          </w:tcPr>
+          <w:p>
+            <w:pPr>
+              <w:cnfStyle w:val="000000100000" w:firstRow="0" w:lastRow="0" w:firstColumn="0" w:lastColumn="0" w:oddVBand="0" w:evenVBand="0" w:oddHBand="1" w:evenHBand="0" w:firstRowFirstColumn="0" w:firstRowLastColumn="0" w:lastRowFirstColumn="0" w:lastRowLastColumn="0"/>
+              <w:rPr>
+                <w:lang w:val="en-US"/>
+              </w:rPr>
+            </w:pPr>
+            <w:r>
+              <w:rPr>
+                <w:lang w:val="en-US"/>
+              </w:rPr>
+              <w:t>2022-03-</w:t>
+            </w:r>
+            <w:r>
+              <w:rPr>
+                <w:lang w:val="en-US"/>
+              </w:rPr>
+              <w:t>10</w:t>
+            </w:r>
+          </w:p>
+          <w:p>
+            <w:pPr>
+              <w:cnfStyle w:val="000000100000" w:firstRow="0" w:lastRow="0" w:firstColumn="0" w:lastColumn="0" w:oddVBand="0" w:evenVBand="0" w:oddHBand="1" w:evenHBand="0" w:firstRowFirstColumn="0" w:firstRowLastColumn="0" w:lastRowFirstColumn="0" w:lastRowLastColumn="0"/>
+              <w:rPr>
+                <w:lang w:val="en-US"/>
+              </w:rPr>
+            </w:pPr>
+          </w:p>
+        </w:tc>
+      </w:tr>
+      <w:tr>
+        <w:tc>
+          <w:tcPr>
+            <w:cnfStyle w:val="001000000000" w:firstRow="0" w:lastRow="0" w:firstColumn="1" w:lastColumn="0" w:oddVBand="0" w:evenVBand="0" w:oddHBand="0" w:evenHBand="0" w:firstRowFirstColumn="0" w:firstRowLastColumn="0" w:lastRowFirstColumn="0" w:lastRowLastColumn="0"/>
+            <w:tcW w:w="1410" w:type="dxa"/>
+          </w:tcPr>
+          <w:p>
+            <w:pPr>
+              <w:rPr>
+                <w:lang w:val="en-US"/>
+              </w:rPr>
+            </w:pPr>
+            <w:r>
+              <w:rPr>
+                <w:lang w:val="en-US"/>
+              </w:rPr>
+              <w:t>Anas</w:t>
+            </w:r>
+          </w:p>
+        </w:tc>
+        <w:tc>
+          <w:tcPr>
+            <w:tcW w:w="5790" w:type="dxa"/>
+          </w:tcPr>
+          <w:p>
+            <w:pPr>
+              <w:cnfStyle w:val="000000000000" w:firstRow="0" w:lastRow="0" w:firstColumn="0" w:lastColumn="0" w:oddVBand="0" w:evenVBand="0" w:oddHBand="0" w:evenHBand="0" w:firstRowFirstColumn="0" w:firstRowLastColumn="0" w:lastRowFirstColumn="0" w:lastRowLastColumn="0"/>
               <w:rPr>
                 <w:lang w:val="en-US"/>
               </w:rPr>
@@ -4462,7 +5565,56 @@
         </w:tc>
         <w:tc>
           <w:tcPr>
-            <w:tcW w:w="5812" w:type="dxa"/>
+            <w:tcW w:w="1826" w:type="dxa"/>
+          </w:tcPr>
+          <w:p>
+            <w:pPr>
+              <w:cnfStyle w:val="000000000000" w:firstRow="0" w:lastRow="0" w:firstColumn="0" w:lastColumn="0" w:oddVBand="0" w:evenVBand="0" w:oddHBand="0" w:evenHBand="0" w:firstRowFirstColumn="0" w:firstRowLastColumn="0" w:lastRowFirstColumn="0" w:lastRowLastColumn="0"/>
+              <w:rPr>
+                <w:lang w:val="en-US"/>
+              </w:rPr>
+            </w:pPr>
+            <w:r>
+              <w:rPr>
+                <w:lang w:val="en-US"/>
+              </w:rPr>
+              <w:t>2022-03-</w:t>
+            </w:r>
+            <w:r>
+              <w:rPr>
+                <w:lang w:val="en-US"/>
+              </w:rPr>
+              <w:t>10</w:t>
+            </w:r>
+          </w:p>
+        </w:tc>
+      </w:tr>
+      <w:tr>
+        <w:trPr>
+          <w:cnfStyle w:val="000000100000" w:firstRow="0" w:lastRow="0" w:firstColumn="0" w:lastColumn="0" w:oddVBand="0" w:evenVBand="0" w:oddHBand="1" w:evenHBand="0" w:firstRowFirstColumn="0" w:firstRowLastColumn="0" w:lastRowFirstColumn="0" w:lastRowLastColumn="0"/>
+        </w:trPr>
+        <w:tc>
+          <w:tcPr>
+            <w:cnfStyle w:val="001000000000" w:firstRow="0" w:lastRow="0" w:firstColumn="1" w:lastColumn="0" w:oddVBand="0" w:evenVBand="0" w:oddHBand="0" w:evenHBand="0" w:firstRowFirstColumn="0" w:firstRowLastColumn="0" w:lastRowFirstColumn="0" w:lastRowLastColumn="0"/>
+            <w:tcW w:w="1410" w:type="dxa"/>
+          </w:tcPr>
+          <w:p>
+            <w:pPr>
+              <w:rPr>
+                <w:lang w:val="en-US"/>
+              </w:rPr>
+            </w:pPr>
+            <w:r>
+              <w:rPr>
+                <w:lang w:val="en-US"/>
+              </w:rPr>
+              <w:t>Anas</w:t>
+            </w:r>
+          </w:p>
+        </w:tc>
+        <w:tc>
+          <w:tcPr>
+            <w:tcW w:w="5790" w:type="dxa"/>
           </w:tcPr>
           <w:p>
             <w:pPr>
@@ -4475,7 +5627,7 @@
         </w:tc>
         <w:tc>
           <w:tcPr>
-            <w:tcW w:w="1831" w:type="dxa"/>
+            <w:tcW w:w="1826" w:type="dxa"/>
           </w:tcPr>
           <w:p>
             <w:pPr>
@@ -4484,6 +5636,12 @@
                 <w:lang w:val="en-US"/>
               </w:rPr>
             </w:pPr>
+            <w:r>
+              <w:rPr>
+                <w:lang w:val="en-US"/>
+              </w:rPr>
+              <w:t>2022-03-</w:t>
+            </w:r>
           </w:p>
         </w:tc>
       </w:tr>
@@ -4843,11 +6001,127 @@
       </w:rPr>
     </w:lvl>
   </w:abstractNum>
+  <w:abstractNum w:abstractNumId="2" w15:restartNumberingAfterBreak="0">
+    <w:nsid w:val="71A7519D"/>
+    <w:multiLevelType w:val="hybridMultilevel"/>
+    <w:tmpl w:val="67EEA024"/>
+    <w:lvl w:ilvl="0" w:tplc="041D0001">
+      <w:start w:val="1"/>
+      <w:numFmt w:val="bullet"/>
+      <w:lvlText w:val=""/>
+      <w:lvlJc w:val="left"/>
+      <w:pPr>
+        <w:ind w:left="720" w:hanging="360"/>
+      </w:pPr>
+      <w:rPr>
+        <w:rFonts w:ascii="Symbol" w:hAnsi="Symbol" w:hint="default"/>
+      </w:rPr>
+    </w:lvl>
+    <w:lvl w:ilvl="1" w:tplc="041D0003" w:tentative="1">
+      <w:start w:val="1"/>
+      <w:numFmt w:val="bullet"/>
+      <w:lvlText w:val="o"/>
+      <w:lvlJc w:val="left"/>
+      <w:pPr>
+        <w:ind w:left="1440" w:hanging="360"/>
+      </w:pPr>
+      <w:rPr>
+        <w:rFonts w:ascii="Courier New" w:hAnsi="Courier New" w:cs="Courier New" w:hint="default"/>
+      </w:rPr>
+    </w:lvl>
+    <w:lvl w:ilvl="2" w:tplc="041D0005" w:tentative="1">
+      <w:start w:val="1"/>
+      <w:numFmt w:val="bullet"/>
+      <w:lvlText w:val=""/>
+      <w:lvlJc w:val="left"/>
+      <w:pPr>
+        <w:ind w:left="2160" w:hanging="360"/>
+      </w:pPr>
+      <w:rPr>
+        <w:rFonts w:ascii="Wingdings" w:hAnsi="Wingdings" w:hint="default"/>
+      </w:rPr>
+    </w:lvl>
+    <w:lvl w:ilvl="3" w:tplc="041D0001" w:tentative="1">
+      <w:start w:val="1"/>
+      <w:numFmt w:val="bullet"/>
+      <w:lvlText w:val=""/>
+      <w:lvlJc w:val="left"/>
+      <w:pPr>
+        <w:ind w:left="2880" w:hanging="360"/>
+      </w:pPr>
+      <w:rPr>
+        <w:rFonts w:ascii="Symbol" w:hAnsi="Symbol" w:hint="default"/>
+      </w:rPr>
+    </w:lvl>
+    <w:lvl w:ilvl="4" w:tplc="041D0003" w:tentative="1">
+      <w:start w:val="1"/>
+      <w:numFmt w:val="bullet"/>
+      <w:lvlText w:val="o"/>
+      <w:lvlJc w:val="left"/>
+      <w:pPr>
+        <w:ind w:left="3600" w:hanging="360"/>
+      </w:pPr>
+      <w:rPr>
+        <w:rFonts w:ascii="Courier New" w:hAnsi="Courier New" w:cs="Courier New" w:hint="default"/>
+      </w:rPr>
+    </w:lvl>
+    <w:lvl w:ilvl="5" w:tplc="041D0005" w:tentative="1">
+      <w:start w:val="1"/>
+      <w:numFmt w:val="bullet"/>
+      <w:lvlText w:val=""/>
+      <w:lvlJc w:val="left"/>
+      <w:pPr>
+        <w:ind w:left="4320" w:hanging="360"/>
+      </w:pPr>
+      <w:rPr>
+        <w:rFonts w:ascii="Wingdings" w:hAnsi="Wingdings" w:hint="default"/>
+      </w:rPr>
+    </w:lvl>
+    <w:lvl w:ilvl="6" w:tplc="041D0001" w:tentative="1">
+      <w:start w:val="1"/>
+      <w:numFmt w:val="bullet"/>
+      <w:lvlText w:val=""/>
+      <w:lvlJc w:val="left"/>
+      <w:pPr>
+        <w:ind w:left="5040" w:hanging="360"/>
+      </w:pPr>
+      <w:rPr>
+        <w:rFonts w:ascii="Symbol" w:hAnsi="Symbol" w:hint="default"/>
+      </w:rPr>
+    </w:lvl>
+    <w:lvl w:ilvl="7" w:tplc="041D0003" w:tentative="1">
+      <w:start w:val="1"/>
+      <w:numFmt w:val="bullet"/>
+      <w:lvlText w:val="o"/>
+      <w:lvlJc w:val="left"/>
+      <w:pPr>
+        <w:ind w:left="5760" w:hanging="360"/>
+      </w:pPr>
+      <w:rPr>
+        <w:rFonts w:ascii="Courier New" w:hAnsi="Courier New" w:cs="Courier New" w:hint="default"/>
+      </w:rPr>
+    </w:lvl>
+    <w:lvl w:ilvl="8" w:tplc="041D0005" w:tentative="1">
+      <w:start w:val="1"/>
+      <w:numFmt w:val="bullet"/>
+      <w:lvlText w:val=""/>
+      <w:lvlJc w:val="left"/>
+      <w:pPr>
+        <w:ind w:left="6480" w:hanging="360"/>
+      </w:pPr>
+      <w:rPr>
+        <w:rFonts w:ascii="Wingdings" w:hAnsi="Wingdings" w:hint="default"/>
+      </w:rPr>
+    </w:lvl>
+  </w:abstractNum>
   <w:num w:numId="1">
     <w:abstractNumId w:val="0"/>
   </w:num>
   <w:num w:numId="2">
     <w:abstractNumId w:val="1"/>
+  </w:num>
+  <w:num w:numId="3">
+    <w:abstractNumId w:val="2"/>
   </w:num>
 </w:numbering>
 </file>

</xml_diff>

<commit_message>
Added view query in report
</commit_message>
<xml_diff>
--- a/doc/jg223fp_hm222ua_report.docx
+++ b/doc/jg223fp_hm222ua_report.docx
@@ -131,21 +131,7 @@
               <w:rPr>
                 <w:lang w:val="sv-SE"/>
               </w:rPr>
-              <w:t xml:space="preserve">Anas </w:t>
-            </w:r>
-            <w:proofErr w:type="spellStart"/>
-            <w:r>
-              <w:rPr>
-                <w:lang w:val="sv-SE"/>
-              </w:rPr>
-              <w:t>Hallak</w:t>
-            </w:r>
-            <w:proofErr w:type="spellEnd"/>
-            <w:r>
-              <w:rPr>
-                <w:lang w:val="sv-SE"/>
-              </w:rPr>
-              <w:t xml:space="preserve"> Mohamadanas hm222ua@student.lnu.se</w:t>
+              <w:t>Anas Hallak Mohamadanas hm222ua@student.lnu.se</w:t>
             </w:r>
           </w:p>
         </w:tc>
@@ -201,14 +187,12 @@
       <w:r>
         <w:t xml:space="preserve">4 which produce a variety of different discs. The data about the courses is taken from a homepage called </w:t>
       </w:r>
-      <w:proofErr w:type="spellStart"/>
       <w:r>
         <w:t>U</w:t>
       </w:r>
       <w:r>
         <w:t>disc</w:t>
       </w:r>
-      <w:proofErr w:type="spellEnd"/>
       <w:r>
         <w:t>.</w:t>
       </w:r>
@@ -287,19 +271,11 @@
           <w:lang w:val="en-US"/>
         </w:rPr>
       </w:pPr>
-      <w:proofErr w:type="spellStart"/>
-      <w:r>
-        <w:rPr>
-          <w:lang w:val="en-US"/>
-        </w:rPr>
-        <w:t>Teleborgs</w:t>
-      </w:r>
-      <w:proofErr w:type="spellEnd"/>
-      <w:r>
-        <w:rPr>
-          <w:lang w:val="en-US"/>
-        </w:rPr>
-        <w:t xml:space="preserve"> disc</w:t>
+      <w:r>
+        <w:rPr>
+          <w:lang w:val="en-US"/>
+        </w:rPr>
+        <w:t>Teleborgs disc</w:t>
       </w:r>
       <w:r>
         <w:rPr>
@@ -329,19 +305,11 @@
           <w:lang w:val="en-US"/>
         </w:rPr>
       </w:pPr>
-      <w:proofErr w:type="spellStart"/>
-      <w:r>
-        <w:rPr>
-          <w:lang w:val="en-US"/>
-        </w:rPr>
-        <w:t>Älmhults</w:t>
-      </w:r>
-      <w:proofErr w:type="spellEnd"/>
-      <w:r>
-        <w:rPr>
-          <w:lang w:val="en-US"/>
-        </w:rPr>
-        <w:t xml:space="preserve"> disc </w:t>
+      <w:r>
+        <w:rPr>
+          <w:lang w:val="en-US"/>
+        </w:rPr>
+        <w:t xml:space="preserve">Älmhults disc </w:t>
       </w:r>
       <w:r>
         <w:rPr>
@@ -680,34 +648,10 @@
         <w:t>.</w:t>
       </w:r>
       <w:r>
-        <w:t xml:space="preserve"> Those attribute is plastic type and </w:t>
-      </w:r>
-      <w:proofErr w:type="spellStart"/>
-      <w:r>
-        <w:t>weigth</w:t>
-      </w:r>
-      <w:proofErr w:type="spellEnd"/>
-      <w:r>
-        <w:t xml:space="preserve">. Discs are sold in different materials and can have different </w:t>
-      </w:r>
-      <w:proofErr w:type="spellStart"/>
-      <w:r>
-        <w:t>weigth</w:t>
-      </w:r>
-      <w:proofErr w:type="spellEnd"/>
-      <w:r>
-        <w:t xml:space="preserve"> depending on if you are strong or weak.</w:t>
-      </w:r>
-      <w:r>
-        <w:t xml:space="preserve"> All the attributes is primary key except the disc name which is a </w:t>
-      </w:r>
-      <w:proofErr w:type="spellStart"/>
-      <w:r>
-        <w:t>foregin</w:t>
-      </w:r>
-      <w:proofErr w:type="spellEnd"/>
-      <w:r>
-        <w:t xml:space="preserve"> key coming from </w:t>
+        <w:t xml:space="preserve"> Those attribute is plastic type and weigth. Discs are sold in different materials and can have different weigth depending on if you are strong or weak.</w:t>
+      </w:r>
+      <w:r>
+        <w:t xml:space="preserve"> All the attributes is primary key except the disc name which is a foregin key coming from </w:t>
       </w:r>
       <w:r>
         <w:t>the name attribute in the discs table.</w:t>
@@ -720,37 +664,19 @@
           <w:u w:val="single"/>
         </w:rPr>
       </w:pPr>
-      <w:proofErr w:type="spellStart"/>
       <w:r>
         <w:rPr>
           <w:u w:val="single"/>
         </w:rPr>
         <w:t>Competition_results</w:t>
       </w:r>
-      <w:proofErr w:type="spellEnd"/>
-    </w:p>
-    <w:p>
-      <w:r>
-        <w:t xml:space="preserve">The records in </w:t>
-      </w:r>
-      <w:proofErr w:type="spellStart"/>
-      <w:r>
-        <w:t>competition_results</w:t>
-      </w:r>
-      <w:proofErr w:type="spellEnd"/>
-      <w:r>
-        <w:t xml:space="preserve"> are actually the result for each player for each hole in a competition.</w:t>
-      </w:r>
-      <w:r>
-        <w:t xml:space="preserve"> In each record we can also </w:t>
-      </w:r>
-      <w:proofErr w:type="spellStart"/>
-      <w:r>
-        <w:t>se</w:t>
-      </w:r>
-      <w:proofErr w:type="spellEnd"/>
-      <w:r>
-        <w:t xml:space="preserve"> what discs where used at</w:t>
+    </w:p>
+    <w:p>
+      <w:r>
+        <w:t>The records in competition_results are actually the result for each player for each hole in a competition.</w:t>
+      </w:r>
+      <w:r>
+        <w:t xml:space="preserve"> In each record we can also se what discs where used at</w:t>
       </w:r>
       <w:r>
         <w:t xml:space="preserve"> throw from tee pad and the disc which was used when finishing the hole.</w:t>
@@ -765,26 +691,10 @@
         <w:t xml:space="preserve"> hole number.</w:t>
       </w:r>
       <w:r>
-        <w:t xml:space="preserve"> The player id is a </w:t>
-      </w:r>
-      <w:proofErr w:type="spellStart"/>
-      <w:r>
-        <w:t>forigen</w:t>
-      </w:r>
-      <w:proofErr w:type="spellEnd"/>
-      <w:r>
-        <w:t xml:space="preserve"> key and is referenced to the id in the player table. the</w:t>
-      </w:r>
-      <w:r>
-        <w:t xml:space="preserve"> </w:t>
-      </w:r>
-      <w:proofErr w:type="spellStart"/>
-      <w:r>
-        <w:t>The</w:t>
-      </w:r>
-      <w:proofErr w:type="spellEnd"/>
-      <w:r>
-        <w:t xml:space="preserve"> course is not needed for primary key as a competition can be played on different courses.</w:t>
+        <w:t xml:space="preserve"> The player id is a forigen key and is referenced to the id in the player table. the</w:t>
+      </w:r>
+      <w:r>
+        <w:t xml:space="preserve"> The course is not needed for primary key as a competition can be played on different courses.</w:t>
       </w:r>
     </w:p>
     <w:p/>
@@ -1017,13 +927,8 @@
       <w:r>
         <w:t xml:space="preserve">The following query is </w:t>
       </w:r>
-      <w:proofErr w:type="spellStart"/>
-      <w:r>
-        <w:t>multirelational</w:t>
-      </w:r>
-      <w:proofErr w:type="spellEnd"/>
-      <w:r>
-        <w:t xml:space="preserve"> and uses JOIN. </w:t>
+      <w:r>
+        <w:t xml:space="preserve">multirelational and uses JOIN. </w:t>
       </w:r>
       <w:r>
         <w:t xml:space="preserve">The program will first send a query to list all competitions. Then </w:t>
@@ -1077,15 +982,7 @@
         <w:t xml:space="preserve"> it</w:t>
       </w:r>
       <w:r>
-        <w:t xml:space="preserve"> on the </w:t>
-      </w:r>
-      <w:proofErr w:type="spellStart"/>
-      <w:r>
-        <w:t>the</w:t>
-      </w:r>
-      <w:proofErr w:type="spellEnd"/>
-      <w:r>
-        <w:t xml:space="preserve"> following query.</w:t>
+        <w:t xml:space="preserve"> on the the following query.</w:t>
       </w:r>
       <w:r>
         <w:t xml:space="preserve"> </w:t>
@@ -1105,7 +1002,6 @@
       <w:r>
         <w:t xml:space="preserve"> on the foreign key </w:t>
       </w:r>
-      <w:proofErr w:type="spellStart"/>
       <w:r>
         <w:rPr>
           <w:i/>
@@ -1113,7 +1009,6 @@
         </w:rPr>
         <w:t>player_id</w:t>
       </w:r>
-      <w:proofErr w:type="spellEnd"/>
       <w:r>
         <w:t xml:space="preserve"> with</w:t>
       </w:r>
@@ -1155,7 +1050,6 @@
         </w:rPr>
         <w:t xml:space="preserve">SELECT </w:t>
       </w:r>
-      <w:proofErr w:type="spellStart"/>
       <w:r>
         <w:rPr>
           <w:rFonts w:ascii="Consolas" w:hAnsi="Consolas"/>
@@ -1164,7 +1058,6 @@
         </w:rPr>
         <w:t>name,id,nationality,total</w:t>
       </w:r>
-      <w:proofErr w:type="spellEnd"/>
       <w:r>
         <w:rPr>
           <w:rFonts w:ascii="Consolas" w:hAnsi="Consolas"/>
@@ -1187,7 +1080,6 @@
         </w:rPr>
         <w:t xml:space="preserve"> </w:t>
       </w:r>
-      <w:proofErr w:type="spellStart"/>
       <w:r>
         <w:rPr>
           <w:rFonts w:ascii="Consolas" w:hAnsi="Consolas"/>
@@ -1196,7 +1088,6 @@
         </w:rPr>
         <w:t>disc_golf.players</w:t>
       </w:r>
-      <w:proofErr w:type="spellEnd"/>
     </w:p>
     <w:p>
       <w:pPr>
@@ -1253,7 +1144,6 @@
         </w:rPr>
         <w:t xml:space="preserve">    </w:t>
       </w:r>
-      <w:proofErr w:type="spellStart"/>
       <w:r>
         <w:rPr>
           <w:rFonts w:ascii="Consolas" w:hAnsi="Consolas"/>
@@ -1262,7 +1152,6 @@
         </w:rPr>
         <w:t>player_id</w:t>
       </w:r>
-      <w:proofErr w:type="spellEnd"/>
       <w:r>
         <w:rPr>
           <w:rFonts w:ascii="Consolas" w:hAnsi="Consolas"/>
@@ -1333,7 +1222,6 @@
         </w:rPr>
         <w:t xml:space="preserve">    </w:t>
       </w:r>
-      <w:proofErr w:type="spellStart"/>
       <w:r>
         <w:rPr>
           <w:rFonts w:ascii="Consolas" w:hAnsi="Consolas"/>
@@ -1342,7 +1230,6 @@
         </w:rPr>
         <w:t>disc_golf.competition_results</w:t>
       </w:r>
-      <w:proofErr w:type="spellEnd"/>
     </w:p>
     <w:p>
       <w:pPr>
@@ -1440,7 +1327,6 @@
         </w:rPr>
         <w:t xml:space="preserve">GROUP BY </w:t>
       </w:r>
-      <w:proofErr w:type="spellStart"/>
       <w:r>
         <w:rPr>
           <w:rFonts w:ascii="Consolas" w:hAnsi="Consolas"/>
@@ -1449,7 +1335,6 @@
         </w:rPr>
         <w:t>player_id</w:t>
       </w:r>
-      <w:proofErr w:type="spellEnd"/>
     </w:p>
     <w:p>
       <w:pPr>
@@ -1553,25 +1438,7 @@
           <w:color w:val="000000" w:themeColor="text1"/>
           <w:lang w:val="en-US"/>
         </w:rPr>
-        <w:t xml:space="preserve">players.id = </w:t>
-      </w:r>
-      <w:proofErr w:type="spellStart"/>
-      <w:r>
-        <w:rPr>
-          <w:rFonts w:ascii="Consolas" w:hAnsi="Consolas"/>
-          <w:color w:val="000000" w:themeColor="text1"/>
-          <w:lang w:val="en-US"/>
-        </w:rPr>
-        <w:t>winner.player_id</w:t>
-      </w:r>
-      <w:proofErr w:type="spellEnd"/>
-      <w:r>
-        <w:rPr>
-          <w:rFonts w:ascii="Consolas" w:hAnsi="Consolas"/>
-          <w:color w:val="000000" w:themeColor="text1"/>
-          <w:lang w:val="en-US"/>
-        </w:rPr>
-        <w:t>;</w:t>
+        <w:t>players.id = winner.player_id;</w:t>
       </w:r>
     </w:p>
     <w:p>
@@ -1655,7 +1522,6 @@
         </w:rPr>
         <w:t xml:space="preserve"> </w:t>
       </w:r>
-      <w:proofErr w:type="spellStart"/>
       <w:r>
         <w:rPr>
           <w:rFonts w:ascii="Consolas" w:hAnsi="Consolas"/>
@@ -1672,7 +1538,6 @@
         </w:rPr>
         <w:t>_golf.discs</w:t>
       </w:r>
-      <w:proofErr w:type="spellEnd"/>
     </w:p>
     <w:p>
       <w:pPr>
@@ -1722,42 +1587,30 @@
         </w:rPr>
         <w:t xml:space="preserve">AND </w:t>
       </w:r>
-      <w:proofErr w:type="spellStart"/>
       <w:r>
         <w:rPr>
           <w:rFonts w:ascii="Consolas" w:hAnsi="Consolas"/>
           <w:color w:val="FF0000"/>
           <w:lang w:val="en-US"/>
         </w:rPr>
-        <w:t>provided_player_level</w:t>
-      </w:r>
-      <w:proofErr w:type="spellEnd"/>
+        <w:t xml:space="preserve">provided_player_level </w:t>
+      </w:r>
+      <w:r>
+        <w:rPr>
+          <w:rFonts w:ascii="Consolas" w:hAnsi="Consolas"/>
+          <w:color w:val="000000" w:themeColor="text1"/>
+          <w:lang w:val="en-US"/>
+        </w:rPr>
+        <w:t xml:space="preserve">&gt;= </w:t>
+      </w:r>
       <w:r>
         <w:rPr>
           <w:rFonts w:ascii="Consolas" w:hAnsi="Consolas"/>
           <w:color w:val="FF0000"/>
           <w:lang w:val="en-US"/>
         </w:rPr>
-        <w:t xml:space="preserve"> </w:t>
-      </w:r>
-      <w:r>
-        <w:rPr>
-          <w:rFonts w:ascii="Consolas" w:hAnsi="Consolas"/>
-          <w:color w:val="000000" w:themeColor="text1"/>
-          <w:lang w:val="en-US"/>
-        </w:rPr>
-        <w:t xml:space="preserve">&gt;= </w:t>
-      </w:r>
-      <w:proofErr w:type="spellStart"/>
-      <w:r>
-        <w:rPr>
-          <w:rFonts w:ascii="Consolas" w:hAnsi="Consolas"/>
-          <w:color w:val="FF0000"/>
-          <w:lang w:val="en-US"/>
-        </w:rPr>
         <w:t>provided_distance</w:t>
       </w:r>
-      <w:proofErr w:type="spellEnd"/>
       <w:r>
         <w:rPr>
           <w:rFonts w:ascii="Consolas" w:hAnsi="Consolas"/>
@@ -1797,21 +1650,7 @@
           <w:b/>
           <w:bCs/>
         </w:rPr>
-        <w:t xml:space="preserve"> Which </w:t>
-      </w:r>
-      <w:r>
-        <w:rPr>
-          <w:b/>
-          <w:bCs/>
-        </w:rPr>
-        <w:t>disc classification is the most used one on tee pads for a given course</w:t>
-      </w:r>
-      <w:r>
-        <w:rPr>
-          <w:b/>
-          <w:bCs/>
-        </w:rPr>
-        <w:t>?</w:t>
+        <w:t xml:space="preserve"> Which disc classification is the most used one on tee pads for a given course?</w:t>
       </w:r>
     </w:p>
     <w:p>
@@ -1970,17 +1809,8 @@
           <w:rFonts w:ascii="Consolas" w:hAnsi="Consolas"/>
           <w:lang w:val="en-US"/>
         </w:rPr>
-        <w:t xml:space="preserve">    </w:t>
-      </w:r>
-      <w:proofErr w:type="spellStart"/>
-      <w:r>
-        <w:rPr>
-          <w:rFonts w:ascii="Consolas" w:hAnsi="Consolas"/>
-          <w:lang w:val="en-US"/>
-        </w:rPr>
-        <w:t>disc_golf.discs</w:t>
-      </w:r>
-      <w:proofErr w:type="spellEnd"/>
+        <w:t xml:space="preserve">    disc_golf.discs</w:t>
+      </w:r>
     </w:p>
     <w:p>
       <w:pPr>
@@ -2041,9 +1871,197 @@
           <w:rFonts w:ascii="Consolas" w:hAnsi="Consolas"/>
           <w:lang w:val="en-US"/>
         </w:rPr>
+        <w:t xml:space="preserve">            tee_pad_disc</w:t>
+      </w:r>
+    </w:p>
+    <w:p>
+      <w:pPr>
+        <w:rPr>
+          <w:rFonts w:ascii="Consolas" w:hAnsi="Consolas"/>
+          <w:lang w:val="en-US"/>
+        </w:rPr>
+      </w:pPr>
+      <w:r>
+        <w:rPr>
+          <w:rFonts w:ascii="Consolas" w:hAnsi="Consolas"/>
+          <w:lang w:val="en-US"/>
+        </w:rPr>
+        <w:t xml:space="preserve">        </w:t>
+      </w:r>
+      <w:r>
+        <w:rPr>
+          <w:rFonts w:ascii="Consolas" w:hAnsi="Consolas"/>
+          <w:color w:val="00B050"/>
+          <w:lang w:val="en-US"/>
+        </w:rPr>
+        <w:t>FROM</w:t>
+      </w:r>
+    </w:p>
+    <w:p>
+      <w:pPr>
+        <w:rPr>
+          <w:rFonts w:ascii="Consolas" w:hAnsi="Consolas"/>
+          <w:lang w:val="en-US"/>
+        </w:rPr>
+      </w:pPr>
+      <w:r>
+        <w:rPr>
+          <w:rFonts w:ascii="Consolas" w:hAnsi="Consolas"/>
+          <w:lang w:val="en-US"/>
+        </w:rPr>
+        <w:t xml:space="preserve">            (</w:t>
+      </w:r>
+      <w:r>
+        <w:rPr>
+          <w:rFonts w:ascii="Consolas" w:hAnsi="Consolas"/>
+          <w:color w:val="00B050"/>
+          <w:lang w:val="en-US"/>
+        </w:rPr>
+        <w:t>SELECT</w:t>
+      </w:r>
+      <w:r>
+        <w:rPr>
+          <w:rFonts w:ascii="Consolas" w:hAnsi="Consolas"/>
+          <w:lang w:val="en-US"/>
+        </w:rPr>
+        <w:t xml:space="preserve"> </w:t>
+      </w:r>
+    </w:p>
+    <w:p>
+      <w:pPr>
+        <w:rPr>
+          <w:rFonts w:ascii="Consolas" w:hAnsi="Consolas"/>
+          <w:lang w:val="en-US"/>
+        </w:rPr>
+      </w:pPr>
+      <w:r>
+        <w:rPr>
+          <w:rFonts w:ascii="Consolas" w:hAnsi="Consolas"/>
+          <w:lang w:val="en-US"/>
+        </w:rPr>
+        <w:t xml:space="preserve">                tee_pad_disc, </w:t>
+      </w:r>
+      <w:r>
+        <w:rPr>
+          <w:rFonts w:ascii="Consolas" w:hAnsi="Consolas"/>
+          <w:color w:val="00B050"/>
+          <w:lang w:val="en-US"/>
+        </w:rPr>
+        <w:t>COUNT</w:t>
+      </w:r>
+      <w:r>
+        <w:rPr>
+          <w:rFonts w:ascii="Consolas" w:hAnsi="Consolas"/>
+          <w:lang w:val="en-US"/>
+        </w:rPr>
+        <w:t xml:space="preserve">(tee_pad_disc) </w:t>
+      </w:r>
+      <w:r>
+        <w:rPr>
+          <w:rFonts w:ascii="Consolas" w:hAnsi="Consolas"/>
+          <w:color w:val="00B050"/>
+          <w:lang w:val="en-US"/>
+        </w:rPr>
+        <w:t>AS</w:t>
+      </w:r>
+      <w:r>
+        <w:rPr>
+          <w:rFonts w:ascii="Consolas" w:hAnsi="Consolas"/>
+          <w:lang w:val="en-US"/>
+        </w:rPr>
+        <w:t xml:space="preserve"> discCount</w:t>
+      </w:r>
+    </w:p>
+    <w:p>
+      <w:pPr>
+        <w:rPr>
+          <w:rFonts w:ascii="Consolas" w:hAnsi="Consolas"/>
+          <w:lang w:val="en-US"/>
+        </w:rPr>
+      </w:pPr>
+      <w:r>
+        <w:rPr>
+          <w:rFonts w:ascii="Consolas" w:hAnsi="Consolas"/>
+          <w:lang w:val="en-US"/>
+        </w:rPr>
         <w:t xml:space="preserve">            </w:t>
       </w:r>
-      <w:proofErr w:type="spellStart"/>
+      <w:r>
+        <w:rPr>
+          <w:rFonts w:ascii="Consolas" w:hAnsi="Consolas"/>
+          <w:color w:val="00B050"/>
+          <w:lang w:val="en-US"/>
+        </w:rPr>
+        <w:t>FROM</w:t>
+      </w:r>
+    </w:p>
+    <w:p>
+      <w:pPr>
+        <w:rPr>
+          <w:rFonts w:ascii="Consolas" w:hAnsi="Consolas"/>
+          <w:lang w:val="en-US"/>
+        </w:rPr>
+      </w:pPr>
+      <w:r>
+        <w:rPr>
+          <w:rFonts w:ascii="Consolas" w:hAnsi="Consolas"/>
+          <w:lang w:val="en-US"/>
+        </w:rPr>
+        <w:t xml:space="preserve">                disc_golf.competition_results </w:t>
+      </w:r>
+      <w:r>
+        <w:rPr>
+          <w:rFonts w:ascii="Consolas" w:hAnsi="Consolas"/>
+          <w:color w:val="00B050"/>
+          <w:lang w:val="en-US"/>
+        </w:rPr>
+        <w:t>WHERE</w:t>
+      </w:r>
+      <w:r>
+        <w:rPr>
+          <w:rFonts w:ascii="Consolas" w:hAnsi="Consolas"/>
+          <w:lang w:val="en-US"/>
+        </w:rPr>
+        <w:t xml:space="preserve"> competition_results.course = </w:t>
+      </w:r>
+      <w:r>
+        <w:rPr>
+          <w:rFonts w:ascii="Consolas" w:hAnsi="Consolas"/>
+          <w:color w:val="FF0000"/>
+          <w:lang w:val="en-US"/>
+        </w:rPr>
+        <w:t>?</w:t>
+      </w:r>
+      <w:r>
+        <w:rPr>
+          <w:rFonts w:ascii="Consolas" w:hAnsi="Consolas"/>
+          <w:lang w:val="en-US"/>
+        </w:rPr>
+        <w:t xml:space="preserve"> </w:t>
+      </w:r>
+    </w:p>
+    <w:p>
+      <w:pPr>
+        <w:rPr>
+          <w:rFonts w:ascii="Consolas" w:hAnsi="Consolas"/>
+          <w:lang w:val="en-US"/>
+        </w:rPr>
+      </w:pPr>
+      <w:r>
+        <w:rPr>
+          <w:rFonts w:ascii="Consolas" w:hAnsi="Consolas"/>
+          <w:lang w:val="en-US"/>
+        </w:rPr>
+        <w:t xml:space="preserve">            </w:t>
+      </w:r>
+      <w:r>
+        <w:rPr>
+          <w:rFonts w:ascii="Consolas" w:hAnsi="Consolas"/>
+          <w:color w:val="00B050"/>
+          <w:lang w:val="en-US"/>
+        </w:rPr>
+        <w:t xml:space="preserve">GROUP BY </w:t>
+      </w:r>
       <w:r>
         <w:rPr>
           <w:rFonts w:ascii="Consolas" w:hAnsi="Consolas"/>
@@ -2051,146 +2069,6 @@
         </w:rPr>
         <w:t>tee_pad_disc</w:t>
       </w:r>
-      <w:proofErr w:type="spellEnd"/>
-    </w:p>
-    <w:p>
-      <w:pPr>
-        <w:rPr>
-          <w:rFonts w:ascii="Consolas" w:hAnsi="Consolas"/>
-          <w:lang w:val="en-US"/>
-        </w:rPr>
-      </w:pPr>
-      <w:r>
-        <w:rPr>
-          <w:rFonts w:ascii="Consolas" w:hAnsi="Consolas"/>
-          <w:lang w:val="en-US"/>
-        </w:rPr>
-        <w:t xml:space="preserve">        </w:t>
-      </w:r>
-      <w:r>
-        <w:rPr>
-          <w:rFonts w:ascii="Consolas" w:hAnsi="Consolas"/>
-          <w:color w:val="00B050"/>
-          <w:lang w:val="en-US"/>
-        </w:rPr>
-        <w:t>FROM</w:t>
-      </w:r>
-    </w:p>
-    <w:p>
-      <w:pPr>
-        <w:rPr>
-          <w:rFonts w:ascii="Consolas" w:hAnsi="Consolas"/>
-          <w:lang w:val="en-US"/>
-        </w:rPr>
-      </w:pPr>
-      <w:r>
-        <w:rPr>
-          <w:rFonts w:ascii="Consolas" w:hAnsi="Consolas"/>
-          <w:lang w:val="en-US"/>
-        </w:rPr>
-        <w:t xml:space="preserve">            (</w:t>
-      </w:r>
-      <w:r>
-        <w:rPr>
-          <w:rFonts w:ascii="Consolas" w:hAnsi="Consolas"/>
-          <w:color w:val="00B050"/>
-          <w:lang w:val="en-US"/>
-        </w:rPr>
-        <w:t>SELECT</w:t>
-      </w:r>
-      <w:r>
-        <w:rPr>
-          <w:rFonts w:ascii="Consolas" w:hAnsi="Consolas"/>
-          <w:lang w:val="en-US"/>
-        </w:rPr>
-        <w:t xml:space="preserve"> </w:t>
-      </w:r>
-    </w:p>
-    <w:p>
-      <w:pPr>
-        <w:rPr>
-          <w:rFonts w:ascii="Consolas" w:hAnsi="Consolas"/>
-          <w:lang w:val="en-US"/>
-        </w:rPr>
-      </w:pPr>
-      <w:r>
-        <w:rPr>
-          <w:rFonts w:ascii="Consolas" w:hAnsi="Consolas"/>
-          <w:lang w:val="en-US"/>
-        </w:rPr>
-        <w:t xml:space="preserve">                </w:t>
-      </w:r>
-      <w:proofErr w:type="spellStart"/>
-      <w:r>
-        <w:rPr>
-          <w:rFonts w:ascii="Consolas" w:hAnsi="Consolas"/>
-          <w:lang w:val="en-US"/>
-        </w:rPr>
-        <w:t>tee_pad_disc</w:t>
-      </w:r>
-      <w:proofErr w:type="spellEnd"/>
-      <w:r>
-        <w:rPr>
-          <w:rFonts w:ascii="Consolas" w:hAnsi="Consolas"/>
-          <w:lang w:val="en-US"/>
-        </w:rPr>
-        <w:t xml:space="preserve">, </w:t>
-      </w:r>
-      <w:r>
-        <w:rPr>
-          <w:rFonts w:ascii="Consolas" w:hAnsi="Consolas"/>
-          <w:color w:val="00B050"/>
-          <w:lang w:val="en-US"/>
-        </w:rPr>
-        <w:t>COUNT</w:t>
-      </w:r>
-      <w:r>
-        <w:rPr>
-          <w:rFonts w:ascii="Consolas" w:hAnsi="Consolas"/>
-          <w:lang w:val="en-US"/>
-        </w:rPr>
-        <w:t>(</w:t>
-      </w:r>
-      <w:proofErr w:type="spellStart"/>
-      <w:r>
-        <w:rPr>
-          <w:rFonts w:ascii="Consolas" w:hAnsi="Consolas"/>
-          <w:lang w:val="en-US"/>
-        </w:rPr>
-        <w:t>tee_pad_disc</w:t>
-      </w:r>
-      <w:proofErr w:type="spellEnd"/>
-      <w:r>
-        <w:rPr>
-          <w:rFonts w:ascii="Consolas" w:hAnsi="Consolas"/>
-          <w:lang w:val="en-US"/>
-        </w:rPr>
-        <w:t xml:space="preserve">) </w:t>
-      </w:r>
-      <w:r>
-        <w:rPr>
-          <w:rFonts w:ascii="Consolas" w:hAnsi="Consolas"/>
-          <w:color w:val="00B050"/>
-          <w:lang w:val="en-US"/>
-        </w:rPr>
-        <w:t>AS</w:t>
-      </w:r>
-      <w:r>
-        <w:rPr>
-          <w:rFonts w:ascii="Consolas" w:hAnsi="Consolas"/>
-          <w:lang w:val="en-US"/>
-        </w:rPr>
-        <w:t xml:space="preserve"> </w:t>
-      </w:r>
-      <w:proofErr w:type="spellStart"/>
-      <w:r>
-        <w:rPr>
-          <w:rFonts w:ascii="Consolas" w:hAnsi="Consolas"/>
-          <w:lang w:val="en-US"/>
-        </w:rPr>
-        <w:t>discCount</w:t>
-      </w:r>
-      <w:proofErr w:type="spellEnd"/>
     </w:p>
     <w:p>
       <w:pPr>
@@ -2212,155 +2090,14 @@
           <w:color w:val="00B050"/>
           <w:lang w:val="en-US"/>
         </w:rPr>
-        <w:t>FROM</w:t>
-      </w:r>
-    </w:p>
-    <w:p>
-      <w:pPr>
-        <w:rPr>
-          <w:rFonts w:ascii="Consolas" w:hAnsi="Consolas"/>
-          <w:lang w:val="en-US"/>
-        </w:rPr>
-      </w:pPr>
-      <w:r>
-        <w:rPr>
-          <w:rFonts w:ascii="Consolas" w:hAnsi="Consolas"/>
-          <w:lang w:val="en-US"/>
-        </w:rPr>
-        <w:t xml:space="preserve">                </w:t>
-      </w:r>
-      <w:proofErr w:type="spellStart"/>
-      <w:r>
-        <w:rPr>
-          <w:rFonts w:ascii="Consolas" w:hAnsi="Consolas"/>
-          <w:lang w:val="en-US"/>
-        </w:rPr>
-        <w:t>disc_golf.competition_results</w:t>
-      </w:r>
-      <w:proofErr w:type="spellEnd"/>
-      <w:r>
-        <w:rPr>
-          <w:rFonts w:ascii="Consolas" w:hAnsi="Consolas"/>
-          <w:lang w:val="en-US"/>
-        </w:rPr>
-        <w:t xml:space="preserve"> </w:t>
-      </w:r>
-      <w:r>
-        <w:rPr>
-          <w:rFonts w:ascii="Consolas" w:hAnsi="Consolas"/>
-          <w:color w:val="00B050"/>
-          <w:lang w:val="en-US"/>
-        </w:rPr>
-        <w:t>WHERE</w:t>
-      </w:r>
-      <w:r>
-        <w:rPr>
-          <w:rFonts w:ascii="Consolas" w:hAnsi="Consolas"/>
-          <w:lang w:val="en-US"/>
-        </w:rPr>
-        <w:t xml:space="preserve"> </w:t>
-      </w:r>
-      <w:proofErr w:type="spellStart"/>
-      <w:r>
-        <w:rPr>
-          <w:rFonts w:ascii="Consolas" w:hAnsi="Consolas"/>
-          <w:lang w:val="en-US"/>
-        </w:rPr>
-        <w:t>competition_results.course</w:t>
-      </w:r>
-      <w:proofErr w:type="spellEnd"/>
-      <w:r>
-        <w:rPr>
-          <w:rFonts w:ascii="Consolas" w:hAnsi="Consolas"/>
-          <w:lang w:val="en-US"/>
-        </w:rPr>
-        <w:t xml:space="preserve"> = </w:t>
-      </w:r>
-      <w:r>
-        <w:rPr>
-          <w:rFonts w:ascii="Consolas" w:hAnsi="Consolas"/>
-          <w:color w:val="FF0000"/>
-          <w:lang w:val="en-US"/>
-        </w:rPr>
-        <w:t>?</w:t>
-      </w:r>
-      <w:r>
-        <w:rPr>
-          <w:rFonts w:ascii="Consolas" w:hAnsi="Consolas"/>
-          <w:lang w:val="en-US"/>
-        </w:rPr>
-        <w:t xml:space="preserve"> </w:t>
-      </w:r>
-    </w:p>
-    <w:p>
-      <w:pPr>
-        <w:rPr>
-          <w:rFonts w:ascii="Consolas" w:hAnsi="Consolas"/>
-          <w:lang w:val="en-US"/>
-        </w:rPr>
-      </w:pPr>
-      <w:r>
-        <w:rPr>
-          <w:rFonts w:ascii="Consolas" w:hAnsi="Consolas"/>
-          <w:lang w:val="en-US"/>
-        </w:rPr>
-        <w:t xml:space="preserve">            </w:t>
-      </w:r>
-      <w:r>
-        <w:rPr>
-          <w:rFonts w:ascii="Consolas" w:hAnsi="Consolas"/>
-          <w:color w:val="00B050"/>
-          <w:lang w:val="en-US"/>
-        </w:rPr>
-        <w:t xml:space="preserve">GROUP BY </w:t>
-      </w:r>
-      <w:proofErr w:type="spellStart"/>
-      <w:r>
-        <w:rPr>
-          <w:rFonts w:ascii="Consolas" w:hAnsi="Consolas"/>
-          <w:lang w:val="en-US"/>
-        </w:rPr>
-        <w:t>tee_pad_disc</w:t>
-      </w:r>
-      <w:proofErr w:type="spellEnd"/>
-    </w:p>
-    <w:p>
-      <w:pPr>
-        <w:rPr>
-          <w:rFonts w:ascii="Consolas" w:hAnsi="Consolas"/>
-          <w:lang w:val="en-US"/>
-        </w:rPr>
-      </w:pPr>
-      <w:r>
-        <w:rPr>
-          <w:rFonts w:ascii="Consolas" w:hAnsi="Consolas"/>
-          <w:lang w:val="en-US"/>
-        </w:rPr>
-        <w:t xml:space="preserve">            </w:t>
-      </w:r>
-      <w:r>
-        <w:rPr>
-          <w:rFonts w:ascii="Consolas" w:hAnsi="Consolas"/>
-          <w:color w:val="00B050"/>
-          <w:lang w:val="en-US"/>
-        </w:rPr>
         <w:t xml:space="preserve">ORDER BY </w:t>
       </w:r>
-      <w:proofErr w:type="spellStart"/>
-      <w:r>
-        <w:rPr>
-          <w:rFonts w:ascii="Consolas" w:hAnsi="Consolas"/>
-          <w:lang w:val="en-US"/>
-        </w:rPr>
-        <w:t>discCount</w:t>
-      </w:r>
-      <w:proofErr w:type="spellEnd"/>
-      <w:r>
-        <w:rPr>
-          <w:rFonts w:ascii="Consolas" w:hAnsi="Consolas"/>
-          <w:lang w:val="en-US"/>
-        </w:rPr>
-        <w:t xml:space="preserve"> </w:t>
+      <w:r>
+        <w:rPr>
+          <w:rFonts w:ascii="Consolas" w:hAnsi="Consolas"/>
+          <w:lang w:val="en-US"/>
+        </w:rPr>
+        <w:t xml:space="preserve">discCount </w:t>
       </w:r>
       <w:r>
         <w:rPr>
@@ -2421,23 +2158,7 @@
           <w:rFonts w:ascii="Consolas" w:hAnsi="Consolas"/>
           <w:lang w:val="en-US"/>
         </w:rPr>
-        <w:t xml:space="preserve"> </w:t>
-      </w:r>
-      <w:proofErr w:type="spellStart"/>
-      <w:r>
-        <w:rPr>
-          <w:rFonts w:ascii="Consolas" w:hAnsi="Consolas"/>
-          <w:lang w:val="en-US"/>
-        </w:rPr>
-        <w:t>mostUsed</w:t>
-      </w:r>
-      <w:proofErr w:type="spellEnd"/>
-      <w:r>
-        <w:rPr>
-          <w:rFonts w:ascii="Consolas" w:hAnsi="Consolas"/>
-          <w:lang w:val="en-US"/>
-        </w:rPr>
-        <w:t>);                # get the first result</w:t>
+        <w:t xml:space="preserve"> mostUsed);                # get the first result</w:t>
       </w:r>
       <w:r>
         <w:rPr>
@@ -2643,79 +2364,38 @@
           <w:rFonts w:ascii="Consolas" w:hAnsi="Consolas"/>
           <w:lang w:val="en-US"/>
         </w:rPr>
-        <w:t xml:space="preserve">    </w:t>
-      </w:r>
-      <w:proofErr w:type="spellStart"/>
-      <w:r>
-        <w:rPr>
-          <w:rFonts w:ascii="Consolas" w:hAnsi="Consolas"/>
-          <w:lang w:val="en-US"/>
-        </w:rPr>
-        <w:t>average_range_beginner</w:t>
-      </w:r>
-      <w:proofErr w:type="spellEnd"/>
-      <w:r>
-        <w:rPr>
-          <w:rFonts w:ascii="Consolas" w:hAnsi="Consolas"/>
-          <w:lang w:val="en-US"/>
-        </w:rPr>
-        <w:t>,</w:t>
-      </w:r>
-    </w:p>
-    <w:p>
-      <w:pPr>
-        <w:rPr>
-          <w:rFonts w:ascii="Consolas" w:hAnsi="Consolas"/>
-          <w:lang w:val="en-US"/>
-        </w:rPr>
-      </w:pPr>
-      <w:r>
-        <w:rPr>
-          <w:rFonts w:ascii="Consolas" w:hAnsi="Consolas"/>
-          <w:lang w:val="en-US"/>
-        </w:rPr>
-        <w:t xml:space="preserve">    </w:t>
-      </w:r>
-      <w:proofErr w:type="spellStart"/>
-      <w:r>
-        <w:rPr>
-          <w:rFonts w:ascii="Consolas" w:hAnsi="Consolas"/>
-          <w:lang w:val="en-US"/>
-        </w:rPr>
-        <w:t>average_range_advanced</w:t>
-      </w:r>
-      <w:proofErr w:type="spellEnd"/>
-      <w:r>
-        <w:rPr>
-          <w:rFonts w:ascii="Consolas" w:hAnsi="Consolas"/>
-          <w:lang w:val="en-US"/>
-        </w:rPr>
-        <w:t>,</w:t>
-      </w:r>
-    </w:p>
-    <w:p>
-      <w:pPr>
-        <w:rPr>
-          <w:rFonts w:ascii="Consolas" w:hAnsi="Consolas"/>
-          <w:lang w:val="en-US"/>
-        </w:rPr>
-      </w:pPr>
-      <w:r>
-        <w:rPr>
-          <w:rFonts w:ascii="Consolas" w:hAnsi="Consolas"/>
-          <w:lang w:val="en-US"/>
-        </w:rPr>
-        <w:t xml:space="preserve">    </w:t>
-      </w:r>
-      <w:proofErr w:type="spellStart"/>
-      <w:r>
-        <w:rPr>
-          <w:rFonts w:ascii="Consolas" w:hAnsi="Consolas"/>
-          <w:lang w:val="en-US"/>
-        </w:rPr>
-        <w:t>average_range_pro</w:t>
-      </w:r>
-      <w:proofErr w:type="spellEnd"/>
+        <w:t xml:space="preserve">    average_range_beginner,</w:t>
+      </w:r>
+    </w:p>
+    <w:p>
+      <w:pPr>
+        <w:rPr>
+          <w:rFonts w:ascii="Consolas" w:hAnsi="Consolas"/>
+          <w:lang w:val="en-US"/>
+        </w:rPr>
+      </w:pPr>
+      <w:r>
+        <w:rPr>
+          <w:rFonts w:ascii="Consolas" w:hAnsi="Consolas"/>
+          <w:lang w:val="en-US"/>
+        </w:rPr>
+        <w:t xml:space="preserve">    average_range_advanced,</w:t>
+      </w:r>
+    </w:p>
+    <w:p>
+      <w:pPr>
+        <w:rPr>
+          <w:rFonts w:ascii="Consolas" w:hAnsi="Consolas"/>
+          <w:lang w:val="en-US"/>
+        </w:rPr>
+      </w:pPr>
+      <w:r>
+        <w:rPr>
+          <w:rFonts w:ascii="Consolas" w:hAnsi="Consolas"/>
+          <w:lang w:val="en-US"/>
+        </w:rPr>
+        <w:t xml:space="preserve">    average_range_pro</w:t>
+      </w:r>
     </w:p>
     <w:p>
       <w:pPr>
@@ -2746,17 +2426,8 @@
           <w:rFonts w:ascii="Consolas" w:hAnsi="Consolas"/>
           <w:lang w:val="en-US"/>
         </w:rPr>
-        <w:t xml:space="preserve">    </w:t>
-      </w:r>
-      <w:proofErr w:type="spellStart"/>
-      <w:r>
-        <w:rPr>
-          <w:rFonts w:ascii="Consolas" w:hAnsi="Consolas"/>
-          <w:lang w:val="en-US"/>
-        </w:rPr>
-        <w:t>disc_golf.discs</w:t>
-      </w:r>
-      <w:proofErr w:type="spellEnd"/>
+        <w:t xml:space="preserve">    disc_golf.discs</w:t>
+      </w:r>
     </w:p>
     <w:p>
       <w:pPr>
@@ -2817,9 +2488,167 @@
           <w:rFonts w:ascii="Consolas" w:hAnsi="Consolas"/>
           <w:lang w:val="en-US"/>
         </w:rPr>
+        <w:t xml:space="preserve">            disc_name</w:t>
+      </w:r>
+    </w:p>
+    <w:p>
+      <w:pPr>
+        <w:rPr>
+          <w:rFonts w:ascii="Consolas" w:hAnsi="Consolas"/>
+          <w:lang w:val="en-US"/>
+        </w:rPr>
+      </w:pPr>
+      <w:r>
+        <w:rPr>
+          <w:rFonts w:ascii="Consolas" w:hAnsi="Consolas"/>
+          <w:lang w:val="en-US"/>
+        </w:rPr>
+        <w:t xml:space="preserve">        </w:t>
+      </w:r>
+      <w:r>
+        <w:rPr>
+          <w:rFonts w:ascii="Consolas" w:hAnsi="Consolas"/>
+          <w:color w:val="00B050"/>
+          <w:lang w:val="en-US"/>
+        </w:rPr>
+        <w:t>FROM</w:t>
+      </w:r>
+    </w:p>
+    <w:p>
+      <w:pPr>
+        <w:rPr>
+          <w:rFonts w:ascii="Consolas" w:hAnsi="Consolas"/>
+          <w:lang w:val="en-US"/>
+        </w:rPr>
+      </w:pPr>
+      <w:r>
+        <w:rPr>
+          <w:rFonts w:ascii="Consolas" w:hAnsi="Consolas"/>
+          <w:lang w:val="en-US"/>
+        </w:rPr>
+        <w:t xml:space="preserve">            (</w:t>
+      </w:r>
+      <w:r>
+        <w:rPr>
+          <w:rFonts w:ascii="Consolas" w:hAnsi="Consolas"/>
+          <w:color w:val="00B050"/>
+          <w:lang w:val="en-US"/>
+        </w:rPr>
+        <w:t>SELECT</w:t>
+      </w:r>
+      <w:r>
+        <w:rPr>
+          <w:rFonts w:ascii="Consolas" w:hAnsi="Consolas"/>
+          <w:lang w:val="en-US"/>
+        </w:rPr>
+        <w:t xml:space="preserve"> </w:t>
+      </w:r>
+    </w:p>
+    <w:p>
+      <w:pPr>
+        <w:rPr>
+          <w:rFonts w:ascii="Consolas" w:hAnsi="Consolas"/>
+          <w:lang w:val="en-US"/>
+        </w:rPr>
+      </w:pPr>
+      <w:r>
+        <w:rPr>
+          <w:rFonts w:ascii="Consolas" w:hAnsi="Consolas"/>
+          <w:lang w:val="en-US"/>
+        </w:rPr>
+        <w:t xml:space="preserve">                disc_name, </w:t>
+      </w:r>
+      <w:r>
+        <w:rPr>
+          <w:rFonts w:ascii="Consolas" w:hAnsi="Consolas"/>
+          <w:color w:val="00B050"/>
+          <w:lang w:val="en-US"/>
+        </w:rPr>
+        <w:t>COUNT</w:t>
+      </w:r>
+      <w:r>
+        <w:rPr>
+          <w:rFonts w:ascii="Consolas" w:hAnsi="Consolas"/>
+          <w:lang w:val="en-US"/>
+        </w:rPr>
+        <w:t xml:space="preserve">(disc_name) </w:t>
+      </w:r>
+      <w:r>
+        <w:rPr>
+          <w:rFonts w:ascii="Consolas" w:hAnsi="Consolas"/>
+          <w:color w:val="00B050"/>
+          <w:lang w:val="en-US"/>
+        </w:rPr>
+        <w:t>AS</w:t>
+      </w:r>
+      <w:r>
+        <w:rPr>
+          <w:rFonts w:ascii="Consolas" w:hAnsi="Consolas"/>
+          <w:lang w:val="en-US"/>
+        </w:rPr>
+        <w:t xml:space="preserve"> discCount</w:t>
+      </w:r>
+    </w:p>
+    <w:p>
+      <w:pPr>
+        <w:rPr>
+          <w:rFonts w:ascii="Consolas" w:hAnsi="Consolas"/>
+          <w:lang w:val="en-US"/>
+        </w:rPr>
+      </w:pPr>
+      <w:r>
+        <w:rPr>
+          <w:rFonts w:ascii="Consolas" w:hAnsi="Consolas"/>
+          <w:lang w:val="en-US"/>
+        </w:rPr>
         <w:t xml:space="preserve">            </w:t>
       </w:r>
-      <w:proofErr w:type="spellStart"/>
+      <w:r>
+        <w:rPr>
+          <w:rFonts w:ascii="Consolas" w:hAnsi="Consolas"/>
+          <w:color w:val="00B050"/>
+          <w:lang w:val="en-US"/>
+        </w:rPr>
+        <w:t>FROM</w:t>
+      </w:r>
+    </w:p>
+    <w:p>
+      <w:pPr>
+        <w:rPr>
+          <w:rFonts w:ascii="Consolas" w:hAnsi="Consolas"/>
+          <w:lang w:val="en-US"/>
+        </w:rPr>
+      </w:pPr>
+      <w:r>
+        <w:rPr>
+          <w:rFonts w:ascii="Consolas" w:hAnsi="Consolas"/>
+          <w:lang w:val="en-US"/>
+        </w:rPr>
+        <w:t xml:space="preserve">                disc_golf.bags</w:t>
+      </w:r>
+    </w:p>
+    <w:p>
+      <w:pPr>
+        <w:rPr>
+          <w:rFonts w:ascii="Consolas" w:hAnsi="Consolas"/>
+          <w:lang w:val="en-US"/>
+        </w:rPr>
+      </w:pPr>
+      <w:r>
+        <w:rPr>
+          <w:rFonts w:ascii="Consolas" w:hAnsi="Consolas"/>
+          <w:lang w:val="en-US"/>
+        </w:rPr>
+        <w:t xml:space="preserve">            </w:t>
+      </w:r>
+      <w:r>
+        <w:rPr>
+          <w:rFonts w:ascii="Consolas" w:hAnsi="Consolas"/>
+          <w:color w:val="00B050"/>
+          <w:lang w:val="en-US"/>
+        </w:rPr>
+        <w:t xml:space="preserve">GROUP BY </w:t>
+      </w:r>
       <w:r>
         <w:rPr>
           <w:rFonts w:ascii="Consolas" w:hAnsi="Consolas"/>
@@ -2827,146 +2656,6 @@
         </w:rPr>
         <w:t>disc_name</w:t>
       </w:r>
-      <w:proofErr w:type="spellEnd"/>
-    </w:p>
-    <w:p>
-      <w:pPr>
-        <w:rPr>
-          <w:rFonts w:ascii="Consolas" w:hAnsi="Consolas"/>
-          <w:lang w:val="en-US"/>
-        </w:rPr>
-      </w:pPr>
-      <w:r>
-        <w:rPr>
-          <w:rFonts w:ascii="Consolas" w:hAnsi="Consolas"/>
-          <w:lang w:val="en-US"/>
-        </w:rPr>
-        <w:t xml:space="preserve">        </w:t>
-      </w:r>
-      <w:r>
-        <w:rPr>
-          <w:rFonts w:ascii="Consolas" w:hAnsi="Consolas"/>
-          <w:color w:val="00B050"/>
-          <w:lang w:val="en-US"/>
-        </w:rPr>
-        <w:t>FROM</w:t>
-      </w:r>
-    </w:p>
-    <w:p>
-      <w:pPr>
-        <w:rPr>
-          <w:rFonts w:ascii="Consolas" w:hAnsi="Consolas"/>
-          <w:lang w:val="en-US"/>
-        </w:rPr>
-      </w:pPr>
-      <w:r>
-        <w:rPr>
-          <w:rFonts w:ascii="Consolas" w:hAnsi="Consolas"/>
-          <w:lang w:val="en-US"/>
-        </w:rPr>
-        <w:t xml:space="preserve">            (</w:t>
-      </w:r>
-      <w:r>
-        <w:rPr>
-          <w:rFonts w:ascii="Consolas" w:hAnsi="Consolas"/>
-          <w:color w:val="00B050"/>
-          <w:lang w:val="en-US"/>
-        </w:rPr>
-        <w:t>SELECT</w:t>
-      </w:r>
-      <w:r>
-        <w:rPr>
-          <w:rFonts w:ascii="Consolas" w:hAnsi="Consolas"/>
-          <w:lang w:val="en-US"/>
-        </w:rPr>
-        <w:t xml:space="preserve"> </w:t>
-      </w:r>
-    </w:p>
-    <w:p>
-      <w:pPr>
-        <w:rPr>
-          <w:rFonts w:ascii="Consolas" w:hAnsi="Consolas"/>
-          <w:lang w:val="en-US"/>
-        </w:rPr>
-      </w:pPr>
-      <w:r>
-        <w:rPr>
-          <w:rFonts w:ascii="Consolas" w:hAnsi="Consolas"/>
-          <w:lang w:val="en-US"/>
-        </w:rPr>
-        <w:t xml:space="preserve">                </w:t>
-      </w:r>
-      <w:proofErr w:type="spellStart"/>
-      <w:r>
-        <w:rPr>
-          <w:rFonts w:ascii="Consolas" w:hAnsi="Consolas"/>
-          <w:lang w:val="en-US"/>
-        </w:rPr>
-        <w:t>disc_name</w:t>
-      </w:r>
-      <w:proofErr w:type="spellEnd"/>
-      <w:r>
-        <w:rPr>
-          <w:rFonts w:ascii="Consolas" w:hAnsi="Consolas"/>
-          <w:lang w:val="en-US"/>
-        </w:rPr>
-        <w:t xml:space="preserve">, </w:t>
-      </w:r>
-      <w:r>
-        <w:rPr>
-          <w:rFonts w:ascii="Consolas" w:hAnsi="Consolas"/>
-          <w:color w:val="00B050"/>
-          <w:lang w:val="en-US"/>
-        </w:rPr>
-        <w:t>COUNT</w:t>
-      </w:r>
-      <w:r>
-        <w:rPr>
-          <w:rFonts w:ascii="Consolas" w:hAnsi="Consolas"/>
-          <w:lang w:val="en-US"/>
-        </w:rPr>
-        <w:t>(</w:t>
-      </w:r>
-      <w:proofErr w:type="spellStart"/>
-      <w:r>
-        <w:rPr>
-          <w:rFonts w:ascii="Consolas" w:hAnsi="Consolas"/>
-          <w:lang w:val="en-US"/>
-        </w:rPr>
-        <w:t>disc_name</w:t>
-      </w:r>
-      <w:proofErr w:type="spellEnd"/>
-      <w:r>
-        <w:rPr>
-          <w:rFonts w:ascii="Consolas" w:hAnsi="Consolas"/>
-          <w:lang w:val="en-US"/>
-        </w:rPr>
-        <w:t xml:space="preserve">) </w:t>
-      </w:r>
-      <w:r>
-        <w:rPr>
-          <w:rFonts w:ascii="Consolas" w:hAnsi="Consolas"/>
-          <w:color w:val="00B050"/>
-          <w:lang w:val="en-US"/>
-        </w:rPr>
-        <w:t>AS</w:t>
-      </w:r>
-      <w:r>
-        <w:rPr>
-          <w:rFonts w:ascii="Consolas" w:hAnsi="Consolas"/>
-          <w:lang w:val="en-US"/>
-        </w:rPr>
-        <w:t xml:space="preserve"> </w:t>
-      </w:r>
-      <w:proofErr w:type="spellStart"/>
-      <w:r>
-        <w:rPr>
-          <w:rFonts w:ascii="Consolas" w:hAnsi="Consolas"/>
-          <w:lang w:val="en-US"/>
-        </w:rPr>
-        <w:t>discCount</w:t>
-      </w:r>
-      <w:proofErr w:type="spellEnd"/>
     </w:p>
     <w:p>
       <w:pPr>
@@ -2988,102 +2677,14 @@
           <w:color w:val="00B050"/>
           <w:lang w:val="en-US"/>
         </w:rPr>
-        <w:t>FROM</w:t>
-      </w:r>
-    </w:p>
-    <w:p>
-      <w:pPr>
-        <w:rPr>
-          <w:rFonts w:ascii="Consolas" w:hAnsi="Consolas"/>
-          <w:lang w:val="en-US"/>
-        </w:rPr>
-      </w:pPr>
-      <w:r>
-        <w:rPr>
-          <w:rFonts w:ascii="Consolas" w:hAnsi="Consolas"/>
-          <w:lang w:val="en-US"/>
-        </w:rPr>
-        <w:t xml:space="preserve">                </w:t>
-      </w:r>
-      <w:proofErr w:type="spellStart"/>
-      <w:r>
-        <w:rPr>
-          <w:rFonts w:ascii="Consolas" w:hAnsi="Consolas"/>
-          <w:lang w:val="en-US"/>
-        </w:rPr>
-        <w:t>disc_golf.bags</w:t>
-      </w:r>
-      <w:proofErr w:type="spellEnd"/>
-    </w:p>
-    <w:p>
-      <w:pPr>
-        <w:rPr>
-          <w:rFonts w:ascii="Consolas" w:hAnsi="Consolas"/>
-          <w:lang w:val="en-US"/>
-        </w:rPr>
-      </w:pPr>
-      <w:r>
-        <w:rPr>
-          <w:rFonts w:ascii="Consolas" w:hAnsi="Consolas"/>
-          <w:lang w:val="en-US"/>
-        </w:rPr>
-        <w:t xml:space="preserve">            </w:t>
-      </w:r>
-      <w:r>
-        <w:rPr>
-          <w:rFonts w:ascii="Consolas" w:hAnsi="Consolas"/>
-          <w:color w:val="00B050"/>
-          <w:lang w:val="en-US"/>
-        </w:rPr>
-        <w:t xml:space="preserve">GROUP BY </w:t>
-      </w:r>
-      <w:proofErr w:type="spellStart"/>
-      <w:r>
-        <w:rPr>
-          <w:rFonts w:ascii="Consolas" w:hAnsi="Consolas"/>
-          <w:lang w:val="en-US"/>
-        </w:rPr>
-        <w:t>disc_name</w:t>
-      </w:r>
-      <w:proofErr w:type="spellEnd"/>
-    </w:p>
-    <w:p>
-      <w:pPr>
-        <w:rPr>
-          <w:rFonts w:ascii="Consolas" w:hAnsi="Consolas"/>
-          <w:lang w:val="en-US"/>
-        </w:rPr>
-      </w:pPr>
-      <w:r>
-        <w:rPr>
-          <w:rFonts w:ascii="Consolas" w:hAnsi="Consolas"/>
-          <w:lang w:val="en-US"/>
-        </w:rPr>
-        <w:t xml:space="preserve">            </w:t>
-      </w:r>
-      <w:r>
-        <w:rPr>
-          <w:rFonts w:ascii="Consolas" w:hAnsi="Consolas"/>
-          <w:color w:val="00B050"/>
-          <w:lang w:val="en-US"/>
-        </w:rPr>
         <w:t xml:space="preserve">ORDER BY </w:t>
       </w:r>
-      <w:proofErr w:type="spellStart"/>
-      <w:r>
-        <w:rPr>
-          <w:rFonts w:ascii="Consolas" w:hAnsi="Consolas"/>
-          <w:lang w:val="en-US"/>
-        </w:rPr>
-        <w:t>discCount</w:t>
-      </w:r>
-      <w:proofErr w:type="spellEnd"/>
-      <w:r>
-        <w:rPr>
-          <w:rFonts w:ascii="Consolas" w:hAnsi="Consolas"/>
-          <w:lang w:val="en-US"/>
-        </w:rPr>
-        <w:t xml:space="preserve"> DE</w:t>
+      <w:r>
+        <w:rPr>
+          <w:rFonts w:ascii="Consolas" w:hAnsi="Consolas"/>
+          <w:lang w:val="en-US"/>
+        </w:rPr>
+        <w:t>discCount DE</w:t>
       </w:r>
       <w:r>
         <w:rPr>
@@ -3144,23 +2745,7 @@
           <w:rFonts w:ascii="Consolas" w:hAnsi="Consolas"/>
           <w:lang w:val="en-US"/>
         </w:rPr>
-        <w:t xml:space="preserve"> </w:t>
-      </w:r>
-      <w:proofErr w:type="spellStart"/>
-      <w:r>
-        <w:rPr>
-          <w:rFonts w:ascii="Consolas" w:hAnsi="Consolas"/>
-          <w:lang w:val="en-US"/>
-        </w:rPr>
-        <w:t>mostOwned</w:t>
-      </w:r>
-      <w:proofErr w:type="spellEnd"/>
-      <w:r>
-        <w:rPr>
-          <w:rFonts w:ascii="Consolas" w:hAnsi="Consolas"/>
-          <w:lang w:val="en-US"/>
-        </w:rPr>
-        <w:t xml:space="preserve">);               </w:t>
+        <w:t xml:space="preserve"> mostOwned);               </w:t>
       </w:r>
       <w:r>
         <w:rPr>
@@ -3187,14 +2772,7 @@
           <w:b/>
           <w:bCs/>
         </w:rPr>
-        <w:t>What discs does a given player own</w:t>
-      </w:r>
-      <w:r>
-        <w:rPr>
-          <w:b/>
-          <w:bCs/>
-        </w:rPr>
-        <w:t>?</w:t>
+        <w:t>What discs does a given player own?</w:t>
       </w:r>
     </w:p>
     <w:p>
@@ -3220,10 +2798,7 @@
         <w:t xml:space="preserve"> of the selected player</w:t>
       </w:r>
       <w:r>
-        <w:t xml:space="preserve"> </w:t>
-      </w:r>
-      <w:r>
-        <w:t xml:space="preserve">(marked with </w:t>
+        <w:t xml:space="preserve"> (marked with </w:t>
       </w:r>
       <w:r>
         <w:rPr>
@@ -3232,10 +2807,7 @@
         <w:t>?</w:t>
       </w:r>
       <w:r>
-        <w:t xml:space="preserve"> in the query)</w:t>
-      </w:r>
-      <w:r>
-        <w:t xml:space="preserve">. </w:t>
+        <w:t xml:space="preserve"> in the query). </w:t>
       </w:r>
     </w:p>
     <w:p>
@@ -3248,7 +2820,6 @@
       <w:r>
         <w:t xml:space="preserve">s on the </w:t>
       </w:r>
-      <w:proofErr w:type="spellStart"/>
       <w:r>
         <w:rPr>
           <w:i/>
@@ -3270,7 +2841,6 @@
         </w:rPr>
         <w:t>name</w:t>
       </w:r>
-      <w:proofErr w:type="spellEnd"/>
       <w:r>
         <w:t xml:space="preserve"> with </w:t>
       </w:r>
@@ -3334,19 +2904,19 @@
           <w:szCs w:val="21"/>
           <w:lang w:val="en-US" w:eastAsia="sv-SE"/>
         </w:rPr>
-        <w:t xml:space="preserve"> </w:t>
-      </w:r>
-      <w:proofErr w:type="spellStart"/>
-      <w:r>
+        <w:t xml:space="preserve"> disc_name,</w:t>
+      </w:r>
+    </w:p>
+    <w:p>
+      <w:pPr>
+        <w:spacing w:line="285" w:lineRule="atLeast"/>
         <w:rPr>
           <w:rFonts w:ascii="Consolas" w:eastAsia="Times New Roman" w:hAnsi="Consolas" w:cs="Times New Roman"/>
           <w:sz w:val="21"/>
           <w:szCs w:val="21"/>
           <w:lang w:val="en-US" w:eastAsia="sv-SE"/>
         </w:rPr>
-        <w:t>disc_name</w:t>
-      </w:r>
-      <w:proofErr w:type="spellEnd"/>
+      </w:pPr>
       <w:r>
         <w:rPr>
           <w:rFonts w:ascii="Consolas" w:eastAsia="Times New Roman" w:hAnsi="Consolas" w:cs="Times New Roman"/>
@@ -3354,19 +2924,17 @@
           <w:szCs w:val="21"/>
           <w:lang w:val="en-US" w:eastAsia="sv-SE"/>
         </w:rPr>
-        <w:t>,</w:t>
-      </w:r>
-    </w:p>
-    <w:p>
-      <w:pPr>
-        <w:spacing w:line="285" w:lineRule="atLeast"/>
+        <w:t>   </w:t>
+      </w:r>
+      <w:r>
         <w:rPr>
           <w:rFonts w:ascii="Consolas" w:eastAsia="Times New Roman" w:hAnsi="Consolas" w:cs="Times New Roman"/>
           <w:sz w:val="21"/>
           <w:szCs w:val="21"/>
           <w:lang w:val="en-US" w:eastAsia="sv-SE"/>
         </w:rPr>
-      </w:pPr>
+        <w:tab/>
+      </w:r>
       <w:r>
         <w:rPr>
           <w:rFonts w:ascii="Consolas" w:eastAsia="Times New Roman" w:hAnsi="Consolas" w:cs="Times New Roman"/>
@@ -3374,17 +2942,19 @@
           <w:szCs w:val="21"/>
           <w:lang w:val="en-US" w:eastAsia="sv-SE"/>
         </w:rPr>
-        <w:t>   </w:t>
-      </w:r>
-      <w:r>
+        <w:t xml:space="preserve"> plastic_type,</w:t>
+      </w:r>
+    </w:p>
+    <w:p>
+      <w:pPr>
+        <w:spacing w:line="285" w:lineRule="atLeast"/>
         <w:rPr>
           <w:rFonts w:ascii="Consolas" w:eastAsia="Times New Roman" w:hAnsi="Consolas" w:cs="Times New Roman"/>
           <w:sz w:val="21"/>
           <w:szCs w:val="21"/>
           <w:lang w:val="en-US" w:eastAsia="sv-SE"/>
         </w:rPr>
-        <w:tab/>
-      </w:r>
+      </w:pPr>
       <w:r>
         <w:rPr>
           <w:rFonts w:ascii="Consolas" w:eastAsia="Times New Roman" w:hAnsi="Consolas" w:cs="Times New Roman"/>
@@ -3392,9 +2962,8 @@
           <w:szCs w:val="21"/>
           <w:lang w:val="en-US" w:eastAsia="sv-SE"/>
         </w:rPr>
-        <w:t xml:space="preserve"> </w:t>
-      </w:r>
-      <w:proofErr w:type="spellStart"/>
+        <w:t>   </w:t>
+      </w:r>
       <w:r>
         <w:rPr>
           <w:rFonts w:ascii="Consolas" w:eastAsia="Times New Roman" w:hAnsi="Consolas" w:cs="Times New Roman"/>
@@ -3402,9 +2971,8 @@
           <w:szCs w:val="21"/>
           <w:lang w:val="en-US" w:eastAsia="sv-SE"/>
         </w:rPr>
-        <w:t>plastic_type</w:t>
-      </w:r>
-      <w:proofErr w:type="spellEnd"/>
+        <w:tab/>
+      </w:r>
       <w:r>
         <w:rPr>
           <w:rFonts w:ascii="Consolas" w:eastAsia="Times New Roman" w:hAnsi="Consolas" w:cs="Times New Roman"/>
@@ -3412,7 +2980,7 @@
           <w:szCs w:val="21"/>
           <w:lang w:val="en-US" w:eastAsia="sv-SE"/>
         </w:rPr>
-        <w:t>,</w:t>
+        <w:t xml:space="preserve"> weigth,</w:t>
       </w:r>
     </w:p>
     <w:p>
@@ -3432,7 +3000,7 @@
           <w:szCs w:val="21"/>
           <w:lang w:val="en-US" w:eastAsia="sv-SE"/>
         </w:rPr>
-        <w:t>   </w:t>
+        <w:t xml:space="preserve">    </w:t>
       </w:r>
       <w:r>
         <w:rPr>
@@ -3450,19 +3018,19 @@
           <w:szCs w:val="21"/>
           <w:lang w:val="en-US" w:eastAsia="sv-SE"/>
         </w:rPr>
-        <w:t xml:space="preserve"> </w:t>
-      </w:r>
-      <w:proofErr w:type="spellStart"/>
-      <w:r>
+        <w:t>speed,</w:t>
+      </w:r>
+    </w:p>
+    <w:p>
+      <w:pPr>
+        <w:spacing w:line="285" w:lineRule="atLeast"/>
         <w:rPr>
           <w:rFonts w:ascii="Consolas" w:eastAsia="Times New Roman" w:hAnsi="Consolas" w:cs="Times New Roman"/>
           <w:sz w:val="21"/>
           <w:szCs w:val="21"/>
           <w:lang w:val="en-US" w:eastAsia="sv-SE"/>
         </w:rPr>
-        <w:t>weigth</w:t>
-      </w:r>
-      <w:proofErr w:type="spellEnd"/>
+      </w:pPr>
       <w:r>
         <w:rPr>
           <w:rFonts w:ascii="Consolas" w:eastAsia="Times New Roman" w:hAnsi="Consolas" w:cs="Times New Roman"/>
@@ -3470,19 +3038,17 @@
           <w:szCs w:val="21"/>
           <w:lang w:val="en-US" w:eastAsia="sv-SE"/>
         </w:rPr>
-        <w:t>,</w:t>
-      </w:r>
-    </w:p>
-    <w:p>
-      <w:pPr>
-        <w:spacing w:line="285" w:lineRule="atLeast"/>
+        <w:t xml:space="preserve">    </w:t>
+      </w:r>
+      <w:r>
         <w:rPr>
           <w:rFonts w:ascii="Consolas" w:eastAsia="Times New Roman" w:hAnsi="Consolas" w:cs="Times New Roman"/>
           <w:sz w:val="21"/>
           <w:szCs w:val="21"/>
           <w:lang w:val="en-US" w:eastAsia="sv-SE"/>
         </w:rPr>
-      </w:pPr>
+        <w:tab/>
+      </w:r>
       <w:r>
         <w:rPr>
           <w:rFonts w:ascii="Consolas" w:eastAsia="Times New Roman" w:hAnsi="Consolas" w:cs="Times New Roman"/>
@@ -3490,17 +3056,19 @@
           <w:szCs w:val="21"/>
           <w:lang w:val="en-US" w:eastAsia="sv-SE"/>
         </w:rPr>
-        <w:t xml:space="preserve">    </w:t>
-      </w:r>
-      <w:r>
+        <w:t>glide,</w:t>
+      </w:r>
+    </w:p>
+    <w:p>
+      <w:pPr>
+        <w:spacing w:line="285" w:lineRule="atLeast"/>
         <w:rPr>
           <w:rFonts w:ascii="Consolas" w:eastAsia="Times New Roman" w:hAnsi="Consolas" w:cs="Times New Roman"/>
           <w:sz w:val="21"/>
           <w:szCs w:val="21"/>
           <w:lang w:val="en-US" w:eastAsia="sv-SE"/>
         </w:rPr>
-        <w:tab/>
-      </w:r>
+      </w:pPr>
       <w:r>
         <w:rPr>
           <w:rFonts w:ascii="Consolas" w:eastAsia="Times New Roman" w:hAnsi="Consolas" w:cs="Times New Roman"/>
@@ -3508,19 +3076,17 @@
           <w:szCs w:val="21"/>
           <w:lang w:val="en-US" w:eastAsia="sv-SE"/>
         </w:rPr>
-        <w:t>speed,</w:t>
-      </w:r>
-    </w:p>
-    <w:p>
-      <w:pPr>
-        <w:spacing w:line="285" w:lineRule="atLeast"/>
+        <w:t xml:space="preserve">    </w:t>
+      </w:r>
+      <w:r>
         <w:rPr>
           <w:rFonts w:ascii="Consolas" w:eastAsia="Times New Roman" w:hAnsi="Consolas" w:cs="Times New Roman"/>
           <w:sz w:val="21"/>
           <w:szCs w:val="21"/>
           <w:lang w:val="en-US" w:eastAsia="sv-SE"/>
         </w:rPr>
-      </w:pPr>
+        <w:tab/>
+      </w:r>
       <w:r>
         <w:rPr>
           <w:rFonts w:ascii="Consolas" w:eastAsia="Times New Roman" w:hAnsi="Consolas" w:cs="Times New Roman"/>
@@ -3528,17 +3094,19 @@
           <w:szCs w:val="21"/>
           <w:lang w:val="en-US" w:eastAsia="sv-SE"/>
         </w:rPr>
-        <w:t xml:space="preserve">    </w:t>
-      </w:r>
-      <w:r>
+        <w:t>turn,</w:t>
+      </w:r>
+    </w:p>
+    <w:p>
+      <w:pPr>
+        <w:spacing w:line="285" w:lineRule="atLeast"/>
         <w:rPr>
           <w:rFonts w:ascii="Consolas" w:eastAsia="Times New Roman" w:hAnsi="Consolas" w:cs="Times New Roman"/>
           <w:sz w:val="21"/>
           <w:szCs w:val="21"/>
           <w:lang w:val="en-US" w:eastAsia="sv-SE"/>
         </w:rPr>
-        <w:tab/>
-      </w:r>
+      </w:pPr>
       <w:r>
         <w:rPr>
           <w:rFonts w:ascii="Consolas" w:eastAsia="Times New Roman" w:hAnsi="Consolas" w:cs="Times New Roman"/>
@@ -3546,19 +3114,17 @@
           <w:szCs w:val="21"/>
           <w:lang w:val="en-US" w:eastAsia="sv-SE"/>
         </w:rPr>
-        <w:t>glide,</w:t>
-      </w:r>
-    </w:p>
-    <w:p>
-      <w:pPr>
-        <w:spacing w:line="285" w:lineRule="atLeast"/>
+        <w:t xml:space="preserve">    </w:t>
+      </w:r>
+      <w:r>
         <w:rPr>
           <w:rFonts w:ascii="Consolas" w:eastAsia="Times New Roman" w:hAnsi="Consolas" w:cs="Times New Roman"/>
           <w:sz w:val="21"/>
           <w:szCs w:val="21"/>
           <w:lang w:val="en-US" w:eastAsia="sv-SE"/>
         </w:rPr>
-      </w:pPr>
+        <w:tab/>
+      </w:r>
       <w:r>
         <w:rPr>
           <w:rFonts w:ascii="Consolas" w:eastAsia="Times New Roman" w:hAnsi="Consolas" w:cs="Times New Roman"/>
@@ -3566,17 +3132,20 @@
           <w:szCs w:val="21"/>
           <w:lang w:val="en-US" w:eastAsia="sv-SE"/>
         </w:rPr>
-        <w:t xml:space="preserve">    </w:t>
-      </w:r>
-      <w:r>
+        <w:t xml:space="preserve">fade,    </w:t>
+      </w:r>
+    </w:p>
+    <w:p>
+      <w:pPr>
+        <w:spacing w:line="285" w:lineRule="atLeast"/>
+        <w:ind w:firstLine="720"/>
         <w:rPr>
           <w:rFonts w:ascii="Consolas" w:eastAsia="Times New Roman" w:hAnsi="Consolas" w:cs="Times New Roman"/>
           <w:sz w:val="21"/>
           <w:szCs w:val="21"/>
           <w:lang w:val="en-US" w:eastAsia="sv-SE"/>
         </w:rPr>
-        <w:tab/>
-      </w:r>
+      </w:pPr>
       <w:r>
         <w:rPr>
           <w:rFonts w:ascii="Consolas" w:eastAsia="Times New Roman" w:hAnsi="Consolas" w:cs="Times New Roman"/>
@@ -3584,12 +3153,35 @@
           <w:szCs w:val="21"/>
           <w:lang w:val="en-US" w:eastAsia="sv-SE"/>
         </w:rPr>
-        <w:t>turn,</w:t>
+        <w:t>classification</w:t>
       </w:r>
     </w:p>
     <w:p>
       <w:pPr>
         <w:spacing w:line="285" w:lineRule="atLeast"/>
+        <w:rPr>
+          <w:rFonts w:ascii="Consolas" w:eastAsia="Times New Roman" w:hAnsi="Consolas" w:cs="Times New Roman"/>
+          <w:color w:val="00B050"/>
+          <w:sz w:val="21"/>
+          <w:szCs w:val="21"/>
+          <w:lang w:val="en-US" w:eastAsia="sv-SE"/>
+        </w:rPr>
+      </w:pPr>
+      <w:r>
+        <w:rPr>
+          <w:rFonts w:ascii="Consolas" w:eastAsia="Times New Roman" w:hAnsi="Consolas" w:cs="Times New Roman"/>
+          <w:color w:val="00B050"/>
+          <w:sz w:val="21"/>
+          <w:szCs w:val="21"/>
+          <w:lang w:val="en-US" w:eastAsia="sv-SE"/>
+        </w:rPr>
+        <w:t xml:space="preserve">FROM </w:t>
+      </w:r>
+    </w:p>
+    <w:p>
+      <w:pPr>
+        <w:spacing w:line="285" w:lineRule="atLeast"/>
+        <w:ind w:left="720" w:firstLine="720"/>
         <w:rPr>
           <w:rFonts w:ascii="Consolas" w:eastAsia="Times New Roman" w:hAnsi="Consolas" w:cs="Times New Roman"/>
           <w:sz w:val="21"/>
@@ -3604,16 +3196,28 @@
           <w:szCs w:val="21"/>
           <w:lang w:val="en-US" w:eastAsia="sv-SE"/>
         </w:rPr>
-        <w:t xml:space="preserve">    </w:t>
-      </w:r>
-      <w:r>
+        <w:t>disc_golf.bags</w:t>
+      </w:r>
+    </w:p>
+    <w:p>
+      <w:pPr>
+        <w:spacing w:line="285" w:lineRule="atLeast"/>
         <w:rPr>
           <w:rFonts w:ascii="Consolas" w:eastAsia="Times New Roman" w:hAnsi="Consolas" w:cs="Times New Roman"/>
           <w:sz w:val="21"/>
           <w:szCs w:val="21"/>
           <w:lang w:val="en-US" w:eastAsia="sv-SE"/>
         </w:rPr>
-        <w:tab/>
+      </w:pPr>
+      <w:r>
+        <w:rPr>
+          <w:rFonts w:ascii="Consolas" w:eastAsia="Times New Roman" w:hAnsi="Consolas" w:cs="Times New Roman"/>
+          <w:color w:val="00B050"/>
+          <w:sz w:val="21"/>
+          <w:szCs w:val="21"/>
+          <w:lang w:val="en-US" w:eastAsia="sv-SE"/>
+        </w:rPr>
+        <w:t>JOIN</w:t>
       </w:r>
       <w:r>
         <w:rPr>
@@ -3622,13 +3226,12 @@
           <w:szCs w:val="21"/>
           <w:lang w:val="en-US" w:eastAsia="sv-SE"/>
         </w:rPr>
-        <w:t xml:space="preserve">fade,    </w:t>
+        <w:t xml:space="preserve"> disc_golf.discs </w:t>
       </w:r>
     </w:p>
     <w:p>
       <w:pPr>
         <w:spacing w:line="285" w:lineRule="atLeast"/>
-        <w:ind w:firstLine="720"/>
         <w:rPr>
           <w:rFonts w:ascii="Consolas" w:eastAsia="Times New Roman" w:hAnsi="Consolas" w:cs="Times New Roman"/>
           <w:sz w:val="21"/>
@@ -3639,68 +3242,42 @@
       <w:r>
         <w:rPr>
           <w:rFonts w:ascii="Consolas" w:eastAsia="Times New Roman" w:hAnsi="Consolas" w:cs="Times New Roman"/>
+          <w:color w:val="00B050"/>
           <w:sz w:val="21"/>
           <w:szCs w:val="21"/>
           <w:lang w:val="en-US" w:eastAsia="sv-SE"/>
         </w:rPr>
-        <w:t>classification</w:t>
-      </w:r>
-    </w:p>
-    <w:p>
-      <w:pPr>
-        <w:spacing w:line="285" w:lineRule="atLeast"/>
-        <w:rPr>
-          <w:rFonts w:ascii="Consolas" w:eastAsia="Times New Roman" w:hAnsi="Consolas" w:cs="Times New Roman"/>
-          <w:color w:val="00B050"/>
-          <w:sz w:val="21"/>
-          <w:szCs w:val="21"/>
-          <w:lang w:val="en-US" w:eastAsia="sv-SE"/>
-        </w:rPr>
-      </w:pPr>
-      <w:r>
-        <w:rPr>
-          <w:rFonts w:ascii="Consolas" w:eastAsia="Times New Roman" w:hAnsi="Consolas" w:cs="Times New Roman"/>
-          <w:color w:val="00B050"/>
-          <w:sz w:val="21"/>
-          <w:szCs w:val="21"/>
-          <w:lang w:val="en-US" w:eastAsia="sv-SE"/>
-        </w:rPr>
-        <w:t xml:space="preserve">FROM </w:t>
-      </w:r>
-    </w:p>
-    <w:p>
-      <w:pPr>
-        <w:spacing w:line="285" w:lineRule="atLeast"/>
-        <w:ind w:left="720" w:firstLine="720"/>
+        <w:t>ON</w:t>
+      </w:r>
+      <w:r>
         <w:rPr>
           <w:rFonts w:ascii="Consolas" w:eastAsia="Times New Roman" w:hAnsi="Consolas" w:cs="Times New Roman"/>
           <w:sz w:val="21"/>
           <w:szCs w:val="21"/>
           <w:lang w:val="en-US" w:eastAsia="sv-SE"/>
         </w:rPr>
-      </w:pPr>
-      <w:proofErr w:type="spellStart"/>
-      <w:r>
+        <w:t xml:space="preserve"> discs.name = bags.disc_name</w:t>
+      </w:r>
+    </w:p>
+    <w:p>
+      <w:pPr>
+        <w:spacing w:line="285" w:lineRule="atLeast"/>
         <w:rPr>
           <w:rFonts w:ascii="Consolas" w:eastAsia="Times New Roman" w:hAnsi="Consolas" w:cs="Times New Roman"/>
           <w:sz w:val="21"/>
           <w:szCs w:val="21"/>
           <w:lang w:val="en-US" w:eastAsia="sv-SE"/>
         </w:rPr>
-        <w:t>disc_golf.bags</w:t>
-      </w:r>
-      <w:proofErr w:type="spellEnd"/>
-    </w:p>
-    <w:p>
-      <w:pPr>
-        <w:spacing w:line="285" w:lineRule="atLeast"/>
+      </w:pPr>
+      <w:r>
         <w:rPr>
           <w:rFonts w:ascii="Consolas" w:eastAsia="Times New Roman" w:hAnsi="Consolas" w:cs="Times New Roman"/>
           <w:sz w:val="21"/>
           <w:szCs w:val="21"/>
           <w:lang w:val="en-US" w:eastAsia="sv-SE"/>
         </w:rPr>
-      </w:pPr>
+        <w:t xml:space="preserve">    </w:t>
+      </w:r>
       <w:r>
         <w:rPr>
           <w:rFonts w:ascii="Consolas" w:eastAsia="Times New Roman" w:hAnsi="Consolas" w:cs="Times New Roman"/>
@@ -3709,17 +3286,7 @@
           <w:szCs w:val="21"/>
           <w:lang w:val="en-US" w:eastAsia="sv-SE"/>
         </w:rPr>
-        <w:t>J</w:t>
-      </w:r>
-      <w:r>
-        <w:rPr>
-          <w:rFonts w:ascii="Consolas" w:eastAsia="Times New Roman" w:hAnsi="Consolas" w:cs="Times New Roman"/>
-          <w:color w:val="00B050"/>
-          <w:sz w:val="21"/>
-          <w:szCs w:val="21"/>
-          <w:lang w:val="en-US" w:eastAsia="sv-SE"/>
-        </w:rPr>
-        <w:t>OIN</w:t>
+        <w:t>AND</w:t>
       </w:r>
       <w:r>
         <w:rPr>
@@ -3728,9 +3295,32 @@
           <w:szCs w:val="21"/>
           <w:lang w:val="en-US" w:eastAsia="sv-SE"/>
         </w:rPr>
-        <w:t xml:space="preserve"> </w:t>
-      </w:r>
-      <w:proofErr w:type="spellStart"/>
+        <w:t xml:space="preserve"> bags.owner_id = </w:t>
+      </w:r>
+      <w:r>
+        <w:rPr>
+          <w:color w:val="FF0000"/>
+        </w:rPr>
+        <w:t>?</w:t>
+      </w:r>
+    </w:p>
+    <w:p>
+      <w:pPr>
+        <w:rPr>
+          <w:b/>
+          <w:bCs/>
+        </w:rPr>
+      </w:pPr>
+      <w:r>
+        <w:rPr>
+          <w:rFonts w:ascii="Consolas" w:eastAsia="Times New Roman" w:hAnsi="Consolas" w:cs="Times New Roman"/>
+          <w:color w:val="00B050"/>
+          <w:sz w:val="21"/>
+          <w:szCs w:val="21"/>
+          <w:lang w:val="en-US" w:eastAsia="sv-SE"/>
+        </w:rPr>
+        <w:t>ORDER BY</w:t>
+      </w:r>
       <w:r>
         <w:rPr>
           <w:rFonts w:ascii="Consolas" w:eastAsia="Times New Roman" w:hAnsi="Consolas" w:cs="Times New Roman"/>
@@ -3738,149 +3328,6 @@
           <w:szCs w:val="21"/>
           <w:lang w:val="en-US" w:eastAsia="sv-SE"/>
         </w:rPr>
-        <w:t>disc_golf.discs</w:t>
-      </w:r>
-      <w:proofErr w:type="spellEnd"/>
-      <w:r>
-        <w:rPr>
-          <w:rFonts w:ascii="Consolas" w:eastAsia="Times New Roman" w:hAnsi="Consolas" w:cs="Times New Roman"/>
-          <w:sz w:val="21"/>
-          <w:szCs w:val="21"/>
-          <w:lang w:val="en-US" w:eastAsia="sv-SE"/>
-        </w:rPr>
-        <w:t xml:space="preserve"> </w:t>
-      </w:r>
-    </w:p>
-    <w:p>
-      <w:pPr>
-        <w:spacing w:line="285" w:lineRule="atLeast"/>
-        <w:rPr>
-          <w:rFonts w:ascii="Consolas" w:eastAsia="Times New Roman" w:hAnsi="Consolas" w:cs="Times New Roman"/>
-          <w:sz w:val="21"/>
-          <w:szCs w:val="21"/>
-          <w:lang w:val="en-US" w:eastAsia="sv-SE"/>
-        </w:rPr>
-      </w:pPr>
-      <w:r>
-        <w:rPr>
-          <w:rFonts w:ascii="Consolas" w:eastAsia="Times New Roman" w:hAnsi="Consolas" w:cs="Times New Roman"/>
-          <w:color w:val="00B050"/>
-          <w:sz w:val="21"/>
-          <w:szCs w:val="21"/>
-          <w:lang w:val="en-US" w:eastAsia="sv-SE"/>
-        </w:rPr>
-        <w:t>ON</w:t>
-      </w:r>
-      <w:r>
-        <w:rPr>
-          <w:rFonts w:ascii="Consolas" w:eastAsia="Times New Roman" w:hAnsi="Consolas" w:cs="Times New Roman"/>
-          <w:sz w:val="21"/>
-          <w:szCs w:val="21"/>
-          <w:lang w:val="en-US" w:eastAsia="sv-SE"/>
-        </w:rPr>
-        <w:t xml:space="preserve"> discs.name = </w:t>
-      </w:r>
-      <w:proofErr w:type="spellStart"/>
-      <w:r>
-        <w:rPr>
-          <w:rFonts w:ascii="Consolas" w:eastAsia="Times New Roman" w:hAnsi="Consolas" w:cs="Times New Roman"/>
-          <w:sz w:val="21"/>
-          <w:szCs w:val="21"/>
-          <w:lang w:val="en-US" w:eastAsia="sv-SE"/>
-        </w:rPr>
-        <w:t>bags.disc_name</w:t>
-      </w:r>
-      <w:proofErr w:type="spellEnd"/>
-    </w:p>
-    <w:p>
-      <w:pPr>
-        <w:spacing w:line="285" w:lineRule="atLeast"/>
-        <w:rPr>
-          <w:rFonts w:ascii="Consolas" w:eastAsia="Times New Roman" w:hAnsi="Consolas" w:cs="Times New Roman"/>
-          <w:sz w:val="21"/>
-          <w:szCs w:val="21"/>
-          <w:lang w:val="en-US" w:eastAsia="sv-SE"/>
-        </w:rPr>
-      </w:pPr>
-      <w:r>
-        <w:rPr>
-          <w:rFonts w:ascii="Consolas" w:eastAsia="Times New Roman" w:hAnsi="Consolas" w:cs="Times New Roman"/>
-          <w:sz w:val="21"/>
-          <w:szCs w:val="21"/>
-          <w:lang w:val="en-US" w:eastAsia="sv-SE"/>
-        </w:rPr>
-        <w:t xml:space="preserve">    </w:t>
-      </w:r>
-      <w:r>
-        <w:rPr>
-          <w:rFonts w:ascii="Consolas" w:eastAsia="Times New Roman" w:hAnsi="Consolas" w:cs="Times New Roman"/>
-          <w:color w:val="00B050"/>
-          <w:sz w:val="21"/>
-          <w:szCs w:val="21"/>
-          <w:lang w:val="en-US" w:eastAsia="sv-SE"/>
-        </w:rPr>
-        <w:t>AND</w:t>
-      </w:r>
-      <w:r>
-        <w:rPr>
-          <w:rFonts w:ascii="Consolas" w:eastAsia="Times New Roman" w:hAnsi="Consolas" w:cs="Times New Roman"/>
-          <w:sz w:val="21"/>
-          <w:szCs w:val="21"/>
-          <w:lang w:val="en-US" w:eastAsia="sv-SE"/>
-        </w:rPr>
-        <w:t xml:space="preserve"> </w:t>
-      </w:r>
-      <w:proofErr w:type="spellStart"/>
-      <w:r>
-        <w:rPr>
-          <w:rFonts w:ascii="Consolas" w:eastAsia="Times New Roman" w:hAnsi="Consolas" w:cs="Times New Roman"/>
-          <w:sz w:val="21"/>
-          <w:szCs w:val="21"/>
-          <w:lang w:val="en-US" w:eastAsia="sv-SE"/>
-        </w:rPr>
-        <w:t>bags.owner_id</w:t>
-      </w:r>
-      <w:proofErr w:type="spellEnd"/>
-      <w:r>
-        <w:rPr>
-          <w:rFonts w:ascii="Consolas" w:eastAsia="Times New Roman" w:hAnsi="Consolas" w:cs="Times New Roman"/>
-          <w:sz w:val="21"/>
-          <w:szCs w:val="21"/>
-          <w:lang w:val="en-US" w:eastAsia="sv-SE"/>
-        </w:rPr>
-        <w:t xml:space="preserve"> = </w:t>
-      </w:r>
-      <w:r>
-        <w:rPr>
-          <w:color w:val="FF0000"/>
-        </w:rPr>
-        <w:t>?</w:t>
-      </w:r>
-    </w:p>
-    <w:p>
-      <w:pPr>
-        <w:rPr>
-          <w:b/>
-          <w:bCs/>
-        </w:rPr>
-      </w:pPr>
-      <w:r>
-        <w:rPr>
-          <w:rFonts w:ascii="Consolas" w:eastAsia="Times New Roman" w:hAnsi="Consolas" w:cs="Times New Roman"/>
-          <w:color w:val="00B050"/>
-          <w:sz w:val="21"/>
-          <w:szCs w:val="21"/>
-          <w:lang w:val="en-US" w:eastAsia="sv-SE"/>
-        </w:rPr>
-        <w:t>ORDER BY</w:t>
-      </w:r>
-      <w:r>
-        <w:rPr>
-          <w:rFonts w:ascii="Consolas" w:eastAsia="Times New Roman" w:hAnsi="Consolas" w:cs="Times New Roman"/>
-          <w:sz w:val="21"/>
-          <w:szCs w:val="21"/>
-          <w:lang w:val="en-US" w:eastAsia="sv-SE"/>
-        </w:rPr>
         <w:t xml:space="preserve"> classification;</w:t>
       </w:r>
       <w:r>
@@ -3900,572 +3347,596 @@
           <w:b/>
           <w:bCs/>
         </w:rPr>
-        <w:t>Wh</w:t>
-      </w:r>
-      <w:r>
+        <w:t>Which hole is the longest in a given competition?</w:t>
+      </w:r>
+    </w:p>
+    <w:p>
+      <w:r>
+        <w:t>In this query the user can select a competition</w:t>
+      </w:r>
+      <w:r>
+        <w:t xml:space="preserve"> from a list of competitions brought by another query</w:t>
+      </w:r>
+      <w:r>
+        <w:t xml:space="preserve">. The query then joins on </w:t>
+      </w:r>
+      <w:r>
+        <w:rPr>
+          <w:i/>
+          <w:iCs/>
+        </w:rPr>
+        <w:t>competition</w:t>
+      </w:r>
+      <w:r>
+        <w:rPr>
+          <w:i/>
+          <w:iCs/>
+        </w:rPr>
+        <w:t>_</w:t>
+      </w:r>
+      <w:r>
+        <w:rPr>
+          <w:i/>
+          <w:iCs/>
+        </w:rPr>
+        <w:t>result</w:t>
+      </w:r>
+      <w:r>
+        <w:rPr>
+          <w:i/>
+          <w:iCs/>
+        </w:rPr>
+        <w:t>.</w:t>
+      </w:r>
+      <w:r>
+        <w:rPr>
+          <w:i/>
+          <w:iCs/>
+        </w:rPr>
+        <w:t>course</w:t>
+      </w:r>
+      <w:r>
+        <w:t xml:space="preserve"> with </w:t>
+      </w:r>
+      <w:r>
+        <w:rPr>
+          <w:i/>
+          <w:iCs/>
+        </w:rPr>
+        <w:t>name</w:t>
+      </w:r>
+      <w:r>
+        <w:t xml:space="preserve"> from the </w:t>
+      </w:r>
+      <w:r>
+        <w:rPr>
+          <w:i/>
+          <w:iCs/>
+        </w:rPr>
+        <w:t>holes</w:t>
+      </w:r>
+      <w:r>
+        <w:t xml:space="preserve"> table.</w:t>
+      </w:r>
+      <w:r>
+        <w:t xml:space="preserve"> It then orders the holes by distance in descending order and return the one at the top</w:t>
+      </w:r>
+      <w:r>
+        <w:t xml:space="preserve">. The competition name is marked with </w:t>
+      </w:r>
+      <w:r>
+        <w:rPr>
+          <w:color w:val="FF0000"/>
+        </w:rPr>
+        <w:t>?</w:t>
+      </w:r>
+      <w:r>
+        <w:t xml:space="preserve"> in the query and year is marked with </w:t>
+      </w:r>
+      <w:r>
+        <w:rPr>
+          <w:color w:val="FF0000"/>
+        </w:rPr>
+        <w:t>X</w:t>
+      </w:r>
+      <w:r>
+        <w:t xml:space="preserve"> . </w:t>
+      </w:r>
+      <w:r>
+        <w:t>It is mult</w:t>
+      </w:r>
+      <w:r>
+        <w:t>i</w:t>
+      </w:r>
+      <w:r>
+        <w:t xml:space="preserve"> relational and also uses join.</w:t>
+      </w:r>
+    </w:p>
+    <w:p/>
+    <w:p>
+      <w:pPr>
+        <w:rPr>
+          <w:rFonts w:ascii="Consolas" w:hAnsi="Consolas"/>
+          <w:lang w:val="en-US"/>
+        </w:rPr>
+      </w:pPr>
+      <w:r>
+        <w:rPr>
+          <w:rFonts w:ascii="Consolas" w:hAnsi="Consolas"/>
+          <w:color w:val="00B050"/>
+        </w:rPr>
+        <w:t>SELECT</w:t>
+      </w:r>
+      <w:r>
+        <w:rPr>
+          <w:rFonts w:ascii="Consolas" w:hAnsi="Consolas"/>
+          <w:lang w:val="en-US"/>
+        </w:rPr>
+        <w:t xml:space="preserve"> competition_results.name,</w:t>
+      </w:r>
+    </w:p>
+    <w:p>
+      <w:pPr>
+        <w:rPr>
+          <w:rFonts w:ascii="Consolas" w:hAnsi="Consolas"/>
+          <w:lang w:val="en-US"/>
+        </w:rPr>
+      </w:pPr>
+      <w:r>
+        <w:rPr>
+          <w:rFonts w:ascii="Consolas" w:hAnsi="Consolas"/>
+          <w:lang w:val="en-US"/>
+        </w:rPr>
+        <w:t xml:space="preserve"> </w:t>
+      </w:r>
+      <w:r>
+        <w:rPr>
+          <w:rFonts w:ascii="Consolas" w:hAnsi="Consolas"/>
+          <w:lang w:val="en-US"/>
+        </w:rPr>
+        <w:tab/>
+      </w:r>
+      <w:r>
+        <w:rPr>
+          <w:rFonts w:ascii="Consolas" w:hAnsi="Consolas"/>
+          <w:lang w:val="en-US"/>
+        </w:rPr>
+        <w:t>year,</w:t>
+      </w:r>
+    </w:p>
+    <w:p>
+      <w:pPr>
+        <w:ind w:firstLine="720"/>
+        <w:rPr>
+          <w:rFonts w:ascii="Consolas" w:hAnsi="Consolas"/>
+          <w:lang w:val="en-US"/>
+        </w:rPr>
+      </w:pPr>
+      <w:r>
+        <w:rPr>
+          <w:rFonts w:ascii="Consolas" w:hAnsi="Consolas"/>
+          <w:lang w:val="en-US"/>
+        </w:rPr>
+        <w:t>course,</w:t>
+      </w:r>
+    </w:p>
+    <w:p>
+      <w:pPr>
+        <w:rPr>
+          <w:rFonts w:ascii="Consolas" w:hAnsi="Consolas"/>
+          <w:lang w:val="en-US"/>
+        </w:rPr>
+      </w:pPr>
+      <w:r>
+        <w:rPr>
+          <w:rFonts w:ascii="Consolas" w:hAnsi="Consolas"/>
+          <w:lang w:val="en-US"/>
+        </w:rPr>
+        <w:t xml:space="preserve"> </w:t>
+      </w:r>
+      <w:r>
+        <w:rPr>
+          <w:rFonts w:ascii="Consolas" w:hAnsi="Consolas"/>
+          <w:lang w:val="en-US"/>
+        </w:rPr>
+        <w:tab/>
+      </w:r>
+      <w:r>
+        <w:rPr>
+          <w:rFonts w:ascii="Consolas" w:hAnsi="Consolas"/>
+          <w:lang w:val="en-US"/>
+        </w:rPr>
+        <w:t>holes.hole,</w:t>
+      </w:r>
+    </w:p>
+    <w:p>
+      <w:pPr>
+        <w:rPr>
+          <w:rFonts w:ascii="Consolas" w:hAnsi="Consolas"/>
+          <w:lang w:val="en-US"/>
+        </w:rPr>
+      </w:pPr>
+      <w:r>
+        <w:rPr>
+          <w:rFonts w:ascii="Consolas" w:hAnsi="Consolas"/>
+          <w:lang w:val="en-US"/>
+        </w:rPr>
+        <w:t xml:space="preserve"> </w:t>
+      </w:r>
+      <w:r>
+        <w:rPr>
+          <w:rFonts w:ascii="Consolas" w:hAnsi="Consolas"/>
+          <w:lang w:val="en-US"/>
+        </w:rPr>
+        <w:tab/>
+      </w:r>
+      <w:r>
+        <w:rPr>
+          <w:rFonts w:ascii="Consolas" w:hAnsi="Consolas"/>
+          <w:lang w:val="en-US"/>
+        </w:rPr>
+        <w:t>par,</w:t>
+      </w:r>
+    </w:p>
+    <w:p>
+      <w:pPr>
+        <w:rPr>
+          <w:rFonts w:ascii="Consolas" w:hAnsi="Consolas"/>
+          <w:lang w:val="en-US"/>
+        </w:rPr>
+      </w:pPr>
+      <w:r>
+        <w:rPr>
+          <w:rFonts w:ascii="Consolas" w:hAnsi="Consolas"/>
+          <w:lang w:val="en-US"/>
+        </w:rPr>
+        <w:t xml:space="preserve"> </w:t>
+      </w:r>
+      <w:r>
+        <w:rPr>
+          <w:rFonts w:ascii="Consolas" w:hAnsi="Consolas"/>
+          <w:lang w:val="en-US"/>
+        </w:rPr>
+        <w:tab/>
+      </w:r>
+      <w:r>
+        <w:rPr>
+          <w:rFonts w:ascii="Consolas" w:hAnsi="Consolas"/>
+          <w:lang w:val="en-US"/>
+        </w:rPr>
+        <w:t>distance</w:t>
+      </w:r>
+    </w:p>
+    <w:p>
+      <w:pPr>
+        <w:rPr>
+          <w:rFonts w:ascii="Consolas" w:hAnsi="Consolas"/>
+          <w:lang w:val="en-US"/>
+        </w:rPr>
+      </w:pPr>
+      <w:r>
+        <w:rPr>
+          <w:rFonts w:ascii="Consolas" w:hAnsi="Consolas"/>
+          <w:color w:val="00B050"/>
+          <w:lang w:val="en-US"/>
+        </w:rPr>
+        <w:t>FROM</w:t>
+      </w:r>
+      <w:r>
+        <w:rPr>
+          <w:rFonts w:ascii="Consolas" w:hAnsi="Consolas"/>
+          <w:lang w:val="en-US"/>
+        </w:rPr>
+        <w:t xml:space="preserve"> disc_golf.competition_results</w:t>
+      </w:r>
+    </w:p>
+    <w:p>
+      <w:pPr>
+        <w:rPr>
+          <w:rFonts w:ascii="Consolas" w:hAnsi="Consolas"/>
+          <w:lang w:val="en-US"/>
+        </w:rPr>
+      </w:pPr>
+      <w:r>
+        <w:rPr>
+          <w:rFonts w:ascii="Consolas" w:hAnsi="Consolas"/>
+          <w:color w:val="00B050"/>
+          <w:lang w:val="en-US"/>
+        </w:rPr>
+        <w:t>JOIN</w:t>
+      </w:r>
+      <w:r>
+        <w:rPr>
+          <w:rFonts w:ascii="Consolas" w:hAnsi="Consolas"/>
+          <w:lang w:val="en-US"/>
+        </w:rPr>
+        <w:t xml:space="preserve"> holes </w:t>
+      </w:r>
+      <w:r>
+        <w:rPr>
+          <w:rFonts w:ascii="Consolas" w:hAnsi="Consolas"/>
+          <w:color w:val="00B050"/>
+          <w:lang w:val="en-US"/>
+        </w:rPr>
+        <w:t>ON</w:t>
+      </w:r>
+      <w:r>
+        <w:rPr>
+          <w:rFonts w:ascii="Consolas" w:hAnsi="Consolas"/>
+          <w:lang w:val="en-US"/>
+        </w:rPr>
+        <w:t xml:space="preserve"> competition_results.course = holes.name</w:t>
+      </w:r>
+    </w:p>
+    <w:p>
+      <w:pPr>
+        <w:rPr>
+          <w:rFonts w:ascii="Consolas" w:hAnsi="Consolas"/>
+          <w:lang w:val="en-US"/>
+        </w:rPr>
+      </w:pPr>
+      <w:r>
+        <w:rPr>
+          <w:rFonts w:ascii="Consolas" w:hAnsi="Consolas"/>
+          <w:lang w:val="en-US"/>
+        </w:rPr>
+        <w:t xml:space="preserve"> </w:t>
+      </w:r>
+      <w:r>
+        <w:rPr>
+          <w:rFonts w:ascii="Consolas" w:hAnsi="Consolas"/>
+          <w:color w:val="00B050"/>
+          <w:lang w:val="en-US"/>
+        </w:rPr>
+        <w:t>AND</w:t>
+      </w:r>
+      <w:r>
+        <w:rPr>
+          <w:rFonts w:ascii="Consolas" w:hAnsi="Consolas"/>
+          <w:lang w:val="en-US"/>
+        </w:rPr>
+        <w:t xml:space="preserve"> competition_results.hole = holes.hole</w:t>
+      </w:r>
+    </w:p>
+    <w:p>
+      <w:pPr>
+        <w:rPr>
+          <w:rFonts w:ascii="Consolas" w:hAnsi="Consolas"/>
+          <w:lang w:val="en-US"/>
+        </w:rPr>
+      </w:pPr>
+      <w:r>
+        <w:rPr>
+          <w:rFonts w:ascii="Consolas" w:hAnsi="Consolas"/>
+          <w:lang w:val="en-US"/>
+        </w:rPr>
+        <w:t xml:space="preserve"> </w:t>
+      </w:r>
+      <w:r>
+        <w:rPr>
+          <w:rFonts w:ascii="Consolas" w:hAnsi="Consolas"/>
+          <w:color w:val="00B050"/>
+          <w:lang w:val="en-US"/>
+        </w:rPr>
+        <w:t xml:space="preserve">AND </w:t>
+      </w:r>
+      <w:r>
+        <w:rPr>
+          <w:rFonts w:ascii="Consolas" w:hAnsi="Consolas"/>
+          <w:lang w:val="en-US"/>
+        </w:rPr>
+        <w:t xml:space="preserve">competition_results.name = </w:t>
+      </w:r>
+      <w:r>
+        <w:rPr>
+          <w:color w:val="FF0000"/>
+        </w:rPr>
+        <w:t>?</w:t>
+      </w:r>
+    </w:p>
+    <w:p>
+      <w:pPr>
+        <w:rPr>
+          <w:rFonts w:ascii="Consolas" w:hAnsi="Consolas"/>
+          <w:lang w:val="en-US"/>
+        </w:rPr>
+      </w:pPr>
+      <w:r>
+        <w:rPr>
+          <w:rFonts w:ascii="Consolas" w:hAnsi="Consolas"/>
+          <w:lang w:val="en-US"/>
+        </w:rPr>
+        <w:t xml:space="preserve"> </w:t>
+      </w:r>
+      <w:r>
+        <w:rPr>
+          <w:rFonts w:ascii="Consolas" w:hAnsi="Consolas"/>
+          <w:color w:val="00B050"/>
+          <w:lang w:val="en-US"/>
+        </w:rPr>
+        <w:t>AND</w:t>
+      </w:r>
+      <w:r>
+        <w:rPr>
+          <w:rFonts w:ascii="Consolas" w:hAnsi="Consolas"/>
+          <w:lang w:val="en-US"/>
+        </w:rPr>
+        <w:t xml:space="preserve"> year =</w:t>
+      </w:r>
+      <w:r>
+        <w:rPr>
+          <w:rFonts w:ascii="Consolas" w:hAnsi="Consolas"/>
+          <w:lang w:val="en-US"/>
+        </w:rPr>
+        <w:t xml:space="preserve"> </w:t>
+      </w:r>
+      <w:r>
+        <w:rPr>
+          <w:color w:val="FF0000"/>
+        </w:rPr>
+        <w:t>X</w:t>
+      </w:r>
+      <w:r>
+        <w:rPr>
+          <w:rFonts w:ascii="Consolas" w:hAnsi="Consolas"/>
+          <w:lang w:val="en-US"/>
+        </w:rPr>
+        <w:t xml:space="preserve">                      </w:t>
+      </w:r>
+    </w:p>
+    <w:p>
+      <w:pPr>
+        <w:rPr>
+          <w:rFonts w:ascii="Consolas" w:hAnsi="Consolas"/>
+          <w:lang w:val="en-US"/>
+        </w:rPr>
+      </w:pPr>
+      <w:r>
+        <w:rPr>
+          <w:rFonts w:ascii="Consolas" w:hAnsi="Consolas"/>
+          <w:color w:val="00B050"/>
+          <w:lang w:val="en-US"/>
+        </w:rPr>
+        <w:t>ORDER BY</w:t>
+      </w:r>
+      <w:r>
+        <w:rPr>
+          <w:rFonts w:ascii="Consolas" w:hAnsi="Consolas"/>
+          <w:color w:val="00B050"/>
+          <w:lang w:val="en-US"/>
+        </w:rPr>
+        <w:t xml:space="preserve"> </w:t>
+      </w:r>
+      <w:r>
+        <w:rPr>
+          <w:rFonts w:ascii="Consolas" w:hAnsi="Consolas"/>
+          <w:lang w:val="en-US"/>
+        </w:rPr>
+        <w:t xml:space="preserve">distance </w:t>
+      </w:r>
+      <w:r>
+        <w:rPr>
+          <w:rFonts w:ascii="Consolas" w:hAnsi="Consolas"/>
+          <w:color w:val="00B050"/>
+          <w:lang w:val="en-US"/>
+        </w:rPr>
+        <w:t>DESC</w:t>
+      </w:r>
+    </w:p>
+    <w:p>
+      <w:pPr>
+        <w:rPr>
+          <w:rFonts w:ascii="Consolas" w:hAnsi="Consolas"/>
+          <w:lang w:val="en-US"/>
+        </w:rPr>
+      </w:pPr>
+      <w:r>
+        <w:rPr>
+          <w:rFonts w:ascii="Consolas" w:hAnsi="Consolas"/>
+          <w:color w:val="00B050"/>
+          <w:lang w:val="en-US"/>
+        </w:rPr>
+        <w:t>limit 1</w:t>
+      </w:r>
+      <w:r>
+        <w:rPr>
+          <w:rFonts w:ascii="Consolas" w:hAnsi="Consolas"/>
+          <w:lang w:val="en-US"/>
+        </w:rPr>
+        <w:t>;</w:t>
+      </w:r>
+    </w:p>
+    <w:p>
+      <w:pPr>
+        <w:rPr>
+          <w:rFonts w:ascii="Consolas" w:hAnsi="Consolas"/>
+          <w:lang w:val="en-US"/>
+        </w:rPr>
+      </w:pPr>
+    </w:p>
+    <w:p>
+      <w:pPr>
+        <w:rPr>
+          <w:rFonts w:ascii="Consolas" w:hAnsi="Consolas"/>
+          <w:lang w:val="en-US"/>
+        </w:rPr>
+      </w:pPr>
+    </w:p>
+    <w:p>
+      <w:pPr>
+        <w:rPr>
+          <w:rFonts w:ascii="Consolas" w:hAnsi="Consolas"/>
+          <w:lang w:val="en-US"/>
+        </w:rPr>
+      </w:pPr>
+    </w:p>
+    <w:p>
+      <w:pPr>
         <w:rPr>
           <w:b/>
           <w:bCs/>
         </w:rPr>
-        <w:t>ich hole is the longest in a given competition</w:t>
+      </w:pPr>
+      <w:r>
+        <w:t>Q:</w:t>
+      </w:r>
+      <w:r>
+        <w:t xml:space="preserve"> </w:t>
       </w:r>
       <w:r>
         <w:rPr>
           <w:b/>
           <w:bCs/>
         </w:rPr>
+        <w:t>Can I have all the information about the players</w:t>
+      </w:r>
+      <w:r>
+        <w:rPr>
+          <w:b/>
+          <w:bCs/>
+        </w:rPr>
         <w:t>?</w:t>
       </w:r>
     </w:p>
     <w:p>
       <w:r>
-        <w:t>In this query the user can select a competition</w:t>
-      </w:r>
-      <w:r>
-        <w:t xml:space="preserve"> from a list of competitions brought by another query</w:t>
-      </w:r>
-      <w:r>
-        <w:t xml:space="preserve">. The query then joins on </w:t>
-      </w:r>
-      <w:proofErr w:type="spellStart"/>
-      <w:r>
-        <w:rPr>
-          <w:i/>
-          <w:iCs/>
-        </w:rPr>
-        <w:t>competition</w:t>
-      </w:r>
-      <w:r>
-        <w:rPr>
-          <w:i/>
-          <w:iCs/>
-        </w:rPr>
-        <w:t>_</w:t>
-      </w:r>
-      <w:r>
-        <w:rPr>
-          <w:i/>
-          <w:iCs/>
-        </w:rPr>
-        <w:t>result</w:t>
-      </w:r>
-      <w:r>
-        <w:rPr>
-          <w:i/>
-          <w:iCs/>
-        </w:rPr>
-        <w:t>.</w:t>
-      </w:r>
-      <w:r>
-        <w:rPr>
-          <w:i/>
-          <w:iCs/>
-        </w:rPr>
-        <w:t>course</w:t>
-      </w:r>
-      <w:proofErr w:type="spellEnd"/>
-      <w:r>
-        <w:t xml:space="preserve"> with </w:t>
-      </w:r>
-      <w:r>
-        <w:rPr>
-          <w:i/>
-          <w:iCs/>
-        </w:rPr>
-        <w:t>name</w:t>
-      </w:r>
-      <w:r>
-        <w:t xml:space="preserve"> from the </w:t>
-      </w:r>
-      <w:r>
-        <w:rPr>
-          <w:i/>
-          <w:iCs/>
-        </w:rPr>
-        <w:t>holes</w:t>
-      </w:r>
-      <w:r>
-        <w:t xml:space="preserve"> table.</w:t>
-      </w:r>
-      <w:r>
-        <w:t xml:space="preserve"> It then orders the holes by distance in descending order and return the one at the top</w:t>
-      </w:r>
-      <w:r>
-        <w:t xml:space="preserve">. The competition name is </w:t>
-      </w:r>
-      <w:r>
-        <w:t xml:space="preserve">marked with </w:t>
-      </w:r>
-      <w:r>
-        <w:rPr>
-          <w:color w:val="FF0000"/>
-        </w:rPr>
-        <w:t>?</w:t>
-      </w:r>
-      <w:r>
-        <w:t xml:space="preserve"> in the query and year </w:t>
-      </w:r>
-      <w:r>
-        <w:t xml:space="preserve">is </w:t>
-      </w:r>
-      <w:r>
-        <w:t xml:space="preserve">marked with </w:t>
-      </w:r>
-      <w:r>
-        <w:rPr>
-          <w:color w:val="FF0000"/>
-        </w:rPr>
-        <w:t>X</w:t>
+        <w:t>This query uses the view “playerinfo” to fetch all the info about the players. It currently doesn’t have any restrictions.</w:t>
+      </w:r>
+      <w:r>
+        <w:t xml:space="preserve"> It is used as part of looking inside players bags when listing all the players.</w:t>
       </w:r>
       <w:r>
         <w:t xml:space="preserve"> </w:t>
       </w:r>
-      <w:r>
-        <w:t>.</w:t>
-      </w:r>
-      <w:r>
+    </w:p>
+    <w:p/>
+    <w:p>
+      <w:pPr>
+        <w:rPr>
+          <w:rFonts w:ascii="Consolas" w:hAnsi="Consolas"/>
+          <w:lang w:val="en-US"/>
+        </w:rPr>
+      </w:pPr>
+      <w:r>
+        <w:rPr>
+          <w:rFonts w:ascii="Consolas" w:hAnsi="Consolas"/>
+          <w:color w:val="00B050"/>
+        </w:rPr>
+        <w:t>SELECT</w:t>
+      </w:r>
+      <w:r>
+        <w:rPr>
+          <w:rFonts w:ascii="Consolas" w:hAnsi="Consolas"/>
+          <w:lang w:val="en-US"/>
+        </w:rPr>
         <w:t xml:space="preserve"> </w:t>
       </w:r>
       <w:r>
-        <w:t xml:space="preserve">It is </w:t>
-      </w:r>
-      <w:proofErr w:type="spellStart"/>
-      <w:r>
-        <w:t>mult</w:t>
-      </w:r>
-      <w:proofErr w:type="spellEnd"/>
-      <w:r>
-        <w:t xml:space="preserve"> relational and also uses join.</w:t>
-      </w:r>
-    </w:p>
-    <w:p/>
-    <w:p>
-      <w:pPr>
-        <w:rPr>
-          <w:rFonts w:ascii="Consolas" w:hAnsi="Consolas"/>
-          <w:lang w:val="en-US"/>
-        </w:rPr>
-      </w:pPr>
-      <w:r>
-        <w:rPr>
-          <w:rFonts w:ascii="Consolas" w:hAnsi="Consolas"/>
-          <w:color w:val="00B050"/>
-        </w:rPr>
-        <w:t>SELECT</w:t>
-      </w:r>
-      <w:r>
-        <w:rPr>
-          <w:rFonts w:ascii="Consolas" w:hAnsi="Consolas"/>
-          <w:lang w:val="en-US"/>
-        </w:rPr>
-        <w:t xml:space="preserve"> competition_results.name,</w:t>
-      </w:r>
-    </w:p>
-    <w:p>
-      <w:pPr>
-        <w:rPr>
-          <w:rFonts w:ascii="Consolas" w:hAnsi="Consolas"/>
-          <w:lang w:val="en-US"/>
-        </w:rPr>
-      </w:pPr>
-      <w:r>
-        <w:rPr>
-          <w:rFonts w:ascii="Consolas" w:hAnsi="Consolas"/>
-          <w:lang w:val="en-US"/>
-        </w:rPr>
-        <w:t xml:space="preserve"> </w:t>
-      </w:r>
-      <w:r>
-        <w:rPr>
-          <w:rFonts w:ascii="Consolas" w:hAnsi="Consolas"/>
-          <w:lang w:val="en-US"/>
-        </w:rPr>
-        <w:tab/>
-      </w:r>
-      <w:r>
-        <w:rPr>
-          <w:rFonts w:ascii="Consolas" w:hAnsi="Consolas"/>
-          <w:lang w:val="en-US"/>
-        </w:rPr>
-        <w:t>year,</w:t>
-      </w:r>
-    </w:p>
-    <w:p>
-      <w:pPr>
-        <w:ind w:firstLine="720"/>
-        <w:rPr>
-          <w:rFonts w:ascii="Consolas" w:hAnsi="Consolas"/>
-          <w:lang w:val="en-US"/>
-        </w:rPr>
-      </w:pPr>
-      <w:r>
-        <w:rPr>
-          <w:rFonts w:ascii="Consolas" w:hAnsi="Consolas"/>
-          <w:lang w:val="en-US"/>
-        </w:rPr>
-        <w:t>course,</w:t>
-      </w:r>
-    </w:p>
-    <w:p>
-      <w:pPr>
-        <w:rPr>
-          <w:rFonts w:ascii="Consolas" w:hAnsi="Consolas"/>
-          <w:lang w:val="en-US"/>
-        </w:rPr>
-      </w:pPr>
-      <w:r>
-        <w:rPr>
-          <w:rFonts w:ascii="Consolas" w:hAnsi="Consolas"/>
-          <w:lang w:val="en-US"/>
-        </w:rPr>
-        <w:t xml:space="preserve"> </w:t>
-      </w:r>
-      <w:r>
-        <w:rPr>
-          <w:rFonts w:ascii="Consolas" w:hAnsi="Consolas"/>
-          <w:lang w:val="en-US"/>
-        </w:rPr>
-        <w:tab/>
-      </w:r>
-      <w:proofErr w:type="spellStart"/>
-      <w:r>
-        <w:rPr>
-          <w:rFonts w:ascii="Consolas" w:hAnsi="Consolas"/>
-          <w:lang w:val="en-US"/>
-        </w:rPr>
-        <w:t>holes.hole</w:t>
-      </w:r>
-      <w:proofErr w:type="spellEnd"/>
-      <w:r>
-        <w:rPr>
-          <w:rFonts w:ascii="Consolas" w:hAnsi="Consolas"/>
-          <w:lang w:val="en-US"/>
-        </w:rPr>
-        <w:t>,</w:t>
-      </w:r>
-    </w:p>
-    <w:p>
-      <w:pPr>
-        <w:rPr>
-          <w:rFonts w:ascii="Consolas" w:hAnsi="Consolas"/>
-          <w:lang w:val="en-US"/>
-        </w:rPr>
-      </w:pPr>
-      <w:r>
-        <w:rPr>
-          <w:rFonts w:ascii="Consolas" w:hAnsi="Consolas"/>
-          <w:lang w:val="en-US"/>
-        </w:rPr>
-        <w:t xml:space="preserve"> </w:t>
-      </w:r>
-      <w:r>
-        <w:rPr>
-          <w:rFonts w:ascii="Consolas" w:hAnsi="Consolas"/>
-          <w:lang w:val="en-US"/>
-        </w:rPr>
-        <w:tab/>
-      </w:r>
-      <w:r>
-        <w:rPr>
-          <w:rFonts w:ascii="Consolas" w:hAnsi="Consolas"/>
-          <w:lang w:val="en-US"/>
-        </w:rPr>
-        <w:t>par,</w:t>
-      </w:r>
-    </w:p>
-    <w:p>
-      <w:pPr>
-        <w:rPr>
-          <w:rFonts w:ascii="Consolas" w:hAnsi="Consolas"/>
-          <w:lang w:val="en-US"/>
-        </w:rPr>
-      </w:pPr>
-      <w:r>
-        <w:rPr>
-          <w:rFonts w:ascii="Consolas" w:hAnsi="Consolas"/>
-          <w:lang w:val="en-US"/>
-        </w:rPr>
-        <w:t xml:space="preserve"> </w:t>
-      </w:r>
-      <w:r>
-        <w:rPr>
-          <w:rFonts w:ascii="Consolas" w:hAnsi="Consolas"/>
-          <w:lang w:val="en-US"/>
-        </w:rPr>
-        <w:tab/>
-      </w:r>
-      <w:r>
-        <w:rPr>
-          <w:rFonts w:ascii="Consolas" w:hAnsi="Consolas"/>
-          <w:lang w:val="en-US"/>
-        </w:rPr>
-        <w:t>distance</w:t>
-      </w:r>
-    </w:p>
-    <w:p>
-      <w:pPr>
-        <w:rPr>
-          <w:rFonts w:ascii="Consolas" w:hAnsi="Consolas"/>
-          <w:lang w:val="en-US"/>
-        </w:rPr>
-      </w:pPr>
-      <w:r>
-        <w:rPr>
-          <w:rFonts w:ascii="Consolas" w:hAnsi="Consolas"/>
-          <w:color w:val="00B050"/>
-          <w:lang w:val="en-US"/>
-        </w:rPr>
-        <w:t>FROM</w:t>
-      </w:r>
-      <w:r>
-        <w:rPr>
-          <w:rFonts w:ascii="Consolas" w:hAnsi="Consolas"/>
-          <w:lang w:val="en-US"/>
-        </w:rPr>
-        <w:t xml:space="preserve"> </w:t>
-      </w:r>
-      <w:proofErr w:type="spellStart"/>
-      <w:r>
-        <w:rPr>
-          <w:rFonts w:ascii="Consolas" w:hAnsi="Consolas"/>
-          <w:lang w:val="en-US"/>
-        </w:rPr>
-        <w:t>disc_golf.competition_results</w:t>
-      </w:r>
-      <w:proofErr w:type="spellEnd"/>
-    </w:p>
-    <w:p>
-      <w:pPr>
-        <w:rPr>
-          <w:rFonts w:ascii="Consolas" w:hAnsi="Consolas"/>
-          <w:lang w:val="en-US"/>
-        </w:rPr>
-      </w:pPr>
-      <w:r>
-        <w:rPr>
-          <w:rFonts w:ascii="Consolas" w:hAnsi="Consolas"/>
-          <w:color w:val="00B050"/>
-          <w:lang w:val="en-US"/>
-        </w:rPr>
-        <w:t>JOIN</w:t>
-      </w:r>
-      <w:r>
-        <w:rPr>
-          <w:rFonts w:ascii="Consolas" w:hAnsi="Consolas"/>
-          <w:lang w:val="en-US"/>
-        </w:rPr>
-        <w:t xml:space="preserve"> holes </w:t>
-      </w:r>
-      <w:r>
-        <w:rPr>
-          <w:rFonts w:ascii="Consolas" w:hAnsi="Consolas"/>
-          <w:color w:val="00B050"/>
-          <w:lang w:val="en-US"/>
-        </w:rPr>
-        <w:t>ON</w:t>
-      </w:r>
-      <w:r>
-        <w:rPr>
-          <w:rFonts w:ascii="Consolas" w:hAnsi="Consolas"/>
-          <w:lang w:val="en-US"/>
-        </w:rPr>
-        <w:t xml:space="preserve"> </w:t>
-      </w:r>
-      <w:proofErr w:type="spellStart"/>
-      <w:r>
-        <w:rPr>
-          <w:rFonts w:ascii="Consolas" w:hAnsi="Consolas"/>
-          <w:lang w:val="en-US"/>
-        </w:rPr>
-        <w:t>competition_results.course</w:t>
-      </w:r>
-      <w:proofErr w:type="spellEnd"/>
-      <w:r>
-        <w:rPr>
-          <w:rFonts w:ascii="Consolas" w:hAnsi="Consolas"/>
-          <w:lang w:val="en-US"/>
-        </w:rPr>
-        <w:t xml:space="preserve"> = holes.name</w:t>
-      </w:r>
-    </w:p>
-    <w:p>
-      <w:pPr>
-        <w:rPr>
-          <w:rFonts w:ascii="Consolas" w:hAnsi="Consolas"/>
-          <w:lang w:val="en-US"/>
-        </w:rPr>
-      </w:pPr>
-      <w:r>
-        <w:rPr>
-          <w:rFonts w:ascii="Consolas" w:hAnsi="Consolas"/>
-          <w:lang w:val="en-US"/>
-        </w:rPr>
-        <w:t xml:space="preserve"> </w:t>
-      </w:r>
-      <w:r>
-        <w:rPr>
-          <w:rFonts w:ascii="Consolas" w:hAnsi="Consolas"/>
-          <w:color w:val="00B050"/>
-          <w:lang w:val="en-US"/>
-        </w:rPr>
-        <w:t>AND</w:t>
-      </w:r>
-      <w:r>
-        <w:rPr>
-          <w:rFonts w:ascii="Consolas" w:hAnsi="Consolas"/>
-          <w:lang w:val="en-US"/>
-        </w:rPr>
-        <w:t xml:space="preserve"> </w:t>
-      </w:r>
-      <w:proofErr w:type="spellStart"/>
-      <w:r>
-        <w:rPr>
-          <w:rFonts w:ascii="Consolas" w:hAnsi="Consolas"/>
-          <w:lang w:val="en-US"/>
-        </w:rPr>
-        <w:t>competition_results.hole</w:t>
-      </w:r>
-      <w:proofErr w:type="spellEnd"/>
-      <w:r>
-        <w:rPr>
-          <w:rFonts w:ascii="Consolas" w:hAnsi="Consolas"/>
-          <w:lang w:val="en-US"/>
-        </w:rPr>
-        <w:t xml:space="preserve"> = </w:t>
-      </w:r>
-      <w:proofErr w:type="spellStart"/>
-      <w:r>
-        <w:rPr>
-          <w:rFonts w:ascii="Consolas" w:hAnsi="Consolas"/>
-          <w:lang w:val="en-US"/>
-        </w:rPr>
-        <w:t>holes.hole</w:t>
-      </w:r>
-      <w:proofErr w:type="spellEnd"/>
-    </w:p>
-    <w:p>
-      <w:pPr>
-        <w:rPr>
-          <w:rFonts w:ascii="Consolas" w:hAnsi="Consolas"/>
-          <w:lang w:val="en-US"/>
-        </w:rPr>
-      </w:pPr>
-      <w:r>
-        <w:rPr>
-          <w:rFonts w:ascii="Consolas" w:hAnsi="Consolas"/>
-          <w:lang w:val="en-US"/>
-        </w:rPr>
-        <w:t xml:space="preserve"> </w:t>
-      </w:r>
-      <w:r>
-        <w:rPr>
-          <w:rFonts w:ascii="Consolas" w:hAnsi="Consolas"/>
-          <w:color w:val="00B050"/>
-          <w:lang w:val="en-US"/>
-        </w:rPr>
-        <w:t xml:space="preserve">AND </w:t>
-      </w:r>
-      <w:r>
-        <w:rPr>
-          <w:rFonts w:ascii="Consolas" w:hAnsi="Consolas"/>
-          <w:lang w:val="en-US"/>
-        </w:rPr>
-        <w:t xml:space="preserve">competition_results.name = </w:t>
-      </w:r>
-      <w:r>
-        <w:rPr>
-          <w:color w:val="FF0000"/>
-        </w:rPr>
-        <w:t>?</w:t>
-      </w:r>
-    </w:p>
-    <w:p>
-      <w:pPr>
-        <w:rPr>
-          <w:rFonts w:ascii="Consolas" w:hAnsi="Consolas"/>
-          <w:lang w:val="en-US"/>
-        </w:rPr>
-      </w:pPr>
-      <w:r>
-        <w:rPr>
-          <w:rFonts w:ascii="Consolas" w:hAnsi="Consolas"/>
-          <w:lang w:val="en-US"/>
-        </w:rPr>
-        <w:t xml:space="preserve"> </w:t>
-      </w:r>
-      <w:r>
-        <w:rPr>
-          <w:rFonts w:ascii="Consolas" w:hAnsi="Consolas"/>
-          <w:color w:val="00B050"/>
-          <w:lang w:val="en-US"/>
-        </w:rPr>
-        <w:t>AND</w:t>
-      </w:r>
-      <w:r>
-        <w:rPr>
-          <w:rFonts w:ascii="Consolas" w:hAnsi="Consolas"/>
-          <w:lang w:val="en-US"/>
-        </w:rPr>
-        <w:t xml:space="preserve"> year =</w:t>
-      </w:r>
-      <w:r>
-        <w:rPr>
-          <w:rFonts w:ascii="Consolas" w:hAnsi="Consolas"/>
-          <w:lang w:val="en-US"/>
-        </w:rPr>
-        <w:t xml:space="preserve"> </w:t>
-      </w:r>
-      <w:r>
-        <w:rPr>
-          <w:color w:val="FF0000"/>
-        </w:rPr>
-        <w:t>X</w:t>
-      </w:r>
-      <w:r>
-        <w:rPr>
-          <w:rFonts w:ascii="Consolas" w:hAnsi="Consolas"/>
-          <w:lang w:val="en-US"/>
-        </w:rPr>
-        <w:t xml:space="preserve">                      </w:t>
-      </w:r>
-    </w:p>
-    <w:p>
-      <w:pPr>
-        <w:rPr>
-          <w:rFonts w:ascii="Consolas" w:hAnsi="Consolas"/>
-          <w:lang w:val="en-US"/>
-        </w:rPr>
-      </w:pPr>
-      <w:r>
-        <w:rPr>
-          <w:rFonts w:ascii="Consolas" w:hAnsi="Consolas"/>
-          <w:color w:val="00B050"/>
-          <w:lang w:val="en-US"/>
-        </w:rPr>
-        <w:t>ORDER BY</w:t>
-      </w:r>
-      <w:r>
-        <w:rPr>
-          <w:rFonts w:ascii="Consolas" w:hAnsi="Consolas"/>
-          <w:color w:val="00B050"/>
-          <w:lang w:val="en-US"/>
-        </w:rPr>
-        <w:t xml:space="preserve"> </w:t>
-      </w:r>
-      <w:r>
-        <w:rPr>
-          <w:rFonts w:ascii="Consolas" w:hAnsi="Consolas"/>
-          <w:lang w:val="en-US"/>
-        </w:rPr>
-        <w:t xml:space="preserve">distance </w:t>
-      </w:r>
-      <w:r>
-        <w:rPr>
-          <w:rFonts w:ascii="Consolas" w:hAnsi="Consolas"/>
-          <w:color w:val="00B050"/>
-          <w:lang w:val="en-US"/>
-        </w:rPr>
-        <w:t>DESC</w:t>
+        <w:rPr>
+          <w:rFonts w:ascii="Consolas" w:hAnsi="Consolas"/>
+          <w:lang w:val="en-US"/>
+        </w:rPr>
+        <w:t>* from playerinfo;</w:t>
       </w:r>
     </w:p>
     <w:p>
@@ -4476,21 +3947,6 @@
           <w:szCs w:val="24"/>
         </w:rPr>
       </w:pPr>
-      <w:r>
-        <w:rPr>
-          <w:rFonts w:ascii="Consolas" w:hAnsi="Consolas"/>
-          <w:color w:val="00B050"/>
-          <w:lang w:val="en-US"/>
-        </w:rPr>
-        <w:t>limit 1</w:t>
-      </w:r>
-      <w:r>
-        <w:rPr>
-          <w:rFonts w:ascii="Consolas" w:hAnsi="Consolas"/>
-          <w:lang w:val="en-US"/>
-        </w:rPr>
-        <w:t>;</w:t>
-      </w:r>
       <w:r>
         <w:rPr>
           <w:rFonts w:ascii="Consolas" w:eastAsia="Consolas" w:hAnsi="Consolas" w:cs="Consolas"/>
@@ -4590,11 +4046,9 @@
           <w:numId w:val="3"/>
         </w:numPr>
       </w:pPr>
-      <w:proofErr w:type="spellStart"/>
       <w:r>
         <w:t>PySimpleGUI</w:t>
       </w:r>
-      <w:proofErr w:type="spellEnd"/>
     </w:p>
     <w:p>
       <w:pPr>
@@ -4604,11 +4058,9 @@
           <w:numId w:val="3"/>
         </w:numPr>
       </w:pPr>
-      <w:proofErr w:type="spellStart"/>
       <w:r>
         <w:t>Mysql.connector</w:t>
       </w:r>
-      <w:proofErr w:type="spellEnd"/>
     </w:p>
     <w:p/>
     <w:p>
@@ -5296,13 +4748,7 @@
               <w:rPr>
                 <w:lang w:val="en-US"/>
               </w:rPr>
-              <w:t>2022-03-0</w:t>
-            </w:r>
-            <w:r>
-              <w:rPr>
-                <w:lang w:val="en-US"/>
-              </w:rPr>
-              <w:t>9</w:t>
+              <w:t>2022-03-09</w:t>
             </w:r>
           </w:p>
         </w:tc>
@@ -5364,13 +4810,7 @@
               <w:rPr>
                 <w:lang w:val="en-US"/>
               </w:rPr>
-              <w:t>2022-03-0</w:t>
-            </w:r>
-            <w:r>
-              <w:rPr>
-                <w:lang w:val="en-US"/>
-              </w:rPr>
-              <w:t>9</w:t>
+              <w:t>2022-03-09</w:t>
             </w:r>
           </w:p>
         </w:tc>
@@ -5474,25 +4914,17 @@
               </w:rPr>
               <w:t xml:space="preserve">Added all the </w:t>
             </w:r>
-            <w:proofErr w:type="spellStart"/>
             <w:r>
               <w:rPr>
                 <w:lang w:val="en-US"/>
               </w:rPr>
-              <w:t>querys</w:t>
-            </w:r>
-            <w:proofErr w:type="spellEnd"/>
-            <w:r>
-              <w:rPr>
-                <w:lang w:val="en-US"/>
-              </w:rPr>
-              <w:t xml:space="preserve"> in the report</w:t>
+              <w:t>queries</w:t>
             </w:r>
             <w:r>
               <w:rPr>
                 <w:lang w:val="en-US"/>
               </w:rPr>
-              <w:t xml:space="preserve"> and finished the report</w:t>
+              <w:t xml:space="preserve"> in the report and finished the report</w:t>
             </w:r>
           </w:p>
         </w:tc>
@@ -5511,13 +4943,7 @@
               <w:rPr>
                 <w:lang w:val="en-US"/>
               </w:rPr>
-              <w:t>2022-03-</w:t>
-            </w:r>
-            <w:r>
-              <w:rPr>
-                <w:lang w:val="en-US"/>
-              </w:rPr>
-              <w:t>10</w:t>
+              <w:t>2022-03-10</w:t>
             </w:r>
           </w:p>
           <w:p>
@@ -5578,13 +5004,7 @@
               <w:rPr>
                 <w:lang w:val="en-US"/>
               </w:rPr>
-              <w:t>2022-03-</w:t>
-            </w:r>
-            <w:r>
-              <w:rPr>
-                <w:lang w:val="en-US"/>
-              </w:rPr>
-              <w:t>10</w:t>
+              <w:t>2022-03-10</w:t>
             </w:r>
           </w:p>
         </w:tc>
@@ -5641,6 +5061,65 @@
                 <w:lang w:val="en-US"/>
               </w:rPr>
               <w:t>2022-03-</w:t>
+            </w:r>
+          </w:p>
+        </w:tc>
+      </w:tr>
+      <w:tr>
+        <w:tc>
+          <w:tcPr>
+            <w:cnfStyle w:val="001000000000" w:firstRow="0" w:lastRow="0" w:firstColumn="1" w:lastColumn="0" w:oddVBand="0" w:evenVBand="0" w:oddHBand="0" w:evenHBand="0" w:firstRowFirstColumn="0" w:firstRowLastColumn="0" w:lastRowFirstColumn="0" w:lastRowLastColumn="0"/>
+            <w:tcW w:w="1410" w:type="dxa"/>
+          </w:tcPr>
+          <w:p>
+            <w:pPr>
+              <w:rPr>
+                <w:lang w:val="en-US"/>
+              </w:rPr>
+            </w:pPr>
+            <w:r>
+              <w:rPr>
+                <w:lang w:val="en-US"/>
+              </w:rPr>
+              <w:t>Johan</w:t>
+            </w:r>
+          </w:p>
+        </w:tc>
+        <w:tc>
+          <w:tcPr>
+            <w:tcW w:w="5790" w:type="dxa"/>
+          </w:tcPr>
+          <w:p>
+            <w:pPr>
+              <w:cnfStyle w:val="000000000000" w:firstRow="0" w:lastRow="0" w:firstColumn="0" w:lastColumn="0" w:oddVBand="0" w:evenVBand="0" w:oddHBand="0" w:evenHBand="0" w:firstRowFirstColumn="0" w:firstRowLastColumn="0" w:lastRowFirstColumn="0" w:lastRowLastColumn="0"/>
+              <w:rPr>
+                <w:lang w:val="en-US"/>
+              </w:rPr>
+            </w:pPr>
+            <w:r>
+              <w:rPr>
+                <w:lang w:val="en-US"/>
+              </w:rPr>
+              <w:t>Created view in database and added it to report</w:t>
+            </w:r>
+          </w:p>
+        </w:tc>
+        <w:tc>
+          <w:tcPr>
+            <w:tcW w:w="1826" w:type="dxa"/>
+          </w:tcPr>
+          <w:p>
+            <w:pPr>
+              <w:cnfStyle w:val="000000000000" w:firstRow="0" w:lastRow="0" w:firstColumn="0" w:lastColumn="0" w:oddVBand="0" w:evenVBand="0" w:oddHBand="0" w:evenHBand="0" w:firstRowFirstColumn="0" w:firstRowLastColumn="0" w:lastRowFirstColumn="0" w:lastRowLastColumn="0"/>
+              <w:rPr>
+                <w:lang w:val="en-US"/>
+              </w:rPr>
+            </w:pPr>
+            <w:r>
+              <w:rPr>
+                <w:lang w:val="en-US"/>
+              </w:rPr>
+              <w:t>2022-03-14</w:t>
             </w:r>
           </w:p>
         </w:tc>

</xml_diff>

<commit_message>
SQL video go Brrrrrrr
</commit_message>
<xml_diff>
--- a/doc/jg223fp_hm222ua_report.docx
+++ b/doc/jg223fp_hm222ua_report.docx
@@ -5,7 +5,7 @@
   <w:body>
     <w:p>
       <w:pPr>
-        <w:pStyle w:val="Rubrik1"/>
+        <w:pStyle w:val="Heading1"/>
       </w:pPr>
       <w:bookmarkStart w:id="0" w:name="_dpjzob9417wk" w:colFirst="0" w:colLast="0"/>
       <w:bookmarkEnd w:id="0"/>
@@ -153,7 +153,7 @@
     </w:p>
     <w:p>
       <w:pPr>
-        <w:pStyle w:val="Rubrik2"/>
+        <w:pStyle w:val="Heading2"/>
         <w:numPr>
           <w:ilvl w:val="0"/>
           <w:numId w:val="1"/>
@@ -187,12 +187,14 @@
       <w:r>
         <w:t xml:space="preserve">4 which produce a variety of different discs. The data about the courses is taken from a homepage called </w:t>
       </w:r>
+      <w:proofErr w:type="spellStart"/>
       <w:r>
         <w:t>U</w:t>
       </w:r>
       <w:r>
         <w:t>disc</w:t>
       </w:r>
+      <w:proofErr w:type="spellEnd"/>
       <w:r>
         <w:t>.</w:t>
       </w:r>
@@ -271,11 +273,19 @@
           <w:lang w:val="en-US"/>
         </w:rPr>
       </w:pPr>
-      <w:r>
-        <w:rPr>
-          <w:lang w:val="en-US"/>
-        </w:rPr>
-        <w:t>Teleborgs disc</w:t>
+      <w:proofErr w:type="spellStart"/>
+      <w:r>
+        <w:rPr>
+          <w:lang w:val="en-US"/>
+        </w:rPr>
+        <w:t>Teleborgs</w:t>
+      </w:r>
+      <w:proofErr w:type="spellEnd"/>
+      <w:r>
+        <w:rPr>
+          <w:lang w:val="en-US"/>
+        </w:rPr>
+        <w:t xml:space="preserve"> disc</w:t>
       </w:r>
       <w:r>
         <w:rPr>
@@ -289,10 +299,10 @@
         </w:rPr>
         <w:t xml:space="preserve">golf course: </w:t>
       </w:r>
-      <w:hyperlink r:id="rId7" w:history="1">
+      <w:hyperlink r:id="rId8" w:history="1">
         <w:r>
           <w:rPr>
-            <w:rStyle w:val="Hyperlnk"/>
+            <w:rStyle w:val="Hyperlink"/>
             <w:lang w:val="en-US"/>
           </w:rPr>
           <w:t>https://udisc.com/courses/teleborgs-discgolfbana-i7Em</w:t>
@@ -305,11 +315,19 @@
           <w:lang w:val="en-US"/>
         </w:rPr>
       </w:pPr>
-      <w:r>
-        <w:rPr>
-          <w:lang w:val="en-US"/>
-        </w:rPr>
-        <w:t xml:space="preserve">Älmhults disc </w:t>
+      <w:proofErr w:type="spellStart"/>
+      <w:r>
+        <w:rPr>
+          <w:lang w:val="en-US"/>
+        </w:rPr>
+        <w:t>Älmhults</w:t>
+      </w:r>
+      <w:proofErr w:type="spellEnd"/>
+      <w:r>
+        <w:rPr>
+          <w:lang w:val="en-US"/>
+        </w:rPr>
+        <w:t xml:space="preserve"> disc </w:t>
       </w:r>
       <w:r>
         <w:rPr>
@@ -317,10 +335,10 @@
         </w:rPr>
         <w:t xml:space="preserve">golf course: </w:t>
       </w:r>
-      <w:hyperlink r:id="rId8" w:history="1">
+      <w:hyperlink r:id="rId9" w:history="1">
         <w:r>
           <w:rPr>
-            <w:rStyle w:val="Hyperlnk"/>
+            <w:rStyle w:val="Hyperlink"/>
             <w:lang w:val="en-US"/>
           </w:rPr>
           <w:t>https://udisc.com/courses/aelmhults-discgolfbana-eNDA</w:t>
@@ -356,7 +374,7 @@
     </w:p>
     <w:p>
       <w:pPr>
-        <w:pStyle w:val="Rubrik2"/>
+        <w:pStyle w:val="Heading2"/>
         <w:numPr>
           <w:ilvl w:val="0"/>
           <w:numId w:val="1"/>
@@ -391,7 +409,7 @@
                     </pic:cNvPicPr>
                   </pic:nvPicPr>
                   <pic:blipFill>
-                    <a:blip r:embed="rId9">
+                    <a:blip r:embed="rId10">
                       <a:extLst>
                         <a:ext uri="{28A0092B-C50C-407E-A947-70E740481C1C}">
                           <a14:useLocalDpi xmlns:a14="http://schemas.microsoft.com/office/drawing/2010/main" val="0"/>
@@ -636,7 +654,15 @@
         <w:t>.</w:t>
       </w:r>
       <w:r>
-        <w:t xml:space="preserve"> The name can be a bit confusing but the table consist of discs with different owner id’s and some specific attributes which </w:t>
+        <w:t xml:space="preserve"> The name can be a bit confusing but the table consist of discs with different owner </w:t>
+      </w:r>
+      <w:proofErr w:type="gramStart"/>
+      <w:r>
+        <w:t>id’s</w:t>
+      </w:r>
+      <w:proofErr w:type="gramEnd"/>
+      <w:r>
+        <w:t xml:space="preserve"> and some specific attributes which </w:t>
       </w:r>
       <w:r>
         <w:t>identifies</w:t>
@@ -648,10 +674,50 @@
         <w:t>.</w:t>
       </w:r>
       <w:r>
-        <w:t xml:space="preserve"> Those attribute is plastic type and weigth. Discs are sold in different materials and can have different weigth depending on if you are strong or weak.</w:t>
-      </w:r>
-      <w:r>
-        <w:t xml:space="preserve"> All the attributes is primary key except the disc name which is a foregin key coming from </w:t>
+        <w:t xml:space="preserve"> </w:t>
+      </w:r>
+      <w:proofErr w:type="gramStart"/>
+      <w:r>
+        <w:t>Those attribute</w:t>
+      </w:r>
+      <w:proofErr w:type="gramEnd"/>
+      <w:r>
+        <w:t xml:space="preserve"> is plastic type and </w:t>
+      </w:r>
+      <w:proofErr w:type="spellStart"/>
+      <w:r>
+        <w:t>weigth</w:t>
+      </w:r>
+      <w:proofErr w:type="spellEnd"/>
+      <w:r>
+        <w:t xml:space="preserve">. Discs are sold in different materials and can have different </w:t>
+      </w:r>
+      <w:proofErr w:type="spellStart"/>
+      <w:r>
+        <w:t>weigth</w:t>
+      </w:r>
+      <w:proofErr w:type="spellEnd"/>
+      <w:r>
+        <w:t xml:space="preserve"> depending on if you are strong or weak.</w:t>
+      </w:r>
+      <w:r>
+        <w:t xml:space="preserve"> All the attributes </w:t>
+      </w:r>
+      <w:proofErr w:type="gramStart"/>
+      <w:r>
+        <w:t>is</w:t>
+      </w:r>
+      <w:proofErr w:type="gramEnd"/>
+      <w:r>
+        <w:t xml:space="preserve"> primary key except the disc name which is a </w:t>
+      </w:r>
+      <w:proofErr w:type="spellStart"/>
+      <w:r>
+        <w:t>foregin</w:t>
+      </w:r>
+      <w:proofErr w:type="spellEnd"/>
+      <w:r>
+        <w:t xml:space="preserve"> key coming from </w:t>
       </w:r>
       <w:r>
         <w:t>the name attribute in the discs table.</w:t>
@@ -664,19 +730,45 @@
           <w:u w:val="single"/>
         </w:rPr>
       </w:pPr>
+      <w:proofErr w:type="spellStart"/>
       <w:r>
         <w:rPr>
           <w:u w:val="single"/>
         </w:rPr>
         <w:t>Competition_results</w:t>
       </w:r>
-    </w:p>
-    <w:p>
-      <w:r>
-        <w:t>The records in competition_results are actually the result for each player for each hole in a competition.</w:t>
-      </w:r>
-      <w:r>
-        <w:t xml:space="preserve"> In each record we can also se what discs where used at</w:t>
+      <w:proofErr w:type="spellEnd"/>
+    </w:p>
+    <w:p>
+      <w:r>
+        <w:t xml:space="preserve">The records in </w:t>
+      </w:r>
+      <w:proofErr w:type="spellStart"/>
+      <w:r>
+        <w:t>competition_results</w:t>
+      </w:r>
+      <w:proofErr w:type="spellEnd"/>
+      <w:r>
+        <w:t xml:space="preserve"> are actually the result for each player for each hole in a competition.</w:t>
+      </w:r>
+      <w:r>
+        <w:t xml:space="preserve"> In each record we can also </w:t>
+      </w:r>
+      <w:proofErr w:type="spellStart"/>
+      <w:r>
+        <w:t>se</w:t>
+      </w:r>
+      <w:proofErr w:type="spellEnd"/>
+      <w:r>
+        <w:t xml:space="preserve"> what discs </w:t>
+      </w:r>
+      <w:proofErr w:type="gramStart"/>
+      <w:r>
+        <w:t>where</w:t>
+      </w:r>
+      <w:proofErr w:type="gramEnd"/>
+      <w:r>
+        <w:t xml:space="preserve"> used at</w:t>
       </w:r>
       <w:r>
         <w:t xml:space="preserve"> throw from tee pad and the disc which was used when finishing the hole.</w:t>
@@ -691,10 +783,28 @@
         <w:t xml:space="preserve"> hole number.</w:t>
       </w:r>
       <w:r>
-        <w:t xml:space="preserve"> The player id is a forigen key and is referenced to the id in the player table. the</w:t>
-      </w:r>
-      <w:r>
-        <w:t xml:space="preserve"> The course is not needed for primary key as a competition can be played on different courses.</w:t>
+        <w:t xml:space="preserve"> The player id is a </w:t>
+      </w:r>
+      <w:proofErr w:type="spellStart"/>
+      <w:r>
+        <w:t>forigen</w:t>
+      </w:r>
+      <w:proofErr w:type="spellEnd"/>
+      <w:r>
+        <w:t xml:space="preserve"> key and is referenced to the id in the player table. the</w:t>
+      </w:r>
+      <w:r>
+        <w:t xml:space="preserve"> </w:t>
+      </w:r>
+      <w:proofErr w:type="spellStart"/>
+      <w:proofErr w:type="gramStart"/>
+      <w:r>
+        <w:t>The</w:t>
+      </w:r>
+      <w:proofErr w:type="spellEnd"/>
+      <w:proofErr w:type="gramEnd"/>
+      <w:r>
+        <w:t xml:space="preserve"> course is not needed for primary key as a competition can be played on different courses.</w:t>
       </w:r>
     </w:p>
     <w:p/>
@@ -744,7 +854,7 @@
     <w:p/>
     <w:p>
       <w:pPr>
-        <w:pStyle w:val="Liststycke"/>
+        <w:pStyle w:val="ListParagraph"/>
         <w:numPr>
           <w:ilvl w:val="0"/>
           <w:numId w:val="2"/>
@@ -766,7 +876,7 @@
     <w:p/>
     <w:p>
       <w:pPr>
-        <w:pStyle w:val="Liststycke"/>
+        <w:pStyle w:val="ListParagraph"/>
         <w:numPr>
           <w:ilvl w:val="0"/>
           <w:numId w:val="2"/>
@@ -791,13 +901,21 @@
         <w:t>zero or many</w:t>
       </w:r>
       <w:r>
-        <w:t xml:space="preserve"> competition result. </w:t>
+        <w:t xml:space="preserve"> </w:t>
+      </w:r>
+      <w:proofErr w:type="gramStart"/>
+      <w:r>
+        <w:t>competition</w:t>
+      </w:r>
+      <w:proofErr w:type="gramEnd"/>
+      <w:r>
+        <w:t xml:space="preserve"> result. </w:t>
       </w:r>
     </w:p>
     <w:p/>
     <w:p>
       <w:pPr>
-        <w:pStyle w:val="Liststycke"/>
+        <w:pStyle w:val="ListParagraph"/>
         <w:numPr>
           <w:ilvl w:val="0"/>
           <w:numId w:val="2"/>
@@ -810,7 +928,15 @@
         <w:t xml:space="preserve"> </w:t>
       </w:r>
       <w:r>
-        <w:t>competition result have one hole. A hole can have zero or many competition results</w:t>
+        <w:t xml:space="preserve">competition result </w:t>
+      </w:r>
+      <w:proofErr w:type="gramStart"/>
+      <w:r>
+        <w:t>have</w:t>
+      </w:r>
+      <w:proofErr w:type="gramEnd"/>
+      <w:r>
+        <w:t xml:space="preserve"> one hole. A hole can have zero or many competition results</w:t>
       </w:r>
       <w:r>
         <w:t>.</w:t>
@@ -819,7 +945,7 @@
     <w:p/>
     <w:p>
       <w:pPr>
-        <w:pStyle w:val="Liststycke"/>
+        <w:pStyle w:val="ListParagraph"/>
         <w:numPr>
           <w:ilvl w:val="0"/>
           <w:numId w:val="2"/>
@@ -841,7 +967,7 @@
     <w:p/>
     <w:p>
       <w:pPr>
-        <w:pStyle w:val="Liststycke"/>
+        <w:pStyle w:val="ListParagraph"/>
         <w:numPr>
           <w:ilvl w:val="0"/>
           <w:numId w:val="2"/>
@@ -885,7 +1011,7 @@
     </w:p>
     <w:p>
       <w:pPr>
-        <w:pStyle w:val="Rubrik2"/>
+        <w:pStyle w:val="Heading2"/>
         <w:numPr>
           <w:ilvl w:val="0"/>
           <w:numId w:val="1"/>
@@ -927,8 +1053,13 @@
       <w:r>
         <w:t xml:space="preserve">The following query is </w:t>
       </w:r>
-      <w:r>
-        <w:t xml:space="preserve">multirelational and uses JOIN. </w:t>
+      <w:proofErr w:type="spellStart"/>
+      <w:r>
+        <w:t>multirelational</w:t>
+      </w:r>
+      <w:proofErr w:type="spellEnd"/>
+      <w:r>
+        <w:t xml:space="preserve"> and uses JOIN. </w:t>
       </w:r>
       <w:r>
         <w:t xml:space="preserve">The program will first send a query to list all competitions. Then </w:t>
@@ -943,7 +1074,11 @@
         <w:t xml:space="preserve">the name </w:t>
       </w:r>
       <w:r>
-        <w:t xml:space="preserve">(marked with </w:t>
+        <w:t xml:space="preserve">(marked </w:t>
+      </w:r>
+      <w:proofErr w:type="gramStart"/>
+      <w:r>
+        <w:t xml:space="preserve">with </w:t>
       </w:r>
       <w:r>
         <w:rPr>
@@ -951,6 +1086,7 @@
         </w:rPr>
         <w:t>?</w:t>
       </w:r>
+      <w:proofErr w:type="gramEnd"/>
       <w:r>
         <w:t xml:space="preserve"> in the query)</w:t>
       </w:r>
@@ -982,7 +1118,15 @@
         <w:t xml:space="preserve"> it</w:t>
       </w:r>
       <w:r>
-        <w:t xml:space="preserve"> on the the following query.</w:t>
+        <w:t xml:space="preserve"> on the </w:t>
+      </w:r>
+      <w:proofErr w:type="spellStart"/>
+      <w:r>
+        <w:t>the</w:t>
+      </w:r>
+      <w:proofErr w:type="spellEnd"/>
+      <w:r>
+        <w:t xml:space="preserve"> following query.</w:t>
       </w:r>
       <w:r>
         <w:t xml:space="preserve"> </w:t>
@@ -1002,6 +1146,7 @@
       <w:r>
         <w:t xml:space="preserve"> on the foreign key </w:t>
       </w:r>
+      <w:proofErr w:type="spellStart"/>
       <w:r>
         <w:rPr>
           <w:i/>
@@ -1009,6 +1154,7 @@
         </w:rPr>
         <w:t>player_id</w:t>
       </w:r>
+      <w:proofErr w:type="spellEnd"/>
       <w:r>
         <w:t xml:space="preserve"> with</w:t>
       </w:r>
@@ -1050,14 +1196,26 @@
         </w:rPr>
         <w:t xml:space="preserve">SELECT </w:t>
       </w:r>
+      <w:proofErr w:type="spellStart"/>
+      <w:proofErr w:type="gramStart"/>
       <w:r>
         <w:rPr>
           <w:rFonts w:ascii="Consolas" w:hAnsi="Consolas"/>
           <w:color w:val="000000" w:themeColor="text1"/>
           <w:lang w:val="en-US"/>
         </w:rPr>
-        <w:t>name,id,nationality,total</w:t>
-      </w:r>
+        <w:t>name,id</w:t>
+      </w:r>
+      <w:proofErr w:type="gramEnd"/>
+      <w:r>
+        <w:rPr>
+          <w:rFonts w:ascii="Consolas" w:hAnsi="Consolas"/>
+          <w:color w:val="000000" w:themeColor="text1"/>
+          <w:lang w:val="en-US"/>
+        </w:rPr>
+        <w:t>,nationality,total</w:t>
+      </w:r>
+      <w:proofErr w:type="spellEnd"/>
       <w:r>
         <w:rPr>
           <w:rFonts w:ascii="Consolas" w:hAnsi="Consolas"/>
@@ -1080,6 +1238,7 @@
         </w:rPr>
         <w:t xml:space="preserve"> </w:t>
       </w:r>
+      <w:proofErr w:type="spellStart"/>
       <w:r>
         <w:rPr>
           <w:rFonts w:ascii="Consolas" w:hAnsi="Consolas"/>
@@ -1088,6 +1247,7 @@
         </w:rPr>
         <w:t>disc_golf.players</w:t>
       </w:r>
+      <w:proofErr w:type="spellEnd"/>
     </w:p>
     <w:p>
       <w:pPr>
@@ -1144,6 +1304,7 @@
         </w:rPr>
         <w:t xml:space="preserve">    </w:t>
       </w:r>
+      <w:proofErr w:type="spellStart"/>
       <w:r>
         <w:rPr>
           <w:rFonts w:ascii="Consolas" w:hAnsi="Consolas"/>
@@ -1152,6 +1313,7 @@
         </w:rPr>
         <w:t>player_id</w:t>
       </w:r>
+      <w:proofErr w:type="spellEnd"/>
       <w:r>
         <w:rPr>
           <w:rFonts w:ascii="Consolas" w:hAnsi="Consolas"/>
@@ -1159,6 +1321,7 @@
         </w:rPr>
         <w:t xml:space="preserve">, </w:t>
       </w:r>
+      <w:proofErr w:type="gramStart"/>
       <w:r>
         <w:rPr>
           <w:rFonts w:ascii="Consolas" w:hAnsi="Consolas"/>
@@ -1173,7 +1336,16 @@
           <w:color w:val="000000" w:themeColor="text1"/>
           <w:lang w:val="en-US"/>
         </w:rPr>
-        <w:t>(result)</w:t>
+        <w:t>(</w:t>
+      </w:r>
+      <w:proofErr w:type="gramEnd"/>
+      <w:r>
+        <w:rPr>
+          <w:rFonts w:ascii="Consolas" w:hAnsi="Consolas"/>
+          <w:color w:val="000000" w:themeColor="text1"/>
+          <w:lang w:val="en-US"/>
+        </w:rPr>
+        <w:t>result)</w:t>
       </w:r>
       <w:r>
         <w:rPr>
@@ -1222,14 +1394,34 @@
         </w:rPr>
         <w:t xml:space="preserve">    </w:t>
       </w:r>
+      <w:proofErr w:type="spellStart"/>
       <w:r>
         <w:rPr>
           <w:rFonts w:ascii="Consolas" w:hAnsi="Consolas"/>
           <w:color w:val="000000" w:themeColor="text1"/>
           <w:lang w:val="en-US"/>
         </w:rPr>
-        <w:t>disc_golf.competition_results</w:t>
-      </w:r>
+        <w:t>disc_</w:t>
+      </w:r>
+      <w:proofErr w:type="gramStart"/>
+      <w:r>
+        <w:rPr>
+          <w:rFonts w:ascii="Consolas" w:hAnsi="Consolas"/>
+          <w:color w:val="000000" w:themeColor="text1"/>
+          <w:lang w:val="en-US"/>
+        </w:rPr>
+        <w:t>golf.competition</w:t>
+      </w:r>
+      <w:proofErr w:type="gramEnd"/>
+      <w:r>
+        <w:rPr>
+          <w:rFonts w:ascii="Consolas" w:hAnsi="Consolas"/>
+          <w:color w:val="000000" w:themeColor="text1"/>
+          <w:lang w:val="en-US"/>
+        </w:rPr>
+        <w:t>_results</w:t>
+      </w:r>
+      <w:proofErr w:type="spellEnd"/>
     </w:p>
     <w:p>
       <w:pPr>
@@ -1239,6 +1431,7 @@
           <w:lang w:val="en-US"/>
         </w:rPr>
       </w:pPr>
+      <w:proofErr w:type="gramStart"/>
       <w:r>
         <w:rPr>
           <w:rFonts w:ascii="Consolas" w:hAnsi="Consolas"/>
@@ -1247,6 +1440,7 @@
         </w:rPr>
         <w:t>WHERE</w:t>
       </w:r>
+      <w:proofErr w:type="gramEnd"/>
     </w:p>
     <w:p>
       <w:pPr>
@@ -1299,7 +1493,16 @@
           <w:color w:val="000000" w:themeColor="text1"/>
           <w:lang w:val="en-US"/>
         </w:rPr>
-        <w:t xml:space="preserve">competition_results.name = </w:t>
+        <w:t xml:space="preserve">competition_results.name </w:t>
+      </w:r>
+      <w:proofErr w:type="gramStart"/>
+      <w:r>
+        <w:rPr>
+          <w:rFonts w:ascii="Consolas" w:hAnsi="Consolas"/>
+          <w:color w:val="000000" w:themeColor="text1"/>
+          <w:lang w:val="en-US"/>
+        </w:rPr>
+        <w:t xml:space="preserve">= </w:t>
       </w:r>
       <w:r>
         <w:rPr>
@@ -1310,6 +1513,7 @@
         </w:rPr>
         <w:t>?</w:t>
       </w:r>
+      <w:proofErr w:type="gramEnd"/>
     </w:p>
     <w:p>
       <w:pPr>
@@ -1327,6 +1531,7 @@
         </w:rPr>
         <w:t xml:space="preserve">GROUP BY </w:t>
       </w:r>
+      <w:proofErr w:type="spellStart"/>
       <w:r>
         <w:rPr>
           <w:rFonts w:ascii="Consolas" w:hAnsi="Consolas"/>
@@ -1335,6 +1540,7 @@
         </w:rPr>
         <w:t>player_id</w:t>
       </w:r>
+      <w:proofErr w:type="spellEnd"/>
     </w:p>
     <w:p>
       <w:pPr>
@@ -1438,7 +1644,35 @@
           <w:color w:val="000000" w:themeColor="text1"/>
           <w:lang w:val="en-US"/>
         </w:rPr>
-        <w:t>players.id = winner.player_id;</w:t>
+        <w:t xml:space="preserve">players.id = </w:t>
+      </w:r>
+      <w:proofErr w:type="spellStart"/>
+      <w:proofErr w:type="gramStart"/>
+      <w:r>
+        <w:rPr>
+          <w:rFonts w:ascii="Consolas" w:hAnsi="Consolas"/>
+          <w:color w:val="000000" w:themeColor="text1"/>
+          <w:lang w:val="en-US"/>
+        </w:rPr>
+        <w:t>winner.player</w:t>
+      </w:r>
+      <w:proofErr w:type="gramEnd"/>
+      <w:r>
+        <w:rPr>
+          <w:rFonts w:ascii="Consolas" w:hAnsi="Consolas"/>
+          <w:color w:val="000000" w:themeColor="text1"/>
+          <w:lang w:val="en-US"/>
+        </w:rPr>
+        <w:t>_id</w:t>
+      </w:r>
+      <w:proofErr w:type="spellEnd"/>
+      <w:r>
+        <w:rPr>
+          <w:rFonts w:ascii="Consolas" w:hAnsi="Consolas"/>
+          <w:color w:val="000000" w:themeColor="text1"/>
+          <w:lang w:val="en-US"/>
+        </w:rPr>
+        <w:t>;</w:t>
       </w:r>
     </w:p>
     <w:p>
@@ -1522,6 +1756,7 @@
         </w:rPr>
         <w:t xml:space="preserve"> </w:t>
       </w:r>
+      <w:proofErr w:type="spellStart"/>
       <w:r>
         <w:rPr>
           <w:rFonts w:ascii="Consolas" w:hAnsi="Consolas"/>
@@ -1536,8 +1771,19 @@
           <w:color w:val="000000" w:themeColor="text1"/>
           <w:lang w:val="en-US"/>
         </w:rPr>
-        <w:t>_golf.discs</w:t>
-      </w:r>
+        <w:t>_</w:t>
+      </w:r>
+      <w:proofErr w:type="gramStart"/>
+      <w:r>
+        <w:rPr>
+          <w:rFonts w:ascii="Consolas" w:hAnsi="Consolas"/>
+          <w:color w:val="000000" w:themeColor="text1"/>
+          <w:lang w:val="en-US"/>
+        </w:rPr>
+        <w:t>golf.discs</w:t>
+      </w:r>
+      <w:proofErr w:type="spellEnd"/>
+      <w:proofErr w:type="gramEnd"/>
     </w:p>
     <w:p>
       <w:pPr>
@@ -1587,13 +1833,23 @@
         </w:rPr>
         <w:t xml:space="preserve">AND </w:t>
       </w:r>
+      <w:proofErr w:type="spellStart"/>
       <w:r>
         <w:rPr>
           <w:rFonts w:ascii="Consolas" w:hAnsi="Consolas"/>
           <w:color w:val="FF0000"/>
           <w:lang w:val="en-US"/>
         </w:rPr>
-        <w:t xml:space="preserve">provided_player_level </w:t>
+        <w:t>provided_player_level</w:t>
+      </w:r>
+      <w:proofErr w:type="spellEnd"/>
+      <w:r>
+        <w:rPr>
+          <w:rFonts w:ascii="Consolas" w:hAnsi="Consolas"/>
+          <w:color w:val="FF0000"/>
+          <w:lang w:val="en-US"/>
+        </w:rPr>
+        <w:t xml:space="preserve"> </w:t>
       </w:r>
       <w:r>
         <w:rPr>
@@ -1603,6 +1859,7 @@
         </w:rPr>
         <w:t xml:space="preserve">&gt;= </w:t>
       </w:r>
+      <w:proofErr w:type="spellStart"/>
       <w:r>
         <w:rPr>
           <w:rFonts w:ascii="Consolas" w:hAnsi="Consolas"/>
@@ -1611,6 +1868,7 @@
         </w:rPr>
         <w:t>provided_distance</w:t>
       </w:r>
+      <w:proofErr w:type="spellEnd"/>
       <w:r>
         <w:rPr>
           <w:rFonts w:ascii="Consolas" w:hAnsi="Consolas"/>
@@ -1708,7 +1966,11 @@
         </w:rPr>
       </w:pPr>
       <w:r>
-        <w:t xml:space="preserve">The course passed on is marked with a </w:t>
+        <w:t xml:space="preserve">The course passed on is marked with </w:t>
+      </w:r>
+      <w:proofErr w:type="gramStart"/>
+      <w:r>
+        <w:t xml:space="preserve">a </w:t>
       </w:r>
       <w:r>
         <w:rPr>
@@ -1718,6 +1980,7 @@
         </w:rPr>
         <w:t>?</w:t>
       </w:r>
+      <w:proofErr w:type="gramEnd"/>
       <w:r>
         <w:rPr>
           <w:rFonts w:ascii="Consolas" w:hAnsi="Consolas"/>
@@ -1809,8 +2072,26 @@
           <w:rFonts w:ascii="Consolas" w:hAnsi="Consolas"/>
           <w:lang w:val="en-US"/>
         </w:rPr>
-        <w:t xml:space="preserve">    disc_golf.discs</w:t>
-      </w:r>
+        <w:t xml:space="preserve">    </w:t>
+      </w:r>
+      <w:proofErr w:type="spellStart"/>
+      <w:r>
+        <w:rPr>
+          <w:rFonts w:ascii="Consolas" w:hAnsi="Consolas"/>
+          <w:lang w:val="en-US"/>
+        </w:rPr>
+        <w:t>disc_</w:t>
+      </w:r>
+      <w:proofErr w:type="gramStart"/>
+      <w:r>
+        <w:rPr>
+          <w:rFonts w:ascii="Consolas" w:hAnsi="Consolas"/>
+          <w:lang w:val="en-US"/>
+        </w:rPr>
+        <w:t>golf.discs</w:t>
+      </w:r>
+      <w:proofErr w:type="spellEnd"/>
+      <w:proofErr w:type="gramEnd"/>
     </w:p>
     <w:p>
       <w:pPr>
@@ -1820,6 +2101,7 @@
           <w:lang w:val="en-US"/>
         </w:rPr>
       </w:pPr>
+      <w:proofErr w:type="gramStart"/>
       <w:r>
         <w:rPr>
           <w:rFonts w:ascii="Consolas" w:hAnsi="Consolas"/>
@@ -1828,6 +2110,7 @@
         </w:rPr>
         <w:t>WHERE</w:t>
       </w:r>
+      <w:proofErr w:type="gramEnd"/>
     </w:p>
     <w:p>
       <w:pPr>
@@ -1871,8 +2154,17 @@
           <w:rFonts w:ascii="Consolas" w:hAnsi="Consolas"/>
           <w:lang w:val="en-US"/>
         </w:rPr>
-        <w:t xml:space="preserve">            tee_pad_disc</w:t>
-      </w:r>
+        <w:t xml:space="preserve">            </w:t>
+      </w:r>
+      <w:proofErr w:type="spellStart"/>
+      <w:r>
+        <w:rPr>
+          <w:rFonts w:ascii="Consolas" w:hAnsi="Consolas"/>
+          <w:lang w:val="en-US"/>
+        </w:rPr>
+        <w:t>tee_pad_disc</w:t>
+      </w:r>
+      <w:proofErr w:type="spellEnd"/>
     </w:p>
     <w:p>
       <w:pPr>
@@ -1939,8 +2231,25 @@
           <w:rFonts w:ascii="Consolas" w:hAnsi="Consolas"/>
           <w:lang w:val="en-US"/>
         </w:rPr>
-        <w:t xml:space="preserve">                tee_pad_disc, </w:t>
-      </w:r>
+        <w:t xml:space="preserve">                </w:t>
+      </w:r>
+      <w:proofErr w:type="spellStart"/>
+      <w:r>
+        <w:rPr>
+          <w:rFonts w:ascii="Consolas" w:hAnsi="Consolas"/>
+          <w:lang w:val="en-US"/>
+        </w:rPr>
+        <w:t>tee_pad_disc</w:t>
+      </w:r>
+      <w:proofErr w:type="spellEnd"/>
+      <w:r>
+        <w:rPr>
+          <w:rFonts w:ascii="Consolas" w:hAnsi="Consolas"/>
+          <w:lang w:val="en-US"/>
+        </w:rPr>
+        <w:t xml:space="preserve">, </w:t>
+      </w:r>
+      <w:proofErr w:type="gramStart"/>
       <w:r>
         <w:rPr>
           <w:rFonts w:ascii="Consolas" w:hAnsi="Consolas"/>
@@ -1954,7 +2263,24 @@
           <w:rFonts w:ascii="Consolas" w:hAnsi="Consolas"/>
           <w:lang w:val="en-US"/>
         </w:rPr>
-        <w:t xml:space="preserve">(tee_pad_disc) </w:t>
+        <w:t>(</w:t>
+      </w:r>
+      <w:proofErr w:type="spellStart"/>
+      <w:proofErr w:type="gramEnd"/>
+      <w:r>
+        <w:rPr>
+          <w:rFonts w:ascii="Consolas" w:hAnsi="Consolas"/>
+          <w:lang w:val="en-US"/>
+        </w:rPr>
+        <w:t>tee_pad_disc</w:t>
+      </w:r>
+      <w:proofErr w:type="spellEnd"/>
+      <w:r>
+        <w:rPr>
+          <w:rFonts w:ascii="Consolas" w:hAnsi="Consolas"/>
+          <w:lang w:val="en-US"/>
+        </w:rPr>
+        <w:t xml:space="preserve">) </w:t>
       </w:r>
       <w:r>
         <w:rPr>
@@ -1969,8 +2295,17 @@
           <w:rFonts w:ascii="Consolas" w:hAnsi="Consolas"/>
           <w:lang w:val="en-US"/>
         </w:rPr>
-        <w:t xml:space="preserve"> discCount</w:t>
-      </w:r>
+        <w:t xml:space="preserve"> </w:t>
+      </w:r>
+      <w:proofErr w:type="spellStart"/>
+      <w:r>
+        <w:rPr>
+          <w:rFonts w:ascii="Consolas" w:hAnsi="Consolas"/>
+          <w:lang w:val="en-US"/>
+        </w:rPr>
+        <w:t>discCount</w:t>
+      </w:r>
+      <w:proofErr w:type="spellEnd"/>
     </w:p>
     <w:p>
       <w:pPr>
@@ -2007,7 +2342,39 @@
           <w:rFonts w:ascii="Consolas" w:hAnsi="Consolas"/>
           <w:lang w:val="en-US"/>
         </w:rPr>
-        <w:t xml:space="preserve">                disc_golf.competition_results </w:t>
+        <w:t xml:space="preserve">                </w:t>
+      </w:r>
+      <w:proofErr w:type="spellStart"/>
+      <w:r>
+        <w:rPr>
+          <w:rFonts w:ascii="Consolas" w:hAnsi="Consolas"/>
+          <w:lang w:val="en-US"/>
+        </w:rPr>
+        <w:t>disc_</w:t>
+      </w:r>
+      <w:proofErr w:type="gramStart"/>
+      <w:r>
+        <w:rPr>
+          <w:rFonts w:ascii="Consolas" w:hAnsi="Consolas"/>
+          <w:lang w:val="en-US"/>
+        </w:rPr>
+        <w:t>golf.competition</w:t>
+      </w:r>
+      <w:proofErr w:type="gramEnd"/>
+      <w:r>
+        <w:rPr>
+          <w:rFonts w:ascii="Consolas" w:hAnsi="Consolas"/>
+          <w:lang w:val="en-US"/>
+        </w:rPr>
+        <w:t>_results</w:t>
+      </w:r>
+      <w:proofErr w:type="spellEnd"/>
+      <w:r>
+        <w:rPr>
+          <w:rFonts w:ascii="Consolas" w:hAnsi="Consolas"/>
+          <w:lang w:val="en-US"/>
+        </w:rPr>
+        <w:t xml:space="preserve"> </w:t>
       </w:r>
       <w:r>
         <w:rPr>
@@ -2022,7 +2389,23 @@
           <w:rFonts w:ascii="Consolas" w:hAnsi="Consolas"/>
           <w:lang w:val="en-US"/>
         </w:rPr>
-        <w:t xml:space="preserve"> competition_results.course = </w:t>
+        <w:t xml:space="preserve"> </w:t>
+      </w:r>
+      <w:proofErr w:type="spellStart"/>
+      <w:r>
+        <w:rPr>
+          <w:rFonts w:ascii="Consolas" w:hAnsi="Consolas"/>
+          <w:lang w:val="en-US"/>
+        </w:rPr>
+        <w:t>competition_results.course</w:t>
+      </w:r>
+      <w:proofErr w:type="spellEnd"/>
+      <w:r>
+        <w:rPr>
+          <w:rFonts w:ascii="Consolas" w:hAnsi="Consolas"/>
+          <w:lang w:val="en-US"/>
+        </w:rPr>
+        <w:t xml:space="preserve"> = </w:t>
       </w:r>
       <w:r>
         <w:rPr>
@@ -2062,6 +2445,7 @@
         </w:rPr>
         <w:t xml:space="preserve">GROUP BY </w:t>
       </w:r>
+      <w:proofErr w:type="spellStart"/>
       <w:r>
         <w:rPr>
           <w:rFonts w:ascii="Consolas" w:hAnsi="Consolas"/>
@@ -2069,6 +2453,7 @@
         </w:rPr>
         <w:t>tee_pad_disc</w:t>
       </w:r>
+      <w:proofErr w:type="spellEnd"/>
     </w:p>
     <w:p>
       <w:pPr>
@@ -2092,12 +2477,21 @@
         </w:rPr>
         <w:t xml:space="preserve">ORDER BY </w:t>
       </w:r>
-      <w:r>
-        <w:rPr>
-          <w:rFonts w:ascii="Consolas" w:hAnsi="Consolas"/>
-          <w:lang w:val="en-US"/>
-        </w:rPr>
-        <w:t xml:space="preserve">discCount </w:t>
+      <w:proofErr w:type="spellStart"/>
+      <w:r>
+        <w:rPr>
+          <w:rFonts w:ascii="Consolas" w:hAnsi="Consolas"/>
+          <w:lang w:val="en-US"/>
+        </w:rPr>
+        <w:t>discCount</w:t>
+      </w:r>
+      <w:proofErr w:type="spellEnd"/>
+      <w:r>
+        <w:rPr>
+          <w:rFonts w:ascii="Consolas" w:hAnsi="Consolas"/>
+          <w:lang w:val="en-US"/>
+        </w:rPr>
+        <w:t xml:space="preserve"> </w:t>
       </w:r>
       <w:r>
         <w:rPr>
@@ -2158,7 +2552,32 @@
           <w:rFonts w:ascii="Consolas" w:hAnsi="Consolas"/>
           <w:lang w:val="en-US"/>
         </w:rPr>
-        <w:t xml:space="preserve"> mostUsed);                # get the first result</w:t>
+        <w:t xml:space="preserve"> </w:t>
+      </w:r>
+      <w:proofErr w:type="spellStart"/>
+      <w:r>
+        <w:rPr>
+          <w:rFonts w:ascii="Consolas" w:hAnsi="Consolas"/>
+          <w:lang w:val="en-US"/>
+        </w:rPr>
+        <w:t>mostUsed</w:t>
+      </w:r>
+      <w:proofErr w:type="spellEnd"/>
+      <w:proofErr w:type="gramStart"/>
+      <w:r>
+        <w:rPr>
+          <w:rFonts w:ascii="Consolas" w:hAnsi="Consolas"/>
+          <w:lang w:val="en-US"/>
+        </w:rPr>
+        <w:t xml:space="preserve">);   </w:t>
+      </w:r>
+      <w:proofErr w:type="gramEnd"/>
+      <w:r>
+        <w:rPr>
+          <w:rFonts w:ascii="Consolas" w:hAnsi="Consolas"/>
+          <w:lang w:val="en-US"/>
+        </w:rPr>
+        <w:t xml:space="preserve">             # get the first result</w:t>
       </w:r>
       <w:r>
         <w:rPr>
@@ -2364,38 +2783,79 @@
           <w:rFonts w:ascii="Consolas" w:hAnsi="Consolas"/>
           <w:lang w:val="en-US"/>
         </w:rPr>
-        <w:t xml:space="preserve">    average_range_beginner,</w:t>
-      </w:r>
-    </w:p>
-    <w:p>
-      <w:pPr>
-        <w:rPr>
-          <w:rFonts w:ascii="Consolas" w:hAnsi="Consolas"/>
-          <w:lang w:val="en-US"/>
-        </w:rPr>
-      </w:pPr>
-      <w:r>
-        <w:rPr>
-          <w:rFonts w:ascii="Consolas" w:hAnsi="Consolas"/>
-          <w:lang w:val="en-US"/>
-        </w:rPr>
-        <w:t xml:space="preserve">    average_range_advanced,</w:t>
-      </w:r>
-    </w:p>
-    <w:p>
-      <w:pPr>
-        <w:rPr>
-          <w:rFonts w:ascii="Consolas" w:hAnsi="Consolas"/>
-          <w:lang w:val="en-US"/>
-        </w:rPr>
-      </w:pPr>
-      <w:r>
-        <w:rPr>
-          <w:rFonts w:ascii="Consolas" w:hAnsi="Consolas"/>
-          <w:lang w:val="en-US"/>
-        </w:rPr>
-        <w:t xml:space="preserve">    average_range_pro</w:t>
-      </w:r>
+        <w:t xml:space="preserve">    </w:t>
+      </w:r>
+      <w:proofErr w:type="spellStart"/>
+      <w:r>
+        <w:rPr>
+          <w:rFonts w:ascii="Consolas" w:hAnsi="Consolas"/>
+          <w:lang w:val="en-US"/>
+        </w:rPr>
+        <w:t>average_range_beginner</w:t>
+      </w:r>
+      <w:proofErr w:type="spellEnd"/>
+      <w:r>
+        <w:rPr>
+          <w:rFonts w:ascii="Consolas" w:hAnsi="Consolas"/>
+          <w:lang w:val="en-US"/>
+        </w:rPr>
+        <w:t>,</w:t>
+      </w:r>
+    </w:p>
+    <w:p>
+      <w:pPr>
+        <w:rPr>
+          <w:rFonts w:ascii="Consolas" w:hAnsi="Consolas"/>
+          <w:lang w:val="en-US"/>
+        </w:rPr>
+      </w:pPr>
+      <w:r>
+        <w:rPr>
+          <w:rFonts w:ascii="Consolas" w:hAnsi="Consolas"/>
+          <w:lang w:val="en-US"/>
+        </w:rPr>
+        <w:t xml:space="preserve">    </w:t>
+      </w:r>
+      <w:proofErr w:type="spellStart"/>
+      <w:r>
+        <w:rPr>
+          <w:rFonts w:ascii="Consolas" w:hAnsi="Consolas"/>
+          <w:lang w:val="en-US"/>
+        </w:rPr>
+        <w:t>average_range_advanced</w:t>
+      </w:r>
+      <w:proofErr w:type="spellEnd"/>
+      <w:r>
+        <w:rPr>
+          <w:rFonts w:ascii="Consolas" w:hAnsi="Consolas"/>
+          <w:lang w:val="en-US"/>
+        </w:rPr>
+        <w:t>,</w:t>
+      </w:r>
+    </w:p>
+    <w:p>
+      <w:pPr>
+        <w:rPr>
+          <w:rFonts w:ascii="Consolas" w:hAnsi="Consolas"/>
+          <w:lang w:val="en-US"/>
+        </w:rPr>
+      </w:pPr>
+      <w:r>
+        <w:rPr>
+          <w:rFonts w:ascii="Consolas" w:hAnsi="Consolas"/>
+          <w:lang w:val="en-US"/>
+        </w:rPr>
+        <w:t xml:space="preserve">    </w:t>
+      </w:r>
+      <w:proofErr w:type="spellStart"/>
+      <w:r>
+        <w:rPr>
+          <w:rFonts w:ascii="Consolas" w:hAnsi="Consolas"/>
+          <w:lang w:val="en-US"/>
+        </w:rPr>
+        <w:t>average_range_pro</w:t>
+      </w:r>
+      <w:proofErr w:type="spellEnd"/>
     </w:p>
     <w:p>
       <w:pPr>
@@ -2426,8 +2886,26 @@
           <w:rFonts w:ascii="Consolas" w:hAnsi="Consolas"/>
           <w:lang w:val="en-US"/>
         </w:rPr>
-        <w:t xml:space="preserve">    disc_golf.discs</w:t>
-      </w:r>
+        <w:t xml:space="preserve">    </w:t>
+      </w:r>
+      <w:proofErr w:type="spellStart"/>
+      <w:r>
+        <w:rPr>
+          <w:rFonts w:ascii="Consolas" w:hAnsi="Consolas"/>
+          <w:lang w:val="en-US"/>
+        </w:rPr>
+        <w:t>disc_</w:t>
+      </w:r>
+      <w:proofErr w:type="gramStart"/>
+      <w:r>
+        <w:rPr>
+          <w:rFonts w:ascii="Consolas" w:hAnsi="Consolas"/>
+          <w:lang w:val="en-US"/>
+        </w:rPr>
+        <w:t>golf.discs</w:t>
+      </w:r>
+      <w:proofErr w:type="spellEnd"/>
+      <w:proofErr w:type="gramEnd"/>
     </w:p>
     <w:p>
       <w:pPr>
@@ -2437,6 +2915,7 @@
           <w:lang w:val="en-US"/>
         </w:rPr>
       </w:pPr>
+      <w:proofErr w:type="gramStart"/>
       <w:r>
         <w:rPr>
           <w:rFonts w:ascii="Consolas" w:hAnsi="Consolas"/>
@@ -2445,6 +2924,7 @@
         </w:rPr>
         <w:t>WHERE</w:t>
       </w:r>
+      <w:proofErr w:type="gramEnd"/>
     </w:p>
     <w:p>
       <w:pPr>
@@ -2488,8 +2968,17 @@
           <w:rFonts w:ascii="Consolas" w:hAnsi="Consolas"/>
           <w:lang w:val="en-US"/>
         </w:rPr>
-        <w:t xml:space="preserve">            disc_name</w:t>
-      </w:r>
+        <w:t xml:space="preserve">            </w:t>
+      </w:r>
+      <w:proofErr w:type="spellStart"/>
+      <w:r>
+        <w:rPr>
+          <w:rFonts w:ascii="Consolas" w:hAnsi="Consolas"/>
+          <w:lang w:val="en-US"/>
+        </w:rPr>
+        <w:t>disc_name</w:t>
+      </w:r>
+      <w:proofErr w:type="spellEnd"/>
     </w:p>
     <w:p>
       <w:pPr>
@@ -2556,8 +3045,25 @@
           <w:rFonts w:ascii="Consolas" w:hAnsi="Consolas"/>
           <w:lang w:val="en-US"/>
         </w:rPr>
-        <w:t xml:space="preserve">                disc_name, </w:t>
-      </w:r>
+        <w:t xml:space="preserve">                </w:t>
+      </w:r>
+      <w:proofErr w:type="spellStart"/>
+      <w:r>
+        <w:rPr>
+          <w:rFonts w:ascii="Consolas" w:hAnsi="Consolas"/>
+          <w:lang w:val="en-US"/>
+        </w:rPr>
+        <w:t>disc_name</w:t>
+      </w:r>
+      <w:proofErr w:type="spellEnd"/>
+      <w:r>
+        <w:rPr>
+          <w:rFonts w:ascii="Consolas" w:hAnsi="Consolas"/>
+          <w:lang w:val="en-US"/>
+        </w:rPr>
+        <w:t xml:space="preserve">, </w:t>
+      </w:r>
+      <w:proofErr w:type="gramStart"/>
       <w:r>
         <w:rPr>
           <w:rFonts w:ascii="Consolas" w:hAnsi="Consolas"/>
@@ -2571,7 +3077,24 @@
           <w:rFonts w:ascii="Consolas" w:hAnsi="Consolas"/>
           <w:lang w:val="en-US"/>
         </w:rPr>
-        <w:t xml:space="preserve">(disc_name) </w:t>
+        <w:t>(</w:t>
+      </w:r>
+      <w:proofErr w:type="spellStart"/>
+      <w:proofErr w:type="gramEnd"/>
+      <w:r>
+        <w:rPr>
+          <w:rFonts w:ascii="Consolas" w:hAnsi="Consolas"/>
+          <w:lang w:val="en-US"/>
+        </w:rPr>
+        <w:t>disc_name</w:t>
+      </w:r>
+      <w:proofErr w:type="spellEnd"/>
+      <w:r>
+        <w:rPr>
+          <w:rFonts w:ascii="Consolas" w:hAnsi="Consolas"/>
+          <w:lang w:val="en-US"/>
+        </w:rPr>
+        <w:t xml:space="preserve">) </w:t>
       </w:r>
       <w:r>
         <w:rPr>
@@ -2586,8 +3109,17 @@
           <w:rFonts w:ascii="Consolas" w:hAnsi="Consolas"/>
           <w:lang w:val="en-US"/>
         </w:rPr>
-        <w:t xml:space="preserve"> discCount</w:t>
-      </w:r>
+        <w:t xml:space="preserve"> </w:t>
+      </w:r>
+      <w:proofErr w:type="spellStart"/>
+      <w:r>
+        <w:rPr>
+          <w:rFonts w:ascii="Consolas" w:hAnsi="Consolas"/>
+          <w:lang w:val="en-US"/>
+        </w:rPr>
+        <w:t>discCount</w:t>
+      </w:r>
+      <w:proofErr w:type="spellEnd"/>
     </w:p>
     <w:p>
       <w:pPr>
@@ -2624,8 +3156,26 @@
           <w:rFonts w:ascii="Consolas" w:hAnsi="Consolas"/>
           <w:lang w:val="en-US"/>
         </w:rPr>
-        <w:t xml:space="preserve">                disc_golf.bags</w:t>
-      </w:r>
+        <w:t xml:space="preserve">                </w:t>
+      </w:r>
+      <w:proofErr w:type="spellStart"/>
+      <w:r>
+        <w:rPr>
+          <w:rFonts w:ascii="Consolas" w:hAnsi="Consolas"/>
+          <w:lang w:val="en-US"/>
+        </w:rPr>
+        <w:t>disc_</w:t>
+      </w:r>
+      <w:proofErr w:type="gramStart"/>
+      <w:r>
+        <w:rPr>
+          <w:rFonts w:ascii="Consolas" w:hAnsi="Consolas"/>
+          <w:lang w:val="en-US"/>
+        </w:rPr>
+        <w:t>golf.bags</w:t>
+      </w:r>
+      <w:proofErr w:type="spellEnd"/>
+      <w:proofErr w:type="gramEnd"/>
     </w:p>
     <w:p>
       <w:pPr>
@@ -2649,6 +3199,7 @@
         </w:rPr>
         <w:t xml:space="preserve">GROUP BY </w:t>
       </w:r>
+      <w:proofErr w:type="spellStart"/>
       <w:r>
         <w:rPr>
           <w:rFonts w:ascii="Consolas" w:hAnsi="Consolas"/>
@@ -2656,6 +3207,7 @@
         </w:rPr>
         <w:t>disc_name</w:t>
       </w:r>
+      <w:proofErr w:type="spellEnd"/>
     </w:p>
     <w:p>
       <w:pPr>
@@ -2679,12 +3231,21 @@
         </w:rPr>
         <w:t xml:space="preserve">ORDER BY </w:t>
       </w:r>
-      <w:r>
-        <w:rPr>
-          <w:rFonts w:ascii="Consolas" w:hAnsi="Consolas"/>
-          <w:lang w:val="en-US"/>
-        </w:rPr>
-        <w:t>discCount DE</w:t>
+      <w:proofErr w:type="spellStart"/>
+      <w:r>
+        <w:rPr>
+          <w:rFonts w:ascii="Consolas" w:hAnsi="Consolas"/>
+          <w:lang w:val="en-US"/>
+        </w:rPr>
+        <w:t>discCount</w:t>
+      </w:r>
+      <w:proofErr w:type="spellEnd"/>
+      <w:r>
+        <w:rPr>
+          <w:rFonts w:ascii="Consolas" w:hAnsi="Consolas"/>
+          <w:lang w:val="en-US"/>
+        </w:rPr>
+        <w:t xml:space="preserve"> DE</w:t>
       </w:r>
       <w:r>
         <w:rPr>
@@ -2745,7 +3306,32 @@
           <w:rFonts w:ascii="Consolas" w:hAnsi="Consolas"/>
           <w:lang w:val="en-US"/>
         </w:rPr>
-        <w:t xml:space="preserve"> mostOwned);               </w:t>
+        <w:t xml:space="preserve"> </w:t>
+      </w:r>
+      <w:proofErr w:type="spellStart"/>
+      <w:r>
+        <w:rPr>
+          <w:rFonts w:ascii="Consolas" w:hAnsi="Consolas"/>
+          <w:lang w:val="en-US"/>
+        </w:rPr>
+        <w:t>mostOwned</w:t>
+      </w:r>
+      <w:proofErr w:type="spellEnd"/>
+      <w:proofErr w:type="gramStart"/>
+      <w:r>
+        <w:rPr>
+          <w:rFonts w:ascii="Consolas" w:hAnsi="Consolas"/>
+          <w:lang w:val="en-US"/>
+        </w:rPr>
+        <w:t xml:space="preserve">);   </w:t>
+      </w:r>
+      <w:proofErr w:type="gramEnd"/>
+      <w:r>
+        <w:rPr>
+          <w:rFonts w:ascii="Consolas" w:hAnsi="Consolas"/>
+          <w:lang w:val="en-US"/>
+        </w:rPr>
+        <w:t xml:space="preserve">            </w:t>
       </w:r>
       <w:r>
         <w:rPr>
@@ -2777,7 +3363,15 @@
     </w:p>
     <w:p>
       <w:r>
-        <w:t xml:space="preserve">This query lets you se what discs different players own and keep in their bag. This can be interesting to see if a player is good and inspiring. </w:t>
+        <w:t xml:space="preserve">This query lets you </w:t>
+      </w:r>
+      <w:proofErr w:type="spellStart"/>
+      <w:r>
+        <w:t>se</w:t>
+      </w:r>
+      <w:proofErr w:type="spellEnd"/>
+      <w:r>
+        <w:t xml:space="preserve"> what discs different players own and keep in their bag. This can be interesting to see if a player is good and inspiring. </w:t>
       </w:r>
     </w:p>
     <w:p>
@@ -2798,7 +3392,11 @@
         <w:t xml:space="preserve"> of the selected player</w:t>
       </w:r>
       <w:r>
-        <w:t xml:space="preserve"> (marked with </w:t>
+        <w:t xml:space="preserve"> (marked </w:t>
+      </w:r>
+      <w:proofErr w:type="gramStart"/>
+      <w:r>
+        <w:t xml:space="preserve">with </w:t>
       </w:r>
       <w:r>
         <w:rPr>
@@ -2806,6 +3404,7 @@
         </w:rPr>
         <w:t>?</w:t>
       </w:r>
+      <w:proofErr w:type="gramEnd"/>
       <w:r>
         <w:t xml:space="preserve"> in the query). </w:t>
       </w:r>
@@ -2820,6 +3419,7 @@
       <w:r>
         <w:t xml:space="preserve">s on the </w:t>
       </w:r>
+      <w:proofErr w:type="spellStart"/>
       <w:r>
         <w:rPr>
           <w:i/>
@@ -2841,6 +3441,7 @@
         </w:rPr>
         <w:t>name</w:t>
       </w:r>
+      <w:proofErr w:type="spellEnd"/>
       <w:r>
         <w:t xml:space="preserve"> with </w:t>
       </w:r>
@@ -2904,19 +3505,19 @@
           <w:szCs w:val="21"/>
           <w:lang w:val="en-US" w:eastAsia="sv-SE"/>
         </w:rPr>
-        <w:t xml:space="preserve"> disc_name,</w:t>
-      </w:r>
-    </w:p>
-    <w:p>
-      <w:pPr>
-        <w:spacing w:line="285" w:lineRule="atLeast"/>
+        <w:t xml:space="preserve"> </w:t>
+      </w:r>
+      <w:proofErr w:type="spellStart"/>
+      <w:r>
         <w:rPr>
           <w:rFonts w:ascii="Consolas" w:eastAsia="Times New Roman" w:hAnsi="Consolas" w:cs="Times New Roman"/>
           <w:sz w:val="21"/>
           <w:szCs w:val="21"/>
           <w:lang w:val="en-US" w:eastAsia="sv-SE"/>
         </w:rPr>
-      </w:pPr>
+        <w:t>disc_name</w:t>
+      </w:r>
+      <w:proofErr w:type="spellEnd"/>
       <w:r>
         <w:rPr>
           <w:rFonts w:ascii="Consolas" w:eastAsia="Times New Roman" w:hAnsi="Consolas" w:cs="Times New Roman"/>
@@ -2924,17 +3525,19 @@
           <w:szCs w:val="21"/>
           <w:lang w:val="en-US" w:eastAsia="sv-SE"/>
         </w:rPr>
-        <w:t>   </w:t>
-      </w:r>
-      <w:r>
+        <w:t>,</w:t>
+      </w:r>
+    </w:p>
+    <w:p>
+      <w:pPr>
+        <w:spacing w:line="285" w:lineRule="atLeast"/>
         <w:rPr>
           <w:rFonts w:ascii="Consolas" w:eastAsia="Times New Roman" w:hAnsi="Consolas" w:cs="Times New Roman"/>
           <w:sz w:val="21"/>
           <w:szCs w:val="21"/>
           <w:lang w:val="en-US" w:eastAsia="sv-SE"/>
         </w:rPr>
-        <w:tab/>
-      </w:r>
+      </w:pPr>
       <w:r>
         <w:rPr>
           <w:rFonts w:ascii="Consolas" w:eastAsia="Times New Roman" w:hAnsi="Consolas" w:cs="Times New Roman"/>
@@ -2942,19 +3545,17 @@
           <w:szCs w:val="21"/>
           <w:lang w:val="en-US" w:eastAsia="sv-SE"/>
         </w:rPr>
-        <w:t xml:space="preserve"> plastic_type,</w:t>
-      </w:r>
-    </w:p>
-    <w:p>
-      <w:pPr>
-        <w:spacing w:line="285" w:lineRule="atLeast"/>
+        <w:t>   </w:t>
+      </w:r>
+      <w:r>
         <w:rPr>
           <w:rFonts w:ascii="Consolas" w:eastAsia="Times New Roman" w:hAnsi="Consolas" w:cs="Times New Roman"/>
           <w:sz w:val="21"/>
           <w:szCs w:val="21"/>
           <w:lang w:val="en-US" w:eastAsia="sv-SE"/>
         </w:rPr>
-      </w:pPr>
+        <w:tab/>
+      </w:r>
       <w:r>
         <w:rPr>
           <w:rFonts w:ascii="Consolas" w:eastAsia="Times New Roman" w:hAnsi="Consolas" w:cs="Times New Roman"/>
@@ -2962,8 +3563,9 @@
           <w:szCs w:val="21"/>
           <w:lang w:val="en-US" w:eastAsia="sv-SE"/>
         </w:rPr>
-        <w:t>   </w:t>
-      </w:r>
+        <w:t xml:space="preserve"> </w:t>
+      </w:r>
+      <w:proofErr w:type="spellStart"/>
       <w:r>
         <w:rPr>
           <w:rFonts w:ascii="Consolas" w:eastAsia="Times New Roman" w:hAnsi="Consolas" w:cs="Times New Roman"/>
@@ -2971,8 +3573,9 @@
           <w:szCs w:val="21"/>
           <w:lang w:val="en-US" w:eastAsia="sv-SE"/>
         </w:rPr>
-        <w:tab/>
-      </w:r>
+        <w:t>plastic_type</w:t>
+      </w:r>
+      <w:proofErr w:type="spellEnd"/>
       <w:r>
         <w:rPr>
           <w:rFonts w:ascii="Consolas" w:eastAsia="Times New Roman" w:hAnsi="Consolas" w:cs="Times New Roman"/>
@@ -2980,7 +3583,65 @@
           <w:szCs w:val="21"/>
           <w:lang w:val="en-US" w:eastAsia="sv-SE"/>
         </w:rPr>
-        <w:t xml:space="preserve"> weigth,</w:t>
+        <w:t>,</w:t>
+      </w:r>
+    </w:p>
+    <w:p>
+      <w:pPr>
+        <w:spacing w:line="285" w:lineRule="atLeast"/>
+        <w:rPr>
+          <w:rFonts w:ascii="Consolas" w:eastAsia="Times New Roman" w:hAnsi="Consolas" w:cs="Times New Roman"/>
+          <w:sz w:val="21"/>
+          <w:szCs w:val="21"/>
+          <w:lang w:val="en-US" w:eastAsia="sv-SE"/>
+        </w:rPr>
+      </w:pPr>
+      <w:r>
+        <w:rPr>
+          <w:rFonts w:ascii="Consolas" w:eastAsia="Times New Roman" w:hAnsi="Consolas" w:cs="Times New Roman"/>
+          <w:sz w:val="21"/>
+          <w:szCs w:val="21"/>
+          <w:lang w:val="en-US" w:eastAsia="sv-SE"/>
+        </w:rPr>
+        <w:t>   </w:t>
+      </w:r>
+      <w:r>
+        <w:rPr>
+          <w:rFonts w:ascii="Consolas" w:eastAsia="Times New Roman" w:hAnsi="Consolas" w:cs="Times New Roman"/>
+          <w:sz w:val="21"/>
+          <w:szCs w:val="21"/>
+          <w:lang w:val="en-US" w:eastAsia="sv-SE"/>
+        </w:rPr>
+        <w:tab/>
+      </w:r>
+      <w:r>
+        <w:rPr>
+          <w:rFonts w:ascii="Consolas" w:eastAsia="Times New Roman" w:hAnsi="Consolas" w:cs="Times New Roman"/>
+          <w:sz w:val="21"/>
+          <w:szCs w:val="21"/>
+          <w:lang w:val="en-US" w:eastAsia="sv-SE"/>
+        </w:rPr>
+        <w:t xml:space="preserve"> </w:t>
+      </w:r>
+      <w:proofErr w:type="spellStart"/>
+      <w:r>
+        <w:rPr>
+          <w:rFonts w:ascii="Consolas" w:eastAsia="Times New Roman" w:hAnsi="Consolas" w:cs="Times New Roman"/>
+          <w:sz w:val="21"/>
+          <w:szCs w:val="21"/>
+          <w:lang w:val="en-US" w:eastAsia="sv-SE"/>
+        </w:rPr>
+        <w:t>weigth</w:t>
+      </w:r>
+      <w:proofErr w:type="spellEnd"/>
+      <w:r>
+        <w:rPr>
+          <w:rFonts w:ascii="Consolas" w:eastAsia="Times New Roman" w:hAnsi="Consolas" w:cs="Times New Roman"/>
+          <w:sz w:val="21"/>
+          <w:szCs w:val="21"/>
+          <w:lang w:val="en-US" w:eastAsia="sv-SE"/>
+        </w:rPr>
+        <w:t>,</w:t>
       </w:r>
     </w:p>
     <w:p>
@@ -3189,6 +3850,7 @@
           <w:lang w:val="en-US" w:eastAsia="sv-SE"/>
         </w:rPr>
       </w:pPr>
+      <w:proofErr w:type="spellStart"/>
       <w:r>
         <w:rPr>
           <w:rFonts w:ascii="Consolas" w:eastAsia="Times New Roman" w:hAnsi="Consolas" w:cs="Times New Roman"/>
@@ -3196,8 +3858,20 @@
           <w:szCs w:val="21"/>
           <w:lang w:val="en-US" w:eastAsia="sv-SE"/>
         </w:rPr>
-        <w:t>disc_golf.bags</w:t>
-      </w:r>
+        <w:t>disc_</w:t>
+      </w:r>
+      <w:proofErr w:type="gramStart"/>
+      <w:r>
+        <w:rPr>
+          <w:rFonts w:ascii="Consolas" w:eastAsia="Times New Roman" w:hAnsi="Consolas" w:cs="Times New Roman"/>
+          <w:sz w:val="21"/>
+          <w:szCs w:val="21"/>
+          <w:lang w:val="en-US" w:eastAsia="sv-SE"/>
+        </w:rPr>
+        <w:t>golf.bags</w:t>
+      </w:r>
+      <w:proofErr w:type="spellEnd"/>
+      <w:proofErr w:type="gramEnd"/>
     </w:p>
     <w:p>
       <w:pPr>
@@ -3226,7 +3900,38 @@
           <w:szCs w:val="21"/>
           <w:lang w:val="en-US" w:eastAsia="sv-SE"/>
         </w:rPr>
-        <w:t xml:space="preserve"> disc_golf.discs </w:t>
+        <w:t xml:space="preserve"> </w:t>
+      </w:r>
+      <w:proofErr w:type="spellStart"/>
+      <w:r>
+        <w:rPr>
+          <w:rFonts w:ascii="Consolas" w:eastAsia="Times New Roman" w:hAnsi="Consolas" w:cs="Times New Roman"/>
+          <w:sz w:val="21"/>
+          <w:szCs w:val="21"/>
+          <w:lang w:val="en-US" w:eastAsia="sv-SE"/>
+        </w:rPr>
+        <w:t>disc_</w:t>
+      </w:r>
+      <w:proofErr w:type="gramStart"/>
+      <w:r>
+        <w:rPr>
+          <w:rFonts w:ascii="Consolas" w:eastAsia="Times New Roman" w:hAnsi="Consolas" w:cs="Times New Roman"/>
+          <w:sz w:val="21"/>
+          <w:szCs w:val="21"/>
+          <w:lang w:val="en-US" w:eastAsia="sv-SE"/>
+        </w:rPr>
+        <w:t>golf.discs</w:t>
+      </w:r>
+      <w:proofErr w:type="spellEnd"/>
+      <w:proofErr w:type="gramEnd"/>
+      <w:r>
+        <w:rPr>
+          <w:rFonts w:ascii="Consolas" w:eastAsia="Times New Roman" w:hAnsi="Consolas" w:cs="Times New Roman"/>
+          <w:sz w:val="21"/>
+          <w:szCs w:val="21"/>
+          <w:lang w:val="en-US" w:eastAsia="sv-SE"/>
+        </w:rPr>
+        <w:t xml:space="preserve"> </w:t>
       </w:r>
     </w:p>
     <w:p>
@@ -3256,8 +3961,30 @@
           <w:szCs w:val="21"/>
           <w:lang w:val="en-US" w:eastAsia="sv-SE"/>
         </w:rPr>
-        <w:t xml:space="preserve"> discs.name = bags.disc_name</w:t>
-      </w:r>
+        <w:t xml:space="preserve"> discs.name = </w:t>
+      </w:r>
+      <w:proofErr w:type="spellStart"/>
+      <w:proofErr w:type="gramStart"/>
+      <w:r>
+        <w:rPr>
+          <w:rFonts w:ascii="Consolas" w:eastAsia="Times New Roman" w:hAnsi="Consolas" w:cs="Times New Roman"/>
+          <w:sz w:val="21"/>
+          <w:szCs w:val="21"/>
+          <w:lang w:val="en-US" w:eastAsia="sv-SE"/>
+        </w:rPr>
+        <w:t>bags.disc</w:t>
+      </w:r>
+      <w:proofErr w:type="gramEnd"/>
+      <w:r>
+        <w:rPr>
+          <w:rFonts w:ascii="Consolas" w:eastAsia="Times New Roman" w:hAnsi="Consolas" w:cs="Times New Roman"/>
+          <w:sz w:val="21"/>
+          <w:szCs w:val="21"/>
+          <w:lang w:val="en-US" w:eastAsia="sv-SE"/>
+        </w:rPr>
+        <w:t>_name</w:t>
+      </w:r>
+      <w:proofErr w:type="spellEnd"/>
     </w:p>
     <w:p>
       <w:pPr>
@@ -3295,7 +4022,38 @@
           <w:szCs w:val="21"/>
           <w:lang w:val="en-US" w:eastAsia="sv-SE"/>
         </w:rPr>
-        <w:t xml:space="preserve"> bags.owner_id = </w:t>
+        <w:t xml:space="preserve"> </w:t>
+      </w:r>
+      <w:proofErr w:type="spellStart"/>
+      <w:proofErr w:type="gramStart"/>
+      <w:r>
+        <w:rPr>
+          <w:rFonts w:ascii="Consolas" w:eastAsia="Times New Roman" w:hAnsi="Consolas" w:cs="Times New Roman"/>
+          <w:sz w:val="21"/>
+          <w:szCs w:val="21"/>
+          <w:lang w:val="en-US" w:eastAsia="sv-SE"/>
+        </w:rPr>
+        <w:t>bags.owner</w:t>
+      </w:r>
+      <w:proofErr w:type="gramEnd"/>
+      <w:r>
+        <w:rPr>
+          <w:rFonts w:ascii="Consolas" w:eastAsia="Times New Roman" w:hAnsi="Consolas" w:cs="Times New Roman"/>
+          <w:sz w:val="21"/>
+          <w:szCs w:val="21"/>
+          <w:lang w:val="en-US" w:eastAsia="sv-SE"/>
+        </w:rPr>
+        <w:t>_id</w:t>
+      </w:r>
+      <w:proofErr w:type="spellEnd"/>
+      <w:r>
+        <w:rPr>
+          <w:rFonts w:ascii="Consolas" w:eastAsia="Times New Roman" w:hAnsi="Consolas" w:cs="Times New Roman"/>
+          <w:sz w:val="21"/>
+          <w:szCs w:val="21"/>
+          <w:lang w:val="en-US" w:eastAsia="sv-SE"/>
+        </w:rPr>
+        <w:t xml:space="preserve"> = </w:t>
       </w:r>
       <w:r>
         <w:rPr>
@@ -3360,6 +4118,7 @@
       <w:r>
         <w:t xml:space="preserve">. The query then joins on </w:t>
       </w:r>
+      <w:proofErr w:type="spellStart"/>
       <w:r>
         <w:rPr>
           <w:i/>
@@ -3374,6 +4133,7 @@
         </w:rPr>
         <w:t>_</w:t>
       </w:r>
+      <w:proofErr w:type="gramStart"/>
       <w:r>
         <w:rPr>
           <w:i/>
@@ -3395,6 +4155,8 @@
         </w:rPr>
         <w:t>course</w:t>
       </w:r>
+      <w:proofErr w:type="spellEnd"/>
+      <w:proofErr w:type="gramEnd"/>
       <w:r>
         <w:t xml:space="preserve"> with </w:t>
       </w:r>
@@ -3422,7 +4184,11 @@
         <w:t xml:space="preserve"> It then orders the holes by distance in descending order and return the one at the top</w:t>
       </w:r>
       <w:r>
-        <w:t xml:space="preserve">. The competition name is marked with </w:t>
+        <w:t xml:space="preserve">. The competition name is marked </w:t>
+      </w:r>
+      <w:proofErr w:type="gramStart"/>
+      <w:r>
+        <w:t xml:space="preserve">with </w:t>
       </w:r>
       <w:r>
         <w:rPr>
@@ -3430,6 +4196,7 @@
         </w:rPr>
         <w:t>?</w:t>
       </w:r>
+      <w:proofErr w:type="gramEnd"/>
       <w:r>
         <w:t xml:space="preserve"> in the query and year is marked with </w:t>
       </w:r>
@@ -3541,12 +4308,23 @@
         </w:rPr>
         <w:tab/>
       </w:r>
-      <w:r>
-        <w:rPr>
-          <w:rFonts w:ascii="Consolas" w:hAnsi="Consolas"/>
-          <w:lang w:val="en-US"/>
-        </w:rPr>
-        <w:t>holes.hole,</w:t>
+      <w:proofErr w:type="spellStart"/>
+      <w:proofErr w:type="gramStart"/>
+      <w:r>
+        <w:rPr>
+          <w:rFonts w:ascii="Consolas" w:hAnsi="Consolas"/>
+          <w:lang w:val="en-US"/>
+        </w:rPr>
+        <w:t>holes.hole</w:t>
+      </w:r>
+      <w:proofErr w:type="spellEnd"/>
+      <w:proofErr w:type="gramEnd"/>
+      <w:r>
+        <w:rPr>
+          <w:rFonts w:ascii="Consolas" w:hAnsi="Consolas"/>
+          <w:lang w:val="en-US"/>
+        </w:rPr>
+        <w:t>,</w:t>
       </w:r>
     </w:p>
     <w:p>
@@ -3627,8 +4405,33 @@
           <w:rFonts w:ascii="Consolas" w:hAnsi="Consolas"/>
           <w:lang w:val="en-US"/>
         </w:rPr>
-        <w:t xml:space="preserve"> disc_golf.competition_results</w:t>
-      </w:r>
+        <w:t xml:space="preserve"> </w:t>
+      </w:r>
+      <w:proofErr w:type="spellStart"/>
+      <w:r>
+        <w:rPr>
+          <w:rFonts w:ascii="Consolas" w:hAnsi="Consolas"/>
+          <w:lang w:val="en-US"/>
+        </w:rPr>
+        <w:t>disc_</w:t>
+      </w:r>
+      <w:proofErr w:type="gramStart"/>
+      <w:r>
+        <w:rPr>
+          <w:rFonts w:ascii="Consolas" w:hAnsi="Consolas"/>
+          <w:lang w:val="en-US"/>
+        </w:rPr>
+        <w:t>golf.competition</w:t>
+      </w:r>
+      <w:proofErr w:type="gramEnd"/>
+      <w:r>
+        <w:rPr>
+          <w:rFonts w:ascii="Consolas" w:hAnsi="Consolas"/>
+          <w:lang w:val="en-US"/>
+        </w:rPr>
+        <w:t>_results</w:t>
+      </w:r>
+      <w:proofErr w:type="spellEnd"/>
     </w:p>
     <w:p>
       <w:pPr>
@@ -3665,23 +4468,48 @@
           <w:rFonts w:ascii="Consolas" w:hAnsi="Consolas"/>
           <w:lang w:val="en-US"/>
         </w:rPr>
-        <w:t xml:space="preserve"> competition_results.course = holes.name</w:t>
-      </w:r>
-    </w:p>
-    <w:p>
-      <w:pPr>
-        <w:rPr>
-          <w:rFonts w:ascii="Consolas" w:hAnsi="Consolas"/>
-          <w:lang w:val="en-US"/>
-        </w:rPr>
-      </w:pPr>
-      <w:r>
-        <w:rPr>
-          <w:rFonts w:ascii="Consolas" w:hAnsi="Consolas"/>
-          <w:lang w:val="en-US"/>
-        </w:rPr>
         <w:t xml:space="preserve"> </w:t>
       </w:r>
+      <w:proofErr w:type="spellStart"/>
+      <w:r>
+        <w:rPr>
+          <w:rFonts w:ascii="Consolas" w:hAnsi="Consolas"/>
+          <w:lang w:val="en-US"/>
+        </w:rPr>
+        <w:t>competition_</w:t>
+      </w:r>
+      <w:proofErr w:type="gramStart"/>
+      <w:r>
+        <w:rPr>
+          <w:rFonts w:ascii="Consolas" w:hAnsi="Consolas"/>
+          <w:lang w:val="en-US"/>
+        </w:rPr>
+        <w:t>results.course</w:t>
+      </w:r>
+      <w:proofErr w:type="spellEnd"/>
+      <w:proofErr w:type="gramEnd"/>
+      <w:r>
+        <w:rPr>
+          <w:rFonts w:ascii="Consolas" w:hAnsi="Consolas"/>
+          <w:lang w:val="en-US"/>
+        </w:rPr>
+        <w:t xml:space="preserve"> = holes.name</w:t>
+      </w:r>
+    </w:p>
+    <w:p>
+      <w:pPr>
+        <w:rPr>
+          <w:rFonts w:ascii="Consolas" w:hAnsi="Consolas"/>
+          <w:lang w:val="en-US"/>
+        </w:rPr>
+      </w:pPr>
+      <w:r>
+        <w:rPr>
+          <w:rFonts w:ascii="Consolas" w:hAnsi="Consolas"/>
+          <w:lang w:val="en-US"/>
+        </w:rPr>
+        <w:t xml:space="preserve"> </w:t>
+      </w:r>
       <w:r>
         <w:rPr>
           <w:rFonts w:ascii="Consolas" w:hAnsi="Consolas"/>
@@ -3695,23 +4523,57 @@
           <w:rFonts w:ascii="Consolas" w:hAnsi="Consolas"/>
           <w:lang w:val="en-US"/>
         </w:rPr>
-        <w:t xml:space="preserve"> competition_results.hole = holes.hole</w:t>
-      </w:r>
-    </w:p>
-    <w:p>
-      <w:pPr>
-        <w:rPr>
-          <w:rFonts w:ascii="Consolas" w:hAnsi="Consolas"/>
-          <w:lang w:val="en-US"/>
-        </w:rPr>
-      </w:pPr>
-      <w:r>
-        <w:rPr>
-          <w:rFonts w:ascii="Consolas" w:hAnsi="Consolas"/>
-          <w:lang w:val="en-US"/>
-        </w:rPr>
         <w:t xml:space="preserve"> </w:t>
       </w:r>
+      <w:proofErr w:type="spellStart"/>
+      <w:r>
+        <w:rPr>
+          <w:rFonts w:ascii="Consolas" w:hAnsi="Consolas"/>
+          <w:lang w:val="en-US"/>
+        </w:rPr>
+        <w:t>competition_</w:t>
+      </w:r>
+      <w:proofErr w:type="gramStart"/>
+      <w:r>
+        <w:rPr>
+          <w:rFonts w:ascii="Consolas" w:hAnsi="Consolas"/>
+          <w:lang w:val="en-US"/>
+        </w:rPr>
+        <w:t>results.hole</w:t>
+      </w:r>
+      <w:proofErr w:type="spellEnd"/>
+      <w:proofErr w:type="gramEnd"/>
+      <w:r>
+        <w:rPr>
+          <w:rFonts w:ascii="Consolas" w:hAnsi="Consolas"/>
+          <w:lang w:val="en-US"/>
+        </w:rPr>
+        <w:t xml:space="preserve"> = </w:t>
+      </w:r>
+      <w:proofErr w:type="spellStart"/>
+      <w:r>
+        <w:rPr>
+          <w:rFonts w:ascii="Consolas" w:hAnsi="Consolas"/>
+          <w:lang w:val="en-US"/>
+        </w:rPr>
+        <w:t>holes.hole</w:t>
+      </w:r>
+      <w:proofErr w:type="spellEnd"/>
+    </w:p>
+    <w:p>
+      <w:pPr>
+        <w:rPr>
+          <w:rFonts w:ascii="Consolas" w:hAnsi="Consolas"/>
+          <w:lang w:val="en-US"/>
+        </w:rPr>
+      </w:pPr>
+      <w:r>
+        <w:rPr>
+          <w:rFonts w:ascii="Consolas" w:hAnsi="Consolas"/>
+          <w:lang w:val="en-US"/>
+        </w:rPr>
+        <w:t xml:space="preserve"> </w:t>
+      </w:r>
       <w:r>
         <w:rPr>
           <w:rFonts w:ascii="Consolas" w:hAnsi="Consolas"/>
@@ -3725,7 +4587,15 @@
           <w:rFonts w:ascii="Consolas" w:hAnsi="Consolas"/>
           <w:lang w:val="en-US"/>
         </w:rPr>
-        <w:t xml:space="preserve">competition_results.name = </w:t>
+        <w:t xml:space="preserve">competition_results.name </w:t>
+      </w:r>
+      <w:proofErr w:type="gramStart"/>
+      <w:r>
+        <w:rPr>
+          <w:rFonts w:ascii="Consolas" w:hAnsi="Consolas"/>
+          <w:lang w:val="en-US"/>
+        </w:rPr>
+        <w:t xml:space="preserve">= </w:t>
       </w:r>
       <w:r>
         <w:rPr>
@@ -3733,6 +4603,7 @@
         </w:rPr>
         <w:t>?</w:t>
       </w:r>
+      <w:proofErr w:type="gramEnd"/>
     </w:p>
     <w:p>
       <w:pPr>
@@ -3888,19 +4759,20 @@
           <w:b/>
           <w:bCs/>
         </w:rPr>
-        <w:t>Can I have all the information about the players</w:t>
-      </w:r>
-      <w:r>
-        <w:rPr>
-          <w:b/>
-          <w:bCs/>
-        </w:rPr>
-        <w:t>?</w:t>
-      </w:r>
-    </w:p>
-    <w:p>
-      <w:r>
-        <w:t>This query uses the view “playerinfo” to fetch all the info about the players. It currently doesn’t have any restrictions.</w:t>
+        <w:t>Can I have all the information about the players?</w:t>
+      </w:r>
+    </w:p>
+    <w:p>
+      <w:r>
+        <w:t>This query uses the view “</w:t>
+      </w:r>
+      <w:proofErr w:type="spellStart"/>
+      <w:r>
+        <w:t>playerinfo</w:t>
+      </w:r>
+      <w:proofErr w:type="spellEnd"/>
+      <w:r>
+        <w:t>” to fetch all the info about the players. It currently doesn’t have any restrictions.</w:t>
       </w:r>
       <w:r>
         <w:t xml:space="preserve"> It is used as part of looking inside players bags when listing all the players.</w:t>
@@ -3936,7 +4808,23 @@
           <w:rFonts w:ascii="Consolas" w:hAnsi="Consolas"/>
           <w:lang w:val="en-US"/>
         </w:rPr>
-        <w:t>* from playerinfo;</w:t>
+        <w:t xml:space="preserve">* from </w:t>
+      </w:r>
+      <w:proofErr w:type="spellStart"/>
+      <w:r>
+        <w:rPr>
+          <w:rFonts w:ascii="Consolas" w:hAnsi="Consolas"/>
+          <w:lang w:val="en-US"/>
+        </w:rPr>
+        <w:t>playerinfo</w:t>
+      </w:r>
+      <w:proofErr w:type="spellEnd"/>
+      <w:r>
+        <w:rPr>
+          <w:rFonts w:ascii="Consolas" w:hAnsi="Consolas"/>
+          <w:lang w:val="en-US"/>
+        </w:rPr>
+        <w:t>;</w:t>
       </w:r>
     </w:p>
     <w:p>
@@ -3978,7 +4866,7 @@
     </w:p>
     <w:p>
       <w:pPr>
-        <w:pStyle w:val="Rubrik2"/>
+        <w:pStyle w:val="Heading2"/>
         <w:numPr>
           <w:ilvl w:val="0"/>
           <w:numId w:val="1"/>
@@ -4005,7 +4893,15 @@
         <w:t>The pr</w:t>
       </w:r>
       <w:r>
-        <w:t>ojects uses the following resources that need</w:t>
+        <w:t xml:space="preserve">ojects </w:t>
+      </w:r>
+      <w:proofErr w:type="gramStart"/>
+      <w:r>
+        <w:t>uses</w:t>
+      </w:r>
+      <w:proofErr w:type="gramEnd"/>
+      <w:r>
+        <w:t xml:space="preserve"> the following resources that need</w:t>
       </w:r>
       <w:r>
         <w:t>s</w:t>
@@ -4016,7 +4912,7 @@
     </w:p>
     <w:p>
       <w:pPr>
-        <w:pStyle w:val="Liststycke"/>
+        <w:pStyle w:val="ListParagraph"/>
         <w:numPr>
           <w:ilvl w:val="0"/>
           <w:numId w:val="3"/>
@@ -4028,7 +4924,7 @@
     </w:p>
     <w:p>
       <w:pPr>
-        <w:pStyle w:val="Liststycke"/>
+        <w:pStyle w:val="ListParagraph"/>
         <w:numPr>
           <w:ilvl w:val="0"/>
           <w:numId w:val="3"/>
@@ -4040,27 +4936,31 @@
     </w:p>
     <w:p>
       <w:pPr>
-        <w:pStyle w:val="Liststycke"/>
+        <w:pStyle w:val="ListParagraph"/>
         <w:numPr>
           <w:ilvl w:val="0"/>
           <w:numId w:val="3"/>
         </w:numPr>
       </w:pPr>
+      <w:proofErr w:type="spellStart"/>
       <w:r>
         <w:t>PySimpleGUI</w:t>
       </w:r>
-    </w:p>
-    <w:p>
-      <w:pPr>
-        <w:pStyle w:val="Liststycke"/>
+      <w:proofErr w:type="spellEnd"/>
+    </w:p>
+    <w:p>
+      <w:pPr>
+        <w:pStyle w:val="ListParagraph"/>
         <w:numPr>
           <w:ilvl w:val="0"/>
           <w:numId w:val="3"/>
         </w:numPr>
       </w:pPr>
+      <w:proofErr w:type="spellStart"/>
       <w:r>
         <w:t>Mysql.connector</w:t>
       </w:r>
+      <w:proofErr w:type="spellEnd"/>
     </w:p>
     <w:p/>
     <w:p>
@@ -4096,7 +4996,7 @@
           <w:b/>
           <w:bCs/>
         </w:rPr>
-        <w:t>ADD YOUTUBE LINK HERE</w:t>
+        <w:t>https://youtu.be/TVl4wMAwu5A</w:t>
       </w:r>
     </w:p>
     <w:p/>
@@ -4107,7 +5007,7 @@
     </w:p>
     <w:p>
       <w:pPr>
-        <w:pStyle w:val="Rubrik1"/>
+        <w:pStyle w:val="Heading1"/>
         <w:rPr>
           <w:sz w:val="36"/>
           <w:szCs w:val="36"/>
@@ -4126,7 +5026,7 @@
     <w:p/>
     <w:tbl>
       <w:tblPr>
-        <w:tblStyle w:val="Rutntstabell2dekorfrg3"/>
+        <w:tblStyle w:val="GridTable2-Accent3"/>
         <w:tblW w:w="0" w:type="auto"/>
         <w:tblLook w:val="04A0" w:firstRow="1" w:lastRow="0" w:firstColumn="1" w:lastColumn="0" w:noHBand="0" w:noVBand="1"/>
       </w:tblPr>
@@ -4987,6 +5887,12 @@
                 <w:lang w:val="en-US"/>
               </w:rPr>
             </w:pPr>
+            <w:r>
+              <w:rPr>
+                <w:lang w:val="en-US"/>
+              </w:rPr>
+              <w:t>Finished GUI</w:t>
+            </w:r>
           </w:p>
         </w:tc>
         <w:tc>
@@ -5043,6 +5949,12 @@
                 <w:lang w:val="en-US"/>
               </w:rPr>
             </w:pPr>
+            <w:r>
+              <w:rPr>
+                <w:lang w:val="en-US"/>
+              </w:rPr>
+              <w:t>Fixing bugs due to formatting</w:t>
+            </w:r>
           </w:p>
         </w:tc>
         <w:tc>
@@ -5061,6 +5973,12 @@
                 <w:lang w:val="en-US"/>
               </w:rPr>
               <w:t>2022-03-</w:t>
+            </w:r>
+            <w:r>
+              <w:rPr>
+                <w:lang w:val="en-US"/>
+              </w:rPr>
+              <w:t>12</w:t>
             </w:r>
           </w:p>
         </w:tc>
@@ -5081,7 +5999,7 @@
               <w:rPr>
                 <w:lang w:val="en-US"/>
               </w:rPr>
-              <w:t>Johan</w:t>
+              <w:t>Anas</w:t>
             </w:r>
           </w:p>
         </w:tc>
@@ -5100,7 +6018,7 @@
               <w:rPr>
                 <w:lang w:val="en-US"/>
               </w:rPr>
-              <w:t>Created view in database and added it to report</w:t>
+              <w:t>Deleting unused code and optimization</w:t>
             </w:r>
           </w:p>
         </w:tc>
@@ -5119,6 +6037,201 @@
               <w:rPr>
                 <w:lang w:val="en-US"/>
               </w:rPr>
+              <w:t>2022-03-1</w:t>
+            </w:r>
+            <w:r>
+              <w:rPr>
+                <w:lang w:val="en-US"/>
+              </w:rPr>
+              <w:t>3</w:t>
+            </w:r>
+          </w:p>
+        </w:tc>
+      </w:tr>
+      <w:tr>
+        <w:trPr>
+          <w:cnfStyle w:val="000000100000" w:firstRow="0" w:lastRow="0" w:firstColumn="0" w:lastColumn="0" w:oddVBand="0" w:evenVBand="0" w:oddHBand="1" w:evenHBand="0" w:firstRowFirstColumn="0" w:firstRowLastColumn="0" w:lastRowFirstColumn="0" w:lastRowLastColumn="0"/>
+        </w:trPr>
+        <w:tc>
+          <w:tcPr>
+            <w:cnfStyle w:val="001000000000" w:firstRow="0" w:lastRow="0" w:firstColumn="1" w:lastColumn="0" w:oddVBand="0" w:evenVBand="0" w:oddHBand="0" w:evenHBand="0" w:firstRowFirstColumn="0" w:firstRowLastColumn="0" w:lastRowFirstColumn="0" w:lastRowLastColumn="0"/>
+            <w:tcW w:w="1410" w:type="dxa"/>
+          </w:tcPr>
+          <w:p>
+            <w:pPr>
+              <w:rPr>
+                <w:lang w:val="en-US"/>
+              </w:rPr>
+            </w:pPr>
+            <w:r>
+              <w:rPr>
+                <w:lang w:val="en-US"/>
+              </w:rPr>
+              <w:t>Anas</w:t>
+            </w:r>
+          </w:p>
+        </w:tc>
+        <w:tc>
+          <w:tcPr>
+            <w:tcW w:w="5790" w:type="dxa"/>
+          </w:tcPr>
+          <w:p>
+            <w:pPr>
+              <w:cnfStyle w:val="000000100000" w:firstRow="0" w:lastRow="0" w:firstColumn="0" w:lastColumn="0" w:oddVBand="0" w:evenVBand="0" w:oddHBand="1" w:evenHBand="0" w:firstRowFirstColumn="0" w:firstRowLastColumn="0" w:lastRowFirstColumn="0" w:lastRowLastColumn="0"/>
+              <w:rPr>
+                <w:lang w:val="en-US"/>
+              </w:rPr>
+            </w:pPr>
+            <w:r>
+              <w:rPr>
+                <w:lang w:val="en-US"/>
+              </w:rPr>
+              <w:t>Fixed video</w:t>
+            </w:r>
+          </w:p>
+        </w:tc>
+        <w:tc>
+          <w:tcPr>
+            <w:tcW w:w="1826" w:type="dxa"/>
+          </w:tcPr>
+          <w:p>
+            <w:pPr>
+              <w:cnfStyle w:val="000000100000" w:firstRow="0" w:lastRow="0" w:firstColumn="0" w:lastColumn="0" w:oddVBand="0" w:evenVBand="0" w:oddHBand="1" w:evenHBand="0" w:firstRowFirstColumn="0" w:firstRowLastColumn="0" w:lastRowFirstColumn="0" w:lastRowLastColumn="0"/>
+              <w:rPr>
+                <w:lang w:val="en-US"/>
+              </w:rPr>
+            </w:pPr>
+            <w:r>
+              <w:rPr>
+                <w:lang w:val="en-US"/>
+              </w:rPr>
+              <w:t>2022-03-1</w:t>
+            </w:r>
+            <w:r>
+              <w:rPr>
+                <w:lang w:val="en-US"/>
+              </w:rPr>
+              <w:t>4</w:t>
+            </w:r>
+          </w:p>
+        </w:tc>
+      </w:tr>
+      <w:tr>
+        <w:tc>
+          <w:tcPr>
+            <w:cnfStyle w:val="001000000000" w:firstRow="0" w:lastRow="0" w:firstColumn="1" w:lastColumn="0" w:oddVBand="0" w:evenVBand="0" w:oddHBand="0" w:evenHBand="0" w:firstRowFirstColumn="0" w:firstRowLastColumn="0" w:lastRowFirstColumn="0" w:lastRowLastColumn="0"/>
+            <w:tcW w:w="1410" w:type="dxa"/>
+          </w:tcPr>
+          <w:p>
+            <w:pPr>
+              <w:rPr>
+                <w:lang w:val="en-US"/>
+              </w:rPr>
+            </w:pPr>
+            <w:r>
+              <w:rPr>
+                <w:lang w:val="en-US"/>
+              </w:rPr>
+              <w:t>Anas</w:t>
+            </w:r>
+          </w:p>
+        </w:tc>
+        <w:tc>
+          <w:tcPr>
+            <w:tcW w:w="5790" w:type="dxa"/>
+          </w:tcPr>
+          <w:p>
+            <w:pPr>
+              <w:cnfStyle w:val="000000000000" w:firstRow="0" w:lastRow="0" w:firstColumn="0" w:lastColumn="0" w:oddVBand="0" w:evenVBand="0" w:oddHBand="0" w:evenHBand="0" w:firstRowFirstColumn="0" w:firstRowLastColumn="0" w:lastRowFirstColumn="0" w:lastRowLastColumn="0"/>
+              <w:rPr>
+                <w:lang w:val="en-US"/>
+              </w:rPr>
+            </w:pPr>
+            <w:r>
+              <w:rPr>
+                <w:lang w:val="en-US"/>
+              </w:rPr>
+              <w:t>Fixed Readme</w:t>
+            </w:r>
+          </w:p>
+        </w:tc>
+        <w:tc>
+          <w:tcPr>
+            <w:tcW w:w="1826" w:type="dxa"/>
+          </w:tcPr>
+          <w:p>
+            <w:pPr>
+              <w:cnfStyle w:val="000000000000" w:firstRow="0" w:lastRow="0" w:firstColumn="0" w:lastColumn="0" w:oddVBand="0" w:evenVBand="0" w:oddHBand="0" w:evenHBand="0" w:firstRowFirstColumn="0" w:firstRowLastColumn="0" w:lastRowFirstColumn="0" w:lastRowLastColumn="0"/>
+              <w:rPr>
+                <w:lang w:val="en-US"/>
+              </w:rPr>
+            </w:pPr>
+            <w:r>
+              <w:rPr>
+                <w:lang w:val="en-US"/>
+              </w:rPr>
+              <w:t>2022-03-14</w:t>
+            </w:r>
+          </w:p>
+        </w:tc>
+      </w:tr>
+      <w:tr>
+        <w:trPr>
+          <w:cnfStyle w:val="000000100000" w:firstRow="0" w:lastRow="0" w:firstColumn="0" w:lastColumn="0" w:oddVBand="0" w:evenVBand="0" w:oddHBand="1" w:evenHBand="0" w:firstRowFirstColumn="0" w:firstRowLastColumn="0" w:lastRowFirstColumn="0" w:lastRowLastColumn="0"/>
+        </w:trPr>
+        <w:tc>
+          <w:tcPr>
+            <w:cnfStyle w:val="001000000000" w:firstRow="0" w:lastRow="0" w:firstColumn="1" w:lastColumn="0" w:oddVBand="0" w:evenVBand="0" w:oddHBand="0" w:evenHBand="0" w:firstRowFirstColumn="0" w:firstRowLastColumn="0" w:lastRowFirstColumn="0" w:lastRowLastColumn="0"/>
+            <w:tcW w:w="1410" w:type="dxa"/>
+          </w:tcPr>
+          <w:p>
+            <w:pPr>
+              <w:rPr>
+                <w:lang w:val="en-US"/>
+              </w:rPr>
+            </w:pPr>
+            <w:r>
+              <w:rPr>
+                <w:lang w:val="en-US"/>
+              </w:rPr>
+              <w:t>Johan</w:t>
+            </w:r>
+          </w:p>
+        </w:tc>
+        <w:tc>
+          <w:tcPr>
+            <w:tcW w:w="5790" w:type="dxa"/>
+          </w:tcPr>
+          <w:p>
+            <w:pPr>
+              <w:cnfStyle w:val="000000100000" w:firstRow="0" w:lastRow="0" w:firstColumn="0" w:lastColumn="0" w:oddVBand="0" w:evenVBand="0" w:oddHBand="1" w:evenHBand="0" w:firstRowFirstColumn="0" w:firstRowLastColumn="0" w:lastRowFirstColumn="0" w:lastRowLastColumn="0"/>
+              <w:rPr>
+                <w:lang w:val="en-US"/>
+              </w:rPr>
+            </w:pPr>
+            <w:r>
+              <w:rPr>
+                <w:lang w:val="en-US"/>
+              </w:rPr>
+              <w:t>Created view in database and added it to report</w:t>
+            </w:r>
+          </w:p>
+        </w:tc>
+        <w:tc>
+          <w:tcPr>
+            <w:tcW w:w="1826" w:type="dxa"/>
+          </w:tcPr>
+          <w:p>
+            <w:pPr>
+              <w:cnfStyle w:val="000000100000" w:firstRow="0" w:lastRow="0" w:firstColumn="0" w:lastColumn="0" w:oddVBand="0" w:evenVBand="0" w:oddHBand="1" w:evenHBand="0" w:firstRowFirstColumn="0" w:firstRowLastColumn="0" w:lastRowFirstColumn="0" w:lastRowLastColumn="0"/>
+              <w:rPr>
+                <w:lang w:val="en-US"/>
+              </w:rPr>
+            </w:pPr>
+            <w:r>
+              <w:rPr>
+                <w:lang w:val="en-US"/>
+              </w:rPr>
               <w:t>2022-03-14</w:t>
             </w:r>
           </w:p>
@@ -5127,12 +6240,12 @@
     </w:tbl>
     <w:p/>
     <w:sectPr>
-      <w:headerReference w:type="even" r:id="rId10"/>
-      <w:headerReference w:type="default" r:id="rId11"/>
-      <w:footerReference w:type="even" r:id="rId12"/>
-      <w:footerReference w:type="default" r:id="rId13"/>
-      <w:headerReference w:type="first" r:id="rId14"/>
-      <w:footerReference w:type="first" r:id="rId15"/>
+      <w:headerReference w:type="even" r:id="rId11"/>
+      <w:headerReference w:type="default" r:id="rId12"/>
+      <w:footerReference w:type="even" r:id="rId13"/>
+      <w:footerReference w:type="default" r:id="rId14"/>
+      <w:headerReference w:type="first" r:id="rId15"/>
+      <w:footerReference w:type="first" r:id="rId16"/>
       <w:pgSz w:w="11906" w:h="16838"/>
       <w:pgMar w:top="1440" w:right="1440" w:bottom="1440" w:left="1440" w:header="720" w:footer="720" w:gutter="0"/>
       <w:pgNumType w:start="1"/>
@@ -5171,7 +6284,7 @@
 <w:ftr xmlns:wpc="http://schemas.microsoft.com/office/word/2010/wordprocessingCanvas" xmlns:cx="http://schemas.microsoft.com/office/drawing/2014/chartex" xmlns:cx1="http://schemas.microsoft.com/office/drawing/2015/9/8/chartex" xmlns:cx2="http://schemas.microsoft.com/office/drawing/2015/10/21/chartex" xmlns:cx3="http://schemas.microsoft.com/office/drawing/2016/5/9/chartex" xmlns:cx4="http://schemas.microsoft.com/office/drawing/2016/5/10/chartex" xmlns:cx5="http://schemas.microsoft.com/office/drawing/2016/5/11/chartex" xmlns:cx6="http://schemas.microsoft.com/office/drawing/2016/5/12/chartex" xmlns:cx7="http://schemas.microsoft.com/office/drawing/2016/5/13/chartex" xmlns:cx8="http://schemas.microsoft.com/office/drawing/2016/5/14/chartex" xmlns:mc="http://schemas.openxmlformats.org/markup-compatibility/2006" xmlns:aink="http://schemas.microsoft.com/office/drawing/2016/ink" xmlns:am3d="http://schemas.microsoft.com/office/drawing/2017/model3d" xmlns:o="urn:schemas-microsoft-com:office:office" xmlns:r="http://schemas.openxmlformats.org/officeDocument/2006/relationships" xmlns:m="http://schemas.openxmlformats.org/officeDocument/2006/math" xmlns:v="urn:schemas-microsoft-com:vml" xmlns:wp14="http://schemas.microsoft.com/office/word/2010/wordprocessingDrawing" xmlns:wp="http://schemas.openxmlformats.org/drawingml/2006/wordprocessingDrawing" xmlns:w10="urn:schemas-microsoft-com:office:word" xmlns:w="http://schemas.openxmlformats.org/wordprocessingml/2006/main" xmlns:w14="http://schemas.microsoft.com/office/word/2010/wordml" xmlns:w15="http://schemas.microsoft.com/office/word/2012/wordml" xmlns:w16cex="http://schemas.microsoft.com/office/word/2018/wordml/cex" xmlns:w16cid="http://schemas.microsoft.com/office/word/2016/wordml/cid" xmlns:w16="http://schemas.microsoft.com/office/word/2018/wordml" xmlns:w16sdtdh="http://schemas.microsoft.com/office/word/2020/wordml/sdtdatahash" xmlns:w16se="http://schemas.microsoft.com/office/word/2015/wordml/symex" xmlns:wpg="http://schemas.microsoft.com/office/word/2010/wordprocessingGroup" xmlns:wpi="http://schemas.microsoft.com/office/word/2010/wordprocessingInk" xmlns:wne="http://schemas.microsoft.com/office/word/2006/wordml" xmlns:wps="http://schemas.microsoft.com/office/word/2010/wordprocessingShape" mc:Ignorable="w14 w15 w16se w16cid w16 w16cex w16sdtdh wp14">
   <w:p>
     <w:pPr>
-      <w:pStyle w:val="Sidfot"/>
+      <w:pStyle w:val="Footer"/>
     </w:pPr>
   </w:p>
 </w:ftr>
@@ -5181,7 +6294,7 @@
 <w:ftr xmlns:wpc="http://schemas.microsoft.com/office/word/2010/wordprocessingCanvas" xmlns:cx="http://schemas.microsoft.com/office/drawing/2014/chartex" xmlns:cx1="http://schemas.microsoft.com/office/drawing/2015/9/8/chartex" xmlns:cx2="http://schemas.microsoft.com/office/drawing/2015/10/21/chartex" xmlns:cx3="http://schemas.microsoft.com/office/drawing/2016/5/9/chartex" xmlns:cx4="http://schemas.microsoft.com/office/drawing/2016/5/10/chartex" xmlns:cx5="http://schemas.microsoft.com/office/drawing/2016/5/11/chartex" xmlns:cx6="http://schemas.microsoft.com/office/drawing/2016/5/12/chartex" xmlns:cx7="http://schemas.microsoft.com/office/drawing/2016/5/13/chartex" xmlns:cx8="http://schemas.microsoft.com/office/drawing/2016/5/14/chartex" xmlns:mc="http://schemas.openxmlformats.org/markup-compatibility/2006" xmlns:aink="http://schemas.microsoft.com/office/drawing/2016/ink" xmlns:am3d="http://schemas.microsoft.com/office/drawing/2017/model3d" xmlns:o="urn:schemas-microsoft-com:office:office" xmlns:r="http://schemas.openxmlformats.org/officeDocument/2006/relationships" xmlns:m="http://schemas.openxmlformats.org/officeDocument/2006/math" xmlns:v="urn:schemas-microsoft-com:vml" xmlns:wp14="http://schemas.microsoft.com/office/word/2010/wordprocessingDrawing" xmlns:wp="http://schemas.openxmlformats.org/drawingml/2006/wordprocessingDrawing" xmlns:w10="urn:schemas-microsoft-com:office:word" xmlns:w="http://schemas.openxmlformats.org/wordprocessingml/2006/main" xmlns:w14="http://schemas.microsoft.com/office/word/2010/wordml" xmlns:w15="http://schemas.microsoft.com/office/word/2012/wordml" xmlns:w16cex="http://schemas.microsoft.com/office/word/2018/wordml/cex" xmlns:w16cid="http://schemas.microsoft.com/office/word/2016/wordml/cid" xmlns:w16="http://schemas.microsoft.com/office/word/2018/wordml" xmlns:w16sdtdh="http://schemas.microsoft.com/office/word/2020/wordml/sdtdatahash" xmlns:w16se="http://schemas.microsoft.com/office/word/2015/wordml/symex" xmlns:wpg="http://schemas.microsoft.com/office/word/2010/wordprocessingGroup" xmlns:wpi="http://schemas.microsoft.com/office/word/2010/wordprocessingInk" xmlns:wne="http://schemas.microsoft.com/office/word/2006/wordml" xmlns:wps="http://schemas.microsoft.com/office/word/2010/wordprocessingShape" mc:Ignorable="w14 w15 w16se w16cid w16 w16cex w16sdtdh wp14">
   <w:p>
     <w:pPr>
-      <w:pStyle w:val="Sidfot"/>
+      <w:pStyle w:val="Footer"/>
     </w:pPr>
   </w:p>
 </w:ftr>
@@ -5191,7 +6304,7 @@
 <w:ftr xmlns:wpc="http://schemas.microsoft.com/office/word/2010/wordprocessingCanvas" xmlns:cx="http://schemas.microsoft.com/office/drawing/2014/chartex" xmlns:cx1="http://schemas.microsoft.com/office/drawing/2015/9/8/chartex" xmlns:cx2="http://schemas.microsoft.com/office/drawing/2015/10/21/chartex" xmlns:cx3="http://schemas.microsoft.com/office/drawing/2016/5/9/chartex" xmlns:cx4="http://schemas.microsoft.com/office/drawing/2016/5/10/chartex" xmlns:cx5="http://schemas.microsoft.com/office/drawing/2016/5/11/chartex" xmlns:cx6="http://schemas.microsoft.com/office/drawing/2016/5/12/chartex" xmlns:cx7="http://schemas.microsoft.com/office/drawing/2016/5/13/chartex" xmlns:cx8="http://schemas.microsoft.com/office/drawing/2016/5/14/chartex" xmlns:mc="http://schemas.openxmlformats.org/markup-compatibility/2006" xmlns:aink="http://schemas.microsoft.com/office/drawing/2016/ink" xmlns:am3d="http://schemas.microsoft.com/office/drawing/2017/model3d" xmlns:o="urn:schemas-microsoft-com:office:office" xmlns:r="http://schemas.openxmlformats.org/officeDocument/2006/relationships" xmlns:m="http://schemas.openxmlformats.org/officeDocument/2006/math" xmlns:v="urn:schemas-microsoft-com:vml" xmlns:wp14="http://schemas.microsoft.com/office/word/2010/wordprocessingDrawing" xmlns:wp="http://schemas.openxmlformats.org/drawingml/2006/wordprocessingDrawing" xmlns:w10="urn:schemas-microsoft-com:office:word" xmlns:w="http://schemas.openxmlformats.org/wordprocessingml/2006/main" xmlns:w14="http://schemas.microsoft.com/office/word/2010/wordml" xmlns:w15="http://schemas.microsoft.com/office/word/2012/wordml" xmlns:w16cex="http://schemas.microsoft.com/office/word/2018/wordml/cex" xmlns:w16cid="http://schemas.microsoft.com/office/word/2016/wordml/cid" xmlns:w16="http://schemas.microsoft.com/office/word/2018/wordml" xmlns:w16sdtdh="http://schemas.microsoft.com/office/word/2020/wordml/sdtdatahash" xmlns:w16se="http://schemas.microsoft.com/office/word/2015/wordml/symex" xmlns:wpg="http://schemas.microsoft.com/office/word/2010/wordprocessingGroup" xmlns:wpi="http://schemas.microsoft.com/office/word/2010/wordprocessingInk" xmlns:wne="http://schemas.microsoft.com/office/word/2006/wordml" xmlns:wps="http://schemas.microsoft.com/office/word/2010/wordprocessingShape" mc:Ignorable="w14 w15 w16se w16cid w16 w16cex w16sdtdh wp14">
   <w:p>
     <w:pPr>
-      <w:pStyle w:val="Sidfot"/>
+      <w:pStyle w:val="Footer"/>
     </w:pPr>
   </w:p>
 </w:ftr>
@@ -5226,7 +6339,7 @@
 <w:hdr xmlns:wpc="http://schemas.microsoft.com/office/word/2010/wordprocessingCanvas" xmlns:cx="http://schemas.microsoft.com/office/drawing/2014/chartex" xmlns:cx1="http://schemas.microsoft.com/office/drawing/2015/9/8/chartex" xmlns:cx2="http://schemas.microsoft.com/office/drawing/2015/10/21/chartex" xmlns:cx3="http://schemas.microsoft.com/office/drawing/2016/5/9/chartex" xmlns:cx4="http://schemas.microsoft.com/office/drawing/2016/5/10/chartex" xmlns:cx5="http://schemas.microsoft.com/office/drawing/2016/5/11/chartex" xmlns:cx6="http://schemas.microsoft.com/office/drawing/2016/5/12/chartex" xmlns:cx7="http://schemas.microsoft.com/office/drawing/2016/5/13/chartex" xmlns:cx8="http://schemas.microsoft.com/office/drawing/2016/5/14/chartex" xmlns:mc="http://schemas.openxmlformats.org/markup-compatibility/2006" xmlns:aink="http://schemas.microsoft.com/office/drawing/2016/ink" xmlns:am3d="http://schemas.microsoft.com/office/drawing/2017/model3d" xmlns:o="urn:schemas-microsoft-com:office:office" xmlns:r="http://schemas.openxmlformats.org/officeDocument/2006/relationships" xmlns:m="http://schemas.openxmlformats.org/officeDocument/2006/math" xmlns:v="urn:schemas-microsoft-com:vml" xmlns:wp14="http://schemas.microsoft.com/office/word/2010/wordprocessingDrawing" xmlns:wp="http://schemas.openxmlformats.org/drawingml/2006/wordprocessingDrawing" xmlns:w10="urn:schemas-microsoft-com:office:word" xmlns:w="http://schemas.openxmlformats.org/wordprocessingml/2006/main" xmlns:w14="http://schemas.microsoft.com/office/word/2010/wordml" xmlns:w15="http://schemas.microsoft.com/office/word/2012/wordml" xmlns:w16cex="http://schemas.microsoft.com/office/word/2018/wordml/cex" xmlns:w16cid="http://schemas.microsoft.com/office/word/2016/wordml/cid" xmlns:w16="http://schemas.microsoft.com/office/word/2018/wordml" xmlns:w16sdtdh="http://schemas.microsoft.com/office/word/2020/wordml/sdtdatahash" xmlns:w16se="http://schemas.microsoft.com/office/word/2015/wordml/symex" xmlns:wpg="http://schemas.microsoft.com/office/word/2010/wordprocessingGroup" xmlns:wpi="http://schemas.microsoft.com/office/word/2010/wordprocessingInk" xmlns:wne="http://schemas.microsoft.com/office/word/2006/wordml" xmlns:wps="http://schemas.microsoft.com/office/word/2010/wordprocessingShape" mc:Ignorable="w14 w15 w16se w16cid w16 w16cex w16sdtdh wp14">
   <w:p>
     <w:pPr>
-      <w:pStyle w:val="Sidhuvud"/>
+      <w:pStyle w:val="Header"/>
     </w:pPr>
   </w:p>
 </w:hdr>
@@ -5236,7 +6349,7 @@
 <w:hdr xmlns:wpc="http://schemas.microsoft.com/office/word/2010/wordprocessingCanvas" xmlns:cx="http://schemas.microsoft.com/office/drawing/2014/chartex" xmlns:cx1="http://schemas.microsoft.com/office/drawing/2015/9/8/chartex" xmlns:cx2="http://schemas.microsoft.com/office/drawing/2015/10/21/chartex" xmlns:cx3="http://schemas.microsoft.com/office/drawing/2016/5/9/chartex" xmlns:cx4="http://schemas.microsoft.com/office/drawing/2016/5/10/chartex" xmlns:cx5="http://schemas.microsoft.com/office/drawing/2016/5/11/chartex" xmlns:cx6="http://schemas.microsoft.com/office/drawing/2016/5/12/chartex" xmlns:cx7="http://schemas.microsoft.com/office/drawing/2016/5/13/chartex" xmlns:cx8="http://schemas.microsoft.com/office/drawing/2016/5/14/chartex" xmlns:mc="http://schemas.openxmlformats.org/markup-compatibility/2006" xmlns:aink="http://schemas.microsoft.com/office/drawing/2016/ink" xmlns:am3d="http://schemas.microsoft.com/office/drawing/2017/model3d" xmlns:o="urn:schemas-microsoft-com:office:office" xmlns:r="http://schemas.openxmlformats.org/officeDocument/2006/relationships" xmlns:m="http://schemas.openxmlformats.org/officeDocument/2006/math" xmlns:v="urn:schemas-microsoft-com:vml" xmlns:wp14="http://schemas.microsoft.com/office/word/2010/wordprocessingDrawing" xmlns:wp="http://schemas.openxmlformats.org/drawingml/2006/wordprocessingDrawing" xmlns:w10="urn:schemas-microsoft-com:office:word" xmlns:w="http://schemas.openxmlformats.org/wordprocessingml/2006/main" xmlns:w14="http://schemas.microsoft.com/office/word/2010/wordml" xmlns:w15="http://schemas.microsoft.com/office/word/2012/wordml" xmlns:w16cex="http://schemas.microsoft.com/office/word/2018/wordml/cex" xmlns:w16cid="http://schemas.microsoft.com/office/word/2016/wordml/cid" xmlns:w16="http://schemas.microsoft.com/office/word/2018/wordml" xmlns:w16sdtdh="http://schemas.microsoft.com/office/word/2020/wordml/sdtdatahash" xmlns:w16se="http://schemas.microsoft.com/office/word/2015/wordml/symex" xmlns:wpg="http://schemas.microsoft.com/office/word/2010/wordprocessingGroup" xmlns:wpi="http://schemas.microsoft.com/office/word/2010/wordprocessingInk" xmlns:wne="http://schemas.microsoft.com/office/word/2006/wordml" xmlns:wps="http://schemas.microsoft.com/office/word/2010/wordprocessingShape" mc:Ignorable="w14 w15 w16se w16cid w16 w16cex w16sdtdh wp14">
   <w:p>
     <w:pPr>
-      <w:pStyle w:val="Sidhuvud"/>
+      <w:pStyle w:val="Header"/>
     </w:pPr>
   </w:p>
 </w:hdr>
@@ -5246,7 +6359,7 @@
 <w:hdr xmlns:wpc="http://schemas.microsoft.com/office/word/2010/wordprocessingCanvas" xmlns:cx="http://schemas.microsoft.com/office/drawing/2014/chartex" xmlns:cx1="http://schemas.microsoft.com/office/drawing/2015/9/8/chartex" xmlns:cx2="http://schemas.microsoft.com/office/drawing/2015/10/21/chartex" xmlns:cx3="http://schemas.microsoft.com/office/drawing/2016/5/9/chartex" xmlns:cx4="http://schemas.microsoft.com/office/drawing/2016/5/10/chartex" xmlns:cx5="http://schemas.microsoft.com/office/drawing/2016/5/11/chartex" xmlns:cx6="http://schemas.microsoft.com/office/drawing/2016/5/12/chartex" xmlns:cx7="http://schemas.microsoft.com/office/drawing/2016/5/13/chartex" xmlns:cx8="http://schemas.microsoft.com/office/drawing/2016/5/14/chartex" xmlns:mc="http://schemas.openxmlformats.org/markup-compatibility/2006" xmlns:aink="http://schemas.microsoft.com/office/drawing/2016/ink" xmlns:am3d="http://schemas.microsoft.com/office/drawing/2017/model3d" xmlns:o="urn:schemas-microsoft-com:office:office" xmlns:r="http://schemas.openxmlformats.org/officeDocument/2006/relationships" xmlns:m="http://schemas.openxmlformats.org/officeDocument/2006/math" xmlns:v="urn:schemas-microsoft-com:vml" xmlns:wp14="http://schemas.microsoft.com/office/word/2010/wordprocessingDrawing" xmlns:wp="http://schemas.openxmlformats.org/drawingml/2006/wordprocessingDrawing" xmlns:w10="urn:schemas-microsoft-com:office:word" xmlns:w="http://schemas.openxmlformats.org/wordprocessingml/2006/main" xmlns:w14="http://schemas.microsoft.com/office/word/2010/wordml" xmlns:w15="http://schemas.microsoft.com/office/word/2012/wordml" xmlns:w16cex="http://schemas.microsoft.com/office/word/2018/wordml/cex" xmlns:w16cid="http://schemas.microsoft.com/office/word/2016/wordml/cid" xmlns:w16="http://schemas.microsoft.com/office/word/2018/wordml" xmlns:w16sdtdh="http://schemas.microsoft.com/office/word/2020/wordml/sdtdatahash" xmlns:w16se="http://schemas.microsoft.com/office/word/2015/wordml/symex" xmlns:wpg="http://schemas.microsoft.com/office/word/2010/wordprocessingGroup" xmlns:wpi="http://schemas.microsoft.com/office/word/2010/wordprocessingInk" xmlns:wne="http://schemas.microsoft.com/office/word/2006/wordml" xmlns:wps="http://schemas.microsoft.com/office/word/2010/wordprocessingShape" mc:Ignorable="w14 w15 w16se w16cid w16 w16cex w16sdtdh wp14">
   <w:p>
     <w:pPr>
-      <w:pStyle w:val="Sidhuvud"/>
+      <w:pStyle w:val="Header"/>
     </w:pPr>
   </w:p>
 </w:hdr>
@@ -6004,7 +7117,7 @@
     <w:name w:val="Normal"/>
     <w:qFormat/>
   </w:style>
-  <w:style w:type="paragraph" w:styleId="Rubrik1">
+  <w:style w:type="paragraph" w:styleId="Heading1">
     <w:name w:val="heading 1"/>
     <w:basedOn w:val="Normal"/>
     <w:next w:val="Normal"/>
@@ -6021,7 +7134,7 @@
       <w:szCs w:val="40"/>
     </w:rPr>
   </w:style>
-  <w:style w:type="paragraph" w:styleId="Rubrik2">
+  <w:style w:type="paragraph" w:styleId="Heading2">
     <w:name w:val="heading 2"/>
     <w:basedOn w:val="Normal"/>
     <w:next w:val="Normal"/>
@@ -6039,7 +7152,7 @@
       <w:szCs w:val="32"/>
     </w:rPr>
   </w:style>
-  <w:style w:type="paragraph" w:styleId="Rubrik3">
+  <w:style w:type="paragraph" w:styleId="Heading3">
     <w:name w:val="heading 3"/>
     <w:basedOn w:val="Normal"/>
     <w:next w:val="Normal"/>
@@ -6059,7 +7172,7 @@
       <w:szCs w:val="28"/>
     </w:rPr>
   </w:style>
-  <w:style w:type="paragraph" w:styleId="Rubrik4">
+  <w:style w:type="paragraph" w:styleId="Heading4">
     <w:name w:val="heading 4"/>
     <w:basedOn w:val="Normal"/>
     <w:next w:val="Normal"/>
@@ -6079,7 +7192,7 @@
       <w:szCs w:val="24"/>
     </w:rPr>
   </w:style>
-  <w:style w:type="paragraph" w:styleId="Rubrik5">
+  <w:style w:type="paragraph" w:styleId="Heading5">
     <w:name w:val="heading 5"/>
     <w:basedOn w:val="Normal"/>
     <w:next w:val="Normal"/>
@@ -6097,7 +7210,7 @@
       <w:color w:val="666666"/>
     </w:rPr>
   </w:style>
-  <w:style w:type="paragraph" w:styleId="Rubrik6">
+  <w:style w:type="paragraph" w:styleId="Heading6">
     <w:name w:val="heading 6"/>
     <w:basedOn w:val="Normal"/>
     <w:next w:val="Normal"/>
@@ -6116,13 +7229,13 @@
       <w:color w:val="666666"/>
     </w:rPr>
   </w:style>
-  <w:style w:type="character" w:default="1" w:styleId="Standardstycketeckensnitt">
+  <w:style w:type="character" w:default="1" w:styleId="DefaultParagraphFont">
     <w:name w:val="Default Paragraph Font"/>
     <w:uiPriority w:val="1"/>
     <w:semiHidden/>
     <w:unhideWhenUsed/>
   </w:style>
-  <w:style w:type="table" w:default="1" w:styleId="Normaltabell">
+  <w:style w:type="table" w:default="1" w:styleId="TableNormal">
     <w:name w:val="Normal Table"/>
     <w:uiPriority w:val="99"/>
     <w:semiHidden/>
@@ -6137,13 +7250,13 @@
       </w:tblCellMar>
     </w:tblPr>
   </w:style>
-  <w:style w:type="numbering" w:default="1" w:styleId="Ingenlista">
+  <w:style w:type="numbering" w:default="1" w:styleId="NoList">
     <w:name w:val="No List"/>
     <w:uiPriority w:val="99"/>
     <w:semiHidden/>
     <w:unhideWhenUsed/>
   </w:style>
-  <w:style w:type="paragraph" w:styleId="Rubrik">
+  <w:style w:type="paragraph" w:styleId="Title">
     <w:name w:val="Title"/>
     <w:basedOn w:val="Normal"/>
     <w:next w:val="Normal"/>
@@ -6159,7 +7272,7 @@
       <w:szCs w:val="52"/>
     </w:rPr>
   </w:style>
-  <w:style w:type="paragraph" w:styleId="Underrubrik">
+  <w:style w:type="paragraph" w:styleId="Subtitle">
     <w:name w:val="Subtitle"/>
     <w:basedOn w:val="Normal"/>
     <w:next w:val="Normal"/>
@@ -6177,7 +7290,7 @@
     </w:rPr>
   </w:style>
   <w:style w:type="table" w:customStyle="1" w:styleId="a">
-    <w:basedOn w:val="Normaltabell"/>
+    <w:basedOn w:val="TableNormal"/>
     <w:tblPr>
       <w:tblStyleRowBandSize w:val="1"/>
       <w:tblStyleColBandSize w:val="1"/>
@@ -6189,10 +7302,10 @@
       </w:tblCellMar>
     </w:tblPr>
   </w:style>
-  <w:style w:type="paragraph" w:styleId="Sidhuvud">
+  <w:style w:type="paragraph" w:styleId="Header">
     <w:name w:val="header"/>
     <w:basedOn w:val="Normal"/>
-    <w:link w:val="SidhuvudChar"/>
+    <w:link w:val="HeaderChar"/>
     <w:uiPriority w:val="99"/>
     <w:unhideWhenUsed/>
     <w:rsid w:val="00CE6A00"/>
@@ -6204,17 +7317,17 @@
       <w:spacing w:line="240" w:lineRule="auto"/>
     </w:pPr>
   </w:style>
-  <w:style w:type="character" w:customStyle="1" w:styleId="SidhuvudChar">
-    <w:name w:val="Sidhuvud Char"/>
-    <w:basedOn w:val="Standardstycketeckensnitt"/>
-    <w:link w:val="Sidhuvud"/>
+  <w:style w:type="character" w:customStyle="1" w:styleId="HeaderChar">
+    <w:name w:val="Header Char"/>
+    <w:basedOn w:val="DefaultParagraphFont"/>
+    <w:link w:val="Header"/>
     <w:uiPriority w:val="99"/>
     <w:rsid w:val="00CE6A00"/>
   </w:style>
-  <w:style w:type="paragraph" w:styleId="Sidfot">
+  <w:style w:type="paragraph" w:styleId="Footer">
     <w:name w:val="footer"/>
     <w:basedOn w:val="Normal"/>
-    <w:link w:val="SidfotChar"/>
+    <w:link w:val="FooterChar"/>
     <w:uiPriority w:val="99"/>
     <w:unhideWhenUsed/>
     <w:rsid w:val="00CE6A00"/>
@@ -6226,16 +7339,16 @@
       <w:spacing w:line="240" w:lineRule="auto"/>
     </w:pPr>
   </w:style>
-  <w:style w:type="character" w:customStyle="1" w:styleId="SidfotChar">
-    <w:name w:val="Sidfot Char"/>
-    <w:basedOn w:val="Standardstycketeckensnitt"/>
-    <w:link w:val="Sidfot"/>
+  <w:style w:type="character" w:customStyle="1" w:styleId="FooterChar">
+    <w:name w:val="Footer Char"/>
+    <w:basedOn w:val="DefaultParagraphFont"/>
+    <w:link w:val="Footer"/>
     <w:uiPriority w:val="99"/>
     <w:rsid w:val="00CE6A00"/>
   </w:style>
-  <w:style w:type="table" w:styleId="Rutntstabell2dekorfrg3">
+  <w:style w:type="table" w:styleId="GridTable2-Accent3">
     <w:name w:val="Grid Table 2 Accent 3"/>
-    <w:basedOn w:val="Normaltabell"/>
+    <w:basedOn w:val="TableNormal"/>
     <w:uiPriority w:val="47"/>
     <w:rsid w:val="00CE6A00"/>
     <w:pPr>
@@ -6314,9 +7427,9 @@
       </w:tcPr>
     </w:tblStylePr>
   </w:style>
-  <w:style w:type="character" w:styleId="Hyperlnk">
+  <w:style w:type="character" w:styleId="Hyperlink">
     <w:name w:val="Hyperlink"/>
-    <w:basedOn w:val="Standardstycketeckensnitt"/>
+    <w:basedOn w:val="DefaultParagraphFont"/>
     <w:uiPriority w:val="99"/>
     <w:unhideWhenUsed/>
     <w:rsid w:val="005B6D99"/>
@@ -6325,9 +7438,9 @@
       <w:u w:val="single"/>
     </w:rPr>
   </w:style>
-  <w:style w:type="character" w:styleId="Olstomnmnande">
+  <w:style w:type="character" w:styleId="UnresolvedMention">
     <w:name w:val="Unresolved Mention"/>
-    <w:basedOn w:val="Standardstycketeckensnitt"/>
+    <w:basedOn w:val="DefaultParagraphFont"/>
     <w:uiPriority w:val="99"/>
     <w:semiHidden/>
     <w:unhideWhenUsed/>
@@ -6337,7 +7450,7 @@
       <w:shd w:val="clear" w:color="auto" w:fill="E1DFDD"/>
     </w:rPr>
   </w:style>
-  <w:style w:type="paragraph" w:styleId="Liststycke">
+  <w:style w:type="paragraph" w:styleId="ListParagraph">
     <w:name w:val="List Paragraph"/>
     <w:basedOn w:val="Normal"/>
     <w:uiPriority w:val="34"/>
@@ -6669,4 +7782,16 @@
   </a:objectDefaults>
   <a:extraClrSchemeLst/>
 </a:theme>
+</file>
+
+<file path=customXml/item1.xml><?xml version="1.0" encoding="utf-8"?>
+<b:Sources xmlns:b="http://schemas.openxmlformats.org/officeDocument/2006/bibliography" xmlns="http://schemas.openxmlformats.org/officeDocument/2006/bibliography" SelectedStyle="\APASixthEditionOfficeOnline.xsl" StyleName="APA" Version="6"/>
+</file>
+
+<file path=customXml/itemProps1.xml><?xml version="1.0" encoding="utf-8"?>
+<ds:datastoreItem xmlns:ds="http://schemas.openxmlformats.org/officeDocument/2006/customXml" ds:itemID="{533CDACA-9355-40A8-AE54-7196632D2C67}">
+  <ds:schemaRefs>
+    <ds:schemaRef ds:uri="http://schemas.openxmlformats.org/officeDocument/2006/bibliography"/>
+  </ds:schemaRefs>
+</ds:datastoreItem>
 </file>
</xml_diff>